<commit_message>
Edit document Vision and Scope.docx v0.4 Ready to revision
</commit_message>
<xml_diff>
--- a/Docs/Project documentation/Vision and Scope.docx
+++ b/Docs/Project documentation/Vision and Scope.docx
@@ -379,7 +379,9 @@
               <w:tab w:val="right" w:leader="dot" w:pos="8494"/>
             </w:tabs>
             <w:rPr>
+              <w:rFonts w:eastAsiaTheme="minorEastAsia"/>
               <w:noProof/>
+              <w:lang w:eastAsia="pt-PT"/>
             </w:rPr>
           </w:pPr>
           <w:r>
@@ -397,7 +399,7 @@
             </w:rPr>
             <w:fldChar w:fldCharType="separate"/>
           </w:r>
-          <w:hyperlink w:anchor="_Toc349836639" w:history="1">
+          <w:hyperlink w:anchor="_Toc350016862" w:history="1">
             <w:r>
               <w:rPr>
                 <w:rStyle w:val="Hiperligao"/>
@@ -408,7 +410,9 @@
             </w:r>
             <w:r>
               <w:rPr>
-                <w:noProof/>
+                <w:rFonts w:eastAsiaTheme="minorEastAsia"/>
+                <w:noProof/>
+                <w:lang w:eastAsia="pt-PT"/>
               </w:rPr>
               <w:tab/>
             </w:r>
@@ -439,7 +443,7 @@
                 <w:noProof/>
                 <w:webHidden/>
               </w:rPr>
-              <w:instrText xml:space="preserve"> PAGEREF _Toc349836639 \h </w:instrText>
+              <w:instrText xml:space="preserve"> PAGEREF _Toc350016862 \h </w:instrText>
             </w:r>
             <w:r>
               <w:rPr>
@@ -478,10 +482,12 @@
               <w:tab w:val="right" w:leader="dot" w:pos="8494"/>
             </w:tabs>
             <w:rPr>
+              <w:rFonts w:eastAsiaTheme="minorEastAsia"/>
               <w:noProof/>
+              <w:lang w:eastAsia="pt-PT"/>
             </w:rPr>
           </w:pPr>
-          <w:hyperlink w:anchor="_Toc349836640" w:history="1">
+          <w:hyperlink w:anchor="_Toc350016863" w:history="1">
             <w:r>
               <w:rPr>
                 <w:rStyle w:val="Hiperligao"/>
@@ -491,7 +497,9 @@
             </w:r>
             <w:r>
               <w:rPr>
-                <w:noProof/>
+                <w:rFonts w:eastAsiaTheme="minorEastAsia"/>
+                <w:noProof/>
+                <w:lang w:eastAsia="pt-PT"/>
               </w:rPr>
               <w:tab/>
             </w:r>
@@ -521,7 +529,7 @@
                 <w:noProof/>
                 <w:webHidden/>
               </w:rPr>
-              <w:instrText xml:space="preserve"> PAGEREF _Toc349836640 \h </w:instrText>
+              <w:instrText xml:space="preserve"> PAGEREF _Toc350016863 \h </w:instrText>
             </w:r>
             <w:r>
               <w:rPr>
@@ -560,10 +568,12 @@
               <w:tab w:val="right" w:leader="dot" w:pos="8494"/>
             </w:tabs>
             <w:rPr>
+              <w:rFonts w:eastAsiaTheme="minorEastAsia"/>
               <w:noProof/>
+              <w:lang w:eastAsia="pt-PT"/>
             </w:rPr>
           </w:pPr>
-          <w:hyperlink w:anchor="_Toc349836641" w:history="1">
+          <w:hyperlink w:anchor="_Toc350016864" w:history="1">
             <w:r>
               <w:rPr>
                 <w:rStyle w:val="Hiperligao"/>
@@ -574,7 +584,9 @@
             </w:r>
             <w:r>
               <w:rPr>
-                <w:noProof/>
+                <w:rFonts w:eastAsiaTheme="minorEastAsia"/>
+                <w:noProof/>
+                <w:lang w:eastAsia="pt-PT"/>
               </w:rPr>
               <w:tab/>
             </w:r>
@@ -605,7 +617,7 @@
                 <w:noProof/>
                 <w:webHidden/>
               </w:rPr>
-              <w:instrText xml:space="preserve"> PAGEREF _Toc349836641 \h </w:instrText>
+              <w:instrText xml:space="preserve"> PAGEREF _Toc350016864 \h </w:instrText>
             </w:r>
             <w:r>
               <w:rPr>
@@ -644,10 +656,12 @@
               <w:tab w:val="right" w:leader="dot" w:pos="8494"/>
             </w:tabs>
             <w:rPr>
+              <w:rFonts w:eastAsiaTheme="minorEastAsia"/>
               <w:noProof/>
+              <w:lang w:eastAsia="pt-PT"/>
             </w:rPr>
           </w:pPr>
-          <w:hyperlink w:anchor="_Toc349836642" w:history="1">
+          <w:hyperlink w:anchor="_Toc350016865" w:history="1">
             <w:r>
               <w:rPr>
                 <w:rStyle w:val="Hiperligao"/>
@@ -658,7 +672,9 @@
             </w:r>
             <w:r>
               <w:rPr>
-                <w:noProof/>
+                <w:rFonts w:eastAsiaTheme="minorEastAsia"/>
+                <w:noProof/>
+                <w:lang w:eastAsia="pt-PT"/>
               </w:rPr>
               <w:tab/>
             </w:r>
@@ -696,7 +712,7 @@
                 <w:noProof/>
                 <w:webHidden/>
               </w:rPr>
-              <w:instrText xml:space="preserve"> PAGEREF _Toc349836642 \h </w:instrText>
+              <w:instrText xml:space="preserve"> PAGEREF _Toc350016865 \h </w:instrText>
             </w:r>
             <w:r>
               <w:rPr>
@@ -735,10 +751,12 @@
               <w:tab w:val="right" w:leader="dot" w:pos="8494"/>
             </w:tabs>
             <w:rPr>
+              <w:rFonts w:eastAsiaTheme="minorEastAsia"/>
               <w:noProof/>
+              <w:lang w:eastAsia="pt-PT"/>
             </w:rPr>
           </w:pPr>
-          <w:hyperlink w:anchor="_Toc349836643" w:history="1">
+          <w:hyperlink w:anchor="_Toc350016866" w:history="1">
             <w:r>
               <w:rPr>
                 <w:rStyle w:val="Hiperligao"/>
@@ -749,7 +767,9 @@
             </w:r>
             <w:r>
               <w:rPr>
-                <w:noProof/>
+                <w:rFonts w:eastAsiaTheme="minorEastAsia"/>
+                <w:noProof/>
+                <w:lang w:eastAsia="pt-PT"/>
               </w:rPr>
               <w:tab/>
             </w:r>
@@ -780,7 +800,7 @@
                 <w:noProof/>
                 <w:webHidden/>
               </w:rPr>
-              <w:instrText xml:space="preserve"> PAGEREF _Toc349836643 \h </w:instrText>
+              <w:instrText xml:space="preserve"> PAGEREF _Toc350016866 \h </w:instrText>
             </w:r>
             <w:r>
               <w:rPr>
@@ -800,7 +820,7 @@
                 <w:noProof/>
                 <w:webHidden/>
               </w:rPr>
-              <w:t>1</w:t>
+              <w:t>2</w:t>
             </w:r>
             <w:r>
               <w:rPr>
@@ -819,10 +839,12 @@
               <w:tab w:val="right" w:leader="dot" w:pos="8494"/>
             </w:tabs>
             <w:rPr>
+              <w:rFonts w:eastAsiaTheme="minorEastAsia"/>
               <w:noProof/>
+              <w:lang w:eastAsia="pt-PT"/>
             </w:rPr>
           </w:pPr>
-          <w:hyperlink w:anchor="_Toc349836644" w:history="1">
+          <w:hyperlink w:anchor="_Toc350016867" w:history="1">
             <w:r>
               <w:rPr>
                 <w:rStyle w:val="Hiperligao"/>
@@ -833,7 +855,9 @@
             </w:r>
             <w:r>
               <w:rPr>
-                <w:noProof/>
+                <w:rFonts w:eastAsiaTheme="minorEastAsia"/>
+                <w:noProof/>
+                <w:lang w:eastAsia="pt-PT"/>
               </w:rPr>
               <w:tab/>
             </w:r>
@@ -864,7 +888,7 @@
                 <w:noProof/>
                 <w:webHidden/>
               </w:rPr>
-              <w:instrText xml:space="preserve"> PAGEREF _Toc349836644 \h </w:instrText>
+              <w:instrText xml:space="preserve"> PAGEREF _Toc350016867 \h </w:instrText>
             </w:r>
             <w:r>
               <w:rPr>
@@ -884,7 +908,7 @@
                 <w:noProof/>
                 <w:webHidden/>
               </w:rPr>
-              <w:t>1</w:t>
+              <w:t>2</w:t>
             </w:r>
             <w:r>
               <w:rPr>
@@ -903,10 +927,12 @@
               <w:tab w:val="right" w:leader="dot" w:pos="8494"/>
             </w:tabs>
             <w:rPr>
+              <w:rFonts w:eastAsiaTheme="minorEastAsia"/>
               <w:noProof/>
+              <w:lang w:eastAsia="pt-PT"/>
             </w:rPr>
           </w:pPr>
-          <w:hyperlink w:anchor="_Toc349836645" w:history="1">
+          <w:hyperlink w:anchor="_Toc350016868" w:history="1">
             <w:r>
               <w:rPr>
                 <w:rStyle w:val="Hiperligao"/>
@@ -917,7 +943,9 @@
             </w:r>
             <w:r>
               <w:rPr>
-                <w:noProof/>
+                <w:rFonts w:eastAsiaTheme="minorEastAsia"/>
+                <w:noProof/>
+                <w:lang w:eastAsia="pt-PT"/>
               </w:rPr>
               <w:tab/>
             </w:r>
@@ -948,7 +976,7 @@
                 <w:noProof/>
                 <w:webHidden/>
               </w:rPr>
-              <w:instrText xml:space="preserve"> PAGEREF _Toc349836645 \h </w:instrText>
+              <w:instrText xml:space="preserve"> PAGEREF _Toc350016868 \h </w:instrText>
             </w:r>
             <w:r>
               <w:rPr>
@@ -968,7 +996,7 @@
                 <w:noProof/>
                 <w:webHidden/>
               </w:rPr>
-              <w:t>1</w:t>
+              <w:t>2</w:t>
             </w:r>
             <w:r>
               <w:rPr>
@@ -987,10 +1015,12 @@
               <w:tab w:val="right" w:leader="dot" w:pos="8494"/>
             </w:tabs>
             <w:rPr>
+              <w:rFonts w:eastAsiaTheme="minorEastAsia"/>
               <w:noProof/>
+              <w:lang w:eastAsia="pt-PT"/>
             </w:rPr>
           </w:pPr>
-          <w:hyperlink w:anchor="_Toc349836646" w:history="1">
+          <w:hyperlink w:anchor="_Toc350016869" w:history="1">
             <w:r>
               <w:rPr>
                 <w:rStyle w:val="Hiperligao"/>
@@ -1001,7 +1031,9 @@
             </w:r>
             <w:r>
               <w:rPr>
-                <w:noProof/>
+                <w:rFonts w:eastAsiaTheme="minorEastAsia"/>
+                <w:noProof/>
+                <w:lang w:eastAsia="pt-PT"/>
               </w:rPr>
               <w:tab/>
             </w:r>
@@ -1032,7 +1064,7 @@
                 <w:noProof/>
                 <w:webHidden/>
               </w:rPr>
-              <w:instrText xml:space="preserve"> PAGEREF _Toc349836646 \h </w:instrText>
+              <w:instrText xml:space="preserve"> PAGEREF _Toc350016869 \h </w:instrText>
             </w:r>
             <w:r>
               <w:rPr>
@@ -1052,7 +1084,7 @@
                 <w:noProof/>
                 <w:webHidden/>
               </w:rPr>
-              <w:t>1</w:t>
+              <w:t>2</w:t>
             </w:r>
             <w:r>
               <w:rPr>
@@ -1071,10 +1103,12 @@
               <w:tab w:val="right" w:leader="dot" w:pos="8494"/>
             </w:tabs>
             <w:rPr>
+              <w:rFonts w:eastAsiaTheme="minorEastAsia"/>
               <w:noProof/>
+              <w:lang w:eastAsia="pt-PT"/>
             </w:rPr>
           </w:pPr>
-          <w:hyperlink w:anchor="_Toc349836647" w:history="1">
+          <w:hyperlink w:anchor="_Toc350016870" w:history="1">
             <w:r>
               <w:rPr>
                 <w:rStyle w:val="Hiperligao"/>
@@ -1085,7 +1119,9 @@
             </w:r>
             <w:r>
               <w:rPr>
-                <w:noProof/>
+                <w:rFonts w:eastAsiaTheme="minorEastAsia"/>
+                <w:noProof/>
+                <w:lang w:eastAsia="pt-PT"/>
               </w:rPr>
               <w:tab/>
             </w:r>
@@ -1116,7 +1152,7 @@
                 <w:noProof/>
                 <w:webHidden/>
               </w:rPr>
-              <w:instrText xml:space="preserve"> PAGEREF _Toc349836647 \h </w:instrText>
+              <w:instrText xml:space="preserve"> PAGEREF _Toc350016870 \h </w:instrText>
             </w:r>
             <w:r>
               <w:rPr>
@@ -1136,7 +1172,7 @@
                 <w:noProof/>
                 <w:webHidden/>
               </w:rPr>
-              <w:t>1</w:t>
+              <w:t>2</w:t>
             </w:r>
             <w:r>
               <w:rPr>
@@ -1155,10 +1191,12 @@
               <w:tab w:val="right" w:leader="dot" w:pos="8494"/>
             </w:tabs>
             <w:rPr>
+              <w:rFonts w:eastAsiaTheme="minorEastAsia"/>
               <w:noProof/>
+              <w:lang w:eastAsia="pt-PT"/>
             </w:rPr>
           </w:pPr>
-          <w:hyperlink w:anchor="_Toc349836648" w:history="1">
+          <w:hyperlink w:anchor="_Toc350016871" w:history="1">
             <w:r>
               <w:rPr>
                 <w:rStyle w:val="Hiperligao"/>
@@ -1169,7 +1207,9 @@
             </w:r>
             <w:r>
               <w:rPr>
-                <w:noProof/>
+                <w:rFonts w:eastAsiaTheme="minorEastAsia"/>
+                <w:noProof/>
+                <w:lang w:eastAsia="pt-PT"/>
               </w:rPr>
               <w:tab/>
             </w:r>
@@ -1200,7 +1240,7 @@
                 <w:noProof/>
                 <w:webHidden/>
               </w:rPr>
-              <w:instrText xml:space="preserve"> PAGEREF _Toc349836648 \h </w:instrText>
+              <w:instrText xml:space="preserve"> PAGEREF _Toc350016871 \h </w:instrText>
             </w:r>
             <w:r>
               <w:rPr>
@@ -1220,91 +1260,7 @@
                 <w:noProof/>
                 <w:webHidden/>
               </w:rPr>
-              <w:t>1</w:t>
-            </w:r>
-            <w:r>
-              <w:rPr>
-                <w:noProof/>
-                <w:webHidden/>
-              </w:rPr>
-              <w:fldChar w:fldCharType="end"/>
-            </w:r>
-          </w:hyperlink>
-        </w:p>
-        <w:p>
-          <w:pPr>
-            <w:pStyle w:val="ndice1"/>
-            <w:tabs>
-              <w:tab w:val="left" w:pos="660"/>
-              <w:tab w:val="right" w:leader="dot" w:pos="8494"/>
-            </w:tabs>
-            <w:rPr>
-              <w:noProof/>
-            </w:rPr>
-          </w:pPr>
-          <w:hyperlink w:anchor="_Toc349836649" w:history="1">
-            <w:r>
-              <w:rPr>
-                <w:rStyle w:val="Hiperligao"/>
-                <w:noProof/>
-                <w:lang w:val="en-US"/>
-              </w:rPr>
-              <w:t>4.2.</w:t>
-            </w:r>
-            <w:r>
-              <w:rPr>
-                <w:noProof/>
-              </w:rPr>
-              <w:tab/>
-            </w:r>
-            <w:r>
-              <w:rPr>
-                <w:rStyle w:val="Hiperligao"/>
-                <w:noProof/>
-                <w:lang w:val="en-US"/>
-              </w:rPr>
-              <w:t>Project Priorities</w:t>
-            </w:r>
-            <w:r>
-              <w:rPr>
-                <w:noProof/>
-                <w:webHidden/>
-              </w:rPr>
-              <w:tab/>
-            </w:r>
-            <w:r>
-              <w:rPr>
-                <w:noProof/>
-                <w:webHidden/>
-              </w:rPr>
-              <w:fldChar w:fldCharType="begin"/>
-            </w:r>
-            <w:r>
-              <w:rPr>
-                <w:noProof/>
-                <w:webHidden/>
-              </w:rPr>
-              <w:instrText xml:space="preserve"> PAGEREF _Toc349836649 \h </w:instrText>
-            </w:r>
-            <w:r>
-              <w:rPr>
-                <w:noProof/>
-                <w:webHidden/>
-              </w:rPr>
-            </w:r>
-            <w:r>
-              <w:rPr>
-                <w:noProof/>
-                <w:webHidden/>
-              </w:rPr>
-              <w:fldChar w:fldCharType="separate"/>
-            </w:r>
-            <w:r>
-              <w:rPr>
-                <w:noProof/>
-                <w:webHidden/>
-              </w:rPr>
-              <w:t>1</w:t>
+              <w:t>2</w:t>
             </w:r>
             <w:r>
               <w:rPr>
@@ -1323,6 +1279,8 @@
             <w:fldChar w:fldCharType="end"/>
           </w:r>
         </w:p>
+        <w:bookmarkStart w:id="0" w:name="_GoBack" w:displacedByCustomXml="next"/>
+        <w:bookmarkEnd w:id="0" w:displacedByCustomXml="next"/>
       </w:sdtContent>
     </w:sdt>
     <w:p>
@@ -2068,7 +2026,7 @@
           <w:lang w:val="en-US"/>
         </w:rPr>
       </w:pPr>
-      <w:bookmarkStart w:id="0" w:name="_Toc349409168"/>
+      <w:bookmarkStart w:id="1" w:name="_Toc349409168"/>
       <w:r>
         <w:rPr>
           <w:lang w:val="en-US"/>
@@ -2113,7 +2071,7 @@
         </w:rPr>
         <w:t xml:space="preserve">: List of </w:t>
       </w:r>
-      <w:bookmarkEnd w:id="0"/>
+      <w:bookmarkEnd w:id="1"/>
       <w:r>
         <w:rPr>
           <w:lang w:val="en-US"/>
@@ -2136,11 +2094,11 @@
       </w:tblPr>
       <w:tblGrid>
         <w:gridCol w:w="1726"/>
-        <w:gridCol w:w="2200"/>
+        <w:gridCol w:w="2199"/>
         <w:gridCol w:w="1728"/>
         <w:gridCol w:w="977"/>
         <w:gridCol w:w="1249"/>
-        <w:gridCol w:w="1727"/>
+        <w:gridCol w:w="1728"/>
       </w:tblGrid>
       <w:tr>
         <w:tc>
@@ -2737,11 +2695,78 @@
                 <w:lang w:val="en-US"/>
               </w:rPr>
             </w:pPr>
+            <w:r>
+              <w:rPr>
+                <w:rFonts w:eastAsiaTheme="minorHAnsi"/>
+                <w:lang w:val="en-US"/>
+              </w:rPr>
+              <w:t>02-03-2013</w:t>
+            </w:r>
           </w:p>
         </w:tc>
         <w:tc>
           <w:tcPr>
             <w:tcW w:w="2201" w:type="dxa"/>
+            <w:vAlign w:val="center"/>
+          </w:tcPr>
+          <w:p>
+            <w:pPr>
+              <w:jc w:val="center"/>
+              <w:rPr>
+                <w:lang w:val="en-US"/>
+              </w:rPr>
+            </w:pPr>
+            <w:r>
+              <w:rPr>
+                <w:lang w:val="en-US"/>
+              </w:rPr>
+              <w:t>Edit Document</w:t>
+            </w:r>
+          </w:p>
+        </w:tc>
+        <w:tc>
+          <w:tcPr>
+            <w:tcW w:w="1729" w:type="dxa"/>
+            <w:vAlign w:val="center"/>
+          </w:tcPr>
+          <w:p>
+            <w:pPr>
+              <w:jc w:val="center"/>
+              <w:rPr>
+                <w:lang w:val="en-US"/>
+              </w:rPr>
+            </w:pPr>
+            <w:r>
+              <w:rPr>
+                <w:lang w:val="en-US"/>
+              </w:rPr>
+              <w:t>João Girão</w:t>
+            </w:r>
+          </w:p>
+        </w:tc>
+        <w:tc>
+          <w:tcPr>
+            <w:tcW w:w="971" w:type="dxa"/>
+            <w:vAlign w:val="center"/>
+          </w:tcPr>
+          <w:p>
+            <w:pPr>
+              <w:jc w:val="center"/>
+              <w:rPr>
+                <w:lang w:val="en-US"/>
+              </w:rPr>
+            </w:pPr>
+            <w:r>
+              <w:rPr>
+                <w:lang w:val="en-US"/>
+              </w:rPr>
+              <w:t>0.4</w:t>
+            </w:r>
+          </w:p>
+        </w:tc>
+        <w:tc>
+          <w:tcPr>
+            <w:tcW w:w="1249" w:type="dxa"/>
             <w:vAlign w:val="center"/>
           </w:tcPr>
           <w:p>
@@ -2765,48 +2790,12 @@
                 <w:lang w:val="en-US"/>
               </w:rPr>
             </w:pPr>
-          </w:p>
-        </w:tc>
-        <w:tc>
-          <w:tcPr>
-            <w:tcW w:w="971" w:type="dxa"/>
-            <w:vAlign w:val="center"/>
-          </w:tcPr>
-          <w:p>
-            <w:pPr>
-              <w:jc w:val="center"/>
-              <w:rPr>
-                <w:lang w:val="en-US"/>
-              </w:rPr>
-            </w:pPr>
-          </w:p>
-        </w:tc>
-        <w:tc>
-          <w:tcPr>
-            <w:tcW w:w="1249" w:type="dxa"/>
-            <w:vAlign w:val="center"/>
-          </w:tcPr>
-          <w:p>
-            <w:pPr>
-              <w:jc w:val="center"/>
-              <w:rPr>
-                <w:lang w:val="en-US"/>
-              </w:rPr>
-            </w:pPr>
-          </w:p>
-        </w:tc>
-        <w:tc>
-          <w:tcPr>
-            <w:tcW w:w="1729" w:type="dxa"/>
-            <w:vAlign w:val="center"/>
-          </w:tcPr>
-          <w:p>
-            <w:pPr>
-              <w:jc w:val="center"/>
-              <w:rPr>
-                <w:lang w:val="en-US"/>
-              </w:rPr>
-            </w:pPr>
+            <w:r>
+              <w:rPr>
+                <w:lang w:val="en-US"/>
+              </w:rPr>
+              <w:t>Ready to revision</w:t>
+            </w:r>
           </w:p>
         </w:tc>
       </w:tr>
@@ -2907,7 +2896,7 @@
           <w:lang w:val="en-US"/>
         </w:rPr>
       </w:pPr>
-      <w:bookmarkStart w:id="1" w:name="_Toc349409169"/>
+      <w:bookmarkStart w:id="2" w:name="_Toc349409169"/>
       <w:r>
         <w:rPr>
           <w:lang w:val="en-US"/>
@@ -2952,7 +2941,7 @@
         </w:rPr>
         <w:t>: Version history</w:t>
       </w:r>
-      <w:bookmarkEnd w:id="1"/>
+      <w:bookmarkEnd w:id="2"/>
     </w:p>
     <w:p>
       <w:pPr>
@@ -2994,14 +2983,14 @@
           <w:lang w:val="en-US"/>
         </w:rPr>
       </w:pPr>
-      <w:bookmarkStart w:id="2" w:name="_Toc349836639"/>
+      <w:bookmarkStart w:id="3" w:name="_Toc350016862"/>
       <w:r>
         <w:rPr>
           <w:lang w:val="en-US"/>
         </w:rPr>
         <w:t>Business Requirements</w:t>
       </w:r>
-      <w:bookmarkEnd w:id="2"/>
+      <w:bookmarkEnd w:id="3"/>
     </w:p>
     <w:p>
       <w:pPr>
@@ -3012,11 +3001,11 @@
         </w:numPr>
         <w:ind w:hanging="11"/>
       </w:pPr>
-      <w:bookmarkStart w:id="3" w:name="_Toc349836640"/>
+      <w:bookmarkStart w:id="4" w:name="_Toc350016863"/>
       <w:r>
         <w:t>Background</w:t>
       </w:r>
-      <w:bookmarkEnd w:id="3"/>
+      <w:bookmarkEnd w:id="4"/>
     </w:p>
     <w:p>
       <w:pPr>
@@ -3195,8 +3184,6 @@
           <w:lang w:val="en-US"/>
         </w:rPr>
       </w:pPr>
-      <w:bookmarkStart w:id="4" w:name="_GoBack"/>
-      <w:bookmarkEnd w:id="4"/>
     </w:p>
     <w:p>
       <w:pPr>
@@ -3210,7 +3197,7 @@
           <w:lang w:val="en-US"/>
         </w:rPr>
       </w:pPr>
-      <w:bookmarkStart w:id="5" w:name="_Toc349836641"/>
+      <w:bookmarkStart w:id="5" w:name="_Toc350016864"/>
       <w:r>
         <w:rPr>
           <w:lang w:val="en-US"/>
@@ -3219,119 +3206,6 @@
       </w:r>
       <w:bookmarkEnd w:id="5"/>
     </w:p>
-    <w:tbl>
-      <w:tblPr>
-        <w:tblStyle w:val="Tabelacomgrelha"/>
-        <w:tblW w:w="0" w:type="auto"/>
-        <w:tblBorders>
-          <w:top w:val="none" w:sz="0" w:space="0" w:color="auto"/>
-          <w:left w:val="none" w:sz="0" w:space="0" w:color="auto"/>
-          <w:bottom w:val="none" w:sz="0" w:space="0" w:color="auto"/>
-          <w:right w:val="none" w:sz="0" w:space="0" w:color="auto"/>
-          <w:insideH w:val="none" w:sz="0" w:space="0" w:color="auto"/>
-          <w:insideV w:val="none" w:sz="0" w:space="0" w:color="auto"/>
-        </w:tblBorders>
-        <w:tblLook w:val="04A0" w:firstRow="1" w:lastRow="0" w:firstColumn="1" w:lastColumn="0" w:noHBand="0" w:noVBand="1"/>
-      </w:tblPr>
-      <w:tblGrid>
-        <w:gridCol w:w="817"/>
-        <w:gridCol w:w="7827"/>
-      </w:tblGrid>
-      <w:tr>
-        <w:tc>
-          <w:tcPr>
-            <w:tcW w:w="817" w:type="dxa"/>
-          </w:tcPr>
-          <w:p>
-            <w:pPr>
-              <w:rPr>
-                <w:lang w:val="en-US"/>
-              </w:rPr>
-            </w:pPr>
-            <w:r>
-              <w:rPr>
-                <w:lang w:val="en-US"/>
-              </w:rPr>
-              <w:t>BO-1:</w:t>
-            </w:r>
-          </w:p>
-        </w:tc>
-        <w:tc>
-          <w:tcPr>
-            <w:tcW w:w="7827" w:type="dxa"/>
-          </w:tcPr>
-          <w:p>
-            <w:pPr>
-              <w:rPr>
-                <w:lang w:val="en-US"/>
-              </w:rPr>
-            </w:pPr>
-            <w:r>
-              <w:rPr>
-                <w:lang w:val="en-US"/>
-              </w:rPr>
-              <w:t>Increase the efficient and performance of people.</w:t>
-            </w:r>
-          </w:p>
-        </w:tc>
-      </w:tr>
-      <w:tr>
-        <w:tc>
-          <w:tcPr>
-            <w:tcW w:w="817" w:type="dxa"/>
-          </w:tcPr>
-          <w:p>
-            <w:pPr>
-              <w:rPr>
-                <w:lang w:val="en-US"/>
-              </w:rPr>
-            </w:pPr>
-            <w:r>
-              <w:rPr>
-                <w:lang w:val="en-US"/>
-              </w:rPr>
-              <w:t>BO-3:</w:t>
-            </w:r>
-          </w:p>
-        </w:tc>
-        <w:tc>
-          <w:tcPr>
-            <w:tcW w:w="7827" w:type="dxa"/>
-          </w:tcPr>
-          <w:p>
-            <w:pPr>
-              <w:rPr>
-                <w:lang w:val="en-US"/>
-              </w:rPr>
-            </w:pPr>
-            <w:r>
-              <w:rPr>
-                <w:lang w:val="en-US"/>
-              </w:rPr>
-              <w:t>Help a person to f</w:t>
-            </w:r>
-            <w:r>
-              <w:rPr>
-                <w:lang w:val="en-US"/>
-              </w:rPr>
-              <w:t>ocus</w:t>
-            </w:r>
-            <w:r>
-              <w:rPr>
-                <w:lang w:val="en-US"/>
-              </w:rPr>
-              <w:t xml:space="preserve"> on a </w:t>
-            </w:r>
-            <w:r>
-              <w:rPr>
-                <w:lang w:val="en-US"/>
-              </w:rPr>
-              <w:t>task.</w:t>
-            </w:r>
-          </w:p>
-        </w:tc>
-      </w:tr>
-    </w:tbl>
     <w:p>
       <w:pPr>
         <w:spacing w:after="0"/>
@@ -3339,89 +3213,39 @@
           <w:lang w:val="en-US"/>
         </w:rPr>
       </w:pPr>
+      <w:r>
+        <w:rPr>
+          <w:lang w:val="en-US"/>
+        </w:rPr>
+        <w:t>BO-1: Increase the efficient and performance of people.</w:t>
+      </w:r>
     </w:p>
-    <w:tbl>
-      <w:tblPr>
-        <w:tblStyle w:val="Tabelacomgrelha"/>
-        <w:tblW w:w="0" w:type="auto"/>
-        <w:tblBorders>
-          <w:top w:val="none" w:sz="0" w:space="0" w:color="auto"/>
-          <w:left w:val="none" w:sz="0" w:space="0" w:color="auto"/>
-          <w:bottom w:val="none" w:sz="0" w:space="0" w:color="auto"/>
-          <w:right w:val="none" w:sz="0" w:space="0" w:color="auto"/>
-          <w:insideH w:val="none" w:sz="0" w:space="0" w:color="auto"/>
-          <w:insideV w:val="none" w:sz="0" w:space="0" w:color="auto"/>
-        </w:tblBorders>
-        <w:tblLook w:val="04A0" w:firstRow="1" w:lastRow="0" w:firstColumn="1" w:lastColumn="0" w:noHBand="0" w:noVBand="1"/>
-      </w:tblPr>
-      <w:tblGrid>
-        <w:gridCol w:w="817"/>
-        <w:gridCol w:w="7827"/>
-      </w:tblGrid>
-      <w:tr>
-        <w:tc>
-          <w:tcPr>
-            <w:tcW w:w="817" w:type="dxa"/>
-          </w:tcPr>
-          <w:p>
-            <w:pPr>
-              <w:rPr>
-                <w:lang w:val="en-US"/>
-              </w:rPr>
-            </w:pPr>
-            <w:r>
-              <w:rPr>
-                <w:lang w:val="en-US"/>
-              </w:rPr>
-              <w:t>SC-1:</w:t>
-            </w:r>
-          </w:p>
-        </w:tc>
-        <w:tc>
-          <w:tcPr>
-            <w:tcW w:w="7827" w:type="dxa"/>
-          </w:tcPr>
-          <w:p>
-            <w:pPr>
-              <w:rPr>
-                <w:lang w:val="en-US"/>
-              </w:rPr>
-            </w:pPr>
-            <w:r>
-              <w:rPr>
-                <w:lang w:val="en-US"/>
-              </w:rPr>
-              <w:t>After public release, o</w:t>
-            </w:r>
-            <w:r>
-              <w:rPr>
-                <w:lang w:val="en-US"/>
-              </w:rPr>
-              <w:t>btain 200 downloads</w:t>
-            </w:r>
-            <w:r>
-              <w:rPr>
-                <w:lang w:val="en-US"/>
-              </w:rPr>
-              <w:t xml:space="preserve"> in the first month</w:t>
-            </w:r>
-            <w:r>
-              <w:rPr>
-                <w:lang w:val="en-US"/>
-              </w:rPr>
-              <w:t xml:space="preserve">. </w:t>
-            </w:r>
-          </w:p>
-          <w:p>
-            <w:pPr>
-              <w:rPr>
-                <w:lang w:val="en-US"/>
-              </w:rPr>
-            </w:pPr>
-          </w:p>
-        </w:tc>
-      </w:tr>
-    </w:tbl>
+    <w:p>
+      <w:pPr>
+        <w:rPr>
+          <w:lang w:val="en-US"/>
+        </w:rPr>
+      </w:pPr>
+      <w:r>
+        <w:rPr>
+          <w:lang w:val="en-US"/>
+        </w:rPr>
+        <w:t>BO-2: Help a person to focus on a task.</w:t>
+      </w:r>
+    </w:p>
+    <w:p>
+      <w:pPr>
+        <w:rPr>
+          <w:lang w:val="en-US"/>
+        </w:rPr>
+      </w:pPr>
+      <w:r>
+        <w:rPr>
+          <w:lang w:val="en-US"/>
+        </w:rPr>
+        <w:t>SC-1: After public release, obtain 200 downloads in the first month.</w:t>
+      </w:r>
+    </w:p>
     <w:p>
       <w:pPr>
         <w:pStyle w:val="Cabealho1"/>
@@ -3434,7 +3258,7 @@
           <w:lang w:val="en-US"/>
         </w:rPr>
       </w:pPr>
-      <w:bookmarkStart w:id="6" w:name="_Toc349836642"/>
+      <w:bookmarkStart w:id="6" w:name="_Toc350016865"/>
       <w:proofErr w:type="gramStart"/>
       <w:r>
         <w:t>Business</w:t>
@@ -3448,69 +3272,19 @@
       </w:r>
       <w:bookmarkEnd w:id="6"/>
     </w:p>
-    <w:tbl>
-      <w:tblPr>
-        <w:tblStyle w:val="Tabelacomgrelha"/>
-        <w:tblW w:w="0" w:type="auto"/>
-        <w:tblBorders>
-          <w:top w:val="none" w:sz="0" w:space="0" w:color="auto"/>
-          <w:left w:val="none" w:sz="0" w:space="0" w:color="auto"/>
-          <w:bottom w:val="none" w:sz="0" w:space="0" w:color="auto"/>
-          <w:right w:val="none" w:sz="0" w:space="0" w:color="auto"/>
-          <w:insideH w:val="none" w:sz="0" w:space="0" w:color="auto"/>
-          <w:insideV w:val="none" w:sz="0" w:space="0" w:color="auto"/>
-        </w:tblBorders>
-        <w:tblLook w:val="04A0" w:firstRow="1" w:lastRow="0" w:firstColumn="1" w:lastColumn="0" w:noHBand="0" w:noVBand="1"/>
-      </w:tblPr>
-      <w:tblGrid>
-        <w:gridCol w:w="817"/>
-        <w:gridCol w:w="7827"/>
-      </w:tblGrid>
-      <w:tr>
-        <w:tc>
-          <w:tcPr>
-            <w:tcW w:w="817" w:type="dxa"/>
-          </w:tcPr>
-          <w:p>
-            <w:pPr>
-              <w:rPr>
-                <w:lang w:val="en-US"/>
-              </w:rPr>
-            </w:pPr>
-            <w:r>
-              <w:rPr>
-                <w:lang w:val="en-US"/>
-              </w:rPr>
-              <w:t>RI-1:</w:t>
-            </w:r>
-          </w:p>
-        </w:tc>
-        <w:tc>
-          <w:tcPr>
-            <w:tcW w:w="7827" w:type="dxa"/>
-          </w:tcPr>
-          <w:p>
-            <w:pPr>
-              <w:rPr>
-                <w:lang w:val="en-US"/>
-              </w:rPr>
-            </w:pPr>
-            <w:r>
-              <w:rPr>
-                <w:lang w:val="en-US"/>
-              </w:rPr>
-              <w:t>Poor adherence by people</w:t>
-            </w:r>
-            <w:r>
-              <w:rPr>
-                <w:lang w:val="en-US"/>
-              </w:rPr>
-              <w:t>.</w:t>
-            </w:r>
-          </w:p>
-        </w:tc>
-      </w:tr>
-    </w:tbl>
+    <w:p>
+      <w:pPr>
+        <w:rPr>
+          <w:lang w:val="en-US"/>
+        </w:rPr>
+      </w:pPr>
+      <w:r>
+        <w:rPr>
+          <w:lang w:val="en-US"/>
+        </w:rPr>
+        <w:t>RI-1: Poor adherence by people.</w:t>
+      </w:r>
+    </w:p>
     <w:p>
       <w:pPr>
         <w:rPr>
@@ -3564,7 +3338,7 @@
           <w:lang w:val="en-US"/>
         </w:rPr>
       </w:pPr>
-      <w:bookmarkStart w:id="7" w:name="_Toc349836643"/>
+      <w:bookmarkStart w:id="7" w:name="_Toc350016866"/>
       <w:r>
         <w:rPr>
           <w:lang w:val="en-US"/>
@@ -3586,7 +3360,7 @@
           <w:lang w:val="en-US"/>
         </w:rPr>
       </w:pPr>
-      <w:bookmarkStart w:id="8" w:name="_Toc349836644"/>
+      <w:bookmarkStart w:id="8" w:name="_Toc350016867"/>
       <w:r>
         <w:rPr>
           <w:lang w:val="en-US"/>
@@ -3665,7 +3439,19 @@
         <w:rPr>
           <w:lang w:val="en-US"/>
         </w:rPr>
-        <w:t xml:space="preserve"> reasons;</w:t>
+        <w:t xml:space="preserve"> reasons</w:t>
+      </w:r>
+      <w:r>
+        <w:rPr>
+          <w:lang w:val="en-US"/>
+        </w:rPr>
+        <w:t xml:space="preserve"> (control start and stop a task)</w:t>
+      </w:r>
+      <w:r>
+        <w:rPr>
+          <w:lang w:val="en-US"/>
+        </w:rPr>
+        <w:t>;</w:t>
       </w:r>
     </w:p>
     <w:p>
@@ -3753,7 +3539,7 @@
           <w:lang w:val="en-US"/>
         </w:rPr>
       </w:pPr>
-      <w:bookmarkStart w:id="9" w:name="_Toc349836645"/>
+      <w:bookmarkStart w:id="9" w:name="_Toc350016868"/>
       <w:r>
         <w:rPr>
           <w:lang w:val="en-US"/>
@@ -3929,7 +3715,7 @@
           <w:lang w:val="en-US"/>
         </w:rPr>
       </w:pPr>
-      <w:bookmarkStart w:id="10" w:name="_Toc349836646"/>
+      <w:bookmarkStart w:id="10" w:name="_Toc350016869"/>
       <w:r>
         <w:rPr>
           <w:lang w:val="en-US"/>
@@ -4314,19 +4100,7 @@
               <w:rPr>
                 <w:lang w:val="en-US"/>
               </w:rPr>
-              <w:t>Fully impleme</w:t>
-            </w:r>
-            <w:r>
-              <w:rPr>
-                <w:lang w:val="en-US"/>
-              </w:rPr>
-              <w:t>n</w:t>
-            </w:r>
-            <w:r>
-              <w:rPr>
-                <w:lang w:val="en-US"/>
-              </w:rPr>
-              <w:t>ted</w:t>
+              <w:t>Fully implemented</w:t>
             </w:r>
           </w:p>
         </w:tc>
@@ -4390,19 +4164,7 @@
               <w:rPr>
                 <w:lang w:val="en-US"/>
               </w:rPr>
-              <w:t>Fully impleme</w:t>
-            </w:r>
-            <w:r>
-              <w:rPr>
-                <w:lang w:val="en-US"/>
-              </w:rPr>
-              <w:t>n</w:t>
-            </w:r>
-            <w:r>
-              <w:rPr>
-                <w:lang w:val="en-US"/>
-              </w:rPr>
-              <w:t>ted</w:t>
+              <w:t>Fully implemented</w:t>
             </w:r>
           </w:p>
         </w:tc>
@@ -4426,7 +4188,7 @@
           <w:lang w:val="en-US"/>
         </w:rPr>
       </w:pPr>
-      <w:bookmarkStart w:id="11" w:name="_Toc349836647"/>
+      <w:bookmarkStart w:id="11" w:name="_Toc350016870"/>
       <w:r>
         <w:rPr>
           <w:lang w:val="en-US"/>
@@ -4459,7 +4221,7 @@
           <w:lang w:val="en-US"/>
         </w:rPr>
       </w:pPr>
-      <w:bookmarkStart w:id="12" w:name="_Toc349836648"/>
+      <w:bookmarkStart w:id="12" w:name="_Toc350016871"/>
       <w:r>
         <w:rPr>
           <w:lang w:val="en-US"/>
@@ -4502,8 +4264,106 @@
         <w:rPr>
           <w:lang w:val="en-US"/>
         </w:rPr>
+        <w:t xml:space="preserve">: </w:t>
+      </w:r>
+    </w:p>
+    <w:p>
+      <w:pPr>
+        <w:pStyle w:val="PargrafodaLista"/>
+        <w:numPr>
+          <w:ilvl w:val="1"/>
+          <w:numId w:val="5"/>
+        </w:numPr>
+        <w:rPr>
+          <w:lang w:val="en-US"/>
+        </w:rPr>
+      </w:pPr>
+      <w:r>
+        <w:rPr>
+          <w:lang w:val="en-US"/>
+        </w:rPr>
+        <w:t>Major Value: not identified</w:t>
+      </w:r>
+      <w:r>
+        <w:rPr>
+          <w:lang w:val="en-US"/>
+        </w:rPr>
         <w:t>;</w:t>
       </w:r>
+    </w:p>
+    <w:p>
+      <w:pPr>
+        <w:pStyle w:val="PargrafodaLista"/>
+        <w:numPr>
+          <w:ilvl w:val="1"/>
+          <w:numId w:val="5"/>
+        </w:numPr>
+        <w:rPr>
+          <w:lang w:val="en-US"/>
+        </w:rPr>
+      </w:pPr>
+      <w:r>
+        <w:rPr>
+          <w:lang w:val="en-US"/>
+        </w:rPr>
+        <w:t>Attitudes: Support to the decision of the stakeholders;</w:t>
+      </w:r>
+    </w:p>
+    <w:p>
+      <w:pPr>
+        <w:pStyle w:val="PargrafodaLista"/>
+        <w:numPr>
+          <w:ilvl w:val="1"/>
+          <w:numId w:val="5"/>
+        </w:numPr>
+        <w:rPr>
+          <w:lang w:val="en-US"/>
+        </w:rPr>
+      </w:pPr>
+      <w:r>
+        <w:rPr>
+          <w:lang w:val="en-US"/>
+        </w:rPr>
+        <w:t>Major Interests: Clarify requirements for bett</w:t>
+      </w:r>
+      <w:r>
+        <w:rPr>
+          <w:lang w:val="en-US"/>
+        </w:rPr>
+        <w:t>er implementation of the system;</w:t>
+      </w:r>
+    </w:p>
+    <w:p>
+      <w:pPr>
+        <w:pStyle w:val="PargrafodaLista"/>
+        <w:numPr>
+          <w:ilvl w:val="1"/>
+          <w:numId w:val="5"/>
+        </w:numPr>
+        <w:rPr>
+          <w:lang w:val="en-US"/>
+        </w:rPr>
+      </w:pPr>
+      <w:r>
+        <w:rPr>
+          <w:lang w:val="en-US"/>
+        </w:rPr>
+        <w:t>Constraints: not identified;</w:t>
+      </w:r>
+    </w:p>
+    <w:p>
+      <w:pPr>
+        <w:rPr>
+          <w:lang w:val="en-US"/>
+        </w:rPr>
+      </w:pPr>
+    </w:p>
+    <w:p>
+      <w:pPr>
+        <w:rPr>
+          <w:lang w:val="en-US"/>
+        </w:rPr>
+      </w:pPr>
     </w:p>
     <w:p>
       <w:pPr>
@@ -4526,7 +4386,97 @@
         <w:rPr>
           <w:lang w:val="en-US"/>
         </w:rPr>
-        <w:t>;</w:t>
+        <w:t>:</w:t>
+      </w:r>
+    </w:p>
+    <w:p>
+      <w:pPr>
+        <w:pStyle w:val="PargrafodaLista"/>
+        <w:numPr>
+          <w:ilvl w:val="1"/>
+          <w:numId w:val="5"/>
+        </w:numPr>
+        <w:rPr>
+          <w:lang w:val="en-US"/>
+        </w:rPr>
+      </w:pPr>
+      <w:r>
+        <w:rPr>
+          <w:lang w:val="en-US"/>
+        </w:rPr>
+        <w:t>Major Value: Better control of the time;</w:t>
+      </w:r>
+    </w:p>
+    <w:p>
+      <w:pPr>
+        <w:pStyle w:val="PargrafodaLista"/>
+        <w:numPr>
+          <w:ilvl w:val="1"/>
+          <w:numId w:val="5"/>
+        </w:numPr>
+        <w:rPr>
+          <w:lang w:val="en-US"/>
+        </w:rPr>
+      </w:pPr>
+      <w:r>
+        <w:rPr>
+          <w:lang w:val="en-US"/>
+        </w:rPr>
+        <w:t xml:space="preserve">Attitudes: </w:t>
+      </w:r>
+      <w:r>
+        <w:rPr>
+          <w:lang w:val="en-US"/>
+        </w:rPr>
+        <w:t>Great satisfaction in using the time;</w:t>
+      </w:r>
+    </w:p>
+    <w:p>
+      <w:pPr>
+        <w:pStyle w:val="PargrafodaLista"/>
+        <w:numPr>
+          <w:ilvl w:val="1"/>
+          <w:numId w:val="5"/>
+        </w:numPr>
+        <w:rPr>
+          <w:lang w:val="en-US"/>
+        </w:rPr>
+      </w:pPr>
+      <w:r>
+        <w:rPr>
+          <w:lang w:val="en-US"/>
+        </w:rPr>
+        <w:t xml:space="preserve">Major Interests: </w:t>
+      </w:r>
+      <w:r>
+        <w:rPr>
+          <w:lang w:val="en-US"/>
+        </w:rPr>
+        <w:t>Increase the eff</w:t>
+      </w:r>
+      <w:r>
+        <w:rPr>
+          <w:lang w:val="en-US"/>
+        </w:rPr>
+        <w:t>icient and performance;</w:t>
+      </w:r>
+    </w:p>
+    <w:p>
+      <w:pPr>
+        <w:pStyle w:val="PargrafodaLista"/>
+        <w:numPr>
+          <w:ilvl w:val="1"/>
+          <w:numId w:val="5"/>
+        </w:numPr>
+        <w:rPr>
+          <w:lang w:val="en-US"/>
+        </w:rPr>
+      </w:pPr>
+      <w:r>
+        <w:rPr>
+          <w:lang w:val="en-US"/>
+        </w:rPr>
+        <w:t>Constraints: Knowledge in IT;</w:t>
       </w:r>
     </w:p>
     <w:p>
@@ -4550,31 +4500,7 @@
         <w:rPr>
           <w:lang w:val="en-US"/>
         </w:rPr>
-        <w:t>T</w:t>
-      </w:r>
-      <w:r>
-        <w:rPr>
-          <w:lang w:val="en-US"/>
-        </w:rPr>
-        <w:t>eacher</w:t>
-      </w:r>
-      <w:r>
-        <w:rPr>
-          <w:lang w:val="en-US"/>
-        </w:rPr>
-        <w:t xml:space="preserve"> and</w:t>
-      </w:r>
-      <w:r>
-        <w:rPr>
-          <w:lang w:val="en-US"/>
-        </w:rPr>
-        <w:t xml:space="preserve"> </w:t>
-      </w:r>
-      <w:r>
-        <w:rPr>
-          <w:lang w:val="en-US"/>
-        </w:rPr>
-        <w:t>class students</w:t>
+        <w:t>Teacher</w:t>
       </w:r>
       <w:r>
         <w:rPr>
@@ -4586,16 +4512,104 @@
         <w:rPr>
           <w:lang w:val="en-US"/>
         </w:rPr>
-        <w:t>.</w:t>
+        <w:t>:</w:t>
       </w:r>
     </w:p>
     <w:p>
       <w:pPr>
         <w:pStyle w:val="PargrafodaLista"/>
-        <w:rPr>
-          <w:lang w:val="en-US"/>
-        </w:rPr>
-      </w:pPr>
+        <w:numPr>
+          <w:ilvl w:val="1"/>
+          <w:numId w:val="5"/>
+        </w:numPr>
+        <w:rPr>
+          <w:lang w:val="en-US"/>
+        </w:rPr>
+      </w:pPr>
+      <w:r>
+        <w:rPr>
+          <w:lang w:val="en-US"/>
+        </w:rPr>
+        <w:t>Major Value: View project status at any given time;</w:t>
+      </w:r>
+    </w:p>
+    <w:p>
+      <w:pPr>
+        <w:pStyle w:val="PargrafodaLista"/>
+        <w:numPr>
+          <w:ilvl w:val="1"/>
+          <w:numId w:val="5"/>
+        </w:numPr>
+        <w:rPr>
+          <w:lang w:val="en-US"/>
+        </w:rPr>
+      </w:pPr>
+      <w:r>
+        <w:rPr>
+          <w:lang w:val="en-US"/>
+        </w:rPr>
+        <w:t xml:space="preserve">Attitudes: </w:t>
+      </w:r>
+      <w:r>
+        <w:rPr>
+          <w:lang w:val="en-US"/>
+        </w:rPr>
+        <w:t>Obtain success with the project;</w:t>
+      </w:r>
+    </w:p>
+    <w:p>
+      <w:pPr>
+        <w:pStyle w:val="PargrafodaLista"/>
+        <w:numPr>
+          <w:ilvl w:val="1"/>
+          <w:numId w:val="5"/>
+        </w:numPr>
+        <w:rPr>
+          <w:lang w:val="en-US"/>
+        </w:rPr>
+      </w:pPr>
+      <w:r>
+        <w:rPr>
+          <w:lang w:val="en-US"/>
+        </w:rPr>
+        <w:t>Major Interests:</w:t>
+      </w:r>
+      <w:r>
+        <w:rPr>
+          <w:lang w:val="en-US"/>
+        </w:rPr>
+        <w:t xml:space="preserve"> View quality project;</w:t>
+      </w:r>
+    </w:p>
+    <w:p>
+      <w:pPr>
+        <w:pStyle w:val="PargrafodaLista"/>
+        <w:numPr>
+          <w:ilvl w:val="1"/>
+          <w:numId w:val="5"/>
+        </w:numPr>
+        <w:rPr>
+          <w:lang w:val="en-US"/>
+        </w:rPr>
+      </w:pPr>
+      <w:r>
+        <w:rPr>
+          <w:lang w:val="en-US"/>
+        </w:rPr>
+        <w:t xml:space="preserve">Constraints: </w:t>
+      </w:r>
+      <w:r>
+        <w:rPr>
+          <w:lang w:val="en-US"/>
+        </w:rPr>
+        <w:t>limited budget and deadline project</w:t>
+      </w:r>
+      <w:r>
+        <w:rPr>
+          <w:lang w:val="en-US"/>
+        </w:rPr>
+        <w:t>;</w:t>
+      </w:r>
     </w:p>
     <w:p>
       <w:pPr>
@@ -4948,7 +4962,7 @@
         <w:lang w:eastAsia="pt-PT"/>
       </w:rPr>
       <w:drawing>
-        <wp:anchor distT="0" distB="0" distL="114300" distR="114300" simplePos="0" relativeHeight="251657216" behindDoc="0" locked="0" layoutInCell="1" allowOverlap="1" wp14:anchorId="50545547" wp14:editId="4E5866B9">
+        <wp:anchor distT="0" distB="0" distL="114300" distR="114300" simplePos="0" relativeHeight="251656192" behindDoc="0" locked="0" layoutInCell="1" allowOverlap="1" wp14:anchorId="164467DB" wp14:editId="5950F940">
           <wp:simplePos x="0" y="0"/>
           <wp:positionH relativeFrom="column">
             <wp:posOffset>15239</wp:posOffset>
@@ -5041,7 +5055,7 @@
       <w:tab/>
     </w:r>
     <w:r>
-      <w:t>V0.3</w:t>
+      <w:t>V0.4</w:t>
     </w:r>
     <w:r>
       <w:t xml:space="preserve"> </w:t>
@@ -5057,7 +5071,15 @@
       <w:sdtContent>
         <w:proofErr w:type="spellStart"/>
         <w:r>
-          <w:t>Draft</w:t>
+          <w:t>Ready</w:t>
+        </w:r>
+        <w:proofErr w:type="spellEnd"/>
+        <w:r>
+          <w:t xml:space="preserve"> to </w:t>
+        </w:r>
+        <w:proofErr w:type="spellStart"/>
+        <w:r>
+          <w:t>revision</w:t>
         </w:r>
         <w:proofErr w:type="spellEnd"/>
       </w:sdtContent>
@@ -5078,7 +5100,7 @@
         <w:lang w:eastAsia="pt-PT"/>
       </w:rPr>
       <w:drawing>
-        <wp:anchor distT="0" distB="0" distL="114300" distR="114300" simplePos="0" relativeHeight="251658240" behindDoc="0" locked="0" layoutInCell="1" allowOverlap="1" wp14:anchorId="3069B08F" wp14:editId="61A72042">
+        <wp:anchor distT="0" distB="0" distL="114300" distR="114300" simplePos="0" relativeHeight="251659264" behindDoc="0" locked="0" layoutInCell="1" allowOverlap="1" wp14:anchorId="40C41E99" wp14:editId="3ED6B66A">
           <wp:simplePos x="0" y="0"/>
           <wp:positionH relativeFrom="column">
             <wp:posOffset>81915</wp:posOffset>
@@ -5171,7 +5193,7 @@
       <w:tab/>
     </w:r>
     <w:r>
-      <w:t>V0.1</w:t>
+      <w:t>V0.4</w:t>
     </w:r>
     <w:r>
       <w:t xml:space="preserve"> </w:t>
@@ -5187,7 +5209,15 @@
       <w:sdtContent>
         <w:proofErr w:type="spellStart"/>
         <w:r>
-          <w:t>Draft</w:t>
+          <w:t>Ready</w:t>
+        </w:r>
+        <w:proofErr w:type="spellEnd"/>
+        <w:r>
+          <w:t xml:space="preserve"> to </w:t>
+        </w:r>
+        <w:proofErr w:type="spellStart"/>
+        <w:r>
+          <w:t>revision</w:t>
         </w:r>
         <w:proofErr w:type="spellEnd"/>
       </w:sdtContent>
@@ -5217,7 +5247,7 @@
         <w:rFonts w:ascii="Symbol" w:hAnsi="Symbol" w:hint="default"/>
       </w:rPr>
     </w:lvl>
-    <w:lvl w:ilvl="1" w:tplc="08160003" w:tentative="1">
+    <w:lvl w:ilvl="1" w:tplc="08160003">
       <w:start w:val="1"/>
       <w:numFmt w:val="bullet"/>
       <w:lvlText w:val="o"/>
@@ -6738,6 +6768,7 @@
     <w:rsid w:val="00CC4E05"/>
     <w:rsid w:val="00DF5E14"/>
     <w:rsid w:val="00DF7858"/>
+    <w:rsid w:val="00EB16D3"/>
     <w:rsid w:val="00FA5D17"/>
   </w:rsids>
   <m:mathPr>
@@ -7925,7 +7956,7 @@
 </file>
 
 <file path=customXml/itemProps2.xml><?xml version="1.0" encoding="utf-8"?>
-<ds:datastoreItem xmlns:ds="http://schemas.openxmlformats.org/officeDocument/2006/customXml" ds:itemID="{7A0EA678-797A-4BDB-9FCB-A7EC25657D9F}">
+<ds:datastoreItem xmlns:ds="http://schemas.openxmlformats.org/officeDocument/2006/customXml" ds:itemID="{BDC7AEA9-3816-4548-9679-ED7987E47B10}">
   <ds:schemaRefs>
     <ds:schemaRef ds:uri="http://schemas.openxmlformats.org/officeDocument/2006/bibliography"/>
   </ds:schemaRefs>

</xml_diff>

<commit_message>
Review of Vision and Scope.docx
</commit_message>
<xml_diff>
--- a/Docs/Project documentation/Vision and Scope.docx
+++ b/Docs/Project documentation/Vision and Scope.docx
@@ -1,6 +1,6 @@
 
 <file path=word/document.xml><?xml version="1.0" encoding="utf-8"?>
-<w:document xmlns:wpc="http://schemas.microsoft.com/office/word/2010/wordprocessingCanvas" xmlns:mc="http://schemas.openxmlformats.org/markup-compatibility/2006" xmlns:o="urn:schemas-microsoft-com:office:office" xmlns:r="http://schemas.openxmlformats.org/officeDocument/2006/relationships" xmlns:m="http://schemas.openxmlformats.org/officeDocument/2006/math" xmlns:v="urn:schemas-microsoft-com:vml" xmlns:wp14="http://schemas.microsoft.com/office/word/2010/wordprocessingDrawing" xmlns:wp="http://schemas.openxmlformats.org/drawingml/2006/wordprocessingDrawing" xmlns:w10="urn:schemas-microsoft-com:office:word" xmlns:w="http://schemas.openxmlformats.org/wordprocessingml/2006/main" xmlns:w14="http://schemas.microsoft.com/office/word/2010/wordml" xmlns:w15="http://schemas.microsoft.com/office/word/2012/wordml" xmlns:wpg="http://schemas.microsoft.com/office/word/2010/wordprocessingGroup" xmlns:wpi="http://schemas.microsoft.com/office/word/2010/wordprocessingInk" xmlns:wne="http://schemas.microsoft.com/office/word/2006/wordml" xmlns:wps="http://schemas.microsoft.com/office/word/2010/wordprocessingShape" mc:Ignorable="w14 w15 wp14">
+<w:document xmlns:wpc="http://schemas.microsoft.com/office/word/2010/wordprocessingCanvas" xmlns:mc="http://schemas.openxmlformats.org/markup-compatibility/2006" xmlns:o="urn:schemas-microsoft-com:office:office" xmlns:r="http://schemas.openxmlformats.org/officeDocument/2006/relationships" xmlns:m="http://schemas.openxmlformats.org/officeDocument/2006/math" xmlns:v="urn:schemas-microsoft-com:vml" xmlns:wp14="http://schemas.microsoft.com/office/word/2010/wordprocessingDrawing" xmlns:wp="http://schemas.openxmlformats.org/drawingml/2006/wordprocessingDrawing" xmlns:w10="urn:schemas-microsoft-com:office:word" xmlns:w="http://schemas.openxmlformats.org/wordprocessingml/2006/main" xmlns:w14="http://schemas.microsoft.com/office/word/2010/wordml" xmlns:wpg="http://schemas.microsoft.com/office/word/2010/wordprocessingGroup" xmlns:wpi="http://schemas.microsoft.com/office/word/2010/wordprocessingInk" xmlns:wne="http://schemas.microsoft.com/office/word/2006/wordml" xmlns:wps="http://schemas.microsoft.com/office/word/2010/wordprocessingShape" mc:Ignorable="w14 wp14">
   <w:body>
     <w:sdt>
       <w:sdtPr>
@@ -60,7 +60,7 @@
                   </w:tcPr>
                   <w:p>
                     <w:pPr>
-                      <w:pStyle w:val="SemEspaamento"/>
+                      <w:pStyle w:val="NoSpacing"/>
                       <w:rPr>
                         <w:rFonts w:asciiTheme="majorHAnsi" w:eastAsiaTheme="majorEastAsia" w:hAnsiTheme="majorHAnsi" w:cstheme="majorBidi"/>
                       </w:rPr>
@@ -102,7 +102,7 @@
                 <w:sdtContent>
                   <w:p>
                     <w:pPr>
-                      <w:pStyle w:val="SemEspaamento"/>
+                      <w:pStyle w:val="NoSpacing"/>
                       <w:rPr>
                         <w:rFonts w:asciiTheme="majorHAnsi" w:eastAsiaTheme="majorEastAsia" w:hAnsiTheme="majorHAnsi" w:cstheme="majorBidi"/>
                         <w:color w:val="4F81BD" w:themeColor="accent1"/>
@@ -153,17 +153,19 @@
                   </w:tcPr>
                   <w:p>
                     <w:pPr>
-                      <w:pStyle w:val="SemEspaamento"/>
+                      <w:pStyle w:val="NoSpacing"/>
                       <w:rPr>
                         <w:rFonts w:asciiTheme="majorHAnsi" w:eastAsiaTheme="majorEastAsia" w:hAnsiTheme="majorHAnsi" w:cstheme="majorBidi"/>
                       </w:rPr>
                     </w:pPr>
+                    <w:proofErr w:type="spellStart"/>
                     <w:r>
                       <w:rPr>
                         <w:rFonts w:asciiTheme="majorHAnsi" w:eastAsiaTheme="majorEastAsia" w:hAnsiTheme="majorHAnsi" w:cstheme="majorBidi"/>
                       </w:rPr>
                       <w:t>KeepYourTime</w:t>
                     </w:r>
+                    <w:proofErr w:type="spellEnd"/>
                   </w:p>
                 </w:tc>
               </w:sdtContent>
@@ -209,7 +211,7 @@
                 <w:sdtContent>
                   <w:p>
                     <w:pPr>
-                      <w:pStyle w:val="SemEspaamento"/>
+                      <w:pStyle w:val="NoSpacing"/>
                       <w:rPr>
                         <w:color w:val="4F81BD" w:themeColor="accent1"/>
                       </w:rPr>
@@ -245,7 +247,7 @@
                 <w:sdtContent>
                   <w:p>
                     <w:pPr>
-                      <w:pStyle w:val="SemEspaamento"/>
+                      <w:pStyle w:val="NoSpacing"/>
                       <w:rPr>
                         <w:color w:val="4F81BD" w:themeColor="accent1"/>
                       </w:rPr>
@@ -261,7 +263,7 @@
               </w:sdt>
               <w:p>
                 <w:pPr>
-                  <w:pStyle w:val="SemEspaamento"/>
+                  <w:pStyle w:val="NoSpacing"/>
                   <w:rPr>
                     <w:color w:val="4F81BD" w:themeColor="accent1"/>
                   </w:rPr>
@@ -277,10 +279,10 @@
               <w:lang w:val="en-US"/>
             </w:rPr>
             <w:sectPr>
-              <w:headerReference w:type="default" r:id="rId9"/>
-              <w:footerReference w:type="default" r:id="rId10"/>
-              <w:headerReference w:type="first" r:id="rId11"/>
-              <w:footerReference w:type="first" r:id="rId12"/>
+              <w:headerReference w:type="default" r:id="rId10"/>
+              <w:footerReference w:type="default" r:id="rId11"/>
+              <w:headerReference w:type="first" r:id="rId12"/>
+              <w:footerReference w:type="first" r:id="rId13"/>
               <w:pgSz w:w="11906" w:h="16838"/>
               <w:pgMar w:top="1417" w:right="1701" w:bottom="1417" w:left="1701" w:header="708" w:footer="708" w:gutter="0"/>
               <w:pgNumType w:fmt="lowerRoman" w:start="1"/>
@@ -327,15 +329,17 @@
       <w:sdtContent>
         <w:p>
           <w:pPr>
-            <w:pStyle w:val="Cabealhodondice"/>
+            <w:pStyle w:val="TOCHeading"/>
           </w:pPr>
+          <w:proofErr w:type="spellStart"/>
           <w:r>
             <w:t>Content</w:t>
           </w:r>
+          <w:proofErr w:type="spellEnd"/>
         </w:p>
         <w:p>
           <w:pPr>
-            <w:pStyle w:val="ndice1"/>
+            <w:pStyle w:val="TOC1"/>
             <w:tabs>
               <w:tab w:val="left" w:pos="440"/>
               <w:tab w:val="right" w:leader="dot" w:pos="8494"/>
@@ -364,7 +368,7 @@
           <w:hyperlink w:anchor="_Toc350531862" w:history="1">
             <w:r>
               <w:rPr>
-                <w:rStyle w:val="Hiperligao"/>
+                <w:rStyle w:val="Hyperlink"/>
                 <w:noProof/>
                 <w:lang w:val="en-US"/>
               </w:rPr>
@@ -380,7 +384,7 @@
             </w:r>
             <w:r>
               <w:rPr>
-                <w:rStyle w:val="Hiperligao"/>
+                <w:rStyle w:val="Hyperlink"/>
                 <w:noProof/>
                 <w:lang w:val="en-US"/>
               </w:rPr>
@@ -438,7 +442,7 @@
         </w:p>
         <w:p>
           <w:pPr>
-            <w:pStyle w:val="ndice1"/>
+            <w:pStyle w:val="TOC1"/>
             <w:tabs>
               <w:tab w:val="left" w:pos="660"/>
               <w:tab w:val="right" w:leader="dot" w:pos="8494"/>
@@ -452,7 +456,7 @@
           <w:hyperlink w:anchor="_Toc350531863" w:history="1">
             <w:r>
               <w:rPr>
-                <w:rStyle w:val="Hiperligao"/>
+                <w:rStyle w:val="Hyperlink"/>
                 <w:noProof/>
               </w:rPr>
               <w:t>1.1.</w:t>
@@ -467,7 +471,7 @@
             </w:r>
             <w:r>
               <w:rPr>
-                <w:rStyle w:val="Hiperligao"/>
+                <w:rStyle w:val="Hyperlink"/>
                 <w:noProof/>
               </w:rPr>
               <w:t>Background</w:t>
@@ -524,7 +528,7 @@
         </w:p>
         <w:p>
           <w:pPr>
-            <w:pStyle w:val="ndice1"/>
+            <w:pStyle w:val="TOC1"/>
             <w:tabs>
               <w:tab w:val="left" w:pos="660"/>
               <w:tab w:val="right" w:leader="dot" w:pos="8494"/>
@@ -538,7 +542,7 @@
           <w:hyperlink w:anchor="_Toc350531864" w:history="1">
             <w:r>
               <w:rPr>
-                <w:rStyle w:val="Hiperligao"/>
+                <w:rStyle w:val="Hyperlink"/>
                 <w:noProof/>
                 <w:lang w:val="en-US"/>
               </w:rPr>
@@ -554,7 +558,7 @@
             </w:r>
             <w:r>
               <w:rPr>
-                <w:rStyle w:val="Hiperligao"/>
+                <w:rStyle w:val="Hyperlink"/>
                 <w:noProof/>
                 <w:lang w:val="en-US"/>
               </w:rPr>
@@ -612,7 +616,7 @@
         </w:p>
         <w:p>
           <w:pPr>
-            <w:pStyle w:val="ndice1"/>
+            <w:pStyle w:val="TOC1"/>
             <w:tabs>
               <w:tab w:val="left" w:pos="660"/>
               <w:tab w:val="right" w:leader="dot" w:pos="8494"/>
@@ -626,7 +630,7 @@
           <w:hyperlink w:anchor="_Toc350531865" w:history="1">
             <w:r>
               <w:rPr>
-                <w:rStyle w:val="Hiperligao"/>
+                <w:rStyle w:val="Hyperlink"/>
                 <w:noProof/>
                 <w:lang w:val="en-US"/>
               </w:rPr>
@@ -642,7 +646,7 @@
             </w:r>
             <w:r>
               <w:rPr>
-                <w:rStyle w:val="Hiperligao"/>
+                <w:rStyle w:val="Hyperlink"/>
                 <w:noProof/>
                 <w:lang w:val="en-US"/>
               </w:rPr>
@@ -700,7 +704,7 @@
         </w:p>
         <w:p>
           <w:pPr>
-            <w:pStyle w:val="ndice1"/>
+            <w:pStyle w:val="TOC1"/>
             <w:tabs>
               <w:tab w:val="left" w:pos="440"/>
               <w:tab w:val="right" w:leader="dot" w:pos="8494"/>
@@ -714,7 +718,7 @@
           <w:hyperlink w:anchor="_Toc350531866" w:history="1">
             <w:r>
               <w:rPr>
-                <w:rStyle w:val="Hiperligao"/>
+                <w:rStyle w:val="Hyperlink"/>
                 <w:noProof/>
                 <w:lang w:val="en-US"/>
               </w:rPr>
@@ -730,7 +734,7 @@
             </w:r>
             <w:r>
               <w:rPr>
-                <w:rStyle w:val="Hiperligao"/>
+                <w:rStyle w:val="Hyperlink"/>
                 <w:noProof/>
                 <w:lang w:val="en-US"/>
               </w:rPr>
@@ -785,12 +789,10 @@
               <w:fldChar w:fldCharType="end"/>
             </w:r>
           </w:hyperlink>
-          <w:bookmarkStart w:id="0" w:name="_GoBack"/>
-          <w:bookmarkEnd w:id="0"/>
         </w:p>
         <w:p>
           <w:pPr>
-            <w:pStyle w:val="ndice1"/>
+            <w:pStyle w:val="TOC1"/>
             <w:tabs>
               <w:tab w:val="left" w:pos="660"/>
               <w:tab w:val="right" w:leader="dot" w:pos="8494"/>
@@ -804,7 +806,7 @@
           <w:hyperlink w:anchor="_Toc350531867" w:history="1">
             <w:r>
               <w:rPr>
-                <w:rStyle w:val="Hiperligao"/>
+                <w:rStyle w:val="Hyperlink"/>
                 <w:noProof/>
                 <w:lang w:val="en-US"/>
               </w:rPr>
@@ -820,7 +822,7 @@
             </w:r>
             <w:r>
               <w:rPr>
-                <w:rStyle w:val="Hiperligao"/>
+                <w:rStyle w:val="Hyperlink"/>
                 <w:noProof/>
                 <w:lang w:val="en-US"/>
               </w:rPr>
@@ -878,7 +880,7 @@
         </w:p>
         <w:p>
           <w:pPr>
-            <w:pStyle w:val="ndice1"/>
+            <w:pStyle w:val="TOC1"/>
             <w:tabs>
               <w:tab w:val="left" w:pos="660"/>
               <w:tab w:val="right" w:leader="dot" w:pos="8494"/>
@@ -892,7 +894,7 @@
           <w:hyperlink w:anchor="_Toc350531868" w:history="1">
             <w:r>
               <w:rPr>
-                <w:rStyle w:val="Hiperligao"/>
+                <w:rStyle w:val="Hyperlink"/>
                 <w:noProof/>
                 <w:lang w:val="en-US"/>
               </w:rPr>
@@ -908,7 +910,7 @@
             </w:r>
             <w:r>
               <w:rPr>
-                <w:rStyle w:val="Hiperligao"/>
+                <w:rStyle w:val="Hyperlink"/>
                 <w:noProof/>
                 <w:lang w:val="en-US"/>
               </w:rPr>
@@ -966,7 +968,7 @@
         </w:p>
         <w:p>
           <w:pPr>
-            <w:pStyle w:val="ndice1"/>
+            <w:pStyle w:val="TOC1"/>
             <w:tabs>
               <w:tab w:val="left" w:pos="660"/>
               <w:tab w:val="right" w:leader="dot" w:pos="8494"/>
@@ -980,7 +982,7 @@
           <w:hyperlink w:anchor="_Toc350531869" w:history="1">
             <w:r>
               <w:rPr>
-                <w:rStyle w:val="Hiperligao"/>
+                <w:rStyle w:val="Hyperlink"/>
                 <w:noProof/>
                 <w:lang w:val="en-US"/>
               </w:rPr>
@@ -996,7 +998,7 @@
             </w:r>
             <w:r>
               <w:rPr>
-                <w:rStyle w:val="Hiperligao"/>
+                <w:rStyle w:val="Hyperlink"/>
                 <w:noProof/>
                 <w:lang w:val="en-US"/>
               </w:rPr>
@@ -1054,7 +1056,7 @@
         </w:p>
         <w:p>
           <w:pPr>
-            <w:pStyle w:val="ndice1"/>
+            <w:pStyle w:val="TOC1"/>
             <w:tabs>
               <w:tab w:val="left" w:pos="440"/>
               <w:tab w:val="right" w:leader="dot" w:pos="8494"/>
@@ -1068,7 +1070,7 @@
           <w:hyperlink w:anchor="_Toc350531870" w:history="1">
             <w:r>
               <w:rPr>
-                <w:rStyle w:val="Hiperligao"/>
+                <w:rStyle w:val="Hyperlink"/>
                 <w:noProof/>
                 <w:lang w:val="en-US"/>
               </w:rPr>
@@ -1084,7 +1086,7 @@
             </w:r>
             <w:r>
               <w:rPr>
-                <w:rStyle w:val="Hiperligao"/>
+                <w:rStyle w:val="Hyperlink"/>
                 <w:noProof/>
                 <w:lang w:val="en-US"/>
               </w:rPr>
@@ -1142,7 +1144,7 @@
         </w:p>
         <w:p>
           <w:pPr>
-            <w:pStyle w:val="ndice1"/>
+            <w:pStyle w:val="TOC1"/>
             <w:tabs>
               <w:tab w:val="left" w:pos="440"/>
               <w:tab w:val="right" w:leader="dot" w:pos="8494"/>
@@ -1156,7 +1158,7 @@
           <w:hyperlink w:anchor="_Toc350531871" w:history="1">
             <w:r>
               <w:rPr>
-                <w:rStyle w:val="Hiperligao"/>
+                <w:rStyle w:val="Hyperlink"/>
                 <w:noProof/>
                 <w:lang w:val="en-US"/>
               </w:rPr>
@@ -1172,7 +1174,7 @@
             </w:r>
             <w:r>
               <w:rPr>
-                <w:rStyle w:val="Hiperligao"/>
+                <w:rStyle w:val="Hyperlink"/>
                 <w:noProof/>
                 <w:lang w:val="en-US"/>
               </w:rPr>
@@ -1230,7 +1232,7 @@
         </w:p>
         <w:p>
           <w:pPr>
-            <w:pStyle w:val="ndice1"/>
+            <w:pStyle w:val="TOC1"/>
             <w:tabs>
               <w:tab w:val="left" w:pos="660"/>
               <w:tab w:val="right" w:leader="dot" w:pos="8494"/>
@@ -1244,7 +1246,7 @@
           <w:hyperlink w:anchor="_Toc350531872" w:history="1">
             <w:r>
               <w:rPr>
-                <w:rStyle w:val="Hiperligao"/>
+                <w:rStyle w:val="Hyperlink"/>
                 <w:noProof/>
                 <w:lang w:val="en-US"/>
               </w:rPr>
@@ -1260,7 +1262,7 @@
             </w:r>
             <w:r>
               <w:rPr>
-                <w:rStyle w:val="Hiperligao"/>
+                <w:rStyle w:val="Hyperlink"/>
                 <w:noProof/>
                 <w:lang w:val="en-US"/>
               </w:rPr>
@@ -1329,9 +1331,14 @@
     <w:p>
       <w:pPr>
         <w:rPr>
-          <w:lang w:val="en-US"/>
-        </w:rPr>
-      </w:pPr>
+          <w:rPrChange w:id="0" w:author="Filipe" w:date="2013-03-08T21:06:00Z">
+            <w:rPr>
+              <w:lang w:val="en-US"/>
+            </w:rPr>
+          </w:rPrChange>
+        </w:rPr>
+      </w:pPr>
+      <w:proofErr w:type="spellStart"/>
       <w:r>
         <w:rPr>
           <w:rFonts w:asciiTheme="majorHAnsi" w:eastAsiaTheme="majorEastAsia" w:hAnsiTheme="majorHAnsi" w:cstheme="majorBidi"/>
@@ -1340,10 +1347,21 @@
           <w:color w:val="365F91" w:themeColor="accent1" w:themeShade="BF"/>
           <w:sz w:val="28"/>
           <w:szCs w:val="28"/>
-          <w:lang w:val="en-US"/>
+          <w:rPrChange w:id="1" w:author="Filipe" w:date="2013-03-08T21:06:00Z">
+            <w:rPr>
+              <w:rFonts w:asciiTheme="majorHAnsi" w:eastAsiaTheme="majorEastAsia" w:hAnsiTheme="majorHAnsi" w:cstheme="majorBidi"/>
+              <w:b/>
+              <w:bCs/>
+              <w:color w:val="365F91" w:themeColor="accent1" w:themeShade="BF"/>
+              <w:sz w:val="28"/>
+              <w:szCs w:val="28"/>
+              <w:lang w:val="en-US"/>
+            </w:rPr>
+          </w:rPrChange>
         </w:rPr>
         <w:t>Images</w:t>
       </w:r>
+      <w:proofErr w:type="spellEnd"/>
     </w:p>
     <w:p>
       <w:r>
@@ -1397,7 +1415,7 @@
     </w:p>
     <w:p>
       <w:pPr>
-        <w:pStyle w:val="ndicedeilustraes"/>
+        <w:pStyle w:val="TableofFigures"/>
         <w:tabs>
           <w:tab w:val="right" w:leader="dot" w:pos="8494"/>
         </w:tabs>
@@ -1425,7 +1443,7 @@
       <w:hyperlink w:anchor="_Toc350531752" w:history="1">
         <w:r>
           <w:rPr>
-            <w:rStyle w:val="Hiperligao"/>
+            <w:rStyle w:val="Hyperlink"/>
             <w:noProof/>
             <w:lang w:val="en-US"/>
           </w:rPr>
@@ -1483,7 +1501,7 @@
     </w:p>
     <w:p>
       <w:pPr>
-        <w:pStyle w:val="ndicedeilustraes"/>
+        <w:pStyle w:val="TableofFigures"/>
         <w:tabs>
           <w:tab w:val="right" w:leader="dot" w:pos="8494"/>
         </w:tabs>
@@ -1496,7 +1514,7 @@
       <w:hyperlink w:anchor="_Toc350531753" w:history="1">
         <w:r>
           <w:rPr>
-            <w:rStyle w:val="Hiperligao"/>
+            <w:rStyle w:val="Hyperlink"/>
             <w:noProof/>
             <w:lang w:val="en-US"/>
           </w:rPr>
@@ -1554,7 +1572,7 @@
     </w:p>
     <w:p>
       <w:pPr>
-        <w:pStyle w:val="ndicedeilustraes"/>
+        <w:pStyle w:val="TableofFigures"/>
         <w:tabs>
           <w:tab w:val="right" w:leader="dot" w:pos="8494"/>
         </w:tabs>
@@ -1567,7 +1585,7 @@
       <w:hyperlink w:anchor="_Toc350531754" w:history="1">
         <w:r>
           <w:rPr>
-            <w:rStyle w:val="Hiperligao"/>
+            <w:rStyle w:val="Hyperlink"/>
             <w:noProof/>
             <w:lang w:val="en-US"/>
           </w:rPr>
@@ -1639,7 +1657,7 @@
     <w:p/>
     <w:tbl>
       <w:tblPr>
-        <w:tblStyle w:val="Tabelacomgrelha"/>
+        <w:tblStyle w:val="TableGrid"/>
         <w:tblW w:w="9606" w:type="dxa"/>
         <w:tblLook w:val="04A0" w:firstRow="1" w:lastRow="0" w:firstColumn="1" w:lastColumn="0" w:noHBand="0" w:noVBand="1"/>
       </w:tblPr>
@@ -1807,7 +1825,7 @@
             <w:sdtContent>
               <w:p>
                 <w:pPr>
-                  <w:pStyle w:val="SemEspaamento"/>
+                  <w:pStyle w:val="NoSpacing"/>
                   <w:jc w:val="center"/>
                   <w:rPr>
                     <w:rFonts w:eastAsiaTheme="minorHAnsi"/>
@@ -1837,12 +1855,28 @@
                 <w:lang w:val="en-US"/>
               </w:rPr>
             </w:pPr>
-            <w:r>
-              <w:rPr>
-                <w:lang w:val="en-US"/>
-              </w:rPr>
-              <w:t>João Girão</w:t>
-            </w:r>
+            <w:proofErr w:type="spellStart"/>
+            <w:r>
+              <w:rPr>
+                <w:lang w:val="en-US"/>
+              </w:rPr>
+              <w:t>João</w:t>
+            </w:r>
+            <w:proofErr w:type="spellEnd"/>
+            <w:r>
+              <w:rPr>
+                <w:lang w:val="en-US"/>
+              </w:rPr>
+              <w:t xml:space="preserve"> </w:t>
+            </w:r>
+            <w:proofErr w:type="spellStart"/>
+            <w:r>
+              <w:rPr>
+                <w:lang w:val="en-US"/>
+              </w:rPr>
+              <w:t>Girão</w:t>
+            </w:r>
+            <w:proofErr w:type="spellEnd"/>
           </w:p>
         </w:tc>
         <w:tc>
@@ -1906,7 +1940,7 @@
           </w:tcPr>
           <w:p>
             <w:pPr>
-              <w:pStyle w:val="SemEspaamento"/>
+              <w:pStyle w:val="NoSpacing"/>
               <w:jc w:val="center"/>
               <w:rPr>
                 <w:rFonts w:eastAsiaTheme="minorHAnsi"/>
@@ -1991,7 +2025,7 @@
           </w:tcPr>
           <w:p>
             <w:pPr>
-              <w:pStyle w:val="SemEspaamento"/>
+              <w:pStyle w:val="NoSpacing"/>
               <w:jc w:val="center"/>
               <w:rPr>
                 <w:rFonts w:eastAsiaTheme="minorHAnsi"/>
@@ -2019,12 +2053,28 @@
                 <w:lang w:val="en-US"/>
               </w:rPr>
             </w:pPr>
-            <w:r>
-              <w:rPr>
-                <w:lang w:val="en-US"/>
-              </w:rPr>
-              <w:t>Rui Ganhoto</w:t>
-            </w:r>
+            <w:proofErr w:type="spellStart"/>
+            <w:r>
+              <w:rPr>
+                <w:lang w:val="en-US"/>
+              </w:rPr>
+              <w:t>Rui</w:t>
+            </w:r>
+            <w:proofErr w:type="spellEnd"/>
+            <w:r>
+              <w:rPr>
+                <w:lang w:val="en-US"/>
+              </w:rPr>
+              <w:t xml:space="preserve"> </w:t>
+            </w:r>
+            <w:proofErr w:type="spellStart"/>
+            <w:r>
+              <w:rPr>
+                <w:lang w:val="en-US"/>
+              </w:rPr>
+              <w:t>Ganhoto</w:t>
+            </w:r>
+            <w:proofErr w:type="spellEnd"/>
           </w:p>
         </w:tc>
         <w:tc>
@@ -2076,7 +2126,7 @@
           </w:tcPr>
           <w:p>
             <w:pPr>
-              <w:pStyle w:val="SemEspaamento"/>
+              <w:pStyle w:val="NoSpacing"/>
               <w:jc w:val="center"/>
               <w:rPr>
                 <w:rFonts w:eastAsiaTheme="minorHAnsi"/>
@@ -2104,11 +2154,19 @@
                 <w:lang w:val="en-US"/>
               </w:rPr>
             </w:pPr>
-            <w:r>
-              <w:rPr>
-                <w:lang w:val="en-US"/>
-              </w:rPr>
-              <w:t>Mário Oliveira</w:t>
+            <w:proofErr w:type="spellStart"/>
+            <w:r>
+              <w:rPr>
+                <w:lang w:val="en-US"/>
+              </w:rPr>
+              <w:t>Mário</w:t>
+            </w:r>
+            <w:proofErr w:type="spellEnd"/>
+            <w:r>
+              <w:rPr>
+                <w:lang w:val="en-US"/>
+              </w:rPr>
+              <w:t xml:space="preserve"> Oliveira</w:t>
             </w:r>
           </w:p>
         </w:tc>
@@ -2163,13 +2221,22 @@
           </w:tcPr>
           <w:p>
             <w:pPr>
-              <w:pStyle w:val="SemEspaamento"/>
+              <w:pStyle w:val="NoSpacing"/>
               <w:jc w:val="center"/>
               <w:rPr>
                 <w:rFonts w:eastAsiaTheme="minorHAnsi"/>
                 <w:lang w:val="en-US"/>
               </w:rPr>
             </w:pPr>
+            <w:ins w:id="2" w:author="Filipe" w:date="2013-03-08T21:50:00Z">
+              <w:r>
+                <w:rPr>
+                  <w:rFonts w:eastAsiaTheme="minorHAnsi"/>
+                  <w:lang w:val="en-US"/>
+                </w:rPr>
+                <w:t>08-03-2013</w:t>
+              </w:r>
+            </w:ins>
           </w:p>
         </w:tc>
         <w:tc>
@@ -2184,6 +2251,22 @@
                 <w:lang w:val="en-US"/>
               </w:rPr>
             </w:pPr>
+            <w:ins w:id="3" w:author="Filipe" w:date="2013-03-08T21:50:00Z">
+              <w:r>
+                <w:rPr>
+                  <w:lang w:val="en-US"/>
+                </w:rPr>
+                <w:t xml:space="preserve">Filipe </w:t>
+              </w:r>
+              <w:proofErr w:type="spellStart"/>
+              <w:r>
+                <w:rPr>
+                  <w:lang w:val="en-US"/>
+                </w:rPr>
+                <w:t>Brandão</w:t>
+              </w:r>
+            </w:ins>
+            <w:proofErr w:type="spellEnd"/>
           </w:p>
         </w:tc>
         <w:tc>
@@ -2199,6 +2282,39 @@
                 <w:lang w:val="en-US"/>
               </w:rPr>
             </w:pPr>
+            <w:ins w:id="4" w:author="Filipe" w:date="2013-03-08T21:50:00Z">
+              <w:r>
+                <w:rPr>
+                  <w:lang w:val="en-US"/>
+                </w:rPr>
+                <w:fldChar w:fldCharType="begin"/>
+              </w:r>
+              <w:r>
+                <w:rPr>
+                  <w:lang w:val="en-US"/>
+                </w:rPr>
+                <w:instrText xml:space="preserve"> HYPERLINK "mailto:a21180276@alunos.isec.pt" </w:instrText>
+              </w:r>
+              <w:r>
+                <w:rPr>
+                  <w:lang w:val="en-US"/>
+                </w:rPr>
+                <w:fldChar w:fldCharType="separate"/>
+              </w:r>
+              <w:r>
+                <w:rPr>
+                  <w:rStyle w:val="Hyperlink"/>
+                  <w:lang w:val="en-US"/>
+                </w:rPr>
+                <w:t>a21180276@alunos.isec.pt</w:t>
+              </w:r>
+              <w:r>
+                <w:rPr>
+                  <w:lang w:val="en-US"/>
+                </w:rPr>
+                <w:fldChar w:fldCharType="end"/>
+              </w:r>
+            </w:ins>
           </w:p>
         </w:tc>
         <w:tc>
@@ -2214,6 +2330,14 @@
                 <w:lang w:val="en-US"/>
               </w:rPr>
             </w:pPr>
+            <w:ins w:id="5" w:author="Filipe" w:date="2013-03-08T21:50:00Z">
+              <w:r>
+                <w:rPr>
+                  <w:lang w:val="en-US"/>
+                </w:rPr>
+                <w:t>Reviewer</w:t>
+              </w:r>
+            </w:ins>
           </w:p>
         </w:tc>
       </w:tr>
@@ -2225,7 +2349,7 @@
           </w:tcPr>
           <w:p>
             <w:pPr>
-              <w:pStyle w:val="SemEspaamento"/>
+              <w:pStyle w:val="NoSpacing"/>
               <w:jc w:val="center"/>
               <w:rPr>
                 <w:rFonts w:eastAsiaTheme="minorHAnsi"/>
@@ -2287,7 +2411,7 @@
           </w:tcPr>
           <w:p>
             <w:pPr>
-              <w:pStyle w:val="SemEspaamento"/>
+              <w:pStyle w:val="NoSpacing"/>
               <w:jc w:val="center"/>
               <w:rPr>
                 <w:rFonts w:eastAsiaTheme="minorHAnsi"/>
@@ -2344,12 +2468,12 @@
     </w:tbl>
     <w:p>
       <w:pPr>
-        <w:pStyle w:val="Legenda"/>
-        <w:rPr>
-          <w:lang w:val="en-US"/>
-        </w:rPr>
-      </w:pPr>
-      <w:bookmarkStart w:id="1" w:name="_Toc350531752"/>
+        <w:pStyle w:val="Caption"/>
+        <w:rPr>
+          <w:lang w:val="en-US"/>
+        </w:rPr>
+      </w:pPr>
+      <w:bookmarkStart w:id="6" w:name="_Toc350531752"/>
       <w:r>
         <w:rPr>
           <w:lang w:val="en-US"/>
@@ -2400,7 +2524,7 @@
         </w:rPr>
         <w:t>Contributors</w:t>
       </w:r>
-      <w:bookmarkEnd w:id="1"/>
+      <w:bookmarkEnd w:id="6"/>
     </w:p>
     <w:p>
       <w:pPr>
@@ -2411,7 +2535,7 @@
     </w:p>
     <w:tbl>
       <w:tblPr>
-        <w:tblStyle w:val="Tabelacomgrelha"/>
+        <w:tblStyle w:val="TableGrid"/>
         <w:tblW w:w="9607" w:type="dxa"/>
         <w:tblLook w:val="04A0" w:firstRow="1" w:lastRow="0" w:firstColumn="1" w:lastColumn="0" w:noHBand="0" w:noVBand="1"/>
       </w:tblPr>
@@ -2633,7 +2757,7 @@
             <w:sdtContent>
               <w:p>
                 <w:pPr>
-                  <w:pStyle w:val="SemEspaamento"/>
+                  <w:pStyle w:val="NoSpacing"/>
                   <w:jc w:val="center"/>
                   <w:rPr>
                     <w:rFonts w:eastAsiaTheme="minorHAnsi"/>
@@ -2680,12 +2804,28 @@
                 <w:lang w:val="en-US"/>
               </w:rPr>
             </w:pPr>
-            <w:r>
-              <w:rPr>
-                <w:lang w:val="en-US"/>
-              </w:rPr>
-              <w:t>João Girão</w:t>
-            </w:r>
+            <w:proofErr w:type="spellStart"/>
+            <w:r>
+              <w:rPr>
+                <w:lang w:val="en-US"/>
+              </w:rPr>
+              <w:t>João</w:t>
+            </w:r>
+            <w:proofErr w:type="spellEnd"/>
+            <w:r>
+              <w:rPr>
+                <w:lang w:val="en-US"/>
+              </w:rPr>
+              <w:t xml:space="preserve"> </w:t>
+            </w:r>
+            <w:proofErr w:type="spellStart"/>
+            <w:r>
+              <w:rPr>
+                <w:lang w:val="en-US"/>
+              </w:rPr>
+              <w:t>Girão</w:t>
+            </w:r>
+            <w:proofErr w:type="spellEnd"/>
           </w:p>
         </w:tc>
         <w:tc>
@@ -2751,7 +2891,7 @@
           </w:tcPr>
           <w:p>
             <w:pPr>
-              <w:pStyle w:val="SemEspaamento"/>
+              <w:pStyle w:val="NoSpacing"/>
               <w:jc w:val="center"/>
               <w:rPr>
                 <w:rFonts w:eastAsiaTheme="minorHAnsi"/>
@@ -2876,7 +3016,7 @@
           </w:tcPr>
           <w:p>
             <w:pPr>
-              <w:pStyle w:val="SemEspaamento"/>
+              <w:pStyle w:val="NoSpacing"/>
               <w:jc w:val="center"/>
               <w:rPr>
                 <w:rFonts w:eastAsiaTheme="minorHAnsi"/>
@@ -2933,8 +3073,13 @@
               <w:jc w:val="center"/>
             </w:pPr>
             <w:r>
-              <w:t xml:space="preserve"> Rui Ganhoto</w:t>
-            </w:r>
+              <w:t xml:space="preserve"> Rui </w:t>
+            </w:r>
+            <w:proofErr w:type="spellStart"/>
+            <w:r>
+              <w:t>Ganhoto</w:t>
+            </w:r>
+            <w:proofErr w:type="spellEnd"/>
           </w:p>
         </w:tc>
         <w:tc>
@@ -3000,7 +3145,7 @@
           </w:tcPr>
           <w:p>
             <w:pPr>
-              <w:pStyle w:val="SemEspaamento"/>
+              <w:pStyle w:val="NoSpacing"/>
               <w:jc w:val="center"/>
               <w:rPr>
                 <w:rFonts w:eastAsiaTheme="minorHAnsi"/>
@@ -3143,7 +3288,7 @@
           </w:tcPr>
           <w:p>
             <w:pPr>
-              <w:pStyle w:val="SemEspaamento"/>
+              <w:pStyle w:val="NoSpacing"/>
               <w:jc w:val="center"/>
               <w:rPr>
                 <w:rFonts w:eastAsiaTheme="minorHAnsi"/>
@@ -3175,45 +3320,69 @@
               <w:rPr>
                 <w:lang w:val="en-US"/>
               </w:rPr>
-              <w:t>Edit</w:t>
-            </w:r>
+              <w:t xml:space="preserve">Edit </w:t>
+            </w:r>
+            <w:r>
+              <w:rPr>
+                <w:lang w:val="en-US"/>
+              </w:rPr>
+              <w:t>Document</w:t>
+            </w:r>
+          </w:p>
+        </w:tc>
+        <w:tc>
+          <w:tcPr>
+            <w:tcW w:w="1729" w:type="dxa"/>
+            <w:vAlign w:val="center"/>
+          </w:tcPr>
+          <w:p>
+            <w:pPr>
+              <w:jc w:val="center"/>
+              <w:rPr>
+                <w:lang w:val="en-US"/>
+              </w:rPr>
+            </w:pPr>
+            <w:proofErr w:type="spellStart"/>
+            <w:r>
+              <w:rPr>
+                <w:lang w:val="en-US"/>
+              </w:rPr>
+              <w:t>João</w:t>
+            </w:r>
+            <w:proofErr w:type="spellEnd"/>
             <w:r>
               <w:rPr>
                 <w:lang w:val="en-US"/>
               </w:rPr>
               <w:t xml:space="preserve"> </w:t>
             </w:r>
-            <w:r>
-              <w:rPr>
-                <w:lang w:val="en-US"/>
-              </w:rPr>
-              <w:t>Document</w:t>
-            </w:r>
-          </w:p>
-        </w:tc>
-        <w:tc>
-          <w:tcPr>
-            <w:tcW w:w="1729" w:type="dxa"/>
-            <w:vAlign w:val="center"/>
-          </w:tcPr>
-          <w:p>
-            <w:pPr>
-              <w:jc w:val="center"/>
-              <w:rPr>
-                <w:lang w:val="en-US"/>
-              </w:rPr>
-            </w:pPr>
-            <w:r>
-              <w:rPr>
-                <w:lang w:val="en-US"/>
-              </w:rPr>
-              <w:t>João Girão</w:t>
-            </w:r>
-            <w:r>
-              <w:rPr>
-                <w:lang w:val="en-US"/>
-              </w:rPr>
-              <w:t xml:space="preserve"> &amp; Mário Oliveira</w:t>
+            <w:proofErr w:type="spellStart"/>
+            <w:r>
+              <w:rPr>
+                <w:lang w:val="en-US"/>
+              </w:rPr>
+              <w:t>Girão</w:t>
+            </w:r>
+            <w:proofErr w:type="spellEnd"/>
+            <w:r>
+              <w:rPr>
+                <w:lang w:val="en-US"/>
+              </w:rPr>
+              <w:t xml:space="preserve"> &amp; </w:t>
+            </w:r>
+            <w:proofErr w:type="spellStart"/>
+            <w:r>
+              <w:rPr>
+                <w:lang w:val="en-US"/>
+              </w:rPr>
+              <w:t>Mário</w:t>
+            </w:r>
+            <w:proofErr w:type="spellEnd"/>
+            <w:r>
+              <w:rPr>
+                <w:lang w:val="en-US"/>
+              </w:rPr>
+              <w:t xml:space="preserve"> Oliveira</w:t>
             </w:r>
           </w:p>
         </w:tc>
@@ -3305,13 +3474,22 @@
           </w:tcPr>
           <w:p>
             <w:pPr>
-              <w:pStyle w:val="SemEspaamento"/>
+              <w:pStyle w:val="NoSpacing"/>
               <w:jc w:val="center"/>
               <w:rPr>
                 <w:rFonts w:eastAsiaTheme="minorHAnsi"/>
                 <w:lang w:val="en-US"/>
               </w:rPr>
             </w:pPr>
+            <w:ins w:id="7" w:author="Filipe" w:date="2013-03-08T21:50:00Z">
+              <w:r>
+                <w:rPr>
+                  <w:rFonts w:eastAsiaTheme="minorHAnsi"/>
+                  <w:lang w:val="en-US"/>
+                </w:rPr>
+                <w:t>08-03-2013</w:t>
+              </w:r>
+            </w:ins>
           </w:p>
         </w:tc>
         <w:tc>
@@ -3326,6 +3504,14 @@
                 <w:lang w:val="en-US"/>
               </w:rPr>
             </w:pPr>
+            <w:ins w:id="8" w:author="Filipe" w:date="2013-03-08T21:50:00Z">
+              <w:r>
+                <w:rPr>
+                  <w:lang w:val="en-US"/>
+                </w:rPr>
+                <w:t>Document Review</w:t>
+              </w:r>
+            </w:ins>
           </w:p>
         </w:tc>
         <w:tc>
@@ -3340,6 +3526,22 @@
                 <w:lang w:val="en-US"/>
               </w:rPr>
             </w:pPr>
+            <w:ins w:id="9" w:author="Filipe" w:date="2013-03-08T21:50:00Z">
+              <w:r>
+                <w:rPr>
+                  <w:lang w:val="en-US"/>
+                </w:rPr>
+                <w:t xml:space="preserve">Filipe </w:t>
+              </w:r>
+              <w:proofErr w:type="spellStart"/>
+              <w:r>
+                <w:rPr>
+                  <w:lang w:val="en-US"/>
+                </w:rPr>
+                <w:t>BRandão</w:t>
+              </w:r>
+            </w:ins>
+            <w:proofErr w:type="spellEnd"/>
           </w:p>
         </w:tc>
         <w:tc>
@@ -3354,6 +3556,14 @@
                 <w:lang w:val="en-US"/>
               </w:rPr>
             </w:pPr>
+            <w:ins w:id="10" w:author="Filipe" w:date="2013-03-08T21:50:00Z">
+              <w:r>
+                <w:rPr>
+                  <w:lang w:val="en-US"/>
+                </w:rPr>
+                <w:t>0.5</w:t>
+              </w:r>
+            </w:ins>
           </w:p>
         </w:tc>
         <w:tc>
@@ -3394,13 +3604,15 @@
           </w:tcPr>
           <w:p>
             <w:pPr>
-              <w:pStyle w:val="SemEspaamento"/>
+              <w:pStyle w:val="NoSpacing"/>
               <w:jc w:val="center"/>
               <w:rPr>
                 <w:rFonts w:eastAsiaTheme="minorHAnsi"/>
                 <w:lang w:val="en-US"/>
               </w:rPr>
             </w:pPr>
+            <w:bookmarkStart w:id="11" w:name="_GoBack"/>
+            <w:bookmarkEnd w:id="11"/>
           </w:p>
         </w:tc>
         <w:tc>
@@ -3483,7 +3695,7 @@
           </w:tcPr>
           <w:p>
             <w:pPr>
-              <w:pStyle w:val="SemEspaamento"/>
+              <w:pStyle w:val="NoSpacing"/>
               <w:jc w:val="center"/>
               <w:rPr>
                 <w:rFonts w:eastAsiaTheme="minorHAnsi"/>
@@ -3567,12 +3779,12 @@
     </w:tbl>
     <w:p>
       <w:pPr>
-        <w:pStyle w:val="Legenda"/>
-        <w:rPr>
-          <w:lang w:val="en-US"/>
-        </w:rPr>
-      </w:pPr>
-      <w:bookmarkStart w:id="2" w:name="_Toc350531753"/>
+        <w:pStyle w:val="Caption"/>
+        <w:rPr>
+          <w:lang w:val="en-US"/>
+        </w:rPr>
+      </w:pPr>
+      <w:bookmarkStart w:id="12" w:name="_Toc350531753"/>
       <w:r>
         <w:rPr>
           <w:lang w:val="en-US"/>
@@ -3617,7 +3829,7 @@
         </w:rPr>
         <w:t>: Version history</w:t>
       </w:r>
-      <w:bookmarkEnd w:id="2"/>
+      <w:bookmarkEnd w:id="12"/>
     </w:p>
     <w:p>
       <w:pPr>
@@ -3632,7 +3844,7 @@
           <w:lang w:val="en-US"/>
         </w:rPr>
         <w:sectPr>
-          <w:footerReference w:type="default" r:id="rId13"/>
+          <w:footerReference w:type="default" r:id="rId14"/>
           <w:pgSz w:w="11906" w:h="16838"/>
           <w:pgMar w:top="1417" w:right="1701" w:bottom="1417" w:left="1701" w:header="708" w:footer="708" w:gutter="0"/>
           <w:pgNumType w:fmt="lowerRoman" w:start="1"/>
@@ -3650,7 +3862,7 @@
     </w:p>
     <w:p>
       <w:pPr>
-        <w:pStyle w:val="Cabealho1"/>
+        <w:pStyle w:val="Heading1"/>
         <w:numPr>
           <w:ilvl w:val="0"/>
           <w:numId w:val="1"/>
@@ -3659,29 +3871,29 @@
           <w:lang w:val="en-US"/>
         </w:rPr>
       </w:pPr>
-      <w:bookmarkStart w:id="3" w:name="_Toc350531862"/>
+      <w:bookmarkStart w:id="23" w:name="_Toc350531862"/>
       <w:r>
         <w:rPr>
           <w:lang w:val="en-US"/>
         </w:rPr>
         <w:t>Business Requirements</w:t>
       </w:r>
-      <w:bookmarkEnd w:id="3"/>
+      <w:bookmarkEnd w:id="23"/>
     </w:p>
     <w:p>
       <w:pPr>
-        <w:pStyle w:val="Cabealho1"/>
+        <w:pStyle w:val="Heading1"/>
         <w:numPr>
           <w:ilvl w:val="1"/>
           <w:numId w:val="1"/>
         </w:numPr>
         <w:ind w:hanging="11"/>
       </w:pPr>
-      <w:bookmarkStart w:id="4" w:name="_Toc350531863"/>
+      <w:bookmarkStart w:id="24" w:name="_Toc350531863"/>
       <w:r>
         <w:t>Background</w:t>
       </w:r>
-      <w:bookmarkEnd w:id="4"/>
+      <w:bookmarkEnd w:id="24"/>
     </w:p>
     <w:p>
       <w:pPr>
@@ -4047,7 +4259,7 @@
     </w:p>
     <w:p>
       <w:pPr>
-        <w:pStyle w:val="Cabealho1"/>
+        <w:pStyle w:val="Heading1"/>
         <w:numPr>
           <w:ilvl w:val="1"/>
           <w:numId w:val="1"/>
@@ -4057,14 +4269,14 @@
           <w:lang w:val="en-US"/>
         </w:rPr>
       </w:pPr>
-      <w:bookmarkStart w:id="5" w:name="_Toc350531864"/>
+      <w:bookmarkStart w:id="25" w:name="_Toc350531864"/>
       <w:r>
         <w:rPr>
           <w:lang w:val="en-US"/>
         </w:rPr>
         <w:t>Objectives and Success Criteria</w:t>
       </w:r>
-      <w:bookmarkEnd w:id="5"/>
+      <w:bookmarkEnd w:id="25"/>
     </w:p>
     <w:p>
       <w:pPr>
@@ -4162,7 +4374,7 @@
     </w:p>
     <w:p>
       <w:pPr>
-        <w:pStyle w:val="Cabealho1"/>
+        <w:pStyle w:val="Heading1"/>
         <w:numPr>
           <w:ilvl w:val="1"/>
           <w:numId w:val="1"/>
@@ -4172,14 +4384,14 @@
           <w:lang w:val="en-US"/>
         </w:rPr>
       </w:pPr>
-      <w:bookmarkStart w:id="6" w:name="_Toc350531865"/>
+      <w:bookmarkStart w:id="26" w:name="_Toc350531865"/>
       <w:r>
         <w:rPr>
           <w:lang w:val="en-US"/>
         </w:rPr>
         <w:t>Business Risks</w:t>
       </w:r>
-      <w:bookmarkEnd w:id="6"/>
+      <w:bookmarkEnd w:id="26"/>
     </w:p>
     <w:p>
       <w:pPr>
@@ -4238,7 +4450,7 @@
     </w:p>
     <w:p>
       <w:pPr>
-        <w:pStyle w:val="Cabealho1"/>
+        <w:pStyle w:val="Heading1"/>
         <w:numPr>
           <w:ilvl w:val="0"/>
           <w:numId w:val="1"/>
@@ -4247,7 +4459,7 @@
           <w:lang w:val="en-US"/>
         </w:rPr>
       </w:pPr>
-      <w:bookmarkStart w:id="7" w:name="_Toc350531866"/>
+      <w:bookmarkStart w:id="27" w:name="_Toc350531866"/>
       <w:r>
         <w:rPr>
           <w:lang w:val="en-US"/>
@@ -4255,11 +4467,11 @@
         <w:lastRenderedPageBreak/>
         <w:t>Vision of the Solution</w:t>
       </w:r>
-      <w:bookmarkEnd w:id="7"/>
+      <w:bookmarkEnd w:id="27"/>
     </w:p>
     <w:p>
       <w:pPr>
-        <w:pStyle w:val="Cabealho1"/>
+        <w:pStyle w:val="Heading1"/>
         <w:numPr>
           <w:ilvl w:val="1"/>
           <w:numId w:val="1"/>
@@ -4269,14 +4481,14 @@
           <w:lang w:val="en-US"/>
         </w:rPr>
       </w:pPr>
-      <w:bookmarkStart w:id="8" w:name="_Toc350531867"/>
+      <w:bookmarkStart w:id="28" w:name="_Toc350531867"/>
       <w:r>
         <w:rPr>
           <w:lang w:val="en-US"/>
         </w:rPr>
         <w:t>Vision Statement</w:t>
       </w:r>
-      <w:bookmarkEnd w:id="8"/>
+      <w:bookmarkEnd w:id="28"/>
     </w:p>
     <w:p>
       <w:pPr>
@@ -4293,7 +4505,7 @@
     </w:p>
     <w:p>
       <w:pPr>
-        <w:pStyle w:val="PargrafodaLista"/>
+        <w:pStyle w:val="ListParagraph"/>
         <w:numPr>
           <w:ilvl w:val="0"/>
           <w:numId w:val="4"/>
@@ -4323,7 +4535,7 @@
     </w:p>
     <w:p>
       <w:pPr>
-        <w:pStyle w:val="PargrafodaLista"/>
+        <w:pStyle w:val="ListParagraph"/>
         <w:numPr>
           <w:ilvl w:val="0"/>
           <w:numId w:val="4"/>
@@ -4489,7 +4701,7 @@
     </w:p>
     <w:p>
       <w:pPr>
-        <w:pStyle w:val="Cabealho1"/>
+        <w:pStyle w:val="Heading1"/>
         <w:numPr>
           <w:ilvl w:val="1"/>
           <w:numId w:val="1"/>
@@ -4499,18 +4711,18 @@
           <w:lang w:val="en-US"/>
         </w:rPr>
       </w:pPr>
-      <w:bookmarkStart w:id="9" w:name="_Toc350531868"/>
+      <w:bookmarkStart w:id="29" w:name="_Toc350531868"/>
       <w:r>
         <w:rPr>
           <w:lang w:val="en-US"/>
         </w:rPr>
         <w:t>Major Features</w:t>
       </w:r>
-      <w:bookmarkEnd w:id="9"/>
+      <w:bookmarkEnd w:id="29"/>
     </w:p>
     <w:p>
       <w:pPr>
-        <w:pStyle w:val="PargrafodaLista"/>
+        <w:pStyle w:val="ListParagraph"/>
         <w:ind w:left="0"/>
         <w:rPr>
           <w:lang w:val="en-US"/>
@@ -4537,7 +4749,7 @@
     </w:p>
     <w:p>
       <w:pPr>
-        <w:pStyle w:val="PargrafodaLista"/>
+        <w:pStyle w:val="ListParagraph"/>
         <w:ind w:left="0"/>
         <w:rPr>
           <w:lang w:val="en-US"/>
@@ -4552,7 +4764,7 @@
     </w:p>
     <w:p>
       <w:pPr>
-        <w:pStyle w:val="PargrafodaLista"/>
+        <w:pStyle w:val="ListParagraph"/>
         <w:ind w:left="0"/>
         <w:rPr>
           <w:lang w:val="en-US"/>
@@ -4567,7 +4779,7 @@
     </w:p>
     <w:p>
       <w:pPr>
-        <w:pStyle w:val="PargrafodaLista"/>
+        <w:pStyle w:val="ListParagraph"/>
         <w:ind w:left="0"/>
         <w:rPr>
           <w:lang w:val="en-US"/>
@@ -4600,7 +4812,7 @@
     </w:p>
     <w:p>
       <w:pPr>
-        <w:pStyle w:val="PargrafodaLista"/>
+        <w:pStyle w:val="ListParagraph"/>
         <w:ind w:left="0"/>
         <w:rPr>
           <w:lang w:val="en-US"/>
@@ -4651,7 +4863,7 @@
     </w:p>
     <w:p>
       <w:pPr>
-        <w:pStyle w:val="PargrafodaLista"/>
+        <w:pStyle w:val="ListParagraph"/>
         <w:ind w:left="0"/>
         <w:rPr>
           <w:lang w:val="en-US"/>
@@ -4678,7 +4890,7 @@
     </w:p>
     <w:p>
       <w:pPr>
-        <w:pStyle w:val="PargrafodaLista"/>
+        <w:pStyle w:val="ListParagraph"/>
         <w:ind w:left="0"/>
         <w:rPr>
           <w:lang w:val="en-US"/>
@@ -4723,7 +4935,7 @@
     </w:p>
     <w:p>
       <w:pPr>
-        <w:pStyle w:val="PargrafodaLista"/>
+        <w:pStyle w:val="ListParagraph"/>
         <w:ind w:left="0"/>
         <w:rPr>
           <w:lang w:val="en-US"/>
@@ -4732,7 +4944,7 @@
     </w:p>
     <w:p>
       <w:pPr>
-        <w:pStyle w:val="Cabealho1"/>
+        <w:pStyle w:val="Heading1"/>
         <w:numPr>
           <w:ilvl w:val="1"/>
           <w:numId w:val="1"/>
@@ -4742,20 +4954,20 @@
           <w:lang w:val="en-US"/>
         </w:rPr>
       </w:pPr>
-      <w:bookmarkStart w:id="10" w:name="_Toc25579283"/>
-      <w:bookmarkStart w:id="11" w:name="_Toc350531869"/>
+      <w:bookmarkStart w:id="30" w:name="_Toc25579283"/>
+      <w:bookmarkStart w:id="31" w:name="_Toc350531869"/>
       <w:r>
         <w:rPr>
           <w:lang w:val="en-US"/>
         </w:rPr>
         <w:t>Assumptions and Dependencies</w:t>
       </w:r>
-      <w:bookmarkEnd w:id="10"/>
-      <w:bookmarkEnd w:id="11"/>
+      <w:bookmarkEnd w:id="30"/>
+      <w:bookmarkEnd w:id="31"/>
     </w:p>
     <w:p>
       <w:pPr>
-        <w:pStyle w:val="PargrafodaLista"/>
+        <w:pStyle w:val="ListParagraph"/>
         <w:ind w:left="0"/>
         <w:rPr>
           <w:lang w:val="en-US"/>
@@ -4782,7 +4994,7 @@
     </w:p>
     <w:p>
       <w:pPr>
-        <w:pStyle w:val="PargrafodaLista"/>
+        <w:pStyle w:val="ListParagraph"/>
         <w:ind w:left="0"/>
         <w:rPr>
           <w:lang w:val="en-US"/>
@@ -4803,7 +5015,7 @@
     </w:p>
     <w:p>
       <w:pPr>
-        <w:pStyle w:val="PargrafodaLista"/>
+        <w:pStyle w:val="ListParagraph"/>
         <w:ind w:left="0"/>
         <w:rPr>
           <w:lang w:val="en-US"/>
@@ -4836,7 +5048,7 @@
     </w:p>
     <w:p>
       <w:pPr>
-        <w:pStyle w:val="PargrafodaLista"/>
+        <w:pStyle w:val="ListParagraph"/>
         <w:ind w:left="0"/>
         <w:rPr>
           <w:lang w:val="en-US"/>
@@ -4851,7 +5063,7 @@
     </w:p>
     <w:p>
       <w:pPr>
-        <w:pStyle w:val="PargrafodaLista"/>
+        <w:pStyle w:val="ListParagraph"/>
         <w:ind w:left="0"/>
         <w:rPr>
           <w:lang w:val="en-US"/>
@@ -4866,7 +5078,7 @@
     </w:p>
     <w:p>
       <w:pPr>
-        <w:pStyle w:val="PargrafodaLista"/>
+        <w:pStyle w:val="ListParagraph"/>
         <w:ind w:left="0"/>
         <w:rPr>
           <w:lang w:val="en-US"/>
@@ -4875,7 +5087,7 @@
     </w:p>
     <w:p>
       <w:pPr>
-        <w:pStyle w:val="PargrafodaLista"/>
+        <w:pStyle w:val="ListParagraph"/>
         <w:ind w:left="0"/>
         <w:rPr>
           <w:lang w:val="en-US"/>
@@ -4890,7 +5102,7 @@
     </w:p>
     <w:p>
       <w:pPr>
-        <w:pStyle w:val="PargrafodaLista"/>
+        <w:pStyle w:val="ListParagraph"/>
         <w:ind w:left="0"/>
         <w:rPr>
           <w:lang w:val="en-US"/>
@@ -4899,7 +5111,7 @@
     </w:p>
     <w:p>
       <w:pPr>
-        <w:pStyle w:val="PargrafodaLista"/>
+        <w:pStyle w:val="ListParagraph"/>
         <w:ind w:left="0"/>
         <w:rPr>
           <w:lang w:val="en-US"/>
@@ -4908,7 +5120,7 @@
     </w:p>
     <w:p>
       <w:pPr>
-        <w:pStyle w:val="PargrafodaLista"/>
+        <w:pStyle w:val="ListParagraph"/>
         <w:ind w:left="0"/>
         <w:rPr>
           <w:lang w:val="en-US"/>
@@ -4917,7 +5129,7 @@
     </w:p>
     <w:p>
       <w:pPr>
-        <w:pStyle w:val="PargrafodaLista"/>
+        <w:pStyle w:val="ListParagraph"/>
         <w:ind w:left="0"/>
         <w:rPr>
           <w:lang w:val="en-US"/>
@@ -4926,7 +5138,7 @@
     </w:p>
     <w:p>
       <w:pPr>
-        <w:pStyle w:val="PargrafodaLista"/>
+        <w:pStyle w:val="ListParagraph"/>
         <w:ind w:left="0"/>
         <w:rPr>
           <w:lang w:val="en-US"/>
@@ -4935,7 +5147,7 @@
     </w:p>
     <w:p>
       <w:pPr>
-        <w:pStyle w:val="PargrafodaLista"/>
+        <w:pStyle w:val="ListParagraph"/>
         <w:ind w:left="0"/>
         <w:rPr>
           <w:lang w:val="en-US"/>
@@ -4944,7 +5156,7 @@
     </w:p>
     <w:p>
       <w:pPr>
-        <w:pStyle w:val="Cabealho1"/>
+        <w:pStyle w:val="Heading1"/>
         <w:numPr>
           <w:ilvl w:val="0"/>
           <w:numId w:val="1"/>
@@ -4953,7 +5165,7 @@
           <w:lang w:val="en-US"/>
         </w:rPr>
       </w:pPr>
-      <w:bookmarkStart w:id="12" w:name="_Toc350531870"/>
+      <w:bookmarkStart w:id="32" w:name="_Toc350531870"/>
       <w:r>
         <w:rPr>
           <w:lang w:val="en-US"/>
@@ -4961,7 +5173,7 @@
         <w:lastRenderedPageBreak/>
         <w:t>Scope</w:t>
       </w:r>
-      <w:bookmarkEnd w:id="12"/>
+      <w:bookmarkEnd w:id="32"/>
     </w:p>
     <w:p>
       <w:pPr>
@@ -4978,7 +5190,7 @@
     </w:p>
     <w:tbl>
       <w:tblPr>
-        <w:tblStyle w:val="Tabelacomgrelha"/>
+        <w:tblStyle w:val="TableGrid"/>
         <w:tblW w:w="0" w:type="auto"/>
         <w:tblLook w:val="04A0" w:firstRow="1" w:lastRow="0" w:firstColumn="1" w:lastColumn="0" w:noHBand="0" w:noVBand="1"/>
       </w:tblPr>
@@ -5519,12 +5731,12 @@
     </w:tbl>
     <w:p>
       <w:pPr>
-        <w:pStyle w:val="Legenda"/>
-        <w:rPr>
-          <w:lang w:val="en-US"/>
-        </w:rPr>
-      </w:pPr>
-      <w:bookmarkStart w:id="13" w:name="_Toc350531754"/>
+        <w:pStyle w:val="Caption"/>
+        <w:rPr>
+          <w:lang w:val="en-US"/>
+        </w:rPr>
+      </w:pPr>
+      <w:bookmarkStart w:id="33" w:name="_Toc350531754"/>
       <w:r>
         <w:rPr>
           <w:lang w:val="en-US"/>
@@ -5568,7 +5780,7 @@
         </w:rPr>
         <w:t>: Releases and Features Development</w:t>
       </w:r>
-      <w:bookmarkEnd w:id="13"/>
+      <w:bookmarkEnd w:id="33"/>
     </w:p>
     <w:p>
       <w:pPr>
@@ -5579,7 +5791,7 @@
     </w:p>
     <w:p>
       <w:pPr>
-        <w:pStyle w:val="Cabealho1"/>
+        <w:pStyle w:val="Heading1"/>
         <w:numPr>
           <w:ilvl w:val="0"/>
           <w:numId w:val="1"/>
@@ -5588,7 +5800,7 @@
           <w:lang w:val="en-US"/>
         </w:rPr>
       </w:pPr>
-      <w:bookmarkStart w:id="14" w:name="_Toc350531871"/>
+      <w:bookmarkStart w:id="34" w:name="_Toc350531871"/>
       <w:r>
         <w:rPr>
           <w:lang w:val="en-US"/>
@@ -5607,11 +5819,11 @@
         </w:rPr>
         <w:t xml:space="preserve"> Context</w:t>
       </w:r>
-      <w:bookmarkEnd w:id="14"/>
+      <w:bookmarkEnd w:id="34"/>
     </w:p>
     <w:p>
       <w:pPr>
-        <w:pStyle w:val="Cabealho1"/>
+        <w:pStyle w:val="Heading1"/>
         <w:numPr>
           <w:ilvl w:val="1"/>
           <w:numId w:val="1"/>
@@ -5621,14 +5833,14 @@
           <w:lang w:val="en-US"/>
         </w:rPr>
       </w:pPr>
-      <w:bookmarkStart w:id="15" w:name="_Toc350531872"/>
+      <w:bookmarkStart w:id="35" w:name="_Toc350531872"/>
       <w:r>
         <w:rPr>
           <w:lang w:val="en-US"/>
         </w:rPr>
         <w:t>Stakeholders Profiles</w:t>
       </w:r>
-      <w:bookmarkEnd w:id="15"/>
+      <w:bookmarkEnd w:id="35"/>
     </w:p>
     <w:p>
       <w:pPr>
@@ -5651,7 +5863,7 @@
     </w:p>
     <w:p>
       <w:pPr>
-        <w:pStyle w:val="PargrafodaLista"/>
+        <w:pStyle w:val="ListParagraph"/>
         <w:numPr>
           <w:ilvl w:val="0"/>
           <w:numId w:val="5"/>
@@ -5675,7 +5887,7 @@
     </w:p>
     <w:p>
       <w:pPr>
-        <w:pStyle w:val="PargrafodaLista"/>
+        <w:pStyle w:val="ListParagraph"/>
         <w:numPr>
           <w:ilvl w:val="1"/>
           <w:numId w:val="5"/>
@@ -5705,7 +5917,7 @@
     </w:p>
     <w:p>
       <w:pPr>
-        <w:pStyle w:val="PargrafodaLista"/>
+        <w:pStyle w:val="ListParagraph"/>
         <w:numPr>
           <w:ilvl w:val="1"/>
           <w:numId w:val="5"/>
@@ -5741,7 +5953,7 @@
     </w:p>
     <w:p>
       <w:pPr>
-        <w:pStyle w:val="PargrafodaLista"/>
+        <w:pStyle w:val="ListParagraph"/>
         <w:numPr>
           <w:ilvl w:val="1"/>
           <w:numId w:val="5"/>
@@ -5795,7 +6007,7 @@
     </w:p>
     <w:p>
       <w:pPr>
-        <w:pStyle w:val="PargrafodaLista"/>
+        <w:pStyle w:val="ListParagraph"/>
         <w:numPr>
           <w:ilvl w:val="1"/>
           <w:numId w:val="5"/>
@@ -5831,7 +6043,7 @@
     </w:p>
     <w:p>
       <w:pPr>
-        <w:pStyle w:val="PargrafodaLista"/>
+        <w:pStyle w:val="ListParagraph"/>
         <w:numPr>
           <w:ilvl w:val="0"/>
           <w:numId w:val="5"/>
@@ -5855,7 +6067,7 @@
     </w:p>
     <w:p>
       <w:pPr>
-        <w:pStyle w:val="PargrafodaLista"/>
+        <w:pStyle w:val="ListParagraph"/>
         <w:numPr>
           <w:ilvl w:val="1"/>
           <w:numId w:val="5"/>
@@ -5885,7 +6097,7 @@
     </w:p>
     <w:p>
       <w:pPr>
-        <w:pStyle w:val="PargrafodaLista"/>
+        <w:pStyle w:val="ListParagraph"/>
         <w:numPr>
           <w:ilvl w:val="1"/>
           <w:numId w:val="5"/>
@@ -5909,7 +6121,7 @@
     </w:p>
     <w:p>
       <w:pPr>
-        <w:pStyle w:val="PargrafodaLista"/>
+        <w:pStyle w:val="ListParagraph"/>
         <w:numPr>
           <w:ilvl w:val="1"/>
           <w:numId w:val="5"/>
@@ -5951,7 +6163,7 @@
     </w:p>
     <w:p>
       <w:pPr>
-        <w:pStyle w:val="PargrafodaLista"/>
+        <w:pStyle w:val="ListParagraph"/>
         <w:numPr>
           <w:ilvl w:val="1"/>
           <w:numId w:val="5"/>
@@ -5981,7 +6193,7 @@
     </w:p>
     <w:p>
       <w:pPr>
-        <w:pStyle w:val="PargrafodaLista"/>
+        <w:pStyle w:val="ListParagraph"/>
         <w:numPr>
           <w:ilvl w:val="0"/>
           <w:numId w:val="5"/>
@@ -6017,7 +6229,7 @@
     </w:p>
     <w:p>
       <w:pPr>
-        <w:pStyle w:val="PargrafodaLista"/>
+        <w:pStyle w:val="ListParagraph"/>
         <w:numPr>
           <w:ilvl w:val="1"/>
           <w:numId w:val="5"/>
@@ -6047,7 +6259,7 @@
     </w:p>
     <w:p>
       <w:pPr>
-        <w:pStyle w:val="PargrafodaLista"/>
+        <w:pStyle w:val="ListParagraph"/>
         <w:numPr>
           <w:ilvl w:val="1"/>
           <w:numId w:val="5"/>
@@ -6071,7 +6283,7 @@
     </w:p>
     <w:p>
       <w:pPr>
-        <w:pStyle w:val="PargrafodaLista"/>
+        <w:pStyle w:val="ListParagraph"/>
         <w:numPr>
           <w:ilvl w:val="1"/>
           <w:numId w:val="5"/>
@@ -6101,7 +6313,7 @@
     </w:p>
     <w:p>
       <w:pPr>
-        <w:pStyle w:val="PargrafodaLista"/>
+        <w:pStyle w:val="ListParagraph"/>
         <w:numPr>
           <w:ilvl w:val="1"/>
           <w:numId w:val="5"/>
@@ -6131,7 +6343,7 @@
     </w:p>
     <w:p>
       <w:pPr>
-        <w:pStyle w:val="PargrafodaLista"/>
+        <w:pStyle w:val="ListParagraph"/>
         <w:rPr>
           <w:lang w:val="en-US"/>
         </w:rPr>
@@ -6145,7 +6357,7 @@
       </w:pPr>
     </w:p>
     <w:sectPr>
-      <w:footerReference w:type="first" r:id="rId14"/>
+      <w:footerReference w:type="first" r:id="rId15"/>
       <w:pgSz w:w="11906" w:h="16838"/>
       <w:pgMar w:top="1417" w:right="1701" w:bottom="1417" w:left="1701" w:header="708" w:footer="708" w:gutter="0"/>
       <w:pgNumType w:start="1"/>
@@ -6158,7 +6370,7 @@
 </file>
 
 <file path=word/endnotes.xml><?xml version="1.0" encoding="utf-8"?>
-<w:endnotes xmlns:wpc="http://schemas.microsoft.com/office/word/2010/wordprocessingCanvas" xmlns:mc="http://schemas.openxmlformats.org/markup-compatibility/2006" xmlns:o="urn:schemas-microsoft-com:office:office" xmlns:r="http://schemas.openxmlformats.org/officeDocument/2006/relationships" xmlns:m="http://schemas.openxmlformats.org/officeDocument/2006/math" xmlns:v="urn:schemas-microsoft-com:vml" xmlns:wp14="http://schemas.microsoft.com/office/word/2010/wordprocessingDrawing" xmlns:wp="http://schemas.openxmlformats.org/drawingml/2006/wordprocessingDrawing" xmlns:w10="urn:schemas-microsoft-com:office:word" xmlns:w="http://schemas.openxmlformats.org/wordprocessingml/2006/main" xmlns:w14="http://schemas.microsoft.com/office/word/2010/wordml" xmlns:w15="http://schemas.microsoft.com/office/word/2012/wordml" xmlns:wpg="http://schemas.microsoft.com/office/word/2010/wordprocessingGroup" xmlns:wpi="http://schemas.microsoft.com/office/word/2010/wordprocessingInk" xmlns:wne="http://schemas.microsoft.com/office/word/2006/wordml" xmlns:wps="http://schemas.microsoft.com/office/word/2010/wordprocessingShape" mc:Ignorable="w14 w15 wp14">
+<w:endnotes xmlns:wpc="http://schemas.microsoft.com/office/word/2010/wordprocessingCanvas" xmlns:mc="http://schemas.openxmlformats.org/markup-compatibility/2006" xmlns:o="urn:schemas-microsoft-com:office:office" xmlns:r="http://schemas.openxmlformats.org/officeDocument/2006/relationships" xmlns:m="http://schemas.openxmlformats.org/officeDocument/2006/math" xmlns:v="urn:schemas-microsoft-com:vml" xmlns:wp14="http://schemas.microsoft.com/office/word/2010/wordprocessingDrawing" xmlns:wp="http://schemas.openxmlformats.org/drawingml/2006/wordprocessingDrawing" xmlns:w10="urn:schemas-microsoft-com:office:word" xmlns:w="http://schemas.openxmlformats.org/wordprocessingml/2006/main" xmlns:w14="http://schemas.microsoft.com/office/word/2010/wordml" xmlns:wpg="http://schemas.microsoft.com/office/word/2010/wordprocessingGroup" xmlns:wpi="http://schemas.microsoft.com/office/word/2010/wordprocessingInk" xmlns:wne="http://schemas.microsoft.com/office/word/2006/wordml" xmlns:wps="http://schemas.microsoft.com/office/word/2010/wordprocessingShape" mc:Ignorable="w14 wp14">
   <w:endnote w:type="separator" w:id="-1">
     <w:p>
       <w:pPr>
@@ -6183,19 +6395,27 @@
 </file>
 
 <file path=word/footer1.xml><?xml version="1.0" encoding="utf-8"?>
-<w:ftr xmlns:wpc="http://schemas.microsoft.com/office/word/2010/wordprocessingCanvas" xmlns:mc="http://schemas.openxmlformats.org/markup-compatibility/2006" xmlns:o="urn:schemas-microsoft-com:office:office" xmlns:r="http://schemas.openxmlformats.org/officeDocument/2006/relationships" xmlns:m="http://schemas.openxmlformats.org/officeDocument/2006/math" xmlns:v="urn:schemas-microsoft-com:vml" xmlns:wp14="http://schemas.microsoft.com/office/word/2010/wordprocessingDrawing" xmlns:wp="http://schemas.openxmlformats.org/drawingml/2006/wordprocessingDrawing" xmlns:w10="urn:schemas-microsoft-com:office:word" xmlns:w="http://schemas.openxmlformats.org/wordprocessingml/2006/main" xmlns:w14="http://schemas.microsoft.com/office/word/2010/wordml" xmlns:w15="http://schemas.microsoft.com/office/word/2012/wordml" xmlns:wpg="http://schemas.microsoft.com/office/word/2010/wordprocessingGroup" xmlns:wpi="http://schemas.microsoft.com/office/word/2010/wordprocessingInk" xmlns:wne="http://schemas.microsoft.com/office/word/2006/wordml" xmlns:wps="http://schemas.microsoft.com/office/word/2010/wordprocessingShape" mc:Ignorable="w14 w15 wp14">
+<w:ftr xmlns:wpc="http://schemas.microsoft.com/office/word/2010/wordprocessingCanvas" xmlns:mc="http://schemas.openxmlformats.org/markup-compatibility/2006" xmlns:o="urn:schemas-microsoft-com:office:office" xmlns:r="http://schemas.openxmlformats.org/officeDocument/2006/relationships" xmlns:m="http://schemas.openxmlformats.org/officeDocument/2006/math" xmlns:v="urn:schemas-microsoft-com:vml" xmlns:wp14="http://schemas.microsoft.com/office/word/2010/wordprocessingDrawing" xmlns:wp="http://schemas.openxmlformats.org/drawingml/2006/wordprocessingDrawing" xmlns:w10="urn:schemas-microsoft-com:office:word" xmlns:w="http://schemas.openxmlformats.org/wordprocessingml/2006/main" xmlns:w14="http://schemas.microsoft.com/office/word/2010/wordml" xmlns:wpg="http://schemas.microsoft.com/office/word/2010/wordprocessingGroup" xmlns:wpi="http://schemas.microsoft.com/office/word/2010/wordprocessingInk" xmlns:wne="http://schemas.microsoft.com/office/word/2006/wordml" xmlns:wps="http://schemas.microsoft.com/office/word/2010/wordprocessingShape" mc:Ignorable="w14 wp14">
   <w:p>
     <w:pPr>
-      <w:pStyle w:val="Rodap"/>
+      <w:pStyle w:val="Footer"/>
       <w:rPr>
         <w:lang w:val="en-US"/>
       </w:rPr>
     </w:pPr>
+    <w:proofErr w:type="spellStart"/>
     <w:r>
       <w:rPr>
         <w:lang w:val="en-US"/>
       </w:rPr>
-      <w:t>Projeto Soft</w:t>
+      <w:t>Projeto</w:t>
+    </w:r>
+    <w:proofErr w:type="spellEnd"/>
+    <w:r>
+      <w:rPr>
+        <w:lang w:val="en-US"/>
+      </w:rPr>
+      <w:t xml:space="preserve"> Soft</w:t>
     </w:r>
     <w:r>
       <w:rPr>
@@ -6206,7 +6426,7 @@
   </w:p>
   <w:p>
     <w:pPr>
-      <w:pStyle w:val="Rodap"/>
+      <w:pStyle w:val="Footer"/>
       <w:rPr>
         <w:lang w:val="en-US"/>
       </w:rPr>
@@ -6248,19 +6468,27 @@
 </file>
 
 <file path=word/footer2.xml><?xml version="1.0" encoding="utf-8"?>
-<w:ftr xmlns:wpc="http://schemas.microsoft.com/office/word/2010/wordprocessingCanvas" xmlns:mc="http://schemas.openxmlformats.org/markup-compatibility/2006" xmlns:o="urn:schemas-microsoft-com:office:office" xmlns:r="http://schemas.openxmlformats.org/officeDocument/2006/relationships" xmlns:m="http://schemas.openxmlformats.org/officeDocument/2006/math" xmlns:v="urn:schemas-microsoft-com:vml" xmlns:wp14="http://schemas.microsoft.com/office/word/2010/wordprocessingDrawing" xmlns:wp="http://schemas.openxmlformats.org/drawingml/2006/wordprocessingDrawing" xmlns:w10="urn:schemas-microsoft-com:office:word" xmlns:w="http://schemas.openxmlformats.org/wordprocessingml/2006/main" xmlns:w14="http://schemas.microsoft.com/office/word/2010/wordml" xmlns:w15="http://schemas.microsoft.com/office/word/2012/wordml" xmlns:wpg="http://schemas.microsoft.com/office/word/2010/wordprocessingGroup" xmlns:wpi="http://schemas.microsoft.com/office/word/2010/wordprocessingInk" xmlns:wne="http://schemas.microsoft.com/office/word/2006/wordml" xmlns:wps="http://schemas.microsoft.com/office/word/2010/wordprocessingShape" mc:Ignorable="w14 w15 wp14">
+<w:ftr xmlns:wpc="http://schemas.microsoft.com/office/word/2010/wordprocessingCanvas" xmlns:mc="http://schemas.openxmlformats.org/markup-compatibility/2006" xmlns:o="urn:schemas-microsoft-com:office:office" xmlns:r="http://schemas.openxmlformats.org/officeDocument/2006/relationships" xmlns:m="http://schemas.openxmlformats.org/officeDocument/2006/math" xmlns:v="urn:schemas-microsoft-com:vml" xmlns:wp14="http://schemas.microsoft.com/office/word/2010/wordprocessingDrawing" xmlns:wp="http://schemas.openxmlformats.org/drawingml/2006/wordprocessingDrawing" xmlns:w10="urn:schemas-microsoft-com:office:word" xmlns:w="http://schemas.openxmlformats.org/wordprocessingml/2006/main" xmlns:w14="http://schemas.microsoft.com/office/word/2010/wordml" xmlns:wpg="http://schemas.microsoft.com/office/word/2010/wordprocessingGroup" xmlns:wpi="http://schemas.microsoft.com/office/word/2010/wordprocessingInk" xmlns:wne="http://schemas.microsoft.com/office/word/2006/wordml" xmlns:wps="http://schemas.microsoft.com/office/word/2010/wordprocessingShape" mc:Ignorable="w14 wp14">
   <w:p>
     <w:pPr>
-      <w:pStyle w:val="Rodap"/>
+      <w:pStyle w:val="Footer"/>
       <w:rPr>
         <w:lang w:val="en-US"/>
       </w:rPr>
     </w:pPr>
+    <w:proofErr w:type="spellStart"/>
     <w:r>
       <w:rPr>
         <w:lang w:val="en-US"/>
       </w:rPr>
-      <w:t>Projeto Software 2013</w:t>
+      <w:t>Projeto</w:t>
+    </w:r>
+    <w:proofErr w:type="spellEnd"/>
+    <w:r>
+      <w:rPr>
+        <w:lang w:val="en-US"/>
+      </w:rPr>
+      <w:t xml:space="preserve"> Software 2013</w:t>
     </w:r>
     <w:r>
       <w:rPr>
@@ -6277,7 +6505,7 @@
   </w:p>
   <w:p>
     <w:pPr>
-      <w:pStyle w:val="Rodap"/>
+      <w:pStyle w:val="Footer"/>
       <w:tabs>
         <w:tab w:val="clear" w:pos="4252"/>
       </w:tabs>
@@ -6316,43 +6544,108 @@
 </file>
 
 <file path=word/footer3.xml><?xml version="1.0" encoding="utf-8"?>
-<w:ftr xmlns:wpc="http://schemas.microsoft.com/office/word/2010/wordprocessingCanvas" xmlns:mc="http://schemas.openxmlformats.org/markup-compatibility/2006" xmlns:o="urn:schemas-microsoft-com:office:office" xmlns:r="http://schemas.openxmlformats.org/officeDocument/2006/relationships" xmlns:m="http://schemas.openxmlformats.org/officeDocument/2006/math" xmlns:v="urn:schemas-microsoft-com:vml" xmlns:wp14="http://schemas.microsoft.com/office/word/2010/wordprocessingDrawing" xmlns:wp="http://schemas.openxmlformats.org/drawingml/2006/wordprocessingDrawing" xmlns:w10="urn:schemas-microsoft-com:office:word" xmlns:w="http://schemas.openxmlformats.org/wordprocessingml/2006/main" xmlns:w14="http://schemas.microsoft.com/office/word/2010/wordml" xmlns:w15="http://schemas.microsoft.com/office/word/2012/wordml" xmlns:wpg="http://schemas.microsoft.com/office/word/2010/wordprocessingGroup" xmlns:wpi="http://schemas.microsoft.com/office/word/2010/wordprocessingInk" xmlns:wne="http://schemas.microsoft.com/office/word/2006/wordml" xmlns:wps="http://schemas.microsoft.com/office/word/2010/wordprocessingShape" mc:Ignorable="w14 w15 wp14">
+<w:ftr xmlns:wpc="http://schemas.microsoft.com/office/word/2010/wordprocessingCanvas" xmlns:mc="http://schemas.openxmlformats.org/markup-compatibility/2006" xmlns:o="urn:schemas-microsoft-com:office:office" xmlns:r="http://schemas.openxmlformats.org/officeDocument/2006/relationships" xmlns:m="http://schemas.openxmlformats.org/officeDocument/2006/math" xmlns:v="urn:schemas-microsoft-com:vml" xmlns:wp14="http://schemas.microsoft.com/office/word/2010/wordprocessingDrawing" xmlns:wp="http://schemas.openxmlformats.org/drawingml/2006/wordprocessingDrawing" xmlns:w10="urn:schemas-microsoft-com:office:word" xmlns:w="http://schemas.openxmlformats.org/wordprocessingml/2006/main" xmlns:w14="http://schemas.microsoft.com/office/word/2010/wordml" xmlns:wpg="http://schemas.microsoft.com/office/word/2010/wordprocessingGroup" xmlns:wpi="http://schemas.microsoft.com/office/word/2010/wordprocessingInk" xmlns:wne="http://schemas.microsoft.com/office/word/2006/wordml" xmlns:wps="http://schemas.microsoft.com/office/word/2010/wordprocessingShape" mc:Ignorable="w14 wp14">
   <w:p>
     <w:pPr>
-      <w:pStyle w:val="Rodap"/>
+      <w:pStyle w:val="Footer"/>
+      <w:rPr>
+        <w:lang w:val="en-US"/>
+        <w:rPrChange w:id="13" w:author="Filipe" w:date="2013-03-08T21:06:00Z">
+          <w:rPr/>
+        </w:rPrChange>
+      </w:rPr>
     </w:pPr>
+    <w:proofErr w:type="spellStart"/>
     <w:r>
-      <w:t>Projeto Software 2013</w:t>
+      <w:rPr>
+        <w:lang w:val="en-US"/>
+        <w:rPrChange w:id="14" w:author="Filipe" w:date="2013-03-08T21:06:00Z">
+          <w:rPr/>
+        </w:rPrChange>
+      </w:rPr>
+      <w:t>Projeto</w:t>
+    </w:r>
+    <w:proofErr w:type="spellEnd"/>
+    <w:r>
+      <w:rPr>
+        <w:lang w:val="en-US"/>
+        <w:rPrChange w:id="15" w:author="Filipe" w:date="2013-03-08T21:06:00Z">
+          <w:rPr/>
+        </w:rPrChange>
+      </w:rPr>
+      <w:t xml:space="preserve"> Software 2013</w:t>
     </w:r>
   </w:p>
   <w:p>
     <w:pPr>
-      <w:pStyle w:val="Rodap"/>
+      <w:pStyle w:val="Footer"/>
+      <w:rPr>
+        <w:lang w:val="en-US"/>
+        <w:rPrChange w:id="16" w:author="Filipe" w:date="2013-03-08T21:06:00Z">
+          <w:rPr/>
+        </w:rPrChange>
+      </w:rPr>
     </w:pPr>
     <w:sdt>
       <w:sdtPr>
+        <w:rPr>
+          <w:lang w:val="en-US"/>
+          <w:rPrChange w:id="17" w:author="Filipe" w:date="2013-03-08T21:06:00Z">
+            <w:rPr/>
+          </w:rPrChange>
+        </w:rPr>
         <w:alias w:val="Título"/>
         <w:id w:val="5290079"/>
         <w:dataBinding w:prefixMappings="xmlns:ns0='http://purl.org/dc/elements/1.1/' xmlns:ns1='http://schemas.openxmlformats.org/package/2006/metadata/core-properties' " w:xpath="/ns1:coreProperties[1]/ns0:title[1]" w:storeItemID="{6C3C8BC8-F283-45AE-878A-BAB7291924A1}"/>
         <w:text/>
       </w:sdtPr>
-      <w:sdtEndPr/>
+      <w:sdtEndPr>
+        <w:rPr>
+          <w:rPrChange w:id="18" w:author="Filipe" w:date="2013-03-08T21:06:00Z">
+            <w:rPr/>
+          </w:rPrChange>
+        </w:rPr>
+      </w:sdtEndPr>
       <w:sdtContent>
         <w:r>
+          <w:rPr>
+            <w:lang w:val="en-US"/>
+            <w:rPrChange w:id="19" w:author="Filipe" w:date="2013-03-08T21:06:00Z">
+              <w:rPr/>
+            </w:rPrChange>
+          </w:rPr>
           <w:t>Vision and Scope</w:t>
         </w:r>
       </w:sdtContent>
     </w:sdt>
     <w:r>
+      <w:rPr>
+        <w:lang w:val="en-US"/>
+        <w:rPrChange w:id="20" w:author="Filipe" w:date="2013-03-08T21:06:00Z">
+          <w:rPr/>
+        </w:rPrChange>
+      </w:rPr>
       <w:tab/>
     </w:r>
     <w:r>
+      <w:rPr>
+        <w:lang w:val="en-US"/>
+        <w:rPrChange w:id="21" w:author="Filipe" w:date="2013-03-08T21:06:00Z">
+          <w:rPr/>
+        </w:rPrChange>
+      </w:rPr>
       <w:tab/>
     </w:r>
     <w:r>
       <w:fldChar w:fldCharType="begin"/>
     </w:r>
     <w:r>
+      <w:rPr>
+        <w:lang w:val="en-US"/>
+        <w:rPrChange w:id="22" w:author="Filipe" w:date="2013-03-08T21:06:00Z">
+          <w:rPr/>
+        </w:rPrChange>
+      </w:rPr>
       <w:instrText xml:space="preserve"> PAGE   \* MERGEFORMAT </w:instrText>
     </w:r>
     <w:r>
@@ -6361,6 +6654,7 @@
     <w:r>
       <w:rPr>
         <w:noProof/>
+        <w:lang w:val="en-US"/>
       </w:rPr>
       <w:t>ii</w:t>
     </w:r>
@@ -6375,13 +6669,18 @@
 </file>
 
 <file path=word/footer4.xml><?xml version="1.0" encoding="utf-8"?>
-<w:ftr xmlns:wpc="http://schemas.microsoft.com/office/word/2010/wordprocessingCanvas" xmlns:mc="http://schemas.openxmlformats.org/markup-compatibility/2006" xmlns:o="urn:schemas-microsoft-com:office:office" xmlns:r="http://schemas.openxmlformats.org/officeDocument/2006/relationships" xmlns:m="http://schemas.openxmlformats.org/officeDocument/2006/math" xmlns:v="urn:schemas-microsoft-com:vml" xmlns:wp14="http://schemas.microsoft.com/office/word/2010/wordprocessingDrawing" xmlns:wp="http://schemas.openxmlformats.org/drawingml/2006/wordprocessingDrawing" xmlns:w10="urn:schemas-microsoft-com:office:word" xmlns:w="http://schemas.openxmlformats.org/wordprocessingml/2006/main" xmlns:w14="http://schemas.microsoft.com/office/word/2010/wordml" xmlns:w15="http://schemas.microsoft.com/office/word/2012/wordml" xmlns:wpg="http://schemas.microsoft.com/office/word/2010/wordprocessingGroup" xmlns:wpi="http://schemas.microsoft.com/office/word/2010/wordprocessingInk" xmlns:wne="http://schemas.microsoft.com/office/word/2006/wordml" xmlns:wps="http://schemas.microsoft.com/office/word/2010/wordprocessingShape" mc:Ignorable="w14 w15 wp14">
+<w:ftr xmlns:wpc="http://schemas.microsoft.com/office/word/2010/wordprocessingCanvas" xmlns:mc="http://schemas.openxmlformats.org/markup-compatibility/2006" xmlns:o="urn:schemas-microsoft-com:office:office" xmlns:r="http://schemas.openxmlformats.org/officeDocument/2006/relationships" xmlns:m="http://schemas.openxmlformats.org/officeDocument/2006/math" xmlns:v="urn:schemas-microsoft-com:vml" xmlns:wp14="http://schemas.microsoft.com/office/word/2010/wordprocessingDrawing" xmlns:wp="http://schemas.openxmlformats.org/drawingml/2006/wordprocessingDrawing" xmlns:w10="urn:schemas-microsoft-com:office:word" xmlns:w="http://schemas.openxmlformats.org/wordprocessingml/2006/main" xmlns:w14="http://schemas.microsoft.com/office/word/2010/wordml" xmlns:wpg="http://schemas.microsoft.com/office/word/2010/wordprocessingGroup" xmlns:wpi="http://schemas.microsoft.com/office/word/2010/wordprocessingInk" xmlns:wne="http://schemas.microsoft.com/office/word/2006/wordml" xmlns:wps="http://schemas.microsoft.com/office/word/2010/wordprocessingShape" mc:Ignorable="w14 wp14">
   <w:p>
     <w:pPr>
-      <w:pStyle w:val="Rodap"/>
+      <w:pStyle w:val="Footer"/>
     </w:pPr>
+    <w:proofErr w:type="spellStart"/>
     <w:r>
-      <w:t>Projeto Software 2013</w:t>
+      <w:t>Projeto</w:t>
+    </w:r>
+    <w:proofErr w:type="spellEnd"/>
+    <w:r>
+      <w:t xml:space="preserve"> Software 2013</w:t>
     </w:r>
     <w:r>
       <w:tab/>
@@ -6392,7 +6691,7 @@
   </w:p>
   <w:p>
     <w:pPr>
-      <w:pStyle w:val="Rodap"/>
+      <w:pStyle w:val="Footer"/>
       <w:tabs>
         <w:tab w:val="clear" w:pos="4252"/>
       </w:tabs>
@@ -6406,9 +6705,27 @@
       </w:sdtPr>
       <w:sdtEndPr/>
       <w:sdtContent>
+        <w:proofErr w:type="spellStart"/>
         <w:r>
-          <w:t>Vision and Scope</w:t>
+          <w:t>Vision</w:t>
         </w:r>
+        <w:proofErr w:type="spellEnd"/>
+        <w:r>
+          <w:t xml:space="preserve"> </w:t>
+        </w:r>
+        <w:proofErr w:type="spellStart"/>
+        <w:r>
+          <w:t>and</w:t>
+        </w:r>
+        <w:proofErr w:type="spellEnd"/>
+        <w:r>
+          <w:t xml:space="preserve"> </w:t>
+        </w:r>
+        <w:proofErr w:type="spellStart"/>
+        <w:r>
+          <w:t>Scope</w:t>
+        </w:r>
+        <w:proofErr w:type="spellEnd"/>
       </w:sdtContent>
     </w:sdt>
     <w:r>
@@ -6440,7 +6757,7 @@
 </file>
 
 <file path=word/footnotes.xml><?xml version="1.0" encoding="utf-8"?>
-<w:footnotes xmlns:wpc="http://schemas.microsoft.com/office/word/2010/wordprocessingCanvas" xmlns:mc="http://schemas.openxmlformats.org/markup-compatibility/2006" xmlns:o="urn:schemas-microsoft-com:office:office" xmlns:r="http://schemas.openxmlformats.org/officeDocument/2006/relationships" xmlns:m="http://schemas.openxmlformats.org/officeDocument/2006/math" xmlns:v="urn:schemas-microsoft-com:vml" xmlns:wp14="http://schemas.microsoft.com/office/word/2010/wordprocessingDrawing" xmlns:wp="http://schemas.openxmlformats.org/drawingml/2006/wordprocessingDrawing" xmlns:w10="urn:schemas-microsoft-com:office:word" xmlns:w="http://schemas.openxmlformats.org/wordprocessingml/2006/main" xmlns:w14="http://schemas.microsoft.com/office/word/2010/wordml" xmlns:w15="http://schemas.microsoft.com/office/word/2012/wordml" xmlns:wpg="http://schemas.microsoft.com/office/word/2010/wordprocessingGroup" xmlns:wpi="http://schemas.microsoft.com/office/word/2010/wordprocessingInk" xmlns:wne="http://schemas.microsoft.com/office/word/2006/wordml" xmlns:wps="http://schemas.microsoft.com/office/word/2010/wordprocessingShape" mc:Ignorable="w14 w15 wp14">
+<w:footnotes xmlns:wpc="http://schemas.microsoft.com/office/word/2010/wordprocessingCanvas" xmlns:mc="http://schemas.openxmlformats.org/markup-compatibility/2006" xmlns:o="urn:schemas-microsoft-com:office:office" xmlns:r="http://schemas.openxmlformats.org/officeDocument/2006/relationships" xmlns:m="http://schemas.openxmlformats.org/officeDocument/2006/math" xmlns:v="urn:schemas-microsoft-com:vml" xmlns:wp14="http://schemas.microsoft.com/office/word/2010/wordprocessingDrawing" xmlns:wp="http://schemas.openxmlformats.org/drawingml/2006/wordprocessingDrawing" xmlns:w10="urn:schemas-microsoft-com:office:word" xmlns:w="http://schemas.openxmlformats.org/wordprocessingml/2006/main" xmlns:w14="http://schemas.microsoft.com/office/word/2010/wordml" xmlns:wpg="http://schemas.microsoft.com/office/word/2010/wordprocessingGroup" xmlns:wpi="http://schemas.microsoft.com/office/word/2010/wordprocessingInk" xmlns:wne="http://schemas.microsoft.com/office/word/2006/wordml" xmlns:wps="http://schemas.microsoft.com/office/word/2010/wordprocessingShape" mc:Ignorable="w14 wp14">
   <w:footnote w:type="separator" w:id="-1">
     <w:p>
       <w:pPr>
@@ -6465,10 +6782,10 @@
 </file>
 
 <file path=word/header1.xml><?xml version="1.0" encoding="utf-8"?>
-<w:hdr xmlns:wpc="http://schemas.microsoft.com/office/word/2010/wordprocessingCanvas" xmlns:mc="http://schemas.openxmlformats.org/markup-compatibility/2006" xmlns:o="urn:schemas-microsoft-com:office:office" xmlns:r="http://schemas.openxmlformats.org/officeDocument/2006/relationships" xmlns:m="http://schemas.openxmlformats.org/officeDocument/2006/math" xmlns:v="urn:schemas-microsoft-com:vml" xmlns:wp14="http://schemas.microsoft.com/office/word/2010/wordprocessingDrawing" xmlns:wp="http://schemas.openxmlformats.org/drawingml/2006/wordprocessingDrawing" xmlns:w10="urn:schemas-microsoft-com:office:word" xmlns:w="http://schemas.openxmlformats.org/wordprocessingml/2006/main" xmlns:w14="http://schemas.microsoft.com/office/word/2010/wordml" xmlns:w15="http://schemas.microsoft.com/office/word/2012/wordml" xmlns:wpg="http://schemas.microsoft.com/office/word/2010/wordprocessingGroup" xmlns:wpi="http://schemas.microsoft.com/office/word/2010/wordprocessingInk" xmlns:wne="http://schemas.microsoft.com/office/word/2006/wordml" xmlns:wps="http://schemas.microsoft.com/office/word/2010/wordprocessingShape" mc:Ignorable="w14 w15 wp14">
+<w:hdr xmlns:wpc="http://schemas.microsoft.com/office/word/2010/wordprocessingCanvas" xmlns:mc="http://schemas.openxmlformats.org/markup-compatibility/2006" xmlns:o="urn:schemas-microsoft-com:office:office" xmlns:r="http://schemas.openxmlformats.org/officeDocument/2006/relationships" xmlns:m="http://schemas.openxmlformats.org/officeDocument/2006/math" xmlns:v="urn:schemas-microsoft-com:vml" xmlns:wp14="http://schemas.microsoft.com/office/word/2010/wordprocessingDrawing" xmlns:wp="http://schemas.openxmlformats.org/drawingml/2006/wordprocessingDrawing" xmlns:w10="urn:schemas-microsoft-com:office:word" xmlns:w="http://schemas.openxmlformats.org/wordprocessingml/2006/main" xmlns:w14="http://schemas.microsoft.com/office/word/2010/wordml" xmlns:wpg="http://schemas.microsoft.com/office/word/2010/wordprocessingGroup" xmlns:wpi="http://schemas.microsoft.com/office/word/2010/wordprocessingInk" xmlns:wne="http://schemas.microsoft.com/office/word/2006/wordml" xmlns:wps="http://schemas.microsoft.com/office/word/2010/wordprocessingShape" mc:Ignorable="w14 wp14">
   <w:p>
     <w:pPr>
-      <w:pStyle w:val="Cabealho"/>
+      <w:pStyle w:val="Header"/>
       <w:rPr>
         <w:lang w:val="en-US"/>
       </w:rPr>
@@ -6476,7 +6793,7 @@
     <w:r>
       <w:rPr>
         <w:noProof/>
-        <w:lang w:eastAsia="pt-PT"/>
+        <w:lang w:val="en-US"/>
       </w:rPr>
       <w:drawing>
         <wp:anchor distT="0" distB="0" distL="114300" distR="114300" simplePos="0" relativeHeight="251657216" behindDoc="0" locked="0" layoutInCell="1" allowOverlap="1" wp14:anchorId="32F11F5B" wp14:editId="674CC06C">
@@ -6568,18 +6885,34 @@
       </w:sdtPr>
       <w:sdtEndPr/>
       <w:sdtContent>
+        <w:proofErr w:type="spellStart"/>
         <w:r>
           <w:rPr>
             <w:lang w:val="en-US"/>
           </w:rPr>
-          <w:t>João Girão</w:t>
+          <w:t>João</w:t>
         </w:r>
+        <w:proofErr w:type="spellEnd"/>
+        <w:r>
+          <w:rPr>
+            <w:lang w:val="en-US"/>
+          </w:rPr>
+          <w:t xml:space="preserve"> </w:t>
+        </w:r>
+        <w:proofErr w:type="spellStart"/>
+        <w:r>
+          <w:rPr>
+            <w:lang w:val="en-US"/>
+          </w:rPr>
+          <w:t>Girão</w:t>
+        </w:r>
+        <w:proofErr w:type="spellEnd"/>
       </w:sdtContent>
     </w:sdt>
   </w:p>
   <w:p>
     <w:pPr>
-      <w:pStyle w:val="Cabealho"/>
+      <w:pStyle w:val="Header"/>
       <w:rPr>
         <w:lang w:val="en-US"/>
       </w:rPr>
@@ -6609,6 +6942,9 @@
       <w:sdtEndPr/>
       <w:sdtContent>
         <w:r>
+          <w:rPr>
+            <w:lang w:val="en-US"/>
+          </w:rPr>
           <w:t>V0.5</w:t>
         </w:r>
       </w:sdtContent>
@@ -6632,6 +6968,9 @@
       <w:sdtEndPr/>
       <w:sdtContent>
         <w:r>
+          <w:rPr>
+            <w:lang w:val="en-US"/>
+          </w:rPr>
           <w:t>ready for revision</w:t>
         </w:r>
       </w:sdtContent>
@@ -6641,10 +6980,10 @@
 </file>
 
 <file path=word/header2.xml><?xml version="1.0" encoding="utf-8"?>
-<w:hdr xmlns:wpc="http://schemas.microsoft.com/office/word/2010/wordprocessingCanvas" xmlns:mc="http://schemas.openxmlformats.org/markup-compatibility/2006" xmlns:o="urn:schemas-microsoft-com:office:office" xmlns:r="http://schemas.openxmlformats.org/officeDocument/2006/relationships" xmlns:m="http://schemas.openxmlformats.org/officeDocument/2006/math" xmlns:v="urn:schemas-microsoft-com:vml" xmlns:wp14="http://schemas.microsoft.com/office/word/2010/wordprocessingDrawing" xmlns:wp="http://schemas.openxmlformats.org/drawingml/2006/wordprocessingDrawing" xmlns:w10="urn:schemas-microsoft-com:office:word" xmlns:w="http://schemas.openxmlformats.org/wordprocessingml/2006/main" xmlns:w14="http://schemas.microsoft.com/office/word/2010/wordml" xmlns:w15="http://schemas.microsoft.com/office/word/2012/wordml" xmlns:wpg="http://schemas.microsoft.com/office/word/2010/wordprocessingGroup" xmlns:wpi="http://schemas.microsoft.com/office/word/2010/wordprocessingInk" xmlns:wne="http://schemas.microsoft.com/office/word/2006/wordml" xmlns:wps="http://schemas.microsoft.com/office/word/2010/wordprocessingShape" mc:Ignorable="w14 w15 wp14">
+<w:hdr xmlns:wpc="http://schemas.microsoft.com/office/word/2010/wordprocessingCanvas" xmlns:mc="http://schemas.openxmlformats.org/markup-compatibility/2006" xmlns:o="urn:schemas-microsoft-com:office:office" xmlns:r="http://schemas.openxmlformats.org/officeDocument/2006/relationships" xmlns:m="http://schemas.openxmlformats.org/officeDocument/2006/math" xmlns:v="urn:schemas-microsoft-com:vml" xmlns:wp14="http://schemas.microsoft.com/office/word/2010/wordprocessingDrawing" xmlns:wp="http://schemas.openxmlformats.org/drawingml/2006/wordprocessingDrawing" xmlns:w10="urn:schemas-microsoft-com:office:word" xmlns:w="http://schemas.openxmlformats.org/wordprocessingml/2006/main" xmlns:w14="http://schemas.microsoft.com/office/word/2010/wordml" xmlns:wpg="http://schemas.microsoft.com/office/word/2010/wordprocessingGroup" xmlns:wpi="http://schemas.microsoft.com/office/word/2010/wordprocessingInk" xmlns:wne="http://schemas.microsoft.com/office/word/2006/wordml" xmlns:wps="http://schemas.microsoft.com/office/word/2010/wordprocessingShape" mc:Ignorable="w14 wp14">
   <w:p>
     <w:pPr>
-      <w:pStyle w:val="Cabealho"/>
+      <w:pStyle w:val="Header"/>
       <w:rPr>
         <w:lang w:val="en-US"/>
       </w:rPr>
@@ -6652,7 +6991,7 @@
     <w:r>
       <w:rPr>
         <w:noProof/>
-        <w:lang w:eastAsia="pt-PT"/>
+        <w:lang w:val="en-US"/>
       </w:rPr>
       <w:drawing>
         <wp:anchor distT="0" distB="0" distL="114300" distR="114300" simplePos="0" relativeHeight="251659264" behindDoc="0" locked="0" layoutInCell="1" allowOverlap="1" wp14:anchorId="067ECB53" wp14:editId="494AEBB2">
@@ -6744,18 +7083,34 @@
       </w:sdtPr>
       <w:sdtEndPr/>
       <w:sdtContent>
+        <w:proofErr w:type="spellStart"/>
         <w:r>
           <w:rPr>
             <w:lang w:val="en-US"/>
           </w:rPr>
-          <w:t>João Girão</w:t>
+          <w:t>João</w:t>
         </w:r>
+        <w:proofErr w:type="spellEnd"/>
+        <w:r>
+          <w:rPr>
+            <w:lang w:val="en-US"/>
+          </w:rPr>
+          <w:t xml:space="preserve"> </w:t>
+        </w:r>
+        <w:proofErr w:type="spellStart"/>
+        <w:r>
+          <w:rPr>
+            <w:lang w:val="en-US"/>
+          </w:rPr>
+          <w:t>Girão</w:t>
+        </w:r>
+        <w:proofErr w:type="spellEnd"/>
       </w:sdtContent>
     </w:sdt>
   </w:p>
   <w:p>
     <w:pPr>
-      <w:pStyle w:val="Cabealho"/>
+      <w:pStyle w:val="Header"/>
       <w:rPr>
         <w:lang w:val="en-US"/>
       </w:rPr>
@@ -6785,6 +7140,9 @@
       <w:sdtEndPr/>
       <w:sdtContent>
         <w:r>
+          <w:rPr>
+            <w:lang w:val="en-US"/>
+          </w:rPr>
           <w:t>V0.5</w:t>
         </w:r>
       </w:sdtContent>
@@ -6808,6 +7166,9 @@
       <w:sdtEndPr/>
       <w:sdtContent>
         <w:r>
+          <w:rPr>
+            <w:lang w:val="en-US"/>
+          </w:rPr>
           <w:t>ready for revision</w:t>
         </w:r>
       </w:sdtContent>
@@ -6823,7 +7184,7 @@
 </file>
 
 <file path=word/numbering.xml><?xml version="1.0" encoding="utf-8"?>
-<w:numbering xmlns:wpc="http://schemas.microsoft.com/office/word/2010/wordprocessingCanvas" xmlns:mc="http://schemas.openxmlformats.org/markup-compatibility/2006" xmlns:o="urn:schemas-microsoft-com:office:office" xmlns:r="http://schemas.openxmlformats.org/officeDocument/2006/relationships" xmlns:m="http://schemas.openxmlformats.org/officeDocument/2006/math" xmlns:v="urn:schemas-microsoft-com:vml" xmlns:wp14="http://schemas.microsoft.com/office/word/2010/wordprocessingDrawing" xmlns:wp="http://schemas.openxmlformats.org/drawingml/2006/wordprocessingDrawing" xmlns:w10="urn:schemas-microsoft-com:office:word" xmlns:w="http://schemas.openxmlformats.org/wordprocessingml/2006/main" xmlns:w14="http://schemas.microsoft.com/office/word/2010/wordml" xmlns:w15="http://schemas.microsoft.com/office/word/2012/wordml" xmlns:wpg="http://schemas.microsoft.com/office/word/2010/wordprocessingGroup" xmlns:wpi="http://schemas.microsoft.com/office/word/2010/wordprocessingInk" xmlns:wne="http://schemas.microsoft.com/office/word/2006/wordml" xmlns:wps="http://schemas.microsoft.com/office/word/2010/wordprocessingShape" mc:Ignorable="w14 w15 wp14">
+<w:numbering xmlns:wpc="http://schemas.microsoft.com/office/word/2010/wordprocessingCanvas" xmlns:mc="http://schemas.openxmlformats.org/markup-compatibility/2006" xmlns:o="urn:schemas-microsoft-com:office:office" xmlns:r="http://schemas.openxmlformats.org/officeDocument/2006/relationships" xmlns:m="http://schemas.openxmlformats.org/officeDocument/2006/math" xmlns:v="urn:schemas-microsoft-com:vml" xmlns:wp14="http://schemas.microsoft.com/office/word/2010/wordprocessingDrawing" xmlns:wp="http://schemas.openxmlformats.org/drawingml/2006/wordprocessingDrawing" xmlns:w10="urn:schemas-microsoft-com:office:word" xmlns:w="http://schemas.openxmlformats.org/wordprocessingml/2006/main" xmlns:w14="http://schemas.microsoft.com/office/word/2010/wordml" xmlns:wpg="http://schemas.microsoft.com/office/word/2010/wordprocessingGroup" xmlns:wpi="http://schemas.microsoft.com/office/word/2010/wordprocessingInk" xmlns:wne="http://schemas.microsoft.com/office/word/2006/wordml" xmlns:wps="http://schemas.microsoft.com/office/word/2010/wordprocessingShape" mc:Ignorable="w14 wp14">
   <w:abstractNum w:abstractNumId="0">
     <w:nsid w:val="25A84C1A"/>
     <w:multiLevelType w:val="hybridMultilevel"/>
@@ -7416,7 +7777,7 @@
 </file>
 
 <file path=word/styles.xml><?xml version="1.0" encoding="utf-8"?>
-<w:styles xmlns:mc="http://schemas.openxmlformats.org/markup-compatibility/2006" xmlns:r="http://schemas.openxmlformats.org/officeDocument/2006/relationships" xmlns:w="http://schemas.openxmlformats.org/wordprocessingml/2006/main" xmlns:w14="http://schemas.microsoft.com/office/word/2010/wordml" xmlns:w15="http://schemas.microsoft.com/office/word/2012/wordml" mc:Ignorable="w14 w15">
+<w:styles xmlns:mc="http://schemas.openxmlformats.org/markup-compatibility/2006" xmlns:r="http://schemas.openxmlformats.org/officeDocument/2006/relationships" xmlns:w="http://schemas.openxmlformats.org/wordprocessingml/2006/main" xmlns:w14="http://schemas.microsoft.com/office/word/2010/wordml" mc:Ignorable="w14">
   <w:docDefaults>
     <w:rPrDefault>
       <w:rPr>
@@ -7432,389 +7793,155 @@
       </w:pPr>
     </w:pPrDefault>
   </w:docDefaults>
-  <w:latentStyles w:defLockedState="0" w:defUIPriority="99" w:defSemiHidden="0" w:defUnhideWhenUsed="0" w:defQFormat="0" w:count="371">
-    <w:lsdException w:name="Normal" w:uiPriority="0" w:qFormat="1"/>
-    <w:lsdException w:name="heading 1" w:uiPriority="9" w:qFormat="1"/>
-    <w:lsdException w:name="heading 2" w:semiHidden="1" w:uiPriority="9" w:unhideWhenUsed="1" w:qFormat="1"/>
-    <w:lsdException w:name="heading 3" w:semiHidden="1" w:uiPriority="9" w:unhideWhenUsed="1" w:qFormat="1"/>
-    <w:lsdException w:name="heading 4" w:semiHidden="1" w:uiPriority="9" w:unhideWhenUsed="1" w:qFormat="1"/>
-    <w:lsdException w:name="heading 5" w:semiHidden="1" w:uiPriority="9" w:unhideWhenUsed="1" w:qFormat="1"/>
-    <w:lsdException w:name="heading 6" w:semiHidden="1" w:uiPriority="9" w:unhideWhenUsed="1" w:qFormat="1"/>
-    <w:lsdException w:name="heading 7" w:semiHidden="1" w:uiPriority="9" w:unhideWhenUsed="1" w:qFormat="1"/>
-    <w:lsdException w:name="heading 8" w:semiHidden="1" w:uiPriority="9" w:unhideWhenUsed="1" w:qFormat="1"/>
-    <w:lsdException w:name="heading 9" w:semiHidden="1" w:uiPriority="9" w:unhideWhenUsed="1" w:qFormat="1"/>
-    <w:lsdException w:name="index 1" w:semiHidden="1" w:unhideWhenUsed="1"/>
-    <w:lsdException w:name="index 2" w:semiHidden="1" w:unhideWhenUsed="1"/>
-    <w:lsdException w:name="index 3" w:semiHidden="1" w:unhideWhenUsed="1"/>
-    <w:lsdException w:name="index 4" w:semiHidden="1" w:unhideWhenUsed="1"/>
-    <w:lsdException w:name="index 5" w:semiHidden="1" w:unhideWhenUsed="1"/>
-    <w:lsdException w:name="index 6" w:semiHidden="1" w:unhideWhenUsed="1"/>
-    <w:lsdException w:name="index 7" w:semiHidden="1" w:unhideWhenUsed="1"/>
-    <w:lsdException w:name="index 8" w:semiHidden="1" w:unhideWhenUsed="1"/>
-    <w:lsdException w:name="index 9" w:semiHidden="1" w:unhideWhenUsed="1"/>
-    <w:lsdException w:name="toc 1" w:semiHidden="1" w:uiPriority="39" w:unhideWhenUsed="1"/>
-    <w:lsdException w:name="toc 2" w:semiHidden="1" w:uiPriority="39" w:unhideWhenUsed="1"/>
-    <w:lsdException w:name="toc 3" w:semiHidden="1" w:uiPriority="39" w:unhideWhenUsed="1"/>
-    <w:lsdException w:name="toc 4" w:semiHidden="1" w:uiPriority="39" w:unhideWhenUsed="1"/>
-    <w:lsdException w:name="toc 5" w:semiHidden="1" w:uiPriority="39" w:unhideWhenUsed="1"/>
-    <w:lsdException w:name="toc 6" w:semiHidden="1" w:uiPriority="39" w:unhideWhenUsed="1"/>
-    <w:lsdException w:name="toc 7" w:semiHidden="1" w:uiPriority="39" w:unhideWhenUsed="1"/>
-    <w:lsdException w:name="toc 8" w:semiHidden="1" w:uiPriority="39" w:unhideWhenUsed="1"/>
-    <w:lsdException w:name="toc 9" w:semiHidden="1" w:uiPriority="39" w:unhideWhenUsed="1"/>
-    <w:lsdException w:name="Normal Indent" w:semiHidden="1" w:unhideWhenUsed="1"/>
-    <w:lsdException w:name="footnote text" w:semiHidden="1" w:unhideWhenUsed="1"/>
-    <w:lsdException w:name="annotation text" w:semiHidden="1" w:unhideWhenUsed="1"/>
-    <w:lsdException w:name="header" w:semiHidden="1" w:unhideWhenUsed="1"/>
-    <w:lsdException w:name="footer" w:semiHidden="1" w:unhideWhenUsed="1"/>
-    <w:lsdException w:name="index heading" w:semiHidden="1" w:unhideWhenUsed="1"/>
-    <w:lsdException w:name="caption" w:semiHidden="1" w:uiPriority="35" w:unhideWhenUsed="1" w:qFormat="1"/>
-    <w:lsdException w:name="table of figures" w:semiHidden="1" w:unhideWhenUsed="1"/>
-    <w:lsdException w:name="envelope address" w:semiHidden="1" w:unhideWhenUsed="1"/>
-    <w:lsdException w:name="envelope return" w:semiHidden="1" w:unhideWhenUsed="1"/>
-    <w:lsdException w:name="footnote reference" w:semiHidden="1" w:unhideWhenUsed="1"/>
-    <w:lsdException w:name="annotation reference" w:semiHidden="1" w:unhideWhenUsed="1"/>
-    <w:lsdException w:name="line number" w:semiHidden="1" w:unhideWhenUsed="1"/>
-    <w:lsdException w:name="page number" w:semiHidden="1" w:unhideWhenUsed="1"/>
-    <w:lsdException w:name="endnote reference" w:semiHidden="1" w:unhideWhenUsed="1"/>
-    <w:lsdException w:name="endnote text" w:semiHidden="1" w:unhideWhenUsed="1"/>
-    <w:lsdException w:name="table of authorities" w:semiHidden="1" w:unhideWhenUsed="1"/>
-    <w:lsdException w:name="macro" w:semiHidden="1" w:unhideWhenUsed="1"/>
-    <w:lsdException w:name="toa heading" w:semiHidden="1" w:unhideWhenUsed="1"/>
-    <w:lsdException w:name="List" w:semiHidden="1" w:unhideWhenUsed="1"/>
-    <w:lsdException w:name="List Bullet" w:semiHidden="1" w:unhideWhenUsed="1"/>
-    <w:lsdException w:name="List Number" w:semiHidden="1" w:unhideWhenUsed="1"/>
-    <w:lsdException w:name="List 2" w:semiHidden="1" w:unhideWhenUsed="1"/>
-    <w:lsdException w:name="List 3" w:semiHidden="1" w:unhideWhenUsed="1"/>
-    <w:lsdException w:name="List 4" w:semiHidden="1" w:unhideWhenUsed="1"/>
-    <w:lsdException w:name="List 5" w:semiHidden="1" w:unhideWhenUsed="1"/>
-    <w:lsdException w:name="List Bullet 2" w:semiHidden="1" w:unhideWhenUsed="1"/>
-    <w:lsdException w:name="List Bullet 3" w:semiHidden="1" w:unhideWhenUsed="1"/>
-    <w:lsdException w:name="List Bullet 4" w:semiHidden="1" w:unhideWhenUsed="1"/>
-    <w:lsdException w:name="List Bullet 5" w:semiHidden="1" w:unhideWhenUsed="1"/>
-    <w:lsdException w:name="List Number 2" w:semiHidden="1" w:unhideWhenUsed="1"/>
-    <w:lsdException w:name="List Number 3" w:semiHidden="1" w:unhideWhenUsed="1"/>
-    <w:lsdException w:name="List Number 4" w:semiHidden="1" w:unhideWhenUsed="1"/>
-    <w:lsdException w:name="List Number 5" w:semiHidden="1" w:unhideWhenUsed="1"/>
-    <w:lsdException w:name="Title" w:uiPriority="10" w:qFormat="1"/>
-    <w:lsdException w:name="Closing" w:semiHidden="1" w:unhideWhenUsed="1"/>
-    <w:lsdException w:name="Signature" w:semiHidden="1" w:unhideWhenUsed="1"/>
-    <w:lsdException w:name="Default Paragraph Font" w:semiHidden="1" w:uiPriority="1" w:unhideWhenUsed="1"/>
-    <w:lsdException w:name="Body Text" w:semiHidden="1" w:unhideWhenUsed="1"/>
-    <w:lsdException w:name="Body Text Indent" w:semiHidden="1" w:unhideWhenUsed="1"/>
-    <w:lsdException w:name="List Continue" w:semiHidden="1" w:unhideWhenUsed="1"/>
-    <w:lsdException w:name="List Continue 2" w:semiHidden="1" w:unhideWhenUsed="1"/>
-    <w:lsdException w:name="List Continue 3" w:semiHidden="1" w:unhideWhenUsed="1"/>
-    <w:lsdException w:name="List Continue 4" w:semiHidden="1" w:unhideWhenUsed="1"/>
-    <w:lsdException w:name="List Continue 5" w:semiHidden="1" w:unhideWhenUsed="1"/>
-    <w:lsdException w:name="Message Header" w:semiHidden="1" w:unhideWhenUsed="1"/>
-    <w:lsdException w:name="Subtitle" w:uiPriority="11" w:qFormat="1"/>
-    <w:lsdException w:name="Salutation" w:semiHidden="1" w:unhideWhenUsed="1"/>
-    <w:lsdException w:name="Date" w:semiHidden="1" w:unhideWhenUsed="1"/>
-    <w:lsdException w:name="Body Text First Indent" w:semiHidden="1" w:unhideWhenUsed="1"/>
-    <w:lsdException w:name="Body Text First Indent 2" w:semiHidden="1" w:unhideWhenUsed="1"/>
-    <w:lsdException w:name="Note Heading" w:semiHidden="1" w:unhideWhenUsed="1"/>
-    <w:lsdException w:name="Body Text 2" w:semiHidden="1" w:unhideWhenUsed="1"/>
-    <w:lsdException w:name="Body Text 3" w:semiHidden="1" w:unhideWhenUsed="1"/>
-    <w:lsdException w:name="Body Text Indent 2" w:semiHidden="1" w:unhideWhenUsed="1"/>
-    <w:lsdException w:name="Body Text Indent 3" w:semiHidden="1" w:unhideWhenUsed="1"/>
-    <w:lsdException w:name="Block Text" w:semiHidden="1" w:unhideWhenUsed="1"/>
-    <w:lsdException w:name="Hyperlink" w:semiHidden="1" w:unhideWhenUsed="1"/>
-    <w:lsdException w:name="FollowedHyperlink" w:semiHidden="1" w:unhideWhenUsed="1"/>
-    <w:lsdException w:name="Strong" w:uiPriority="22" w:qFormat="1"/>
-    <w:lsdException w:name="Emphasis" w:uiPriority="20" w:qFormat="1"/>
-    <w:lsdException w:name="Document Map" w:semiHidden="1" w:unhideWhenUsed="1"/>
-    <w:lsdException w:name="Plain Text" w:semiHidden="1" w:unhideWhenUsed="1"/>
-    <w:lsdException w:name="E-mail Signature" w:semiHidden="1" w:unhideWhenUsed="1"/>
-    <w:lsdException w:name="HTML Top of Form" w:semiHidden="1" w:unhideWhenUsed="1"/>
-    <w:lsdException w:name="HTML Bottom of Form" w:semiHidden="1" w:unhideWhenUsed="1"/>
-    <w:lsdException w:name="Normal (Web)" w:semiHidden="1" w:unhideWhenUsed="1"/>
-    <w:lsdException w:name="HTML Acronym" w:semiHidden="1" w:unhideWhenUsed="1"/>
-    <w:lsdException w:name="HTML Address" w:semiHidden="1" w:unhideWhenUsed="1"/>
-    <w:lsdException w:name="HTML Cite" w:semiHidden="1" w:unhideWhenUsed="1"/>
-    <w:lsdException w:name="HTML Code" w:semiHidden="1" w:unhideWhenUsed="1"/>
-    <w:lsdException w:name="HTML Definition" w:semiHidden="1" w:unhideWhenUsed="1"/>
-    <w:lsdException w:name="HTML Keyboard" w:semiHidden="1" w:unhideWhenUsed="1"/>
-    <w:lsdException w:name="HTML Preformatted" w:semiHidden="1" w:unhideWhenUsed="1"/>
-    <w:lsdException w:name="HTML Sample" w:semiHidden="1" w:unhideWhenUsed="1"/>
-    <w:lsdException w:name="HTML Typewriter" w:semiHidden="1" w:unhideWhenUsed="1"/>
-    <w:lsdException w:name="HTML Variable" w:semiHidden="1" w:unhideWhenUsed="1"/>
-    <w:lsdException w:name="Normal Table" w:semiHidden="1" w:unhideWhenUsed="1"/>
-    <w:lsdException w:name="annotation subject" w:semiHidden="1" w:unhideWhenUsed="1"/>
-    <w:lsdException w:name="No List" w:semiHidden="1" w:unhideWhenUsed="1"/>
-    <w:lsdException w:name="Outline List 1" w:semiHidden="1" w:unhideWhenUsed="1"/>
-    <w:lsdException w:name="Outline List 2" w:semiHidden="1" w:unhideWhenUsed="1"/>
-    <w:lsdException w:name="Outline List 3" w:semiHidden="1" w:unhideWhenUsed="1"/>
-    <w:lsdException w:name="Table Simple 1" w:semiHidden="1" w:unhideWhenUsed="1"/>
-    <w:lsdException w:name="Table Simple 2" w:semiHidden="1" w:unhideWhenUsed="1"/>
-    <w:lsdException w:name="Table Simple 3" w:semiHidden="1" w:unhideWhenUsed="1"/>
-    <w:lsdException w:name="Table Classic 1" w:semiHidden="1" w:unhideWhenUsed="1"/>
-    <w:lsdException w:name="Table Classic 2" w:semiHidden="1" w:unhideWhenUsed="1"/>
-    <w:lsdException w:name="Table Classic 3" w:semiHidden="1" w:unhideWhenUsed="1"/>
-    <w:lsdException w:name="Table Classic 4" w:semiHidden="1" w:unhideWhenUsed="1"/>
-    <w:lsdException w:name="Table Colorful 1" w:semiHidden="1" w:unhideWhenUsed="1"/>
-    <w:lsdException w:name="Table Colorful 2" w:semiHidden="1" w:unhideWhenUsed="1"/>
-    <w:lsdException w:name="Table Colorful 3" w:semiHidden="1" w:unhideWhenUsed="1"/>
-    <w:lsdException w:name="Table Columns 1" w:semiHidden="1" w:unhideWhenUsed="1"/>
-    <w:lsdException w:name="Table Columns 2" w:semiHidden="1" w:unhideWhenUsed="1"/>
-    <w:lsdException w:name="Table Columns 3" w:semiHidden="1" w:unhideWhenUsed="1"/>
-    <w:lsdException w:name="Table Columns 4" w:semiHidden="1" w:unhideWhenUsed="1"/>
-    <w:lsdException w:name="Table Columns 5" w:semiHidden="1" w:unhideWhenUsed="1"/>
-    <w:lsdException w:name="Table Grid 1" w:semiHidden="1" w:unhideWhenUsed="1"/>
-    <w:lsdException w:name="Table Grid 2" w:semiHidden="1" w:unhideWhenUsed="1"/>
-    <w:lsdException w:name="Table Grid 3" w:semiHidden="1" w:unhideWhenUsed="1"/>
-    <w:lsdException w:name="Table Grid 4" w:semiHidden="1" w:unhideWhenUsed="1"/>
-    <w:lsdException w:name="Table Grid 5" w:semiHidden="1" w:unhideWhenUsed="1"/>
-    <w:lsdException w:name="Table Grid 6" w:semiHidden="1" w:unhideWhenUsed="1"/>
-    <w:lsdException w:name="Table Grid 7" w:semiHidden="1" w:unhideWhenUsed="1"/>
-    <w:lsdException w:name="Table Grid 8" w:semiHidden="1" w:unhideWhenUsed="1"/>
-    <w:lsdException w:name="Table List 1" w:semiHidden="1" w:unhideWhenUsed="1"/>
-    <w:lsdException w:name="Table List 2" w:semiHidden="1" w:unhideWhenUsed="1"/>
-    <w:lsdException w:name="Table List 3" w:semiHidden="1" w:unhideWhenUsed="1"/>
-    <w:lsdException w:name="Table List 4" w:semiHidden="1" w:unhideWhenUsed="1"/>
-    <w:lsdException w:name="Table List 5" w:semiHidden="1" w:unhideWhenUsed="1"/>
-    <w:lsdException w:name="Table List 6" w:semiHidden="1" w:unhideWhenUsed="1"/>
-    <w:lsdException w:name="Table List 7" w:semiHidden="1" w:unhideWhenUsed="1"/>
-    <w:lsdException w:name="Table List 8" w:semiHidden="1" w:unhideWhenUsed="1"/>
-    <w:lsdException w:name="Table 3D effects 1" w:semiHidden="1" w:unhideWhenUsed="1"/>
-    <w:lsdException w:name="Table 3D effects 2" w:semiHidden="1" w:unhideWhenUsed="1"/>
-    <w:lsdException w:name="Table 3D effects 3" w:semiHidden="1" w:unhideWhenUsed="1"/>
-    <w:lsdException w:name="Table Contemporary" w:semiHidden="1" w:unhideWhenUsed="1"/>
-    <w:lsdException w:name="Table Elegant" w:semiHidden="1" w:unhideWhenUsed="1"/>
-    <w:lsdException w:name="Table Professional" w:semiHidden="1" w:unhideWhenUsed="1"/>
-    <w:lsdException w:name="Table Subtle 1" w:semiHidden="1" w:unhideWhenUsed="1"/>
-    <w:lsdException w:name="Table Subtle 2" w:semiHidden="1" w:unhideWhenUsed="1"/>
-    <w:lsdException w:name="Table Web 1" w:semiHidden="1" w:unhideWhenUsed="1"/>
-    <w:lsdException w:name="Table Web 2" w:semiHidden="1" w:unhideWhenUsed="1"/>
-    <w:lsdException w:name="Table Web 3" w:semiHidden="1" w:unhideWhenUsed="1"/>
-    <w:lsdException w:name="Balloon Text" w:semiHidden="1" w:unhideWhenUsed="1"/>
-    <w:lsdException w:name="Table Grid" w:uiPriority="59"/>
-    <w:lsdException w:name="Table Theme" w:semiHidden="1" w:unhideWhenUsed="1"/>
-    <w:lsdException w:name="Placeholder Text" w:semiHidden="1"/>
-    <w:lsdException w:name="No Spacing" w:uiPriority="1" w:qFormat="1"/>
-    <w:lsdException w:name="Light Shading" w:uiPriority="60"/>
-    <w:lsdException w:name="Light List" w:uiPriority="61"/>
-    <w:lsdException w:name="Light Grid" w:uiPriority="62"/>
-    <w:lsdException w:name="Medium Shading 1" w:uiPriority="63"/>
-    <w:lsdException w:name="Medium Shading 2" w:uiPriority="64"/>
-    <w:lsdException w:name="Medium List 1" w:uiPriority="65"/>
-    <w:lsdException w:name="Medium List 2" w:uiPriority="66"/>
-    <w:lsdException w:name="Medium Grid 1" w:uiPriority="67"/>
-    <w:lsdException w:name="Medium Grid 2" w:uiPriority="68"/>
-    <w:lsdException w:name="Medium Grid 3" w:uiPriority="69"/>
-    <w:lsdException w:name="Dark List" w:uiPriority="70"/>
-    <w:lsdException w:name="Colorful Shading" w:uiPriority="71"/>
-    <w:lsdException w:name="Colorful List" w:uiPriority="72"/>
-    <w:lsdException w:name="Colorful Grid" w:uiPriority="73"/>
-    <w:lsdException w:name="Light Shading Accent 1" w:uiPriority="60"/>
-    <w:lsdException w:name="Light List Accent 1" w:uiPriority="61"/>
-    <w:lsdException w:name="Light Grid Accent 1" w:uiPriority="62"/>
-    <w:lsdException w:name="Medium Shading 1 Accent 1" w:uiPriority="63"/>
-    <w:lsdException w:name="Medium Shading 2 Accent 1" w:uiPriority="64"/>
-    <w:lsdException w:name="Medium List 1 Accent 1" w:uiPriority="65"/>
-    <w:lsdException w:name="Revision" w:semiHidden="1"/>
-    <w:lsdException w:name="List Paragraph" w:uiPriority="34" w:qFormat="1"/>
-    <w:lsdException w:name="Quote" w:uiPriority="29" w:qFormat="1"/>
-    <w:lsdException w:name="Intense Quote" w:uiPriority="30" w:qFormat="1"/>
-    <w:lsdException w:name="Medium List 2 Accent 1" w:uiPriority="66"/>
-    <w:lsdException w:name="Medium Grid 1 Accent 1" w:uiPriority="67"/>
-    <w:lsdException w:name="Medium Grid 2 Accent 1" w:uiPriority="68"/>
-    <w:lsdException w:name="Medium Grid 3 Accent 1" w:uiPriority="69"/>
-    <w:lsdException w:name="Dark List Accent 1" w:uiPriority="70"/>
-    <w:lsdException w:name="Colorful Shading Accent 1" w:uiPriority="71"/>
-    <w:lsdException w:name="Colorful List Accent 1" w:uiPriority="72"/>
-    <w:lsdException w:name="Colorful Grid Accent 1" w:uiPriority="73"/>
-    <w:lsdException w:name="Light Shading Accent 2" w:uiPriority="60"/>
-    <w:lsdException w:name="Light List Accent 2" w:uiPriority="61"/>
-    <w:lsdException w:name="Light Grid Accent 2" w:uiPriority="62"/>
-    <w:lsdException w:name="Medium Shading 1 Accent 2" w:uiPriority="63"/>
-    <w:lsdException w:name="Medium Shading 2 Accent 2" w:uiPriority="64"/>
-    <w:lsdException w:name="Medium List 1 Accent 2" w:uiPriority="65"/>
-    <w:lsdException w:name="Medium List 2 Accent 2" w:uiPriority="66"/>
-    <w:lsdException w:name="Medium Grid 1 Accent 2" w:uiPriority="67"/>
-    <w:lsdException w:name="Medium Grid 2 Accent 2" w:uiPriority="68"/>
-    <w:lsdException w:name="Medium Grid 3 Accent 2" w:uiPriority="69"/>
-    <w:lsdException w:name="Dark List Accent 2" w:uiPriority="70"/>
-    <w:lsdException w:name="Colorful Shading Accent 2" w:uiPriority="71"/>
-    <w:lsdException w:name="Colorful List Accent 2" w:uiPriority="72"/>
-    <w:lsdException w:name="Colorful Grid Accent 2" w:uiPriority="73"/>
-    <w:lsdException w:name="Light Shading Accent 3" w:uiPriority="60"/>
-    <w:lsdException w:name="Light List Accent 3" w:uiPriority="61"/>
-    <w:lsdException w:name="Light Grid Accent 3" w:uiPriority="62"/>
-    <w:lsdException w:name="Medium Shading 1 Accent 3" w:uiPriority="63"/>
-    <w:lsdException w:name="Medium Shading 2 Accent 3" w:uiPriority="64"/>
-    <w:lsdException w:name="Medium List 1 Accent 3" w:uiPriority="65"/>
-    <w:lsdException w:name="Medium List 2 Accent 3" w:uiPriority="66"/>
-    <w:lsdException w:name="Medium Grid 1 Accent 3" w:uiPriority="67"/>
-    <w:lsdException w:name="Medium Grid 2 Accent 3" w:uiPriority="68"/>
-    <w:lsdException w:name="Medium Grid 3 Accent 3" w:uiPriority="69"/>
-    <w:lsdException w:name="Dark List Accent 3" w:uiPriority="70"/>
-    <w:lsdException w:name="Colorful Shading Accent 3" w:uiPriority="71"/>
-    <w:lsdException w:name="Colorful List Accent 3" w:uiPriority="72"/>
-    <w:lsdException w:name="Colorful Grid Accent 3" w:uiPriority="73"/>
-    <w:lsdException w:name="Light Shading Accent 4" w:uiPriority="60"/>
-    <w:lsdException w:name="Light List Accent 4" w:uiPriority="61"/>
-    <w:lsdException w:name="Light Grid Accent 4" w:uiPriority="62"/>
-    <w:lsdException w:name="Medium Shading 1 Accent 4" w:uiPriority="63"/>
-    <w:lsdException w:name="Medium Shading 2 Accent 4" w:uiPriority="64"/>
-    <w:lsdException w:name="Medium List 1 Accent 4" w:uiPriority="65"/>
-    <w:lsdException w:name="Medium List 2 Accent 4" w:uiPriority="66"/>
-    <w:lsdException w:name="Medium Grid 1 Accent 4" w:uiPriority="67"/>
-    <w:lsdException w:name="Medium Grid 2 Accent 4" w:uiPriority="68"/>
-    <w:lsdException w:name="Medium Grid 3 Accent 4" w:uiPriority="69"/>
-    <w:lsdException w:name="Dark List Accent 4" w:uiPriority="70"/>
-    <w:lsdException w:name="Colorful Shading Accent 4" w:uiPriority="71"/>
-    <w:lsdException w:name="Colorful List Accent 4" w:uiPriority="72"/>
-    <w:lsdException w:name="Colorful Grid Accent 4" w:uiPriority="73"/>
-    <w:lsdException w:name="Light Shading Accent 5" w:uiPriority="60"/>
-    <w:lsdException w:name="Light List Accent 5" w:uiPriority="61"/>
-    <w:lsdException w:name="Light Grid Accent 5" w:uiPriority="62"/>
-    <w:lsdException w:name="Medium Shading 1 Accent 5" w:uiPriority="63"/>
-    <w:lsdException w:name="Medium Shading 2 Accent 5" w:uiPriority="64"/>
-    <w:lsdException w:name="Medium List 1 Accent 5" w:uiPriority="65"/>
-    <w:lsdException w:name="Medium List 2 Accent 5" w:uiPriority="66"/>
-    <w:lsdException w:name="Medium Grid 1 Accent 5" w:uiPriority="67"/>
-    <w:lsdException w:name="Medium Grid 2 Accent 5" w:uiPriority="68"/>
-    <w:lsdException w:name="Medium Grid 3 Accent 5" w:uiPriority="69"/>
-    <w:lsdException w:name="Dark List Accent 5" w:uiPriority="70"/>
-    <w:lsdException w:name="Colorful Shading Accent 5" w:uiPriority="71"/>
-    <w:lsdException w:name="Colorful List Accent 5" w:uiPriority="72"/>
-    <w:lsdException w:name="Colorful Grid Accent 5" w:uiPriority="73"/>
-    <w:lsdException w:name="Light Shading Accent 6" w:uiPriority="60"/>
-    <w:lsdException w:name="Light List Accent 6" w:uiPriority="61"/>
-    <w:lsdException w:name="Light Grid Accent 6" w:uiPriority="62"/>
-    <w:lsdException w:name="Medium Shading 1 Accent 6" w:uiPriority="63"/>
-    <w:lsdException w:name="Medium Shading 2 Accent 6" w:uiPriority="64"/>
-    <w:lsdException w:name="Medium List 1 Accent 6" w:uiPriority="65"/>
-    <w:lsdException w:name="Medium List 2 Accent 6" w:uiPriority="66"/>
-    <w:lsdException w:name="Medium Grid 1 Accent 6" w:uiPriority="67"/>
-    <w:lsdException w:name="Medium Grid 2 Accent 6" w:uiPriority="68"/>
-    <w:lsdException w:name="Medium Grid 3 Accent 6" w:uiPriority="69"/>
-    <w:lsdException w:name="Dark List Accent 6" w:uiPriority="70"/>
-    <w:lsdException w:name="Colorful Shading Accent 6" w:uiPriority="71"/>
-    <w:lsdException w:name="Colorful List Accent 6" w:uiPriority="72"/>
-    <w:lsdException w:name="Colorful Grid Accent 6" w:uiPriority="73"/>
-    <w:lsdException w:name="Subtle Emphasis" w:uiPriority="19" w:qFormat="1"/>
-    <w:lsdException w:name="Intense Emphasis" w:uiPriority="21" w:qFormat="1"/>
-    <w:lsdException w:name="Subtle Reference" w:uiPriority="31" w:qFormat="1"/>
-    <w:lsdException w:name="Intense Reference" w:uiPriority="32" w:qFormat="1"/>
-    <w:lsdException w:name="Book Title" w:uiPriority="33" w:qFormat="1"/>
-    <w:lsdException w:name="Bibliography" w:semiHidden="1" w:uiPriority="37" w:unhideWhenUsed="1"/>
-    <w:lsdException w:name="TOC Heading" w:semiHidden="1" w:uiPriority="39" w:unhideWhenUsed="1" w:qFormat="1"/>
-    <w:lsdException w:name="Plain Table 1" w:uiPriority="41"/>
-    <w:lsdException w:name="Plain Table 2" w:uiPriority="42"/>
-    <w:lsdException w:name="Plain Table 3" w:uiPriority="43"/>
-    <w:lsdException w:name="Plain Table 4" w:uiPriority="44"/>
-    <w:lsdException w:name="Plain Table 5" w:uiPriority="45"/>
-    <w:lsdException w:name="Grid Table Light" w:uiPriority="40"/>
-    <w:lsdException w:name="Grid Table 1 Light" w:uiPriority="46"/>
-    <w:lsdException w:name="Grid Table 2" w:uiPriority="47"/>
-    <w:lsdException w:name="Grid Table 3" w:uiPriority="48"/>
-    <w:lsdException w:name="Grid Table 4" w:uiPriority="49"/>
-    <w:lsdException w:name="Grid Table 5 Dark" w:uiPriority="50"/>
-    <w:lsdException w:name="Grid Table 6 Colorful" w:uiPriority="51"/>
-    <w:lsdException w:name="Grid Table 7 Colorful" w:uiPriority="52"/>
-    <w:lsdException w:name="Grid Table 1 Light Accent 1" w:uiPriority="46"/>
-    <w:lsdException w:name="Grid Table 2 Accent 1" w:uiPriority="47"/>
-    <w:lsdException w:name="Grid Table 3 Accent 1" w:uiPriority="48"/>
-    <w:lsdException w:name="Grid Table 4 Accent 1" w:uiPriority="49"/>
-    <w:lsdException w:name="Grid Table 5 Dark Accent 1" w:uiPriority="50"/>
-    <w:lsdException w:name="Grid Table 6 Colorful Accent 1" w:uiPriority="51"/>
-    <w:lsdException w:name="Grid Table 7 Colorful Accent 1" w:uiPriority="52"/>
-    <w:lsdException w:name="Grid Table 1 Light Accent 2" w:uiPriority="46"/>
-    <w:lsdException w:name="Grid Table 2 Accent 2" w:uiPriority="47"/>
-    <w:lsdException w:name="Grid Table 3 Accent 2" w:uiPriority="48"/>
-    <w:lsdException w:name="Grid Table 4 Accent 2" w:uiPriority="49"/>
-    <w:lsdException w:name="Grid Table 5 Dark Accent 2" w:uiPriority="50"/>
-    <w:lsdException w:name="Grid Table 6 Colorful Accent 2" w:uiPriority="51"/>
-    <w:lsdException w:name="Grid Table 7 Colorful Accent 2" w:uiPriority="52"/>
-    <w:lsdException w:name="Grid Table 1 Light Accent 3" w:uiPriority="46"/>
-    <w:lsdException w:name="Grid Table 2 Accent 3" w:uiPriority="47"/>
-    <w:lsdException w:name="Grid Table 3 Accent 3" w:uiPriority="48"/>
-    <w:lsdException w:name="Grid Table 4 Accent 3" w:uiPriority="49"/>
-    <w:lsdException w:name="Grid Table 5 Dark Accent 3" w:uiPriority="50"/>
-    <w:lsdException w:name="Grid Table 6 Colorful Accent 3" w:uiPriority="51"/>
-    <w:lsdException w:name="Grid Table 7 Colorful Accent 3" w:uiPriority="52"/>
-    <w:lsdException w:name="Grid Table 1 Light Accent 4" w:uiPriority="46"/>
-    <w:lsdException w:name="Grid Table 2 Accent 4" w:uiPriority="47"/>
-    <w:lsdException w:name="Grid Table 3 Accent 4" w:uiPriority="48"/>
-    <w:lsdException w:name="Grid Table 4 Accent 4" w:uiPriority="49"/>
-    <w:lsdException w:name="Grid Table 5 Dark Accent 4" w:uiPriority="50"/>
-    <w:lsdException w:name="Grid Table 6 Colorful Accent 4" w:uiPriority="51"/>
-    <w:lsdException w:name="Grid Table 7 Colorful Accent 4" w:uiPriority="52"/>
-    <w:lsdException w:name="Grid Table 1 Light Accent 5" w:uiPriority="46"/>
-    <w:lsdException w:name="Grid Table 2 Accent 5" w:uiPriority="47"/>
-    <w:lsdException w:name="Grid Table 3 Accent 5" w:uiPriority="48"/>
-    <w:lsdException w:name="Grid Table 4 Accent 5" w:uiPriority="49"/>
-    <w:lsdException w:name="Grid Table 5 Dark Accent 5" w:uiPriority="50"/>
-    <w:lsdException w:name="Grid Table 6 Colorful Accent 5" w:uiPriority="51"/>
-    <w:lsdException w:name="Grid Table 7 Colorful Accent 5" w:uiPriority="52"/>
-    <w:lsdException w:name="Grid Table 1 Light Accent 6" w:uiPriority="46"/>
-    <w:lsdException w:name="Grid Table 2 Accent 6" w:uiPriority="47"/>
-    <w:lsdException w:name="Grid Table 3 Accent 6" w:uiPriority="48"/>
-    <w:lsdException w:name="Grid Table 4 Accent 6" w:uiPriority="49"/>
-    <w:lsdException w:name="Grid Table 5 Dark Accent 6" w:uiPriority="50"/>
-    <w:lsdException w:name="Grid Table 6 Colorful Accent 6" w:uiPriority="51"/>
-    <w:lsdException w:name="Grid Table 7 Colorful Accent 6" w:uiPriority="52"/>
-    <w:lsdException w:name="List Table 1 Light" w:uiPriority="46"/>
-    <w:lsdException w:name="List Table 2" w:uiPriority="47"/>
-    <w:lsdException w:name="List Table 3" w:uiPriority="48"/>
-    <w:lsdException w:name="List Table 4" w:uiPriority="49"/>
-    <w:lsdException w:name="List Table 5 Dark" w:uiPriority="50"/>
-    <w:lsdException w:name="List Table 6 Colorful" w:uiPriority="51"/>
-    <w:lsdException w:name="List Table 7 Colorful" w:uiPriority="52"/>
-    <w:lsdException w:name="List Table 1 Light Accent 1" w:uiPriority="46"/>
-    <w:lsdException w:name="List Table 2 Accent 1" w:uiPriority="47"/>
-    <w:lsdException w:name="List Table 3 Accent 1" w:uiPriority="48"/>
-    <w:lsdException w:name="List Table 4 Accent 1" w:uiPriority="49"/>
-    <w:lsdException w:name="List Table 5 Dark Accent 1" w:uiPriority="50"/>
-    <w:lsdException w:name="List Table 6 Colorful Accent 1" w:uiPriority="51"/>
-    <w:lsdException w:name="List Table 7 Colorful Accent 1" w:uiPriority="52"/>
-    <w:lsdException w:name="List Table 1 Light Accent 2" w:uiPriority="46"/>
-    <w:lsdException w:name="List Table 2 Accent 2" w:uiPriority="47"/>
-    <w:lsdException w:name="List Table 3 Accent 2" w:uiPriority="48"/>
-    <w:lsdException w:name="List Table 4 Accent 2" w:uiPriority="49"/>
-    <w:lsdException w:name="List Table 5 Dark Accent 2" w:uiPriority="50"/>
-    <w:lsdException w:name="List Table 6 Colorful Accent 2" w:uiPriority="51"/>
-    <w:lsdException w:name="List Table 7 Colorful Accent 2" w:uiPriority="52"/>
-    <w:lsdException w:name="List Table 1 Light Accent 3" w:uiPriority="46"/>
-    <w:lsdException w:name="List Table 2 Accent 3" w:uiPriority="47"/>
-    <w:lsdException w:name="List Table 3 Accent 3" w:uiPriority="48"/>
-    <w:lsdException w:name="List Table 4 Accent 3" w:uiPriority="49"/>
-    <w:lsdException w:name="List Table 5 Dark Accent 3" w:uiPriority="50"/>
-    <w:lsdException w:name="List Table 6 Colorful Accent 3" w:uiPriority="51"/>
-    <w:lsdException w:name="List Table 7 Colorful Accent 3" w:uiPriority="52"/>
-    <w:lsdException w:name="List Table 1 Light Accent 4" w:uiPriority="46"/>
-    <w:lsdException w:name="List Table 2 Accent 4" w:uiPriority="47"/>
-    <w:lsdException w:name="List Table 3 Accent 4" w:uiPriority="48"/>
-    <w:lsdException w:name="List Table 4 Accent 4" w:uiPriority="49"/>
-    <w:lsdException w:name="List Table 5 Dark Accent 4" w:uiPriority="50"/>
-    <w:lsdException w:name="List Table 6 Colorful Accent 4" w:uiPriority="51"/>
-    <w:lsdException w:name="List Table 7 Colorful Accent 4" w:uiPriority="52"/>
-    <w:lsdException w:name="List Table 1 Light Accent 5" w:uiPriority="46"/>
-    <w:lsdException w:name="List Table 2 Accent 5" w:uiPriority="47"/>
-    <w:lsdException w:name="List Table 3 Accent 5" w:uiPriority="48"/>
-    <w:lsdException w:name="List Table 4 Accent 5" w:uiPriority="49"/>
-    <w:lsdException w:name="List Table 5 Dark Accent 5" w:uiPriority="50"/>
-    <w:lsdException w:name="List Table 6 Colorful Accent 5" w:uiPriority="51"/>
-    <w:lsdException w:name="List Table 7 Colorful Accent 5" w:uiPriority="52"/>
-    <w:lsdException w:name="List Table 1 Light Accent 6" w:uiPriority="46"/>
-    <w:lsdException w:name="List Table 2 Accent 6" w:uiPriority="47"/>
-    <w:lsdException w:name="List Table 3 Accent 6" w:uiPriority="48"/>
-    <w:lsdException w:name="List Table 4 Accent 6" w:uiPriority="49"/>
-    <w:lsdException w:name="List Table 5 Dark Accent 6" w:uiPriority="50"/>
-    <w:lsdException w:name="List Table 6 Colorful Accent 6" w:uiPriority="51"/>
-    <w:lsdException w:name="List Table 7 Colorful Accent 6" w:uiPriority="52"/>
+  <w:latentStyles w:defLockedState="0" w:defUIPriority="99" w:defSemiHidden="1" w:defUnhideWhenUsed="1" w:defQFormat="0" w:count="267">
+    <w:lsdException w:name="Normal" w:semiHidden="0" w:uiPriority="0" w:unhideWhenUsed="0" w:qFormat="1"/>
+    <w:lsdException w:name="heading 1" w:semiHidden="0" w:uiPriority="9" w:unhideWhenUsed="0" w:qFormat="1"/>
+    <w:lsdException w:name="heading 2" w:uiPriority="9" w:qFormat="1"/>
+    <w:lsdException w:name="heading 3" w:uiPriority="9" w:qFormat="1"/>
+    <w:lsdException w:name="heading 4" w:uiPriority="9" w:qFormat="1"/>
+    <w:lsdException w:name="heading 5" w:uiPriority="9" w:qFormat="1"/>
+    <w:lsdException w:name="heading 6" w:uiPriority="9" w:qFormat="1"/>
+    <w:lsdException w:name="heading 7" w:uiPriority="9" w:qFormat="1"/>
+    <w:lsdException w:name="heading 8" w:uiPriority="9" w:qFormat="1"/>
+    <w:lsdException w:name="heading 9" w:uiPriority="9" w:qFormat="1"/>
+    <w:lsdException w:name="toc 1" w:uiPriority="39"/>
+    <w:lsdException w:name="toc 2" w:uiPriority="39"/>
+    <w:lsdException w:name="toc 3" w:uiPriority="39"/>
+    <w:lsdException w:name="toc 4" w:uiPriority="39"/>
+    <w:lsdException w:name="toc 5" w:uiPriority="39"/>
+    <w:lsdException w:name="toc 6" w:uiPriority="39"/>
+    <w:lsdException w:name="toc 7" w:uiPriority="39"/>
+    <w:lsdException w:name="toc 8" w:uiPriority="39"/>
+    <w:lsdException w:name="toc 9" w:uiPriority="39"/>
+    <w:lsdException w:name="caption" w:uiPriority="35" w:qFormat="1"/>
+    <w:lsdException w:name="Title" w:semiHidden="0" w:uiPriority="10" w:unhideWhenUsed="0" w:qFormat="1"/>
+    <w:lsdException w:name="Default Paragraph Font" w:uiPriority="1"/>
+    <w:lsdException w:name="Subtitle" w:semiHidden="0" w:uiPriority="11" w:unhideWhenUsed="0" w:qFormat="1"/>
+    <w:lsdException w:name="Strong" w:semiHidden="0" w:uiPriority="22" w:unhideWhenUsed="0" w:qFormat="1"/>
+    <w:lsdException w:name="Emphasis" w:semiHidden="0" w:uiPriority="20" w:unhideWhenUsed="0" w:qFormat="1"/>
+    <w:lsdException w:name="Table Grid" w:semiHidden="0" w:uiPriority="59" w:unhideWhenUsed="0"/>
+    <w:lsdException w:name="Placeholder Text" w:unhideWhenUsed="0"/>
+    <w:lsdException w:name="No Spacing" w:semiHidden="0" w:uiPriority="1" w:unhideWhenUsed="0" w:qFormat="1"/>
+    <w:lsdException w:name="Light Shading" w:semiHidden="0" w:uiPriority="60" w:unhideWhenUsed="0"/>
+    <w:lsdException w:name="Light List" w:semiHidden="0" w:uiPriority="61" w:unhideWhenUsed="0"/>
+    <w:lsdException w:name="Light Grid" w:semiHidden="0" w:uiPriority="62" w:unhideWhenUsed="0"/>
+    <w:lsdException w:name="Medium Shading 1" w:semiHidden="0" w:uiPriority="63" w:unhideWhenUsed="0"/>
+    <w:lsdException w:name="Medium Shading 2" w:semiHidden="0" w:uiPriority="64" w:unhideWhenUsed="0"/>
+    <w:lsdException w:name="Medium List 1" w:semiHidden="0" w:uiPriority="65" w:unhideWhenUsed="0"/>
+    <w:lsdException w:name="Medium List 2" w:semiHidden="0" w:uiPriority="66" w:unhideWhenUsed="0"/>
+    <w:lsdException w:name="Medium Grid 1" w:semiHidden="0" w:uiPriority="67" w:unhideWhenUsed="0"/>
+    <w:lsdException w:name="Medium Grid 2" w:semiHidden="0" w:uiPriority="68" w:unhideWhenUsed="0"/>
+    <w:lsdException w:name="Medium Grid 3" w:semiHidden="0" w:uiPriority="69" w:unhideWhenUsed="0"/>
+    <w:lsdException w:name="Dark List" w:semiHidden="0" w:uiPriority="70" w:unhideWhenUsed="0"/>
+    <w:lsdException w:name="Colorful Shading" w:semiHidden="0" w:uiPriority="71" w:unhideWhenUsed="0"/>
+    <w:lsdException w:name="Colorful List" w:semiHidden="0" w:uiPriority="72" w:unhideWhenUsed="0"/>
+    <w:lsdException w:name="Colorful Grid" w:semiHidden="0" w:uiPriority="73" w:unhideWhenUsed="0"/>
+    <w:lsdException w:name="Light Shading Accent 1" w:semiHidden="0" w:uiPriority="60" w:unhideWhenUsed="0"/>
+    <w:lsdException w:name="Light List Accent 1" w:semiHidden="0" w:uiPriority="61" w:unhideWhenUsed="0"/>
+    <w:lsdException w:name="Light Grid Accent 1" w:semiHidden="0" w:uiPriority="62" w:unhideWhenUsed="0"/>
+    <w:lsdException w:name="Medium Shading 1 Accent 1" w:semiHidden="0" w:uiPriority="63" w:unhideWhenUsed="0"/>
+    <w:lsdException w:name="Medium Shading 2 Accent 1" w:semiHidden="0" w:uiPriority="64" w:unhideWhenUsed="0"/>
+    <w:lsdException w:name="Medium List 1 Accent 1" w:semiHidden="0" w:uiPriority="65" w:unhideWhenUsed="0"/>
+    <w:lsdException w:name="Revision" w:unhideWhenUsed="0"/>
+    <w:lsdException w:name="List Paragraph" w:semiHidden="0" w:uiPriority="34" w:unhideWhenUsed="0" w:qFormat="1"/>
+    <w:lsdException w:name="Quote" w:semiHidden="0" w:uiPriority="29" w:unhideWhenUsed="0" w:qFormat="1"/>
+    <w:lsdException w:name="Intense Quote" w:semiHidden="0" w:uiPriority="30" w:unhideWhenUsed="0" w:qFormat="1"/>
+    <w:lsdException w:name="Medium List 2 Accent 1" w:semiHidden="0" w:uiPriority="66" w:unhideWhenUsed="0"/>
+    <w:lsdException w:name="Medium Grid 1 Accent 1" w:semiHidden="0" w:uiPriority="67" w:unhideWhenUsed="0"/>
+    <w:lsdException w:name="Medium Grid 2 Accent 1" w:semiHidden="0" w:uiPriority="68" w:unhideWhenUsed="0"/>
+    <w:lsdException w:name="Medium Grid 3 Accent 1" w:semiHidden="0" w:uiPriority="69" w:unhideWhenUsed="0"/>
+    <w:lsdException w:name="Dark List Accent 1" w:semiHidden="0" w:uiPriority="70" w:unhideWhenUsed="0"/>
+    <w:lsdException w:name="Colorful Shading Accent 1" w:semiHidden="0" w:uiPriority="71" w:unhideWhenUsed="0"/>
+    <w:lsdException w:name="Colorful List Accent 1" w:semiHidden="0" w:uiPriority="72" w:unhideWhenUsed="0"/>
+    <w:lsdException w:name="Colorful Grid Accent 1" w:semiHidden="0" w:uiPriority="73" w:unhideWhenUsed="0"/>
+    <w:lsdException w:name="Light Shading Accent 2" w:semiHidden="0" w:uiPriority="60" w:unhideWhenUsed="0"/>
+    <w:lsdException w:name="Light List Accent 2" w:semiHidden="0" w:uiPriority="61" w:unhideWhenUsed="0"/>
+    <w:lsdException w:name="Light Grid Accent 2" w:semiHidden="0" w:uiPriority="62" w:unhideWhenUsed="0"/>
+    <w:lsdException w:name="Medium Shading 1 Accent 2" w:semiHidden="0" w:uiPriority="63" w:unhideWhenUsed="0"/>
+    <w:lsdException w:name="Medium Shading 2 Accent 2" w:semiHidden="0" w:uiPriority="64" w:unhideWhenUsed="0"/>
+    <w:lsdException w:name="Medium List 1 Accent 2" w:semiHidden="0" w:uiPriority="65" w:unhideWhenUsed="0"/>
+    <w:lsdException w:name="Medium List 2 Accent 2" w:semiHidden="0" w:uiPriority="66" w:unhideWhenUsed="0"/>
+    <w:lsdException w:name="Medium Grid 1 Accent 2" w:semiHidden="0" w:uiPriority="67" w:unhideWhenUsed="0"/>
+    <w:lsdException w:name="Medium Grid 2 Accent 2" w:semiHidden="0" w:uiPriority="68" w:unhideWhenUsed="0"/>
+    <w:lsdException w:name="Medium Grid 3 Accent 2" w:semiHidden="0" w:uiPriority="69" w:unhideWhenUsed="0"/>
+    <w:lsdException w:name="Dark List Accent 2" w:semiHidden="0" w:uiPriority="70" w:unhideWhenUsed="0"/>
+    <w:lsdException w:name="Colorful Shading Accent 2" w:semiHidden="0" w:uiPriority="71" w:unhideWhenUsed="0"/>
+    <w:lsdException w:name="Colorful List Accent 2" w:semiHidden="0" w:uiPriority="72" w:unhideWhenUsed="0"/>
+    <w:lsdException w:name="Colorful Grid Accent 2" w:semiHidden="0" w:uiPriority="73" w:unhideWhenUsed="0"/>
+    <w:lsdException w:name="Light Shading Accent 3" w:semiHidden="0" w:uiPriority="60" w:unhideWhenUsed="0"/>
+    <w:lsdException w:name="Light List Accent 3" w:semiHidden="0" w:uiPriority="61" w:unhideWhenUsed="0"/>
+    <w:lsdException w:name="Light Grid Accent 3" w:semiHidden="0" w:uiPriority="62" w:unhideWhenUsed="0"/>
+    <w:lsdException w:name="Medium Shading 1 Accent 3" w:semiHidden="0" w:uiPriority="63" w:unhideWhenUsed="0"/>
+    <w:lsdException w:name="Medium Shading 2 Accent 3" w:semiHidden="0" w:uiPriority="64" w:unhideWhenUsed="0"/>
+    <w:lsdException w:name="Medium List 1 Accent 3" w:semiHidden="0" w:uiPriority="65" w:unhideWhenUsed="0"/>
+    <w:lsdException w:name="Medium List 2 Accent 3" w:semiHidden="0" w:uiPriority="66" w:unhideWhenUsed="0"/>
+    <w:lsdException w:name="Medium Grid 1 Accent 3" w:semiHidden="0" w:uiPriority="67" w:unhideWhenUsed="0"/>
+    <w:lsdException w:name="Medium Grid 2 Accent 3" w:semiHidden="0" w:uiPriority="68" w:unhideWhenUsed="0"/>
+    <w:lsdException w:name="Medium Grid 3 Accent 3" w:semiHidden="0" w:uiPriority="69" w:unhideWhenUsed="0"/>
+    <w:lsdException w:name="Dark List Accent 3" w:semiHidden="0" w:uiPriority="70" w:unhideWhenUsed="0"/>
+    <w:lsdException w:name="Colorful Shading Accent 3" w:semiHidden="0" w:uiPriority="71" w:unhideWhenUsed="0"/>
+    <w:lsdException w:name="Colorful List Accent 3" w:semiHidden="0" w:uiPriority="72" w:unhideWhenUsed="0"/>
+    <w:lsdException w:name="Colorful Grid Accent 3" w:semiHidden="0" w:uiPriority="73" w:unhideWhenUsed="0"/>
+    <w:lsdException w:name="Light Shading Accent 4" w:semiHidden="0" w:uiPriority="60" w:unhideWhenUsed="0"/>
+    <w:lsdException w:name="Light List Accent 4" w:semiHidden="0" w:uiPriority="61" w:unhideWhenUsed="0"/>
+    <w:lsdException w:name="Light Grid Accent 4" w:semiHidden="0" w:uiPriority="62" w:unhideWhenUsed="0"/>
+    <w:lsdException w:name="Medium Shading 1 Accent 4" w:semiHidden="0" w:uiPriority="63" w:unhideWhenUsed="0"/>
+    <w:lsdException w:name="Medium Shading 2 Accent 4" w:semiHidden="0" w:uiPriority="64" w:unhideWhenUsed="0"/>
+    <w:lsdException w:name="Medium List 1 Accent 4" w:semiHidden="0" w:uiPriority="65" w:unhideWhenUsed="0"/>
+    <w:lsdException w:name="Medium List 2 Accent 4" w:semiHidden="0" w:uiPriority="66" w:unhideWhenUsed="0"/>
+    <w:lsdException w:name="Medium Grid 1 Accent 4" w:semiHidden="0" w:uiPriority="67" w:unhideWhenUsed="0"/>
+    <w:lsdException w:name="Medium Grid 2 Accent 4" w:semiHidden="0" w:uiPriority="68" w:unhideWhenUsed="0"/>
+    <w:lsdException w:name="Medium Grid 3 Accent 4" w:semiHidden="0" w:uiPriority="69" w:unhideWhenUsed="0"/>
+    <w:lsdException w:name="Dark List Accent 4" w:semiHidden="0" w:uiPriority="70" w:unhideWhenUsed="0"/>
+    <w:lsdException w:name="Colorful Shading Accent 4" w:semiHidden="0" w:uiPriority="71" w:unhideWhenUsed="0"/>
+    <w:lsdException w:name="Colorful List Accent 4" w:semiHidden="0" w:uiPriority="72" w:unhideWhenUsed="0"/>
+    <w:lsdException w:name="Colorful Grid Accent 4" w:semiHidden="0" w:uiPriority="73" w:unhideWhenUsed="0"/>
+    <w:lsdException w:name="Light Shading Accent 5" w:semiHidden="0" w:uiPriority="60" w:unhideWhenUsed="0"/>
+    <w:lsdException w:name="Light List Accent 5" w:semiHidden="0" w:uiPriority="61" w:unhideWhenUsed="0"/>
+    <w:lsdException w:name="Light Grid Accent 5" w:semiHidden="0" w:uiPriority="62" w:unhideWhenUsed="0"/>
+    <w:lsdException w:name="Medium Shading 1 Accent 5" w:semiHidden="0" w:uiPriority="63" w:unhideWhenUsed="0"/>
+    <w:lsdException w:name="Medium Shading 2 Accent 5" w:semiHidden="0" w:uiPriority="64" w:unhideWhenUsed="0"/>
+    <w:lsdException w:name="Medium List 1 Accent 5" w:semiHidden="0" w:uiPriority="65" w:unhideWhenUsed="0"/>
+    <w:lsdException w:name="Medium List 2 Accent 5" w:semiHidden="0" w:uiPriority="66" w:unhideWhenUsed="0"/>
+    <w:lsdException w:name="Medium Grid 1 Accent 5" w:semiHidden="0" w:uiPriority="67" w:unhideWhenUsed="0"/>
+    <w:lsdException w:name="Medium Grid 2 Accent 5" w:semiHidden="0" w:uiPriority="68" w:unhideWhenUsed="0"/>
+    <w:lsdException w:name="Medium Grid 3 Accent 5" w:semiHidden="0" w:uiPriority="69" w:unhideWhenUsed="0"/>
+    <w:lsdException w:name="Dark List Accent 5" w:semiHidden="0" w:uiPriority="70" w:unhideWhenUsed="0"/>
+    <w:lsdException w:name="Colorful Shading Accent 5" w:semiHidden="0" w:uiPriority="71" w:unhideWhenUsed="0"/>
+    <w:lsdException w:name="Colorful List Accent 5" w:semiHidden="0" w:uiPriority="72" w:unhideWhenUsed="0"/>
+    <w:lsdException w:name="Colorful Grid Accent 5" w:semiHidden="0" w:uiPriority="73" w:unhideWhenUsed="0"/>
+    <w:lsdException w:name="Light Shading Accent 6" w:semiHidden="0" w:uiPriority="60" w:unhideWhenUsed="0"/>
+    <w:lsdException w:name="Light List Accent 6" w:semiHidden="0" w:uiPriority="61" w:unhideWhenUsed="0"/>
+    <w:lsdException w:name="Light Grid Accent 6" w:semiHidden="0" w:uiPriority="62" w:unhideWhenUsed="0"/>
+    <w:lsdException w:name="Medium Shading 1 Accent 6" w:semiHidden="0" w:uiPriority="63" w:unhideWhenUsed="0"/>
+    <w:lsdException w:name="Medium Shading 2 Accent 6" w:semiHidden="0" w:uiPriority="64" w:unhideWhenUsed="0"/>
+    <w:lsdException w:name="Medium List 1 Accent 6" w:semiHidden="0" w:uiPriority="65" w:unhideWhenUsed="0"/>
+    <w:lsdException w:name="Medium List 2 Accent 6" w:semiHidden="0" w:uiPriority="66" w:unhideWhenUsed="0"/>
+    <w:lsdException w:name="Medium Grid 1 Accent 6" w:semiHidden="0" w:uiPriority="67" w:unhideWhenUsed="0"/>
+    <w:lsdException w:name="Medium Grid 2 Accent 6" w:semiHidden="0" w:uiPriority="68" w:unhideWhenUsed="0"/>
+    <w:lsdException w:name="Medium Grid 3 Accent 6" w:semiHidden="0" w:uiPriority="69" w:unhideWhenUsed="0"/>
+    <w:lsdException w:name="Dark List Accent 6" w:semiHidden="0" w:uiPriority="70" w:unhideWhenUsed="0"/>
+    <w:lsdException w:name="Colorful Shading Accent 6" w:semiHidden="0" w:uiPriority="71" w:unhideWhenUsed="0"/>
+    <w:lsdException w:name="Colorful List Accent 6" w:semiHidden="0" w:uiPriority="72" w:unhideWhenUsed="0"/>
+    <w:lsdException w:name="Colorful Grid Accent 6" w:semiHidden="0" w:uiPriority="73" w:unhideWhenUsed="0"/>
+    <w:lsdException w:name="Subtle Emphasis" w:semiHidden="0" w:uiPriority="19" w:unhideWhenUsed="0" w:qFormat="1"/>
+    <w:lsdException w:name="Intense Emphasis" w:semiHidden="0" w:uiPriority="21" w:unhideWhenUsed="0" w:qFormat="1"/>
+    <w:lsdException w:name="Subtle Reference" w:semiHidden="0" w:uiPriority="31" w:unhideWhenUsed="0" w:qFormat="1"/>
+    <w:lsdException w:name="Intense Reference" w:semiHidden="0" w:uiPriority="32" w:unhideWhenUsed="0" w:qFormat="1"/>
+    <w:lsdException w:name="Book Title" w:semiHidden="0" w:uiPriority="33" w:unhideWhenUsed="0" w:qFormat="1"/>
+    <w:lsdException w:name="Bibliography" w:uiPriority="37"/>
+    <w:lsdException w:name="TOC Heading" w:uiPriority="39" w:qFormat="1"/>
   </w:latentStyles>
   <w:style w:type="paragraph" w:default="1" w:styleId="Normal">
     <w:name w:val="Normal"/>
     <w:qFormat/>
     <w:rsid w:val="00345E81"/>
   </w:style>
-  <w:style w:type="paragraph" w:styleId="Cabealho1">
+  <w:style w:type="paragraph" w:styleId="Heading1">
     <w:name w:val="heading 1"/>
     <w:basedOn w:val="Normal"/>
     <w:next w:val="Normal"/>
-    <w:link w:val="Cabealho1Carter"/>
+    <w:link w:val="Heading1Char"/>
     <w:uiPriority w:val="9"/>
     <w:qFormat/>
     <w:rsid w:val="00906D0A"/>
@@ -7833,11 +7960,11 @@
       <w:szCs w:val="28"/>
     </w:rPr>
   </w:style>
-  <w:style w:type="paragraph" w:styleId="Cabealho2">
+  <w:style w:type="paragraph" w:styleId="Heading2">
     <w:name w:val="heading 2"/>
     <w:basedOn w:val="Normal"/>
     <w:next w:val="Normal"/>
-    <w:link w:val="Cabealho2Carter"/>
+    <w:link w:val="Heading2Char"/>
     <w:uiPriority w:val="9"/>
     <w:semiHidden/>
     <w:unhideWhenUsed/>
@@ -7856,13 +7983,13 @@
       <w:szCs w:val="26"/>
     </w:rPr>
   </w:style>
-  <w:style w:type="character" w:default="1" w:styleId="Tipodeletrapredefinidodopargrafo">
+  <w:style w:type="character" w:default="1" w:styleId="DefaultParagraphFont">
     <w:name w:val="Default Paragraph Font"/>
     <w:uiPriority w:val="1"/>
     <w:semiHidden/>
     <w:unhideWhenUsed/>
   </w:style>
-  <w:style w:type="table" w:default="1" w:styleId="Tabelanormal">
+  <w:style w:type="table" w:default="1" w:styleId="TableNormal">
     <w:name w:val="Normal Table"/>
     <w:uiPriority w:val="99"/>
     <w:semiHidden/>
@@ -7877,16 +8004,16 @@
       </w:tblCellMar>
     </w:tblPr>
   </w:style>
-  <w:style w:type="numbering" w:default="1" w:styleId="Semlista">
+  <w:style w:type="numbering" w:default="1" w:styleId="NoList">
     <w:name w:val="No List"/>
     <w:uiPriority w:val="99"/>
     <w:semiHidden/>
     <w:unhideWhenUsed/>
   </w:style>
-  <w:style w:type="paragraph" w:styleId="Cabealho">
+  <w:style w:type="paragraph" w:styleId="Header">
     <w:name w:val="header"/>
     <w:basedOn w:val="Normal"/>
-    <w:link w:val="CabealhoCarter"/>
+    <w:link w:val="HeaderChar"/>
     <w:uiPriority w:val="99"/>
     <w:unhideWhenUsed/>
     <w:rsid w:val="00042081"/>
@@ -7898,17 +8025,17 @@
       <w:spacing w:after="0" w:line="240" w:lineRule="auto"/>
     </w:pPr>
   </w:style>
-  <w:style w:type="character" w:customStyle="1" w:styleId="CabealhoCarter">
-    <w:name w:val="Cabeçalho Caráter"/>
-    <w:basedOn w:val="Tipodeletrapredefinidodopargrafo"/>
-    <w:link w:val="Cabealho"/>
+  <w:style w:type="character" w:customStyle="1" w:styleId="HeaderChar">
+    <w:name w:val="Header Char"/>
+    <w:basedOn w:val="DefaultParagraphFont"/>
+    <w:link w:val="Header"/>
     <w:uiPriority w:val="99"/>
     <w:rsid w:val="00042081"/>
   </w:style>
-  <w:style w:type="paragraph" w:styleId="Rodap">
+  <w:style w:type="paragraph" w:styleId="Footer">
     <w:name w:val="footer"/>
     <w:basedOn w:val="Normal"/>
-    <w:link w:val="RodapCarter"/>
+    <w:link w:val="FooterChar"/>
     <w:uiPriority w:val="99"/>
     <w:unhideWhenUsed/>
     <w:rsid w:val="00042081"/>
@@ -7920,16 +8047,16 @@
       <w:spacing w:after="0" w:line="240" w:lineRule="auto"/>
     </w:pPr>
   </w:style>
-  <w:style w:type="character" w:customStyle="1" w:styleId="RodapCarter">
-    <w:name w:val="Rodapé Caráter"/>
-    <w:basedOn w:val="Tipodeletrapredefinidodopargrafo"/>
-    <w:link w:val="Rodap"/>
+  <w:style w:type="character" w:customStyle="1" w:styleId="FooterChar">
+    <w:name w:val="Footer Char"/>
+    <w:basedOn w:val="DefaultParagraphFont"/>
+    <w:link w:val="Footer"/>
     <w:uiPriority w:val="99"/>
     <w:rsid w:val="00042081"/>
   </w:style>
-  <w:style w:type="character" w:styleId="TextodoMarcadordePosio">
+  <w:style w:type="character" w:styleId="PlaceholderText">
     <w:name w:val="Placeholder Text"/>
-    <w:basedOn w:val="Tipodeletrapredefinidodopargrafo"/>
+    <w:basedOn w:val="DefaultParagraphFont"/>
     <w:uiPriority w:val="99"/>
     <w:semiHidden/>
     <w:rsid w:val="009553EC"/>
@@ -7937,10 +8064,10 @@
       <w:color w:val="808080"/>
     </w:rPr>
   </w:style>
-  <w:style w:type="paragraph" w:styleId="Textodebalo">
+  <w:style w:type="paragraph" w:styleId="BalloonText">
     <w:name w:val="Balloon Text"/>
     <w:basedOn w:val="Normal"/>
-    <w:link w:val="TextodebaloCarter"/>
+    <w:link w:val="BalloonTextChar"/>
     <w:uiPriority w:val="99"/>
     <w:semiHidden/>
     <w:unhideWhenUsed/>
@@ -7954,10 +8081,10 @@
       <w:szCs w:val="16"/>
     </w:rPr>
   </w:style>
-  <w:style w:type="character" w:customStyle="1" w:styleId="TextodebaloCarter">
-    <w:name w:val="Texto de balão Caráter"/>
-    <w:basedOn w:val="Tipodeletrapredefinidodopargrafo"/>
-    <w:link w:val="Textodebalo"/>
+  <w:style w:type="character" w:customStyle="1" w:styleId="BalloonTextChar">
+    <w:name w:val="Balloon Text Char"/>
+    <w:basedOn w:val="DefaultParagraphFont"/>
+    <w:link w:val="BalloonText"/>
     <w:uiPriority w:val="99"/>
     <w:semiHidden/>
     <w:rsid w:val="009553EC"/>
@@ -7967,9 +8094,9 @@
       <w:szCs w:val="16"/>
     </w:rPr>
   </w:style>
-  <w:style w:type="paragraph" w:styleId="SemEspaamento">
+  <w:style w:type="paragraph" w:styleId="NoSpacing">
     <w:name w:val="No Spacing"/>
-    <w:link w:val="SemEspaamentoCarter"/>
+    <w:link w:val="NoSpacingChar"/>
     <w:uiPriority w:val="1"/>
     <w:qFormat/>
     <w:rsid w:val="00906D0A"/>
@@ -7980,19 +8107,19 @@
       <w:rFonts w:eastAsiaTheme="minorEastAsia"/>
     </w:rPr>
   </w:style>
-  <w:style w:type="character" w:customStyle="1" w:styleId="SemEspaamentoCarter">
-    <w:name w:val="Sem Espaçamento Caráter"/>
-    <w:basedOn w:val="Tipodeletrapredefinidodopargrafo"/>
-    <w:link w:val="SemEspaamento"/>
+  <w:style w:type="character" w:customStyle="1" w:styleId="NoSpacingChar">
+    <w:name w:val="No Spacing Char"/>
+    <w:basedOn w:val="DefaultParagraphFont"/>
+    <w:link w:val="NoSpacing"/>
     <w:uiPriority w:val="1"/>
     <w:rsid w:val="00906D0A"/>
     <w:rPr>
       <w:rFonts w:eastAsiaTheme="minorEastAsia"/>
     </w:rPr>
   </w:style>
-  <w:style w:type="table" w:styleId="Tabelacomgrelha">
+  <w:style w:type="table" w:styleId="TableGrid">
     <w:name w:val="Table Grid"/>
-    <w:basedOn w:val="Tabelanormal"/>
+    <w:basedOn w:val="TableNormal"/>
     <w:uiPriority w:val="59"/>
     <w:rsid w:val="00906D0A"/>
     <w:pPr>
@@ -8016,10 +8143,10 @@
       </w:tblCellMar>
     </w:tblPr>
   </w:style>
-  <w:style w:type="character" w:customStyle="1" w:styleId="Cabealho1Carter">
-    <w:name w:val="Cabeçalho 1 Caráter"/>
-    <w:basedOn w:val="Tipodeletrapredefinidodopargrafo"/>
-    <w:link w:val="Cabealho1"/>
+  <w:style w:type="character" w:customStyle="1" w:styleId="Heading1Char">
+    <w:name w:val="Heading 1 Char"/>
+    <w:basedOn w:val="DefaultParagraphFont"/>
+    <w:link w:val="Heading1"/>
     <w:uiPriority w:val="9"/>
     <w:rsid w:val="00906D0A"/>
     <w:rPr>
@@ -8031,9 +8158,9 @@
       <w:szCs w:val="28"/>
     </w:rPr>
   </w:style>
-  <w:style w:type="paragraph" w:styleId="Cabealhodondice">
+  <w:style w:type="paragraph" w:styleId="TOCHeading">
     <w:name w:val="TOC Heading"/>
-    <w:basedOn w:val="Cabealho1"/>
+    <w:basedOn w:val="Heading1"/>
     <w:next w:val="Normal"/>
     <w:uiPriority w:val="39"/>
     <w:semiHidden/>
@@ -8044,7 +8171,7 @@
       <w:outlineLvl w:val="9"/>
     </w:pPr>
   </w:style>
-  <w:style w:type="paragraph" w:styleId="Legenda">
+  <w:style w:type="paragraph" w:styleId="Caption">
     <w:name w:val="caption"/>
     <w:basedOn w:val="Normal"/>
     <w:next w:val="Normal"/>
@@ -8063,7 +8190,7 @@
       <w:szCs w:val="18"/>
     </w:rPr>
   </w:style>
-  <w:style w:type="paragraph" w:styleId="ndicedeilustraes">
+  <w:style w:type="paragraph" w:styleId="TableofFigures">
     <w:name w:val="table of figures"/>
     <w:basedOn w:val="Normal"/>
     <w:next w:val="Normal"/>
@@ -8074,9 +8201,9 @@
       <w:spacing w:after="0"/>
     </w:pPr>
   </w:style>
-  <w:style w:type="character" w:styleId="Hiperligao">
+  <w:style w:type="character" w:styleId="Hyperlink">
     <w:name w:val="Hyperlink"/>
-    <w:basedOn w:val="Tipodeletrapredefinidodopargrafo"/>
+    <w:basedOn w:val="DefaultParagraphFont"/>
     <w:uiPriority w:val="99"/>
     <w:unhideWhenUsed/>
     <w:rsid w:val="0071045A"/>
@@ -8085,7 +8212,7 @@
       <w:u w:val="single"/>
     </w:rPr>
   </w:style>
-  <w:style w:type="paragraph" w:styleId="PargrafodaLista">
+  <w:style w:type="paragraph" w:styleId="ListParagraph">
     <w:name w:val="List Paragraph"/>
     <w:basedOn w:val="Normal"/>
     <w:uiPriority w:val="34"/>
@@ -8096,11 +8223,11 @@
       <w:contextualSpacing/>
     </w:pPr>
   </w:style>
-  <w:style w:type="paragraph" w:styleId="Ttulo">
+  <w:style w:type="paragraph" w:styleId="Title">
     <w:name w:val="Title"/>
     <w:basedOn w:val="Normal"/>
     <w:next w:val="Normal"/>
-    <w:link w:val="TtuloCarter"/>
+    <w:link w:val="TitleChar"/>
     <w:uiPriority w:val="10"/>
     <w:qFormat/>
     <w:rsid w:val="000D27CB"/>
@@ -8116,10 +8243,10 @@
       <w:szCs w:val="56"/>
     </w:rPr>
   </w:style>
-  <w:style w:type="character" w:customStyle="1" w:styleId="TtuloCarter">
-    <w:name w:val="Título Caráter"/>
-    <w:basedOn w:val="Tipodeletrapredefinidodopargrafo"/>
-    <w:link w:val="Ttulo"/>
+  <w:style w:type="character" w:customStyle="1" w:styleId="TitleChar">
+    <w:name w:val="Title Char"/>
+    <w:basedOn w:val="DefaultParagraphFont"/>
+    <w:link w:val="Title"/>
     <w:uiPriority w:val="10"/>
     <w:rsid w:val="000D27CB"/>
     <w:rPr>
@@ -8130,7 +8257,7 @@
       <w:szCs w:val="56"/>
     </w:rPr>
   </w:style>
-  <w:style w:type="paragraph" w:styleId="ndice1">
+  <w:style w:type="paragraph" w:styleId="TOC1">
     <w:name w:val="toc 1"/>
     <w:basedOn w:val="Normal"/>
     <w:next w:val="Normal"/>
@@ -8142,9 +8269,9 @@
       <w:spacing w:after="100"/>
     </w:pPr>
   </w:style>
-  <w:style w:type="character" w:styleId="Refdecomentrio">
+  <w:style w:type="character" w:styleId="CommentReference">
     <w:name w:val="annotation reference"/>
-    <w:basedOn w:val="Tipodeletrapredefinidodopargrafo"/>
+    <w:basedOn w:val="DefaultParagraphFont"/>
     <w:uiPriority w:val="99"/>
     <w:semiHidden/>
     <w:unhideWhenUsed/>
@@ -8154,10 +8281,10 @@
       <w:szCs w:val="16"/>
     </w:rPr>
   </w:style>
-  <w:style w:type="paragraph" w:styleId="Textodecomentrio">
+  <w:style w:type="paragraph" w:styleId="CommentText">
     <w:name w:val="annotation text"/>
     <w:basedOn w:val="Normal"/>
-    <w:link w:val="TextodecomentrioCarter"/>
+    <w:link w:val="CommentTextChar"/>
     <w:uiPriority w:val="99"/>
     <w:semiHidden/>
     <w:unhideWhenUsed/>
@@ -8170,10 +8297,10 @@
       <w:szCs w:val="20"/>
     </w:rPr>
   </w:style>
-  <w:style w:type="character" w:customStyle="1" w:styleId="TextodecomentrioCarter">
-    <w:name w:val="Texto de comentário Caráter"/>
-    <w:basedOn w:val="Tipodeletrapredefinidodopargrafo"/>
-    <w:link w:val="Textodecomentrio"/>
+  <w:style w:type="character" w:customStyle="1" w:styleId="CommentTextChar">
+    <w:name w:val="Comment Text Char"/>
+    <w:basedOn w:val="DefaultParagraphFont"/>
+    <w:link w:val="CommentText"/>
     <w:uiPriority w:val="99"/>
     <w:semiHidden/>
     <w:rsid w:val="00E515EF"/>
@@ -8182,11 +8309,11 @@
       <w:szCs w:val="20"/>
     </w:rPr>
   </w:style>
-  <w:style w:type="paragraph" w:styleId="Assuntodecomentrio">
+  <w:style w:type="paragraph" w:styleId="CommentSubject">
     <w:name w:val="annotation subject"/>
-    <w:basedOn w:val="Textodecomentrio"/>
-    <w:next w:val="Textodecomentrio"/>
-    <w:link w:val="AssuntodecomentrioCarter"/>
+    <w:basedOn w:val="CommentText"/>
+    <w:next w:val="CommentText"/>
+    <w:link w:val="CommentSubjectChar"/>
     <w:uiPriority w:val="99"/>
     <w:semiHidden/>
     <w:unhideWhenUsed/>
@@ -8196,10 +8323,10 @@
       <w:bCs/>
     </w:rPr>
   </w:style>
-  <w:style w:type="character" w:customStyle="1" w:styleId="AssuntodecomentrioCarter">
-    <w:name w:val="Assunto de comentário Caráter"/>
-    <w:basedOn w:val="TextodecomentrioCarter"/>
-    <w:link w:val="Assuntodecomentrio"/>
+  <w:style w:type="character" w:customStyle="1" w:styleId="CommentSubjectChar">
+    <w:name w:val="Comment Subject Char"/>
+    <w:basedOn w:val="CommentTextChar"/>
+    <w:link w:val="CommentSubject"/>
     <w:uiPriority w:val="99"/>
     <w:semiHidden/>
     <w:rsid w:val="00E515EF"/>
@@ -8210,10 +8337,10 @@
       <w:szCs w:val="20"/>
     </w:rPr>
   </w:style>
-  <w:style w:type="character" w:customStyle="1" w:styleId="Cabealho2Carter">
-    <w:name w:val="Cabeçalho 2 Caráter"/>
-    <w:basedOn w:val="Tipodeletrapredefinidodopargrafo"/>
-    <w:link w:val="Cabealho2"/>
+  <w:style w:type="character" w:customStyle="1" w:styleId="Heading2Char">
+    <w:name w:val="Heading 2 Char"/>
+    <w:basedOn w:val="DefaultParagraphFont"/>
+    <w:link w:val="Heading2"/>
     <w:uiPriority w:val="9"/>
     <w:semiHidden/>
     <w:rsid w:val="00A86B41"/>
@@ -8224,7 +8351,7 @@
       <w:szCs w:val="26"/>
     </w:rPr>
   </w:style>
-  <w:style w:type="paragraph" w:styleId="ndice2">
+  <w:style w:type="paragraph" w:styleId="TOC2">
     <w:name w:val="toc 2"/>
     <w:basedOn w:val="Normal"/>
     <w:next w:val="Normal"/>
@@ -8243,8 +8370,198 @@
 </w:styles>
 </file>
 
+<file path=word/stylesWithEffects.xml><?xml version="1.0" encoding="utf-8"?>
+<w:styles xmlns:wpc="http://schemas.microsoft.com/office/word/2010/wordprocessingCanvas" xmlns:mc="http://schemas.openxmlformats.org/markup-compatibility/2006" xmlns:o="urn:schemas-microsoft-com:office:office" xmlns:r="http://schemas.openxmlformats.org/officeDocument/2006/relationships" xmlns:m="http://schemas.openxmlformats.org/officeDocument/2006/math" xmlns:v="urn:schemas-microsoft-com:vml" xmlns:wp14="http://schemas.microsoft.com/office/word/2010/wordprocessingDrawing" xmlns:wp="http://schemas.openxmlformats.org/drawingml/2006/wordprocessingDrawing" xmlns:w10="urn:schemas-microsoft-com:office:word" xmlns:w="http://schemas.openxmlformats.org/wordprocessingml/2006/main" xmlns:w14="http://schemas.microsoft.com/office/word/2010/wordml" xmlns:wpg="http://schemas.microsoft.com/office/word/2010/wordprocessingGroup" xmlns:wpi="http://schemas.microsoft.com/office/word/2010/wordprocessingInk" xmlns:wne="http://schemas.microsoft.com/office/word/2006/wordml" xmlns:wps="http://schemas.microsoft.com/office/word/2010/wordprocessingShape" mc:Ignorable="w14 wp14">
+  <w:docDefaults>
+    <w:rPrDefault>
+      <w:rPr>
+        <w:rFonts w:asciiTheme="minorHAnsi" w:eastAsiaTheme="minorEastAsia" w:hAnsiTheme="minorHAnsi" w:cstheme="minorBidi"/>
+        <w:sz w:val="22"/>
+        <w:szCs w:val="22"/>
+        <w:lang w:val="en-US" w:eastAsia="en-US" w:bidi="ar-SA"/>
+      </w:rPr>
+    </w:rPrDefault>
+    <w:pPrDefault>
+      <w:pPr>
+        <w:spacing w:after="200" w:line="276" w:lineRule="auto"/>
+      </w:pPr>
+    </w:pPrDefault>
+  </w:docDefaults>
+  <w:latentStyles w:defLockedState="0" w:defUIPriority="99" w:defSemiHidden="1" w:defUnhideWhenUsed="1" w:defQFormat="0" w:count="267">
+    <w:lsdException w:name="Normal" w:semiHidden="0" w:uiPriority="0" w:unhideWhenUsed="0" w:qFormat="1"/>
+    <w:lsdException w:name="heading 1" w:semiHidden="0" w:uiPriority="9" w:unhideWhenUsed="0" w:qFormat="1"/>
+    <w:lsdException w:name="heading 2" w:uiPriority="9" w:qFormat="1"/>
+    <w:lsdException w:name="heading 3" w:uiPriority="9" w:qFormat="1"/>
+    <w:lsdException w:name="heading 4" w:uiPriority="9" w:qFormat="1"/>
+    <w:lsdException w:name="heading 5" w:uiPriority="9" w:qFormat="1"/>
+    <w:lsdException w:name="heading 6" w:uiPriority="9" w:qFormat="1"/>
+    <w:lsdException w:name="heading 7" w:uiPriority="9" w:qFormat="1"/>
+    <w:lsdException w:name="heading 8" w:uiPriority="9" w:qFormat="1"/>
+    <w:lsdException w:name="heading 9" w:uiPriority="9" w:qFormat="1"/>
+    <w:lsdException w:name="toc 1" w:uiPriority="39"/>
+    <w:lsdException w:name="toc 2" w:uiPriority="39"/>
+    <w:lsdException w:name="toc 3" w:uiPriority="39"/>
+    <w:lsdException w:name="toc 4" w:uiPriority="39"/>
+    <w:lsdException w:name="toc 5" w:uiPriority="39"/>
+    <w:lsdException w:name="toc 6" w:uiPriority="39"/>
+    <w:lsdException w:name="toc 7" w:uiPriority="39"/>
+    <w:lsdException w:name="toc 8" w:uiPriority="39"/>
+    <w:lsdException w:name="toc 9" w:uiPriority="39"/>
+    <w:lsdException w:name="caption" w:uiPriority="35" w:qFormat="1"/>
+    <w:lsdException w:name="Title" w:semiHidden="0" w:uiPriority="10" w:unhideWhenUsed="0" w:qFormat="1"/>
+    <w:lsdException w:name="Default Paragraph Font" w:uiPriority="1"/>
+    <w:lsdException w:name="Subtitle" w:semiHidden="0" w:uiPriority="11" w:unhideWhenUsed="0" w:qFormat="1"/>
+    <w:lsdException w:name="Strong" w:semiHidden="0" w:uiPriority="22" w:unhideWhenUsed="0" w:qFormat="1"/>
+    <w:lsdException w:name="Emphasis" w:semiHidden="0" w:uiPriority="20" w:unhideWhenUsed="0" w:qFormat="1"/>
+    <w:lsdException w:name="Table Grid" w:semiHidden="0" w:uiPriority="59" w:unhideWhenUsed="0"/>
+    <w:lsdException w:name="Placeholder Text" w:unhideWhenUsed="0"/>
+    <w:lsdException w:name="No Spacing" w:semiHidden="0" w:uiPriority="1" w:unhideWhenUsed="0" w:qFormat="1"/>
+    <w:lsdException w:name="Light Shading" w:semiHidden="0" w:uiPriority="60" w:unhideWhenUsed="0"/>
+    <w:lsdException w:name="Light List" w:semiHidden="0" w:uiPriority="61" w:unhideWhenUsed="0"/>
+    <w:lsdException w:name="Light Grid" w:semiHidden="0" w:uiPriority="62" w:unhideWhenUsed="0"/>
+    <w:lsdException w:name="Medium Shading 1" w:semiHidden="0" w:uiPriority="63" w:unhideWhenUsed="0"/>
+    <w:lsdException w:name="Medium Shading 2" w:semiHidden="0" w:uiPriority="64" w:unhideWhenUsed="0"/>
+    <w:lsdException w:name="Medium List 1" w:semiHidden="0" w:uiPriority="65" w:unhideWhenUsed="0"/>
+    <w:lsdException w:name="Medium List 2" w:semiHidden="0" w:uiPriority="66" w:unhideWhenUsed="0"/>
+    <w:lsdException w:name="Medium Grid 1" w:semiHidden="0" w:uiPriority="67" w:unhideWhenUsed="0"/>
+    <w:lsdException w:name="Medium Grid 2" w:semiHidden="0" w:uiPriority="68" w:unhideWhenUsed="0"/>
+    <w:lsdException w:name="Medium Grid 3" w:semiHidden="0" w:uiPriority="69" w:unhideWhenUsed="0"/>
+    <w:lsdException w:name="Dark List" w:semiHidden="0" w:uiPriority="70" w:unhideWhenUsed="0"/>
+    <w:lsdException w:name="Colorful Shading" w:semiHidden="0" w:uiPriority="71" w:unhideWhenUsed="0"/>
+    <w:lsdException w:name="Colorful List" w:semiHidden="0" w:uiPriority="72" w:unhideWhenUsed="0"/>
+    <w:lsdException w:name="Colorful Grid" w:semiHidden="0" w:uiPriority="73" w:unhideWhenUsed="0"/>
+    <w:lsdException w:name="Light Shading Accent 1" w:semiHidden="0" w:uiPriority="60" w:unhideWhenUsed="0"/>
+    <w:lsdException w:name="Light List Accent 1" w:semiHidden="0" w:uiPriority="61" w:unhideWhenUsed="0"/>
+    <w:lsdException w:name="Light Grid Accent 1" w:semiHidden="0" w:uiPriority="62" w:unhideWhenUsed="0"/>
+    <w:lsdException w:name="Medium Shading 1 Accent 1" w:semiHidden="0" w:uiPriority="63" w:unhideWhenUsed="0"/>
+    <w:lsdException w:name="Medium Shading 2 Accent 1" w:semiHidden="0" w:uiPriority="64" w:unhideWhenUsed="0"/>
+    <w:lsdException w:name="Medium List 1 Accent 1" w:semiHidden="0" w:uiPriority="65" w:unhideWhenUsed="0"/>
+    <w:lsdException w:name="Revision" w:unhideWhenUsed="0"/>
+    <w:lsdException w:name="List Paragraph" w:semiHidden="0" w:uiPriority="34" w:unhideWhenUsed="0" w:qFormat="1"/>
+    <w:lsdException w:name="Quote" w:semiHidden="0" w:uiPriority="29" w:unhideWhenUsed="0" w:qFormat="1"/>
+    <w:lsdException w:name="Intense Quote" w:semiHidden="0" w:uiPriority="30" w:unhideWhenUsed="0" w:qFormat="1"/>
+    <w:lsdException w:name="Medium List 2 Accent 1" w:semiHidden="0" w:uiPriority="66" w:unhideWhenUsed="0"/>
+    <w:lsdException w:name="Medium Grid 1 Accent 1" w:semiHidden="0" w:uiPriority="67" w:unhideWhenUsed="0"/>
+    <w:lsdException w:name="Medium Grid 2 Accent 1" w:semiHidden="0" w:uiPriority="68" w:unhideWhenUsed="0"/>
+    <w:lsdException w:name="Medium Grid 3 Accent 1" w:semiHidden="0" w:uiPriority="69" w:unhideWhenUsed="0"/>
+    <w:lsdException w:name="Dark List Accent 1" w:semiHidden="0" w:uiPriority="70" w:unhideWhenUsed="0"/>
+    <w:lsdException w:name="Colorful Shading Accent 1" w:semiHidden="0" w:uiPriority="71" w:unhideWhenUsed="0"/>
+    <w:lsdException w:name="Colorful List Accent 1" w:semiHidden="0" w:uiPriority="72" w:unhideWhenUsed="0"/>
+    <w:lsdException w:name="Colorful Grid Accent 1" w:semiHidden="0" w:uiPriority="73" w:unhideWhenUsed="0"/>
+    <w:lsdException w:name="Light Shading Accent 2" w:semiHidden="0" w:uiPriority="60" w:unhideWhenUsed="0"/>
+    <w:lsdException w:name="Light List Accent 2" w:semiHidden="0" w:uiPriority="61" w:unhideWhenUsed="0"/>
+    <w:lsdException w:name="Light Grid Accent 2" w:semiHidden="0" w:uiPriority="62" w:unhideWhenUsed="0"/>
+    <w:lsdException w:name="Medium Shading 1 Accent 2" w:semiHidden="0" w:uiPriority="63" w:unhideWhenUsed="0"/>
+    <w:lsdException w:name="Medium Shading 2 Accent 2" w:semiHidden="0" w:uiPriority="64" w:unhideWhenUsed="0"/>
+    <w:lsdException w:name="Medium List 1 Accent 2" w:semiHidden="0" w:uiPriority="65" w:unhideWhenUsed="0"/>
+    <w:lsdException w:name="Medium List 2 Accent 2" w:semiHidden="0" w:uiPriority="66" w:unhideWhenUsed="0"/>
+    <w:lsdException w:name="Medium Grid 1 Accent 2" w:semiHidden="0" w:uiPriority="67" w:unhideWhenUsed="0"/>
+    <w:lsdException w:name="Medium Grid 2 Accent 2" w:semiHidden="0" w:uiPriority="68" w:unhideWhenUsed="0"/>
+    <w:lsdException w:name="Medium Grid 3 Accent 2" w:semiHidden="0" w:uiPriority="69" w:unhideWhenUsed="0"/>
+    <w:lsdException w:name="Dark List Accent 2" w:semiHidden="0" w:uiPriority="70" w:unhideWhenUsed="0"/>
+    <w:lsdException w:name="Colorful Shading Accent 2" w:semiHidden="0" w:uiPriority="71" w:unhideWhenUsed="0"/>
+    <w:lsdException w:name="Colorful List Accent 2" w:semiHidden="0" w:uiPriority="72" w:unhideWhenUsed="0"/>
+    <w:lsdException w:name="Colorful Grid Accent 2" w:semiHidden="0" w:uiPriority="73" w:unhideWhenUsed="0"/>
+    <w:lsdException w:name="Light Shading Accent 3" w:semiHidden="0" w:uiPriority="60" w:unhideWhenUsed="0"/>
+    <w:lsdException w:name="Light List Accent 3" w:semiHidden="0" w:uiPriority="61" w:unhideWhenUsed="0"/>
+    <w:lsdException w:name="Light Grid Accent 3" w:semiHidden="0" w:uiPriority="62" w:unhideWhenUsed="0"/>
+    <w:lsdException w:name="Medium Shading 1 Accent 3" w:semiHidden="0" w:uiPriority="63" w:unhideWhenUsed="0"/>
+    <w:lsdException w:name="Medium Shading 2 Accent 3" w:semiHidden="0" w:uiPriority="64" w:unhideWhenUsed="0"/>
+    <w:lsdException w:name="Medium List 1 Accent 3" w:semiHidden="0" w:uiPriority="65" w:unhideWhenUsed="0"/>
+    <w:lsdException w:name="Medium List 2 Accent 3" w:semiHidden="0" w:uiPriority="66" w:unhideWhenUsed="0"/>
+    <w:lsdException w:name="Medium Grid 1 Accent 3" w:semiHidden="0" w:uiPriority="67" w:unhideWhenUsed="0"/>
+    <w:lsdException w:name="Medium Grid 2 Accent 3" w:semiHidden="0" w:uiPriority="68" w:unhideWhenUsed="0"/>
+    <w:lsdException w:name="Medium Grid 3 Accent 3" w:semiHidden="0" w:uiPriority="69" w:unhideWhenUsed="0"/>
+    <w:lsdException w:name="Dark List Accent 3" w:semiHidden="0" w:uiPriority="70" w:unhideWhenUsed="0"/>
+    <w:lsdException w:name="Colorful Shading Accent 3" w:semiHidden="0" w:uiPriority="71" w:unhideWhenUsed="0"/>
+    <w:lsdException w:name="Colorful List Accent 3" w:semiHidden="0" w:uiPriority="72" w:unhideWhenUsed="0"/>
+    <w:lsdException w:name="Colorful Grid Accent 3" w:semiHidden="0" w:uiPriority="73" w:unhideWhenUsed="0"/>
+    <w:lsdException w:name="Light Shading Accent 4" w:semiHidden="0" w:uiPriority="60" w:unhideWhenUsed="0"/>
+    <w:lsdException w:name="Light List Accent 4" w:semiHidden="0" w:uiPriority="61" w:unhideWhenUsed="0"/>
+    <w:lsdException w:name="Light Grid Accent 4" w:semiHidden="0" w:uiPriority="62" w:unhideWhenUsed="0"/>
+    <w:lsdException w:name="Medium Shading 1 Accent 4" w:semiHidden="0" w:uiPriority="63" w:unhideWhenUsed="0"/>
+    <w:lsdException w:name="Medium Shading 2 Accent 4" w:semiHidden="0" w:uiPriority="64" w:unhideWhenUsed="0"/>
+    <w:lsdException w:name="Medium List 1 Accent 4" w:semiHidden="0" w:uiPriority="65" w:unhideWhenUsed="0"/>
+    <w:lsdException w:name="Medium List 2 Accent 4" w:semiHidden="0" w:uiPriority="66" w:unhideWhenUsed="0"/>
+    <w:lsdException w:name="Medium Grid 1 Accent 4" w:semiHidden="0" w:uiPriority="67" w:unhideWhenUsed="0"/>
+    <w:lsdException w:name="Medium Grid 2 Accent 4" w:semiHidden="0" w:uiPriority="68" w:unhideWhenUsed="0"/>
+    <w:lsdException w:name="Medium Grid 3 Accent 4" w:semiHidden="0" w:uiPriority="69" w:unhideWhenUsed="0"/>
+    <w:lsdException w:name="Dark List Accent 4" w:semiHidden="0" w:uiPriority="70" w:unhideWhenUsed="0"/>
+    <w:lsdException w:name="Colorful Shading Accent 4" w:semiHidden="0" w:uiPriority="71" w:unhideWhenUsed="0"/>
+    <w:lsdException w:name="Colorful List Accent 4" w:semiHidden="0" w:uiPriority="72" w:unhideWhenUsed="0"/>
+    <w:lsdException w:name="Colorful Grid Accent 4" w:semiHidden="0" w:uiPriority="73" w:unhideWhenUsed="0"/>
+    <w:lsdException w:name="Light Shading Accent 5" w:semiHidden="0" w:uiPriority="60" w:unhideWhenUsed="0"/>
+    <w:lsdException w:name="Light List Accent 5" w:semiHidden="0" w:uiPriority="61" w:unhideWhenUsed="0"/>
+    <w:lsdException w:name="Light Grid Accent 5" w:semiHidden="0" w:uiPriority="62" w:unhideWhenUsed="0"/>
+    <w:lsdException w:name="Medium Shading 1 Accent 5" w:semiHidden="0" w:uiPriority="63" w:unhideWhenUsed="0"/>
+    <w:lsdException w:name="Medium Shading 2 Accent 5" w:semiHidden="0" w:uiPriority="64" w:unhideWhenUsed="0"/>
+    <w:lsdException w:name="Medium List 1 Accent 5" w:semiHidden="0" w:uiPriority="65" w:unhideWhenUsed="0"/>
+    <w:lsdException w:name="Medium List 2 Accent 5" w:semiHidden="0" w:uiPriority="66" w:unhideWhenUsed="0"/>
+    <w:lsdException w:name="Medium Grid 1 Accent 5" w:semiHidden="0" w:uiPriority="67" w:unhideWhenUsed="0"/>
+    <w:lsdException w:name="Medium Grid 2 Accent 5" w:semiHidden="0" w:uiPriority="68" w:unhideWhenUsed="0"/>
+    <w:lsdException w:name="Medium Grid 3 Accent 5" w:semiHidden="0" w:uiPriority="69" w:unhideWhenUsed="0"/>
+    <w:lsdException w:name="Dark List Accent 5" w:semiHidden="0" w:uiPriority="70" w:unhideWhenUsed="0"/>
+    <w:lsdException w:name="Colorful Shading Accent 5" w:semiHidden="0" w:uiPriority="71" w:unhideWhenUsed="0"/>
+    <w:lsdException w:name="Colorful List Accent 5" w:semiHidden="0" w:uiPriority="72" w:unhideWhenUsed="0"/>
+    <w:lsdException w:name="Colorful Grid Accent 5" w:semiHidden="0" w:uiPriority="73" w:unhideWhenUsed="0"/>
+    <w:lsdException w:name="Light Shading Accent 6" w:semiHidden="0" w:uiPriority="60" w:unhideWhenUsed="0"/>
+    <w:lsdException w:name="Light List Accent 6" w:semiHidden="0" w:uiPriority="61" w:unhideWhenUsed="0"/>
+    <w:lsdException w:name="Light Grid Accent 6" w:semiHidden="0" w:uiPriority="62" w:unhideWhenUsed="0"/>
+    <w:lsdException w:name="Medium Shading 1 Accent 6" w:semiHidden="0" w:uiPriority="63" w:unhideWhenUsed="0"/>
+    <w:lsdException w:name="Medium Shading 2 Accent 6" w:semiHidden="0" w:uiPriority="64" w:unhideWhenUsed="0"/>
+    <w:lsdException w:name="Medium List 1 Accent 6" w:semiHidden="0" w:uiPriority="65" w:unhideWhenUsed="0"/>
+    <w:lsdException w:name="Medium List 2 Accent 6" w:semiHidden="0" w:uiPriority="66" w:unhideWhenUsed="0"/>
+    <w:lsdException w:name="Medium Grid 1 Accent 6" w:semiHidden="0" w:uiPriority="67" w:unhideWhenUsed="0"/>
+    <w:lsdException w:name="Medium Grid 2 Accent 6" w:semiHidden="0" w:uiPriority="68" w:unhideWhenUsed="0"/>
+    <w:lsdException w:name="Medium Grid 3 Accent 6" w:semiHidden="0" w:uiPriority="69" w:unhideWhenUsed="0"/>
+    <w:lsdException w:name="Dark List Accent 6" w:semiHidden="0" w:uiPriority="70" w:unhideWhenUsed="0"/>
+    <w:lsdException w:name="Colorful Shading Accent 6" w:semiHidden="0" w:uiPriority="71" w:unhideWhenUsed="0"/>
+    <w:lsdException w:name="Colorful List Accent 6" w:semiHidden="0" w:uiPriority="72" w:unhideWhenUsed="0"/>
+    <w:lsdException w:name="Colorful Grid Accent 6" w:semiHidden="0" w:uiPriority="73" w:unhideWhenUsed="0"/>
+    <w:lsdException w:name="Subtle Emphasis" w:semiHidden="0" w:uiPriority="19" w:unhideWhenUsed="0" w:qFormat="1"/>
+    <w:lsdException w:name="Intense Emphasis" w:semiHidden="0" w:uiPriority="21" w:unhideWhenUsed="0" w:qFormat="1"/>
+    <w:lsdException w:name="Subtle Reference" w:semiHidden="0" w:uiPriority="31" w:unhideWhenUsed="0" w:qFormat="1"/>
+    <w:lsdException w:name="Intense Reference" w:semiHidden="0" w:uiPriority="32" w:unhideWhenUsed="0" w:qFormat="1"/>
+    <w:lsdException w:name="Book Title" w:semiHidden="0" w:uiPriority="33" w:unhideWhenUsed="0" w:qFormat="1"/>
+    <w:lsdException w:name="Bibliography" w:uiPriority="37"/>
+    <w:lsdException w:name="TOC Heading" w:uiPriority="39" w:qFormat="1"/>
+  </w:latentStyles>
+  <w:style w:type="paragraph" w:default="1" w:styleId="Normal">
+    <w:name w:val="Normal"/>
+    <w:qFormat/>
+  </w:style>
+  <w:style w:type="character" w:default="1" w:styleId="DefaultParagraphFont">
+    <w:name w:val="Default Paragraph Font"/>
+    <w:uiPriority w:val="1"/>
+    <w:semiHidden/>
+    <w:unhideWhenUsed/>
+  </w:style>
+  <w:style w:type="table" w:default="1" w:styleId="TableNormal">
+    <w:name w:val="Normal Table"/>
+    <w:uiPriority w:val="99"/>
+    <w:semiHidden/>
+    <w:unhideWhenUsed/>
+    <w:tblPr>
+      <w:tblInd w:w="0" w:type="dxa"/>
+      <w:tblCellMar>
+        <w:top w:w="0" w:type="dxa"/>
+        <w:left w:w="108" w:type="dxa"/>
+        <w:bottom w:w="0" w:type="dxa"/>
+        <w:right w:w="108" w:type="dxa"/>
+      </w:tblCellMar>
+    </w:tblPr>
+  </w:style>
+  <w:style w:type="numbering" w:default="1" w:styleId="NoList">
+    <w:name w:val="No List"/>
+    <w:uiPriority w:val="99"/>
+    <w:semiHidden/>
+    <w:unhideWhenUsed/>
+  </w:style>
+</w:styles>
+</file>
+
 <file path=word/glossary/document.xml><?xml version="1.0" encoding="utf-8"?>
-<w:glossaryDocument xmlns:wpc="http://schemas.microsoft.com/office/word/2010/wordprocessingCanvas" xmlns:mc="http://schemas.openxmlformats.org/markup-compatibility/2006" xmlns:o="urn:schemas-microsoft-com:office:office" xmlns:r="http://schemas.openxmlformats.org/officeDocument/2006/relationships" xmlns:m="http://schemas.openxmlformats.org/officeDocument/2006/math" xmlns:v="urn:schemas-microsoft-com:vml" xmlns:wp14="http://schemas.microsoft.com/office/word/2010/wordprocessingDrawing" xmlns:wp="http://schemas.openxmlformats.org/drawingml/2006/wordprocessingDrawing" xmlns:w10="urn:schemas-microsoft-com:office:word" xmlns:w="http://schemas.openxmlformats.org/wordprocessingml/2006/main" xmlns:w14="http://schemas.microsoft.com/office/word/2010/wordml" xmlns:w15="http://schemas.microsoft.com/office/word/2012/wordml" xmlns:wpg="http://schemas.microsoft.com/office/word/2010/wordprocessingGroup" xmlns:wpi="http://schemas.microsoft.com/office/word/2010/wordprocessingInk" xmlns:wne="http://schemas.microsoft.com/office/word/2006/wordml" xmlns:wps="http://schemas.microsoft.com/office/word/2010/wordprocessingShape" mc:Ignorable="w14 w15 wp14">
+<w:glossaryDocument xmlns:wpc="http://schemas.microsoft.com/office/word/2010/wordprocessingCanvas" xmlns:mc="http://schemas.openxmlformats.org/markup-compatibility/2006" xmlns:o="urn:schemas-microsoft-com:office:office" xmlns:r="http://schemas.openxmlformats.org/officeDocument/2006/relationships" xmlns:m="http://schemas.openxmlformats.org/officeDocument/2006/math" xmlns:v="urn:schemas-microsoft-com:vml" xmlns:wp14="http://schemas.microsoft.com/office/word/2010/wordprocessingDrawing" xmlns:wp="http://schemas.openxmlformats.org/drawingml/2006/wordprocessingDrawing" xmlns:w10="urn:schemas-microsoft-com:office:word" xmlns:w="http://schemas.openxmlformats.org/wordprocessingml/2006/main" xmlns:w14="http://schemas.microsoft.com/office/word/2010/wordml" xmlns:wpg="http://schemas.microsoft.com/office/word/2010/wordprocessingGroup" xmlns:wpi="http://schemas.microsoft.com/office/word/2010/wordprocessingInk" xmlns:wne="http://schemas.microsoft.com/office/word/2006/wordml" xmlns:wps="http://schemas.microsoft.com/office/word/2010/wordprocessingShape" mc:Ignorable="w14 wp14">
   <w:docParts>
     <w:docPart>
       <w:docPartPr>
@@ -8298,7 +8615,7 @@
           <w:r>
             <w:rPr>
               <w:rFonts w:asciiTheme="majorHAnsi" w:eastAsiaTheme="majorEastAsia" w:hAnsiTheme="majorHAnsi" w:cstheme="majorBidi"/>
-              <w:color w:val="5B9BD5" w:themeColor="accent1"/>
+              <w:color w:val="4F81BD" w:themeColor="accent1"/>
               <w:sz w:val="80"/>
               <w:szCs w:val="80"/>
             </w:rPr>
@@ -8358,38 +8675,9 @@
           </w:pPr>
           <w:r>
             <w:rPr>
-              <w:color w:val="5B9BD5" w:themeColor="accent1"/>
+              <w:color w:val="4F81BD" w:themeColor="accent1"/>
             </w:rPr>
             <w:t>[Escrever o nome do autor]</w:t>
-          </w:r>
-        </w:p>
-      </w:docPartBody>
-    </w:docPart>
-    <w:docPart>
-      <w:docPartPr>
-        <w:name w:val="746390107F6346F79182BCF833AE0928"/>
-        <w:category>
-          <w:name w:val="Geral"/>
-          <w:gallery w:val="placeholder"/>
-        </w:category>
-        <w:types>
-          <w:type w:val="bbPlcHdr"/>
-        </w:types>
-        <w:behaviors>
-          <w:behavior w:val="content"/>
-        </w:behaviors>
-        <w:guid w:val="{FFD81EB6-B888-48A2-B5C9-493FF175EAA6}"/>
-      </w:docPartPr>
-      <w:docPartBody>
-        <w:p>
-          <w:pPr>
-            <w:pStyle w:val="746390107F6346F79182BCF833AE0928"/>
-          </w:pPr>
-          <w:r>
-            <w:rPr>
-              <w:color w:val="5B9BD5" w:themeColor="accent1"/>
-            </w:rPr>
-            <w:t>[Escolher a data]</w:t>
           </w:r>
         </w:p>
       </w:docPartBody>
@@ -8399,7 +8687,7 @@
 </file>
 
 <file path=word/glossary/fontTable.xml><?xml version="1.0" encoding="utf-8"?>
-<w:fonts xmlns:mc="http://schemas.openxmlformats.org/markup-compatibility/2006" xmlns:r="http://schemas.openxmlformats.org/officeDocument/2006/relationships" xmlns:w="http://schemas.openxmlformats.org/wordprocessingml/2006/main" xmlns:w14="http://schemas.microsoft.com/office/word/2010/wordml" xmlns:w15="http://schemas.microsoft.com/office/word/2012/wordml" mc:Ignorable="w14 w15">
+<w:fonts xmlns:mc="http://schemas.openxmlformats.org/markup-compatibility/2006" xmlns:r="http://schemas.openxmlformats.org/officeDocument/2006/relationships" xmlns:w="http://schemas.openxmlformats.org/wordprocessingml/2006/main" xmlns:w14="http://schemas.microsoft.com/office/word/2010/wordml" mc:Ignorable="w14">
   <w:font w:name="Symbol">
     <w:panose1 w:val="05050102010706020507"/>
     <w:charset w:val="02"/>
@@ -8433,7 +8721,7 @@
     <w:charset w:val="00"/>
     <w:family w:val="swiss"/>
     <w:pitch w:val="variable"/>
-    <w:sig w:usb0="E10002FF" w:usb1="4000ACFF" w:usb2="00000009" w:usb3="00000000" w:csb0="0000019F" w:csb1="00000000"/>
+    <w:sig w:usb0="E00002FF" w:usb1="4000ACFF" w:usb2="00000001" w:usb3="00000000" w:csb0="0000019F" w:csb1="00000000"/>
   </w:font>
   <w:font w:name="Cambria">
     <w:panose1 w:val="02040503050406030204"/>
@@ -8449,18 +8737,11 @@
     <w:pitch w:val="variable"/>
     <w:sig w:usb0="E1002EFF" w:usb1="C000605B" w:usb2="00000029" w:usb3="00000000" w:csb0="000101FF" w:csb1="00000000"/>
   </w:font>
-  <w:font w:name="Calibri Light">
-    <w:panose1 w:val="020F0302020204030204"/>
-    <w:charset w:val="00"/>
-    <w:family w:val="swiss"/>
-    <w:pitch w:val="variable"/>
-    <w:sig w:usb0="A00002EF" w:usb1="4000207B" w:usb2="00000000" w:usb3="00000000" w:csb0="0000019F" w:csb1="00000000"/>
-  </w:font>
 </w:fonts>
 </file>
 
 <file path=word/glossary/settings.xml><?xml version="1.0" encoding="utf-8"?>
-<w:settings xmlns:mc="http://schemas.openxmlformats.org/markup-compatibility/2006" xmlns:o="urn:schemas-microsoft-com:office:office" xmlns:r="http://schemas.openxmlformats.org/officeDocument/2006/relationships" xmlns:m="http://schemas.openxmlformats.org/officeDocument/2006/math" xmlns:v="urn:schemas-microsoft-com:vml" xmlns:w10="urn:schemas-microsoft-com:office:word" xmlns:w="http://schemas.openxmlformats.org/wordprocessingml/2006/main" xmlns:w14="http://schemas.microsoft.com/office/word/2010/wordml" xmlns:w15="http://schemas.microsoft.com/office/word/2012/wordml" xmlns:sl="http://schemas.openxmlformats.org/schemaLibrary/2006/main" mc:Ignorable="w14 w15">
+<w:settings xmlns:mc="http://schemas.openxmlformats.org/markup-compatibility/2006" xmlns:o="urn:schemas-microsoft-com:office:office" xmlns:r="http://schemas.openxmlformats.org/officeDocument/2006/relationships" xmlns:m="http://schemas.openxmlformats.org/officeDocument/2006/math" xmlns:v="urn:schemas-microsoft-com:vml" xmlns:w10="urn:schemas-microsoft-com:office:word" xmlns:w="http://schemas.openxmlformats.org/wordprocessingml/2006/main" xmlns:w14="http://schemas.microsoft.com/office/word/2010/wordml" xmlns:sl="http://schemas.openxmlformats.org/schemaLibrary/2006/main" mc:Ignorable="w14">
   <w:view w:val="normal"/>
   <w:defaultTabStop w:val="708"/>
   <w:hyphenationZone w:val="425"/>
@@ -8483,6 +8764,7 @@
     <w:rsid w:val="00757B98"/>
     <w:rsid w:val="00761202"/>
     <w:rsid w:val="008D6165"/>
+    <w:rsid w:val="00C93259"/>
     <w:rsid w:val="00CC4E05"/>
     <w:rsid w:val="00DF5E14"/>
     <w:rsid w:val="00DF7858"/>
@@ -8505,13 +8787,13 @@
   </m:mathPr>
   <w:themeFontLang w:val="pt-PT"/>
   <w:clrSchemeMapping w:bg1="light1" w:t1="dark1" w:bg2="light2" w:t2="dark2" w:accent1="accent1" w:accent2="accent2" w:accent3="accent3" w:accent4="accent4" w:accent5="accent5" w:accent6="accent6" w:hyperlink="hyperlink" w:followedHyperlink="followedHyperlink"/>
-  <w:decimalSymbol w:val=","/>
-  <w:listSeparator w:val=";"/>
+  <w:decimalSymbol w:val="."/>
+  <w:listSeparator w:val=","/>
 </w:settings>
 </file>
 
 <file path=word/glossary/styles.xml><?xml version="1.0" encoding="utf-8"?>
-<w:styles xmlns:mc="http://schemas.openxmlformats.org/markup-compatibility/2006" xmlns:r="http://schemas.openxmlformats.org/officeDocument/2006/relationships" xmlns:w="http://schemas.openxmlformats.org/wordprocessingml/2006/main" xmlns:w14="http://schemas.microsoft.com/office/word/2010/wordml" xmlns:w15="http://schemas.microsoft.com/office/word/2012/wordml" mc:Ignorable="w14 w15">
+<w:styles xmlns:mc="http://schemas.openxmlformats.org/markup-compatibility/2006" xmlns:r="http://schemas.openxmlformats.org/officeDocument/2006/relationships" xmlns:w="http://schemas.openxmlformats.org/wordprocessingml/2006/main" xmlns:w14="http://schemas.microsoft.com/office/word/2010/wordml" mc:Ignorable="w14">
   <w:docDefaults>
     <w:rPrDefault>
       <w:rPr>
@@ -8527,378 +8809,144 @@
       </w:pPr>
     </w:pPrDefault>
   </w:docDefaults>
-  <w:latentStyles w:defLockedState="0" w:defUIPriority="99" w:defSemiHidden="0" w:defUnhideWhenUsed="0" w:defQFormat="0" w:count="371">
-    <w:lsdException w:name="Normal" w:uiPriority="0" w:qFormat="1"/>
-    <w:lsdException w:name="heading 1" w:uiPriority="9" w:qFormat="1"/>
-    <w:lsdException w:name="heading 2" w:semiHidden="1" w:uiPriority="9" w:unhideWhenUsed="1" w:qFormat="1"/>
-    <w:lsdException w:name="heading 3" w:semiHidden="1" w:uiPriority="9" w:unhideWhenUsed="1" w:qFormat="1"/>
-    <w:lsdException w:name="heading 4" w:semiHidden="1" w:uiPriority="9" w:unhideWhenUsed="1" w:qFormat="1"/>
-    <w:lsdException w:name="heading 5" w:semiHidden="1" w:uiPriority="9" w:unhideWhenUsed="1" w:qFormat="1"/>
-    <w:lsdException w:name="heading 6" w:semiHidden="1" w:uiPriority="9" w:unhideWhenUsed="1" w:qFormat="1"/>
-    <w:lsdException w:name="heading 7" w:semiHidden="1" w:uiPriority="9" w:unhideWhenUsed="1" w:qFormat="1"/>
-    <w:lsdException w:name="heading 8" w:semiHidden="1" w:uiPriority="9" w:unhideWhenUsed="1" w:qFormat="1"/>
-    <w:lsdException w:name="heading 9" w:semiHidden="1" w:uiPriority="9" w:unhideWhenUsed="1" w:qFormat="1"/>
-    <w:lsdException w:name="index 1" w:semiHidden="1" w:unhideWhenUsed="1"/>
-    <w:lsdException w:name="index 2" w:semiHidden="1" w:unhideWhenUsed="1"/>
-    <w:lsdException w:name="index 3" w:semiHidden="1" w:unhideWhenUsed="1"/>
-    <w:lsdException w:name="index 4" w:semiHidden="1" w:unhideWhenUsed="1"/>
-    <w:lsdException w:name="index 5" w:semiHidden="1" w:unhideWhenUsed="1"/>
-    <w:lsdException w:name="index 6" w:semiHidden="1" w:unhideWhenUsed="1"/>
-    <w:lsdException w:name="index 7" w:semiHidden="1" w:unhideWhenUsed="1"/>
-    <w:lsdException w:name="index 8" w:semiHidden="1" w:unhideWhenUsed="1"/>
-    <w:lsdException w:name="index 9" w:semiHidden="1" w:unhideWhenUsed="1"/>
-    <w:lsdException w:name="toc 1" w:semiHidden="1" w:uiPriority="39" w:unhideWhenUsed="1"/>
-    <w:lsdException w:name="toc 2" w:semiHidden="1" w:uiPriority="39" w:unhideWhenUsed="1"/>
-    <w:lsdException w:name="toc 3" w:semiHidden="1" w:uiPriority="39" w:unhideWhenUsed="1"/>
-    <w:lsdException w:name="toc 4" w:semiHidden="1" w:uiPriority="39" w:unhideWhenUsed="1"/>
-    <w:lsdException w:name="toc 5" w:semiHidden="1" w:uiPriority="39" w:unhideWhenUsed="1"/>
-    <w:lsdException w:name="toc 6" w:semiHidden="1" w:uiPriority="39" w:unhideWhenUsed="1"/>
-    <w:lsdException w:name="toc 7" w:semiHidden="1" w:uiPriority="39" w:unhideWhenUsed="1"/>
-    <w:lsdException w:name="toc 8" w:semiHidden="1" w:uiPriority="39" w:unhideWhenUsed="1"/>
-    <w:lsdException w:name="toc 9" w:semiHidden="1" w:uiPriority="39" w:unhideWhenUsed="1"/>
-    <w:lsdException w:name="Normal Indent" w:semiHidden="1" w:unhideWhenUsed="1"/>
-    <w:lsdException w:name="footnote text" w:semiHidden="1" w:unhideWhenUsed="1"/>
-    <w:lsdException w:name="annotation text" w:semiHidden="1" w:unhideWhenUsed="1"/>
-    <w:lsdException w:name="header" w:semiHidden="1" w:unhideWhenUsed="1"/>
-    <w:lsdException w:name="footer" w:semiHidden="1" w:unhideWhenUsed="1"/>
-    <w:lsdException w:name="index heading" w:semiHidden="1" w:unhideWhenUsed="1"/>
-    <w:lsdException w:name="caption" w:semiHidden="1" w:uiPriority="35" w:unhideWhenUsed="1" w:qFormat="1"/>
-    <w:lsdException w:name="table of figures" w:semiHidden="1" w:unhideWhenUsed="1"/>
-    <w:lsdException w:name="envelope address" w:semiHidden="1" w:unhideWhenUsed="1"/>
-    <w:lsdException w:name="envelope return" w:semiHidden="1" w:unhideWhenUsed="1"/>
-    <w:lsdException w:name="footnote reference" w:semiHidden="1" w:unhideWhenUsed="1"/>
-    <w:lsdException w:name="annotation reference" w:semiHidden="1" w:unhideWhenUsed="1"/>
-    <w:lsdException w:name="line number" w:semiHidden="1" w:unhideWhenUsed="1"/>
-    <w:lsdException w:name="page number" w:semiHidden="1" w:unhideWhenUsed="1"/>
-    <w:lsdException w:name="endnote reference" w:semiHidden="1" w:unhideWhenUsed="1"/>
-    <w:lsdException w:name="endnote text" w:semiHidden="1" w:unhideWhenUsed="1"/>
-    <w:lsdException w:name="table of authorities" w:semiHidden="1" w:unhideWhenUsed="1"/>
-    <w:lsdException w:name="macro" w:semiHidden="1" w:unhideWhenUsed="1"/>
-    <w:lsdException w:name="toa heading" w:semiHidden="1" w:unhideWhenUsed="1"/>
-    <w:lsdException w:name="List" w:semiHidden="1" w:unhideWhenUsed="1"/>
-    <w:lsdException w:name="List Bullet" w:semiHidden="1" w:unhideWhenUsed="1"/>
-    <w:lsdException w:name="List Number" w:semiHidden="1" w:unhideWhenUsed="1"/>
-    <w:lsdException w:name="List 2" w:semiHidden="1" w:unhideWhenUsed="1"/>
-    <w:lsdException w:name="List 3" w:semiHidden="1" w:unhideWhenUsed="1"/>
-    <w:lsdException w:name="List 4" w:semiHidden="1" w:unhideWhenUsed="1"/>
-    <w:lsdException w:name="List 5" w:semiHidden="1" w:unhideWhenUsed="1"/>
-    <w:lsdException w:name="List Bullet 2" w:semiHidden="1" w:unhideWhenUsed="1"/>
-    <w:lsdException w:name="List Bullet 3" w:semiHidden="1" w:unhideWhenUsed="1"/>
-    <w:lsdException w:name="List Bullet 4" w:semiHidden="1" w:unhideWhenUsed="1"/>
-    <w:lsdException w:name="List Bullet 5" w:semiHidden="1" w:unhideWhenUsed="1"/>
-    <w:lsdException w:name="List Number 2" w:semiHidden="1" w:unhideWhenUsed="1"/>
-    <w:lsdException w:name="List Number 3" w:semiHidden="1" w:unhideWhenUsed="1"/>
-    <w:lsdException w:name="List Number 4" w:semiHidden="1" w:unhideWhenUsed="1"/>
-    <w:lsdException w:name="List Number 5" w:semiHidden="1" w:unhideWhenUsed="1"/>
-    <w:lsdException w:name="Title" w:uiPriority="10" w:qFormat="1"/>
-    <w:lsdException w:name="Closing" w:semiHidden="1" w:unhideWhenUsed="1"/>
-    <w:lsdException w:name="Signature" w:semiHidden="1" w:unhideWhenUsed="1"/>
-    <w:lsdException w:name="Default Paragraph Font" w:semiHidden="1" w:uiPriority="1" w:unhideWhenUsed="1"/>
-    <w:lsdException w:name="Body Text" w:semiHidden="1" w:unhideWhenUsed="1"/>
-    <w:lsdException w:name="Body Text Indent" w:semiHidden="1" w:unhideWhenUsed="1"/>
-    <w:lsdException w:name="List Continue" w:semiHidden="1" w:unhideWhenUsed="1"/>
-    <w:lsdException w:name="List Continue 2" w:semiHidden="1" w:unhideWhenUsed="1"/>
-    <w:lsdException w:name="List Continue 3" w:semiHidden="1" w:unhideWhenUsed="1"/>
-    <w:lsdException w:name="List Continue 4" w:semiHidden="1" w:unhideWhenUsed="1"/>
-    <w:lsdException w:name="List Continue 5" w:semiHidden="1" w:unhideWhenUsed="1"/>
-    <w:lsdException w:name="Message Header" w:semiHidden="1" w:unhideWhenUsed="1"/>
-    <w:lsdException w:name="Subtitle" w:uiPriority="11" w:qFormat="1"/>
-    <w:lsdException w:name="Salutation" w:semiHidden="1" w:unhideWhenUsed="1"/>
-    <w:lsdException w:name="Date" w:semiHidden="1" w:unhideWhenUsed="1"/>
-    <w:lsdException w:name="Body Text First Indent" w:semiHidden="1" w:unhideWhenUsed="1"/>
-    <w:lsdException w:name="Body Text First Indent 2" w:semiHidden="1" w:unhideWhenUsed="1"/>
-    <w:lsdException w:name="Note Heading" w:semiHidden="1" w:unhideWhenUsed="1"/>
-    <w:lsdException w:name="Body Text 2" w:semiHidden="1" w:unhideWhenUsed="1"/>
-    <w:lsdException w:name="Body Text 3" w:semiHidden="1" w:unhideWhenUsed="1"/>
-    <w:lsdException w:name="Body Text Indent 2" w:semiHidden="1" w:unhideWhenUsed="1"/>
-    <w:lsdException w:name="Body Text Indent 3" w:semiHidden="1" w:unhideWhenUsed="1"/>
-    <w:lsdException w:name="Block Text" w:semiHidden="1" w:unhideWhenUsed="1"/>
-    <w:lsdException w:name="Hyperlink" w:semiHidden="1" w:unhideWhenUsed="1"/>
-    <w:lsdException w:name="FollowedHyperlink" w:semiHidden="1" w:unhideWhenUsed="1"/>
-    <w:lsdException w:name="Strong" w:uiPriority="22" w:qFormat="1"/>
-    <w:lsdException w:name="Emphasis" w:uiPriority="20" w:qFormat="1"/>
-    <w:lsdException w:name="Document Map" w:semiHidden="1" w:unhideWhenUsed="1"/>
-    <w:lsdException w:name="Plain Text" w:semiHidden="1" w:unhideWhenUsed="1"/>
-    <w:lsdException w:name="E-mail Signature" w:semiHidden="1" w:unhideWhenUsed="1"/>
-    <w:lsdException w:name="HTML Top of Form" w:semiHidden="1" w:unhideWhenUsed="1"/>
-    <w:lsdException w:name="HTML Bottom of Form" w:semiHidden="1" w:unhideWhenUsed="1"/>
-    <w:lsdException w:name="Normal (Web)" w:semiHidden="1" w:unhideWhenUsed="1"/>
-    <w:lsdException w:name="HTML Acronym" w:semiHidden="1" w:unhideWhenUsed="1"/>
-    <w:lsdException w:name="HTML Address" w:semiHidden="1" w:unhideWhenUsed="1"/>
-    <w:lsdException w:name="HTML Cite" w:semiHidden="1" w:unhideWhenUsed="1"/>
-    <w:lsdException w:name="HTML Code" w:semiHidden="1" w:unhideWhenUsed="1"/>
-    <w:lsdException w:name="HTML Definition" w:semiHidden="1" w:unhideWhenUsed="1"/>
-    <w:lsdException w:name="HTML Keyboard" w:semiHidden="1" w:unhideWhenUsed="1"/>
-    <w:lsdException w:name="HTML Preformatted" w:semiHidden="1" w:unhideWhenUsed="1"/>
-    <w:lsdException w:name="HTML Sample" w:semiHidden="1" w:unhideWhenUsed="1"/>
-    <w:lsdException w:name="HTML Typewriter" w:semiHidden="1" w:unhideWhenUsed="1"/>
-    <w:lsdException w:name="HTML Variable" w:semiHidden="1" w:unhideWhenUsed="1"/>
-    <w:lsdException w:name="Normal Table" w:semiHidden="1" w:unhideWhenUsed="1"/>
-    <w:lsdException w:name="annotation subject" w:semiHidden="1" w:unhideWhenUsed="1"/>
-    <w:lsdException w:name="No List" w:semiHidden="1" w:unhideWhenUsed="1"/>
-    <w:lsdException w:name="Outline List 1" w:semiHidden="1" w:unhideWhenUsed="1"/>
-    <w:lsdException w:name="Outline List 2" w:semiHidden="1" w:unhideWhenUsed="1"/>
-    <w:lsdException w:name="Outline List 3" w:semiHidden="1" w:unhideWhenUsed="1"/>
-    <w:lsdException w:name="Table Simple 1" w:semiHidden="1" w:unhideWhenUsed="1"/>
-    <w:lsdException w:name="Table Simple 2" w:semiHidden="1" w:unhideWhenUsed="1"/>
-    <w:lsdException w:name="Table Simple 3" w:semiHidden="1" w:unhideWhenUsed="1"/>
-    <w:lsdException w:name="Table Classic 1" w:semiHidden="1" w:unhideWhenUsed="1"/>
-    <w:lsdException w:name="Table Classic 2" w:semiHidden="1" w:unhideWhenUsed="1"/>
-    <w:lsdException w:name="Table Classic 3" w:semiHidden="1" w:unhideWhenUsed="1"/>
-    <w:lsdException w:name="Table Classic 4" w:semiHidden="1" w:unhideWhenUsed="1"/>
-    <w:lsdException w:name="Table Colorful 1" w:semiHidden="1" w:unhideWhenUsed="1"/>
-    <w:lsdException w:name="Table Colorful 2" w:semiHidden="1" w:unhideWhenUsed="1"/>
-    <w:lsdException w:name="Table Colorful 3" w:semiHidden="1" w:unhideWhenUsed="1"/>
-    <w:lsdException w:name="Table Columns 1" w:semiHidden="1" w:unhideWhenUsed="1"/>
-    <w:lsdException w:name="Table Columns 2" w:semiHidden="1" w:unhideWhenUsed="1"/>
-    <w:lsdException w:name="Table Columns 3" w:semiHidden="1" w:unhideWhenUsed="1"/>
-    <w:lsdException w:name="Table Columns 4" w:semiHidden="1" w:unhideWhenUsed="1"/>
-    <w:lsdException w:name="Table Columns 5" w:semiHidden="1" w:unhideWhenUsed="1"/>
-    <w:lsdException w:name="Table Grid 1" w:semiHidden="1" w:unhideWhenUsed="1"/>
-    <w:lsdException w:name="Table Grid 2" w:semiHidden="1" w:unhideWhenUsed="1"/>
-    <w:lsdException w:name="Table Grid 3" w:semiHidden="1" w:unhideWhenUsed="1"/>
-    <w:lsdException w:name="Table Grid 4" w:semiHidden="1" w:unhideWhenUsed="1"/>
-    <w:lsdException w:name="Table Grid 5" w:semiHidden="1" w:unhideWhenUsed="1"/>
-    <w:lsdException w:name="Table Grid 6" w:semiHidden="1" w:unhideWhenUsed="1"/>
-    <w:lsdException w:name="Table Grid 7" w:semiHidden="1" w:unhideWhenUsed="1"/>
-    <w:lsdException w:name="Table Grid 8" w:semiHidden="1" w:unhideWhenUsed="1"/>
-    <w:lsdException w:name="Table List 1" w:semiHidden="1" w:unhideWhenUsed="1"/>
-    <w:lsdException w:name="Table List 2" w:semiHidden="1" w:unhideWhenUsed="1"/>
-    <w:lsdException w:name="Table List 3" w:semiHidden="1" w:unhideWhenUsed="1"/>
-    <w:lsdException w:name="Table List 4" w:semiHidden="1" w:unhideWhenUsed="1"/>
-    <w:lsdException w:name="Table List 5" w:semiHidden="1" w:unhideWhenUsed="1"/>
-    <w:lsdException w:name="Table List 6" w:semiHidden="1" w:unhideWhenUsed="1"/>
-    <w:lsdException w:name="Table List 7" w:semiHidden="1" w:unhideWhenUsed="1"/>
-    <w:lsdException w:name="Table List 8" w:semiHidden="1" w:unhideWhenUsed="1"/>
-    <w:lsdException w:name="Table 3D effects 1" w:semiHidden="1" w:unhideWhenUsed="1"/>
-    <w:lsdException w:name="Table 3D effects 2" w:semiHidden="1" w:unhideWhenUsed="1"/>
-    <w:lsdException w:name="Table 3D effects 3" w:semiHidden="1" w:unhideWhenUsed="1"/>
-    <w:lsdException w:name="Table Contemporary" w:semiHidden="1" w:unhideWhenUsed="1"/>
-    <w:lsdException w:name="Table Elegant" w:semiHidden="1" w:unhideWhenUsed="1"/>
-    <w:lsdException w:name="Table Professional" w:semiHidden="1" w:unhideWhenUsed="1"/>
-    <w:lsdException w:name="Table Subtle 1" w:semiHidden="1" w:unhideWhenUsed="1"/>
-    <w:lsdException w:name="Table Subtle 2" w:semiHidden="1" w:unhideWhenUsed="1"/>
-    <w:lsdException w:name="Table Web 1" w:semiHidden="1" w:unhideWhenUsed="1"/>
-    <w:lsdException w:name="Table Web 2" w:semiHidden="1" w:unhideWhenUsed="1"/>
-    <w:lsdException w:name="Table Web 3" w:semiHidden="1" w:unhideWhenUsed="1"/>
-    <w:lsdException w:name="Balloon Text" w:semiHidden="1" w:unhideWhenUsed="1"/>
-    <w:lsdException w:name="Table Grid" w:uiPriority="59"/>
-    <w:lsdException w:name="Table Theme" w:semiHidden="1" w:unhideWhenUsed="1"/>
-    <w:lsdException w:name="Placeholder Text" w:semiHidden="1"/>
-    <w:lsdException w:name="No Spacing" w:uiPriority="1" w:qFormat="1"/>
-    <w:lsdException w:name="Light Shading" w:uiPriority="60"/>
-    <w:lsdException w:name="Light List" w:uiPriority="61"/>
-    <w:lsdException w:name="Light Grid" w:uiPriority="62"/>
-    <w:lsdException w:name="Medium Shading 1" w:uiPriority="63"/>
-    <w:lsdException w:name="Medium Shading 2" w:uiPriority="64"/>
-    <w:lsdException w:name="Medium List 1" w:uiPriority="65"/>
-    <w:lsdException w:name="Medium List 2" w:uiPriority="66"/>
-    <w:lsdException w:name="Medium Grid 1" w:uiPriority="67"/>
-    <w:lsdException w:name="Medium Grid 2" w:uiPriority="68"/>
-    <w:lsdException w:name="Medium Grid 3" w:uiPriority="69"/>
-    <w:lsdException w:name="Dark List" w:uiPriority="70"/>
-    <w:lsdException w:name="Colorful Shading" w:uiPriority="71"/>
-    <w:lsdException w:name="Colorful List" w:uiPriority="72"/>
-    <w:lsdException w:name="Colorful Grid" w:uiPriority="73"/>
-    <w:lsdException w:name="Light Shading Accent 1" w:uiPriority="60"/>
-    <w:lsdException w:name="Light List Accent 1" w:uiPriority="61"/>
-    <w:lsdException w:name="Light Grid Accent 1" w:uiPriority="62"/>
-    <w:lsdException w:name="Medium Shading 1 Accent 1" w:uiPriority="63"/>
-    <w:lsdException w:name="Medium Shading 2 Accent 1" w:uiPriority="64"/>
-    <w:lsdException w:name="Medium List 1 Accent 1" w:uiPriority="65"/>
-    <w:lsdException w:name="Revision" w:semiHidden="1"/>
-    <w:lsdException w:name="List Paragraph" w:uiPriority="34" w:qFormat="1"/>
-    <w:lsdException w:name="Quote" w:uiPriority="29" w:qFormat="1"/>
-    <w:lsdException w:name="Intense Quote" w:uiPriority="30" w:qFormat="1"/>
-    <w:lsdException w:name="Medium List 2 Accent 1" w:uiPriority="66"/>
-    <w:lsdException w:name="Medium Grid 1 Accent 1" w:uiPriority="67"/>
-    <w:lsdException w:name="Medium Grid 2 Accent 1" w:uiPriority="68"/>
-    <w:lsdException w:name="Medium Grid 3 Accent 1" w:uiPriority="69"/>
-    <w:lsdException w:name="Dark List Accent 1" w:uiPriority="70"/>
-    <w:lsdException w:name="Colorful Shading Accent 1" w:uiPriority="71"/>
-    <w:lsdException w:name="Colorful List Accent 1" w:uiPriority="72"/>
-    <w:lsdException w:name="Colorful Grid Accent 1" w:uiPriority="73"/>
-    <w:lsdException w:name="Light Shading Accent 2" w:uiPriority="60"/>
-    <w:lsdException w:name="Light List Accent 2" w:uiPriority="61"/>
-    <w:lsdException w:name="Light Grid Accent 2" w:uiPriority="62"/>
-    <w:lsdException w:name="Medium Shading 1 Accent 2" w:uiPriority="63"/>
-    <w:lsdException w:name="Medium Shading 2 Accent 2" w:uiPriority="64"/>
-    <w:lsdException w:name="Medium List 1 Accent 2" w:uiPriority="65"/>
-    <w:lsdException w:name="Medium List 2 Accent 2" w:uiPriority="66"/>
-    <w:lsdException w:name="Medium Grid 1 Accent 2" w:uiPriority="67"/>
-    <w:lsdException w:name="Medium Grid 2 Accent 2" w:uiPriority="68"/>
-    <w:lsdException w:name="Medium Grid 3 Accent 2" w:uiPriority="69"/>
-    <w:lsdException w:name="Dark List Accent 2" w:uiPriority="70"/>
-    <w:lsdException w:name="Colorful Shading Accent 2" w:uiPriority="71"/>
-    <w:lsdException w:name="Colorful List Accent 2" w:uiPriority="72"/>
-    <w:lsdException w:name="Colorful Grid Accent 2" w:uiPriority="73"/>
-    <w:lsdException w:name="Light Shading Accent 3" w:uiPriority="60"/>
-    <w:lsdException w:name="Light List Accent 3" w:uiPriority="61"/>
-    <w:lsdException w:name="Light Grid Accent 3" w:uiPriority="62"/>
-    <w:lsdException w:name="Medium Shading 1 Accent 3" w:uiPriority="63"/>
-    <w:lsdException w:name="Medium Shading 2 Accent 3" w:uiPriority="64"/>
-    <w:lsdException w:name="Medium List 1 Accent 3" w:uiPriority="65"/>
-    <w:lsdException w:name="Medium List 2 Accent 3" w:uiPriority="66"/>
-    <w:lsdException w:name="Medium Grid 1 Accent 3" w:uiPriority="67"/>
-    <w:lsdException w:name="Medium Grid 2 Accent 3" w:uiPriority="68"/>
-    <w:lsdException w:name="Medium Grid 3 Accent 3" w:uiPriority="69"/>
-    <w:lsdException w:name="Dark List Accent 3" w:uiPriority="70"/>
-    <w:lsdException w:name="Colorful Shading Accent 3" w:uiPriority="71"/>
-    <w:lsdException w:name="Colorful List Accent 3" w:uiPriority="72"/>
-    <w:lsdException w:name="Colorful Grid Accent 3" w:uiPriority="73"/>
-    <w:lsdException w:name="Light Shading Accent 4" w:uiPriority="60"/>
-    <w:lsdException w:name="Light List Accent 4" w:uiPriority="61"/>
-    <w:lsdException w:name="Light Grid Accent 4" w:uiPriority="62"/>
-    <w:lsdException w:name="Medium Shading 1 Accent 4" w:uiPriority="63"/>
-    <w:lsdException w:name="Medium Shading 2 Accent 4" w:uiPriority="64"/>
-    <w:lsdException w:name="Medium List 1 Accent 4" w:uiPriority="65"/>
-    <w:lsdException w:name="Medium List 2 Accent 4" w:uiPriority="66"/>
-    <w:lsdException w:name="Medium Grid 1 Accent 4" w:uiPriority="67"/>
-    <w:lsdException w:name="Medium Grid 2 Accent 4" w:uiPriority="68"/>
-    <w:lsdException w:name="Medium Grid 3 Accent 4" w:uiPriority="69"/>
-    <w:lsdException w:name="Dark List Accent 4" w:uiPriority="70"/>
-    <w:lsdException w:name="Colorful Shading Accent 4" w:uiPriority="71"/>
-    <w:lsdException w:name="Colorful List Accent 4" w:uiPriority="72"/>
-    <w:lsdException w:name="Colorful Grid Accent 4" w:uiPriority="73"/>
-    <w:lsdException w:name="Light Shading Accent 5" w:uiPriority="60"/>
-    <w:lsdException w:name="Light List Accent 5" w:uiPriority="61"/>
-    <w:lsdException w:name="Light Grid Accent 5" w:uiPriority="62"/>
-    <w:lsdException w:name="Medium Shading 1 Accent 5" w:uiPriority="63"/>
-    <w:lsdException w:name="Medium Shading 2 Accent 5" w:uiPriority="64"/>
-    <w:lsdException w:name="Medium List 1 Accent 5" w:uiPriority="65"/>
-    <w:lsdException w:name="Medium List 2 Accent 5" w:uiPriority="66"/>
-    <w:lsdException w:name="Medium Grid 1 Accent 5" w:uiPriority="67"/>
-    <w:lsdException w:name="Medium Grid 2 Accent 5" w:uiPriority="68"/>
-    <w:lsdException w:name="Medium Grid 3 Accent 5" w:uiPriority="69"/>
-    <w:lsdException w:name="Dark List Accent 5" w:uiPriority="70"/>
-    <w:lsdException w:name="Colorful Shading Accent 5" w:uiPriority="71"/>
-    <w:lsdException w:name="Colorful List Accent 5" w:uiPriority="72"/>
-    <w:lsdException w:name="Colorful Grid Accent 5" w:uiPriority="73"/>
-    <w:lsdException w:name="Light Shading Accent 6" w:uiPriority="60"/>
-    <w:lsdException w:name="Light List Accent 6" w:uiPriority="61"/>
-    <w:lsdException w:name="Light Grid Accent 6" w:uiPriority="62"/>
-    <w:lsdException w:name="Medium Shading 1 Accent 6" w:uiPriority="63"/>
-    <w:lsdException w:name="Medium Shading 2 Accent 6" w:uiPriority="64"/>
-    <w:lsdException w:name="Medium List 1 Accent 6" w:uiPriority="65"/>
-    <w:lsdException w:name="Medium List 2 Accent 6" w:uiPriority="66"/>
-    <w:lsdException w:name="Medium Grid 1 Accent 6" w:uiPriority="67"/>
-    <w:lsdException w:name="Medium Grid 2 Accent 6" w:uiPriority="68"/>
-    <w:lsdException w:name="Medium Grid 3 Accent 6" w:uiPriority="69"/>
-    <w:lsdException w:name="Dark List Accent 6" w:uiPriority="70"/>
-    <w:lsdException w:name="Colorful Shading Accent 6" w:uiPriority="71"/>
-    <w:lsdException w:name="Colorful List Accent 6" w:uiPriority="72"/>
-    <w:lsdException w:name="Colorful Grid Accent 6" w:uiPriority="73"/>
-    <w:lsdException w:name="Subtle Emphasis" w:uiPriority="19" w:qFormat="1"/>
-    <w:lsdException w:name="Intense Emphasis" w:uiPriority="21" w:qFormat="1"/>
-    <w:lsdException w:name="Subtle Reference" w:uiPriority="31" w:qFormat="1"/>
-    <w:lsdException w:name="Intense Reference" w:uiPriority="32" w:qFormat="1"/>
-    <w:lsdException w:name="Book Title" w:uiPriority="33" w:qFormat="1"/>
-    <w:lsdException w:name="Bibliography" w:semiHidden="1" w:uiPriority="37" w:unhideWhenUsed="1"/>
-    <w:lsdException w:name="TOC Heading" w:semiHidden="1" w:uiPriority="39" w:unhideWhenUsed="1" w:qFormat="1"/>
-    <w:lsdException w:name="Plain Table 1" w:uiPriority="41"/>
-    <w:lsdException w:name="Plain Table 2" w:uiPriority="42"/>
-    <w:lsdException w:name="Plain Table 3" w:uiPriority="43"/>
-    <w:lsdException w:name="Plain Table 4" w:uiPriority="44"/>
-    <w:lsdException w:name="Plain Table 5" w:uiPriority="45"/>
-    <w:lsdException w:name="Grid Table Light" w:uiPriority="40"/>
-    <w:lsdException w:name="Grid Table 1 Light" w:uiPriority="46"/>
-    <w:lsdException w:name="Grid Table 2" w:uiPriority="47"/>
-    <w:lsdException w:name="Grid Table 3" w:uiPriority="48"/>
-    <w:lsdException w:name="Grid Table 4" w:uiPriority="49"/>
-    <w:lsdException w:name="Grid Table 5 Dark" w:uiPriority="50"/>
-    <w:lsdException w:name="Grid Table 6 Colorful" w:uiPriority="51"/>
-    <w:lsdException w:name="Grid Table 7 Colorful" w:uiPriority="52"/>
-    <w:lsdException w:name="Grid Table 1 Light Accent 1" w:uiPriority="46"/>
-    <w:lsdException w:name="Grid Table 2 Accent 1" w:uiPriority="47"/>
-    <w:lsdException w:name="Grid Table 3 Accent 1" w:uiPriority="48"/>
-    <w:lsdException w:name="Grid Table 4 Accent 1" w:uiPriority="49"/>
-    <w:lsdException w:name="Grid Table 5 Dark Accent 1" w:uiPriority="50"/>
-    <w:lsdException w:name="Grid Table 6 Colorful Accent 1" w:uiPriority="51"/>
-    <w:lsdException w:name="Grid Table 7 Colorful Accent 1" w:uiPriority="52"/>
-    <w:lsdException w:name="Grid Table 1 Light Accent 2" w:uiPriority="46"/>
-    <w:lsdException w:name="Grid Table 2 Accent 2" w:uiPriority="47"/>
-    <w:lsdException w:name="Grid Table 3 Accent 2" w:uiPriority="48"/>
-    <w:lsdException w:name="Grid Table 4 Accent 2" w:uiPriority="49"/>
-    <w:lsdException w:name="Grid Table 5 Dark Accent 2" w:uiPriority="50"/>
-    <w:lsdException w:name="Grid Table 6 Colorful Accent 2" w:uiPriority="51"/>
-    <w:lsdException w:name="Grid Table 7 Colorful Accent 2" w:uiPriority="52"/>
-    <w:lsdException w:name="Grid Table 1 Light Accent 3" w:uiPriority="46"/>
-    <w:lsdException w:name="Grid Table 2 Accent 3" w:uiPriority="47"/>
-    <w:lsdException w:name="Grid Table 3 Accent 3" w:uiPriority="48"/>
-    <w:lsdException w:name="Grid Table 4 Accent 3" w:uiPriority="49"/>
-    <w:lsdException w:name="Grid Table 5 Dark Accent 3" w:uiPriority="50"/>
-    <w:lsdException w:name="Grid Table 6 Colorful Accent 3" w:uiPriority="51"/>
-    <w:lsdException w:name="Grid Table 7 Colorful Accent 3" w:uiPriority="52"/>
-    <w:lsdException w:name="Grid Table 1 Light Accent 4" w:uiPriority="46"/>
-    <w:lsdException w:name="Grid Table 2 Accent 4" w:uiPriority="47"/>
-    <w:lsdException w:name="Grid Table 3 Accent 4" w:uiPriority="48"/>
-    <w:lsdException w:name="Grid Table 4 Accent 4" w:uiPriority="49"/>
-    <w:lsdException w:name="Grid Table 5 Dark Accent 4" w:uiPriority="50"/>
-    <w:lsdException w:name="Grid Table 6 Colorful Accent 4" w:uiPriority="51"/>
-    <w:lsdException w:name="Grid Table 7 Colorful Accent 4" w:uiPriority="52"/>
-    <w:lsdException w:name="Grid Table 1 Light Accent 5" w:uiPriority="46"/>
-    <w:lsdException w:name="Grid Table 2 Accent 5" w:uiPriority="47"/>
-    <w:lsdException w:name="Grid Table 3 Accent 5" w:uiPriority="48"/>
-    <w:lsdException w:name="Grid Table 4 Accent 5" w:uiPriority="49"/>
-    <w:lsdException w:name="Grid Table 5 Dark Accent 5" w:uiPriority="50"/>
-    <w:lsdException w:name="Grid Table 6 Colorful Accent 5" w:uiPriority="51"/>
-    <w:lsdException w:name="Grid Table 7 Colorful Accent 5" w:uiPriority="52"/>
-    <w:lsdException w:name="Grid Table 1 Light Accent 6" w:uiPriority="46"/>
-    <w:lsdException w:name="Grid Table 2 Accent 6" w:uiPriority="47"/>
-    <w:lsdException w:name="Grid Table 3 Accent 6" w:uiPriority="48"/>
-    <w:lsdException w:name="Grid Table 4 Accent 6" w:uiPriority="49"/>
-    <w:lsdException w:name="Grid Table 5 Dark Accent 6" w:uiPriority="50"/>
-    <w:lsdException w:name="Grid Table 6 Colorful Accent 6" w:uiPriority="51"/>
-    <w:lsdException w:name="Grid Table 7 Colorful Accent 6" w:uiPriority="52"/>
-    <w:lsdException w:name="List Table 1 Light" w:uiPriority="46"/>
-    <w:lsdException w:name="List Table 2" w:uiPriority="47"/>
-    <w:lsdException w:name="List Table 3" w:uiPriority="48"/>
-    <w:lsdException w:name="List Table 4" w:uiPriority="49"/>
-    <w:lsdException w:name="List Table 5 Dark" w:uiPriority="50"/>
-    <w:lsdException w:name="List Table 6 Colorful" w:uiPriority="51"/>
-    <w:lsdException w:name="List Table 7 Colorful" w:uiPriority="52"/>
-    <w:lsdException w:name="List Table 1 Light Accent 1" w:uiPriority="46"/>
-    <w:lsdException w:name="List Table 2 Accent 1" w:uiPriority="47"/>
-    <w:lsdException w:name="List Table 3 Accent 1" w:uiPriority="48"/>
-    <w:lsdException w:name="List Table 4 Accent 1" w:uiPriority="49"/>
-    <w:lsdException w:name="List Table 5 Dark Accent 1" w:uiPriority="50"/>
-    <w:lsdException w:name="List Table 6 Colorful Accent 1" w:uiPriority="51"/>
-    <w:lsdException w:name="List Table 7 Colorful Accent 1" w:uiPriority="52"/>
-    <w:lsdException w:name="List Table 1 Light Accent 2" w:uiPriority="46"/>
-    <w:lsdException w:name="List Table 2 Accent 2" w:uiPriority="47"/>
-    <w:lsdException w:name="List Table 3 Accent 2" w:uiPriority="48"/>
-    <w:lsdException w:name="List Table 4 Accent 2" w:uiPriority="49"/>
-    <w:lsdException w:name="List Table 5 Dark Accent 2" w:uiPriority="50"/>
-    <w:lsdException w:name="List Table 6 Colorful Accent 2" w:uiPriority="51"/>
-    <w:lsdException w:name="List Table 7 Colorful Accent 2" w:uiPriority="52"/>
-    <w:lsdException w:name="List Table 1 Light Accent 3" w:uiPriority="46"/>
-    <w:lsdException w:name="List Table 2 Accent 3" w:uiPriority="47"/>
-    <w:lsdException w:name="List Table 3 Accent 3" w:uiPriority="48"/>
-    <w:lsdException w:name="List Table 4 Accent 3" w:uiPriority="49"/>
-    <w:lsdException w:name="List Table 5 Dark Accent 3" w:uiPriority="50"/>
-    <w:lsdException w:name="List Table 6 Colorful Accent 3" w:uiPriority="51"/>
-    <w:lsdException w:name="List Table 7 Colorful Accent 3" w:uiPriority="52"/>
-    <w:lsdException w:name="List Table 1 Light Accent 4" w:uiPriority="46"/>
-    <w:lsdException w:name="List Table 2 Accent 4" w:uiPriority="47"/>
-    <w:lsdException w:name="List Table 3 Accent 4" w:uiPriority="48"/>
-    <w:lsdException w:name="List Table 4 Accent 4" w:uiPriority="49"/>
-    <w:lsdException w:name="List Table 5 Dark Accent 4" w:uiPriority="50"/>
-    <w:lsdException w:name="List Table 6 Colorful Accent 4" w:uiPriority="51"/>
-    <w:lsdException w:name="List Table 7 Colorful Accent 4" w:uiPriority="52"/>
-    <w:lsdException w:name="List Table 1 Light Accent 5" w:uiPriority="46"/>
-    <w:lsdException w:name="List Table 2 Accent 5" w:uiPriority="47"/>
-    <w:lsdException w:name="List Table 3 Accent 5" w:uiPriority="48"/>
-    <w:lsdException w:name="List Table 4 Accent 5" w:uiPriority="49"/>
-    <w:lsdException w:name="List Table 5 Dark Accent 5" w:uiPriority="50"/>
-    <w:lsdException w:name="List Table 6 Colorful Accent 5" w:uiPriority="51"/>
-    <w:lsdException w:name="List Table 7 Colorful Accent 5" w:uiPriority="52"/>
-    <w:lsdException w:name="List Table 1 Light Accent 6" w:uiPriority="46"/>
-    <w:lsdException w:name="List Table 2 Accent 6" w:uiPriority="47"/>
-    <w:lsdException w:name="List Table 3 Accent 6" w:uiPriority="48"/>
-    <w:lsdException w:name="List Table 4 Accent 6" w:uiPriority="49"/>
-    <w:lsdException w:name="List Table 5 Dark Accent 6" w:uiPriority="50"/>
-    <w:lsdException w:name="List Table 6 Colorful Accent 6" w:uiPriority="51"/>
-    <w:lsdException w:name="List Table 7 Colorful Accent 6" w:uiPriority="52"/>
+  <w:latentStyles w:defLockedState="0" w:defUIPriority="99" w:defSemiHidden="1" w:defUnhideWhenUsed="1" w:defQFormat="0" w:count="267">
+    <w:lsdException w:name="Normal" w:semiHidden="0" w:uiPriority="0" w:unhideWhenUsed="0" w:qFormat="1"/>
+    <w:lsdException w:name="heading 1" w:semiHidden="0" w:uiPriority="9" w:unhideWhenUsed="0" w:qFormat="1"/>
+    <w:lsdException w:name="heading 2" w:uiPriority="9" w:qFormat="1"/>
+    <w:lsdException w:name="heading 3" w:uiPriority="9" w:qFormat="1"/>
+    <w:lsdException w:name="heading 4" w:uiPriority="9" w:qFormat="1"/>
+    <w:lsdException w:name="heading 5" w:uiPriority="9" w:qFormat="1"/>
+    <w:lsdException w:name="heading 6" w:uiPriority="9" w:qFormat="1"/>
+    <w:lsdException w:name="heading 7" w:uiPriority="9" w:qFormat="1"/>
+    <w:lsdException w:name="heading 8" w:uiPriority="9" w:qFormat="1"/>
+    <w:lsdException w:name="heading 9" w:uiPriority="9" w:qFormat="1"/>
+    <w:lsdException w:name="toc 1" w:uiPriority="39"/>
+    <w:lsdException w:name="toc 2" w:uiPriority="39"/>
+    <w:lsdException w:name="toc 3" w:uiPriority="39"/>
+    <w:lsdException w:name="toc 4" w:uiPriority="39"/>
+    <w:lsdException w:name="toc 5" w:uiPriority="39"/>
+    <w:lsdException w:name="toc 6" w:uiPriority="39"/>
+    <w:lsdException w:name="toc 7" w:uiPriority="39"/>
+    <w:lsdException w:name="toc 8" w:uiPriority="39"/>
+    <w:lsdException w:name="toc 9" w:uiPriority="39"/>
+    <w:lsdException w:name="caption" w:uiPriority="35" w:qFormat="1"/>
+    <w:lsdException w:name="Title" w:semiHidden="0" w:uiPriority="10" w:unhideWhenUsed="0" w:qFormat="1"/>
+    <w:lsdException w:name="Default Paragraph Font" w:uiPriority="1"/>
+    <w:lsdException w:name="Subtitle" w:semiHidden="0" w:uiPriority="11" w:unhideWhenUsed="0" w:qFormat="1"/>
+    <w:lsdException w:name="Strong" w:semiHidden="0" w:uiPriority="22" w:unhideWhenUsed="0" w:qFormat="1"/>
+    <w:lsdException w:name="Emphasis" w:semiHidden="0" w:uiPriority="20" w:unhideWhenUsed="0" w:qFormat="1"/>
+    <w:lsdException w:name="Table Grid" w:semiHidden="0" w:uiPriority="59" w:unhideWhenUsed="0"/>
+    <w:lsdException w:name="Placeholder Text" w:unhideWhenUsed="0"/>
+    <w:lsdException w:name="No Spacing" w:semiHidden="0" w:uiPriority="1" w:unhideWhenUsed="0" w:qFormat="1"/>
+    <w:lsdException w:name="Light Shading" w:semiHidden="0" w:uiPriority="60" w:unhideWhenUsed="0"/>
+    <w:lsdException w:name="Light List" w:semiHidden="0" w:uiPriority="61" w:unhideWhenUsed="0"/>
+    <w:lsdException w:name="Light Grid" w:semiHidden="0" w:uiPriority="62" w:unhideWhenUsed="0"/>
+    <w:lsdException w:name="Medium Shading 1" w:semiHidden="0" w:uiPriority="63" w:unhideWhenUsed="0"/>
+    <w:lsdException w:name="Medium Shading 2" w:semiHidden="0" w:uiPriority="64" w:unhideWhenUsed="0"/>
+    <w:lsdException w:name="Medium List 1" w:semiHidden="0" w:uiPriority="65" w:unhideWhenUsed="0"/>
+    <w:lsdException w:name="Medium List 2" w:semiHidden="0" w:uiPriority="66" w:unhideWhenUsed="0"/>
+    <w:lsdException w:name="Medium Grid 1" w:semiHidden="0" w:uiPriority="67" w:unhideWhenUsed="0"/>
+    <w:lsdException w:name="Medium Grid 2" w:semiHidden="0" w:uiPriority="68" w:unhideWhenUsed="0"/>
+    <w:lsdException w:name="Medium Grid 3" w:semiHidden="0" w:uiPriority="69" w:unhideWhenUsed="0"/>
+    <w:lsdException w:name="Dark List" w:semiHidden="0" w:uiPriority="70" w:unhideWhenUsed="0"/>
+    <w:lsdException w:name="Colorful Shading" w:semiHidden="0" w:uiPriority="71" w:unhideWhenUsed="0"/>
+    <w:lsdException w:name="Colorful List" w:semiHidden="0" w:uiPriority="72" w:unhideWhenUsed="0"/>
+    <w:lsdException w:name="Colorful Grid" w:semiHidden="0" w:uiPriority="73" w:unhideWhenUsed="0"/>
+    <w:lsdException w:name="Light Shading Accent 1" w:semiHidden="0" w:uiPriority="60" w:unhideWhenUsed="0"/>
+    <w:lsdException w:name="Light List Accent 1" w:semiHidden="0" w:uiPriority="61" w:unhideWhenUsed="0"/>
+    <w:lsdException w:name="Light Grid Accent 1" w:semiHidden="0" w:uiPriority="62" w:unhideWhenUsed="0"/>
+    <w:lsdException w:name="Medium Shading 1 Accent 1" w:semiHidden="0" w:uiPriority="63" w:unhideWhenUsed="0"/>
+    <w:lsdException w:name="Medium Shading 2 Accent 1" w:semiHidden="0" w:uiPriority="64" w:unhideWhenUsed="0"/>
+    <w:lsdException w:name="Medium List 1 Accent 1" w:semiHidden="0" w:uiPriority="65" w:unhideWhenUsed="0"/>
+    <w:lsdException w:name="Revision" w:unhideWhenUsed="0"/>
+    <w:lsdException w:name="List Paragraph" w:semiHidden="0" w:uiPriority="34" w:unhideWhenUsed="0" w:qFormat="1"/>
+    <w:lsdException w:name="Quote" w:semiHidden="0" w:uiPriority="29" w:unhideWhenUsed="0" w:qFormat="1"/>
+    <w:lsdException w:name="Intense Quote" w:semiHidden="0" w:uiPriority="30" w:unhideWhenUsed="0" w:qFormat="1"/>
+    <w:lsdException w:name="Medium List 2 Accent 1" w:semiHidden="0" w:uiPriority="66" w:unhideWhenUsed="0"/>
+    <w:lsdException w:name="Medium Grid 1 Accent 1" w:semiHidden="0" w:uiPriority="67" w:unhideWhenUsed="0"/>
+    <w:lsdException w:name="Medium Grid 2 Accent 1" w:semiHidden="0" w:uiPriority="68" w:unhideWhenUsed="0"/>
+    <w:lsdException w:name="Medium Grid 3 Accent 1" w:semiHidden="0" w:uiPriority="69" w:unhideWhenUsed="0"/>
+    <w:lsdException w:name="Dark List Accent 1" w:semiHidden="0" w:uiPriority="70" w:unhideWhenUsed="0"/>
+    <w:lsdException w:name="Colorful Shading Accent 1" w:semiHidden="0" w:uiPriority="71" w:unhideWhenUsed="0"/>
+    <w:lsdException w:name="Colorful List Accent 1" w:semiHidden="0" w:uiPriority="72" w:unhideWhenUsed="0"/>
+    <w:lsdException w:name="Colorful Grid Accent 1" w:semiHidden="0" w:uiPriority="73" w:unhideWhenUsed="0"/>
+    <w:lsdException w:name="Light Shading Accent 2" w:semiHidden="0" w:uiPriority="60" w:unhideWhenUsed="0"/>
+    <w:lsdException w:name="Light List Accent 2" w:semiHidden="0" w:uiPriority="61" w:unhideWhenUsed="0"/>
+    <w:lsdException w:name="Light Grid Accent 2" w:semiHidden="0" w:uiPriority="62" w:unhideWhenUsed="0"/>
+    <w:lsdException w:name="Medium Shading 1 Accent 2" w:semiHidden="0" w:uiPriority="63" w:unhideWhenUsed="0"/>
+    <w:lsdException w:name="Medium Shading 2 Accent 2" w:semiHidden="0" w:uiPriority="64" w:unhideWhenUsed="0"/>
+    <w:lsdException w:name="Medium List 1 Accent 2" w:semiHidden="0" w:uiPriority="65" w:unhideWhenUsed="0"/>
+    <w:lsdException w:name="Medium List 2 Accent 2" w:semiHidden="0" w:uiPriority="66" w:unhideWhenUsed="0"/>
+    <w:lsdException w:name="Medium Grid 1 Accent 2" w:semiHidden="0" w:uiPriority="67" w:unhideWhenUsed="0"/>
+    <w:lsdException w:name="Medium Grid 2 Accent 2" w:semiHidden="0" w:uiPriority="68" w:unhideWhenUsed="0"/>
+    <w:lsdException w:name="Medium Grid 3 Accent 2" w:semiHidden="0" w:uiPriority="69" w:unhideWhenUsed="0"/>
+    <w:lsdException w:name="Dark List Accent 2" w:semiHidden="0" w:uiPriority="70" w:unhideWhenUsed="0"/>
+    <w:lsdException w:name="Colorful Shading Accent 2" w:semiHidden="0" w:uiPriority="71" w:unhideWhenUsed="0"/>
+    <w:lsdException w:name="Colorful List Accent 2" w:semiHidden="0" w:uiPriority="72" w:unhideWhenUsed="0"/>
+    <w:lsdException w:name="Colorful Grid Accent 2" w:semiHidden="0" w:uiPriority="73" w:unhideWhenUsed="0"/>
+    <w:lsdException w:name="Light Shading Accent 3" w:semiHidden="0" w:uiPriority="60" w:unhideWhenUsed="0"/>
+    <w:lsdException w:name="Light List Accent 3" w:semiHidden="0" w:uiPriority="61" w:unhideWhenUsed="0"/>
+    <w:lsdException w:name="Light Grid Accent 3" w:semiHidden="0" w:uiPriority="62" w:unhideWhenUsed="0"/>
+    <w:lsdException w:name="Medium Shading 1 Accent 3" w:semiHidden="0" w:uiPriority="63" w:unhideWhenUsed="0"/>
+    <w:lsdException w:name="Medium Shading 2 Accent 3" w:semiHidden="0" w:uiPriority="64" w:unhideWhenUsed="0"/>
+    <w:lsdException w:name="Medium List 1 Accent 3" w:semiHidden="0" w:uiPriority="65" w:unhideWhenUsed="0"/>
+    <w:lsdException w:name="Medium List 2 Accent 3" w:semiHidden="0" w:uiPriority="66" w:unhideWhenUsed="0"/>
+    <w:lsdException w:name="Medium Grid 1 Accent 3" w:semiHidden="0" w:uiPriority="67" w:unhideWhenUsed="0"/>
+    <w:lsdException w:name="Medium Grid 2 Accent 3" w:semiHidden="0" w:uiPriority="68" w:unhideWhenUsed="0"/>
+    <w:lsdException w:name="Medium Grid 3 Accent 3" w:semiHidden="0" w:uiPriority="69" w:unhideWhenUsed="0"/>
+    <w:lsdException w:name="Dark List Accent 3" w:semiHidden="0" w:uiPriority="70" w:unhideWhenUsed="0"/>
+    <w:lsdException w:name="Colorful Shading Accent 3" w:semiHidden="0" w:uiPriority="71" w:unhideWhenUsed="0"/>
+    <w:lsdException w:name="Colorful List Accent 3" w:semiHidden="0" w:uiPriority="72" w:unhideWhenUsed="0"/>
+    <w:lsdException w:name="Colorful Grid Accent 3" w:semiHidden="0" w:uiPriority="73" w:unhideWhenUsed="0"/>
+    <w:lsdException w:name="Light Shading Accent 4" w:semiHidden="0" w:uiPriority="60" w:unhideWhenUsed="0"/>
+    <w:lsdException w:name="Light List Accent 4" w:semiHidden="0" w:uiPriority="61" w:unhideWhenUsed="0"/>
+    <w:lsdException w:name="Light Grid Accent 4" w:semiHidden="0" w:uiPriority="62" w:unhideWhenUsed="0"/>
+    <w:lsdException w:name="Medium Shading 1 Accent 4" w:semiHidden="0" w:uiPriority="63" w:unhideWhenUsed="0"/>
+    <w:lsdException w:name="Medium Shading 2 Accent 4" w:semiHidden="0" w:uiPriority="64" w:unhideWhenUsed="0"/>
+    <w:lsdException w:name="Medium List 1 Accent 4" w:semiHidden="0" w:uiPriority="65" w:unhideWhenUsed="0"/>
+    <w:lsdException w:name="Medium List 2 Accent 4" w:semiHidden="0" w:uiPriority="66" w:unhideWhenUsed="0"/>
+    <w:lsdException w:name="Medium Grid 1 Accent 4" w:semiHidden="0" w:uiPriority="67" w:unhideWhenUsed="0"/>
+    <w:lsdException w:name="Medium Grid 2 Accent 4" w:semiHidden="0" w:uiPriority="68" w:unhideWhenUsed="0"/>
+    <w:lsdException w:name="Medium Grid 3 Accent 4" w:semiHidden="0" w:uiPriority="69" w:unhideWhenUsed="0"/>
+    <w:lsdException w:name="Dark List Accent 4" w:semiHidden="0" w:uiPriority="70" w:unhideWhenUsed="0"/>
+    <w:lsdException w:name="Colorful Shading Accent 4" w:semiHidden="0" w:uiPriority="71" w:unhideWhenUsed="0"/>
+    <w:lsdException w:name="Colorful List Accent 4" w:semiHidden="0" w:uiPriority="72" w:unhideWhenUsed="0"/>
+    <w:lsdException w:name="Colorful Grid Accent 4" w:semiHidden="0" w:uiPriority="73" w:unhideWhenUsed="0"/>
+    <w:lsdException w:name="Light Shading Accent 5" w:semiHidden="0" w:uiPriority="60" w:unhideWhenUsed="0"/>
+    <w:lsdException w:name="Light List Accent 5" w:semiHidden="0" w:uiPriority="61" w:unhideWhenUsed="0"/>
+    <w:lsdException w:name="Light Grid Accent 5" w:semiHidden="0" w:uiPriority="62" w:unhideWhenUsed="0"/>
+    <w:lsdException w:name="Medium Shading 1 Accent 5" w:semiHidden="0" w:uiPriority="63" w:unhideWhenUsed="0"/>
+    <w:lsdException w:name="Medium Shading 2 Accent 5" w:semiHidden="0" w:uiPriority="64" w:unhideWhenUsed="0"/>
+    <w:lsdException w:name="Medium List 1 Accent 5" w:semiHidden="0" w:uiPriority="65" w:unhideWhenUsed="0"/>
+    <w:lsdException w:name="Medium List 2 Accent 5" w:semiHidden="0" w:uiPriority="66" w:unhideWhenUsed="0"/>
+    <w:lsdException w:name="Medium Grid 1 Accent 5" w:semiHidden="0" w:uiPriority="67" w:unhideWhenUsed="0"/>
+    <w:lsdException w:name="Medium Grid 2 Accent 5" w:semiHidden="0" w:uiPriority="68" w:unhideWhenUsed="0"/>
+    <w:lsdException w:name="Medium Grid 3 Accent 5" w:semiHidden="0" w:uiPriority="69" w:unhideWhenUsed="0"/>
+    <w:lsdException w:name="Dark List Accent 5" w:semiHidden="0" w:uiPriority="70" w:unhideWhenUsed="0"/>
+    <w:lsdException w:name="Colorful Shading Accent 5" w:semiHidden="0" w:uiPriority="71" w:unhideWhenUsed="0"/>
+    <w:lsdException w:name="Colorful List Accent 5" w:semiHidden="0" w:uiPriority="72" w:unhideWhenUsed="0"/>
+    <w:lsdException w:name="Colorful Grid Accent 5" w:semiHidden="0" w:uiPriority="73" w:unhideWhenUsed="0"/>
+    <w:lsdException w:name="Light Shading Accent 6" w:semiHidden="0" w:uiPriority="60" w:unhideWhenUsed="0"/>
+    <w:lsdException w:name="Light List Accent 6" w:semiHidden="0" w:uiPriority="61" w:unhideWhenUsed="0"/>
+    <w:lsdException w:name="Light Grid Accent 6" w:semiHidden="0" w:uiPriority="62" w:unhideWhenUsed="0"/>
+    <w:lsdException w:name="Medium Shading 1 Accent 6" w:semiHidden="0" w:uiPriority="63" w:unhideWhenUsed="0"/>
+    <w:lsdException w:name="Medium Shading 2 Accent 6" w:semiHidden="0" w:uiPriority="64" w:unhideWhenUsed="0"/>
+    <w:lsdException w:name="Medium List 1 Accent 6" w:semiHidden="0" w:uiPriority="65" w:unhideWhenUsed="0"/>
+    <w:lsdException w:name="Medium List 2 Accent 6" w:semiHidden="0" w:uiPriority="66" w:unhideWhenUsed="0"/>
+    <w:lsdException w:name="Medium Grid 1 Accent 6" w:semiHidden="0" w:uiPriority="67" w:unhideWhenUsed="0"/>
+    <w:lsdException w:name="Medium Grid 2 Accent 6" w:semiHidden="0" w:uiPriority="68" w:unhideWhenUsed="0"/>
+    <w:lsdException w:name="Medium Grid 3 Accent 6" w:semiHidden="0" w:uiPriority="69" w:unhideWhenUsed="0"/>
+    <w:lsdException w:name="Dark List Accent 6" w:semiHidden="0" w:uiPriority="70" w:unhideWhenUsed="0"/>
+    <w:lsdException w:name="Colorful Shading Accent 6" w:semiHidden="0" w:uiPriority="71" w:unhideWhenUsed="0"/>
+    <w:lsdException w:name="Colorful List Accent 6" w:semiHidden="0" w:uiPriority="72" w:unhideWhenUsed="0"/>
+    <w:lsdException w:name="Colorful Grid Accent 6" w:semiHidden="0" w:uiPriority="73" w:unhideWhenUsed="0"/>
+    <w:lsdException w:name="Subtle Emphasis" w:semiHidden="0" w:uiPriority="19" w:unhideWhenUsed="0" w:qFormat="1"/>
+    <w:lsdException w:name="Intense Emphasis" w:semiHidden="0" w:uiPriority="21" w:unhideWhenUsed="0" w:qFormat="1"/>
+    <w:lsdException w:name="Subtle Reference" w:semiHidden="0" w:uiPriority="31" w:unhideWhenUsed="0" w:qFormat="1"/>
+    <w:lsdException w:name="Intense Reference" w:semiHidden="0" w:uiPriority="32" w:unhideWhenUsed="0" w:qFormat="1"/>
+    <w:lsdException w:name="Book Title" w:semiHidden="0" w:uiPriority="33" w:unhideWhenUsed="0" w:qFormat="1"/>
+    <w:lsdException w:name="Bibliography" w:uiPriority="37"/>
+    <w:lsdException w:name="TOC Heading" w:uiPriority="39" w:qFormat="1"/>
   </w:latentStyles>
   <w:style w:type="paragraph" w:default="1" w:styleId="Normal">
     <w:name w:val="Normal"/>
@@ -8910,13 +8958,13 @@
       <w:szCs w:val="3276"/>
     </w:rPr>
   </w:style>
-  <w:style w:type="character" w:default="1" w:styleId="Tipodeletrapredefinidodopargrafo">
+  <w:style w:type="character" w:default="1" w:styleId="DefaultParagraphFont">
     <w:name w:val="Default Paragraph Font"/>
     <w:uiPriority w:val="1"/>
     <w:semiHidden/>
     <w:unhideWhenUsed/>
   </w:style>
-  <w:style w:type="table" w:default="1" w:styleId="Tabelanormal">
+  <w:style w:type="table" w:default="1" w:styleId="TableNormal">
     <w:name w:val="Normal Table"/>
     <w:uiPriority w:val="99"/>
     <w:semiHidden/>
@@ -8931,15 +8979,15 @@
       </w:tblCellMar>
     </w:tblPr>
   </w:style>
-  <w:style w:type="numbering" w:default="1" w:styleId="Semlista">
+  <w:style w:type="numbering" w:default="1" w:styleId="NoList">
     <w:name w:val="No List"/>
     <w:uiPriority w:val="99"/>
     <w:semiHidden/>
     <w:unhideWhenUsed/>
   </w:style>
-  <w:style w:type="character" w:styleId="TextodoMarcadordePosio">
+  <w:style w:type="character" w:styleId="PlaceholderText">
     <w:name w:val="Placeholder Text"/>
-    <w:basedOn w:val="Tipodeletrapredefinidodopargrafo"/>
+    <w:basedOn w:val="DefaultParagraphFont"/>
     <w:uiPriority w:val="99"/>
     <w:semiHidden/>
     <w:rsid w:val="00067A48"/>
@@ -9362,8 +9410,198 @@
 </w:styles>
 </file>
 
+<file path=word/glossary/stylesWithEffects.xml><?xml version="1.0" encoding="utf-8"?>
+<w:styles xmlns:wpc="http://schemas.microsoft.com/office/word/2010/wordprocessingCanvas" xmlns:mc="http://schemas.openxmlformats.org/markup-compatibility/2006" xmlns:o="urn:schemas-microsoft-com:office:office" xmlns:r="http://schemas.openxmlformats.org/officeDocument/2006/relationships" xmlns:m="http://schemas.openxmlformats.org/officeDocument/2006/math" xmlns:v="urn:schemas-microsoft-com:vml" xmlns:wp14="http://schemas.microsoft.com/office/word/2010/wordprocessingDrawing" xmlns:wp="http://schemas.openxmlformats.org/drawingml/2006/wordprocessingDrawing" xmlns:w10="urn:schemas-microsoft-com:office:word" xmlns:w="http://schemas.openxmlformats.org/wordprocessingml/2006/main" xmlns:w14="http://schemas.microsoft.com/office/word/2010/wordml" xmlns:wpg="http://schemas.microsoft.com/office/word/2010/wordprocessingGroup" xmlns:wpi="http://schemas.microsoft.com/office/word/2010/wordprocessingInk" xmlns:wne="http://schemas.microsoft.com/office/word/2006/wordml" xmlns:wps="http://schemas.microsoft.com/office/word/2010/wordprocessingShape" mc:Ignorable="w14 wp14">
+  <w:docDefaults>
+    <w:rPrDefault>
+      <w:rPr>
+        <w:rFonts w:asciiTheme="minorHAnsi" w:eastAsiaTheme="minorEastAsia" w:hAnsiTheme="minorHAnsi" w:cstheme="minorBidi"/>
+        <w:sz w:val="22"/>
+        <w:szCs w:val="22"/>
+        <w:lang w:val="en-US" w:eastAsia="en-US" w:bidi="ar-SA"/>
+      </w:rPr>
+    </w:rPrDefault>
+    <w:pPrDefault>
+      <w:pPr>
+        <w:spacing w:after="200" w:line="276" w:lineRule="auto"/>
+      </w:pPr>
+    </w:pPrDefault>
+  </w:docDefaults>
+  <w:latentStyles w:defLockedState="0" w:defUIPriority="99" w:defSemiHidden="1" w:defUnhideWhenUsed="1" w:defQFormat="0" w:count="267">
+    <w:lsdException w:name="Normal" w:semiHidden="0" w:uiPriority="0" w:unhideWhenUsed="0" w:qFormat="1"/>
+    <w:lsdException w:name="heading 1" w:semiHidden="0" w:uiPriority="9" w:unhideWhenUsed="0" w:qFormat="1"/>
+    <w:lsdException w:name="heading 2" w:uiPriority="9" w:qFormat="1"/>
+    <w:lsdException w:name="heading 3" w:uiPriority="9" w:qFormat="1"/>
+    <w:lsdException w:name="heading 4" w:uiPriority="9" w:qFormat="1"/>
+    <w:lsdException w:name="heading 5" w:uiPriority="9" w:qFormat="1"/>
+    <w:lsdException w:name="heading 6" w:uiPriority="9" w:qFormat="1"/>
+    <w:lsdException w:name="heading 7" w:uiPriority="9" w:qFormat="1"/>
+    <w:lsdException w:name="heading 8" w:uiPriority="9" w:qFormat="1"/>
+    <w:lsdException w:name="heading 9" w:uiPriority="9" w:qFormat="1"/>
+    <w:lsdException w:name="toc 1" w:uiPriority="39"/>
+    <w:lsdException w:name="toc 2" w:uiPriority="39"/>
+    <w:lsdException w:name="toc 3" w:uiPriority="39"/>
+    <w:lsdException w:name="toc 4" w:uiPriority="39"/>
+    <w:lsdException w:name="toc 5" w:uiPriority="39"/>
+    <w:lsdException w:name="toc 6" w:uiPriority="39"/>
+    <w:lsdException w:name="toc 7" w:uiPriority="39"/>
+    <w:lsdException w:name="toc 8" w:uiPriority="39"/>
+    <w:lsdException w:name="toc 9" w:uiPriority="39"/>
+    <w:lsdException w:name="caption" w:uiPriority="35" w:qFormat="1"/>
+    <w:lsdException w:name="Title" w:semiHidden="0" w:uiPriority="10" w:unhideWhenUsed="0" w:qFormat="1"/>
+    <w:lsdException w:name="Default Paragraph Font" w:uiPriority="1"/>
+    <w:lsdException w:name="Subtitle" w:semiHidden="0" w:uiPriority="11" w:unhideWhenUsed="0" w:qFormat="1"/>
+    <w:lsdException w:name="Strong" w:semiHidden="0" w:uiPriority="22" w:unhideWhenUsed="0" w:qFormat="1"/>
+    <w:lsdException w:name="Emphasis" w:semiHidden="0" w:uiPriority="20" w:unhideWhenUsed="0" w:qFormat="1"/>
+    <w:lsdException w:name="Table Grid" w:semiHidden="0" w:uiPriority="59" w:unhideWhenUsed="0"/>
+    <w:lsdException w:name="Placeholder Text" w:unhideWhenUsed="0"/>
+    <w:lsdException w:name="No Spacing" w:semiHidden="0" w:uiPriority="1" w:unhideWhenUsed="0" w:qFormat="1"/>
+    <w:lsdException w:name="Light Shading" w:semiHidden="0" w:uiPriority="60" w:unhideWhenUsed="0"/>
+    <w:lsdException w:name="Light List" w:semiHidden="0" w:uiPriority="61" w:unhideWhenUsed="0"/>
+    <w:lsdException w:name="Light Grid" w:semiHidden="0" w:uiPriority="62" w:unhideWhenUsed="0"/>
+    <w:lsdException w:name="Medium Shading 1" w:semiHidden="0" w:uiPriority="63" w:unhideWhenUsed="0"/>
+    <w:lsdException w:name="Medium Shading 2" w:semiHidden="0" w:uiPriority="64" w:unhideWhenUsed="0"/>
+    <w:lsdException w:name="Medium List 1" w:semiHidden="0" w:uiPriority="65" w:unhideWhenUsed="0"/>
+    <w:lsdException w:name="Medium List 2" w:semiHidden="0" w:uiPriority="66" w:unhideWhenUsed="0"/>
+    <w:lsdException w:name="Medium Grid 1" w:semiHidden="0" w:uiPriority="67" w:unhideWhenUsed="0"/>
+    <w:lsdException w:name="Medium Grid 2" w:semiHidden="0" w:uiPriority="68" w:unhideWhenUsed="0"/>
+    <w:lsdException w:name="Medium Grid 3" w:semiHidden="0" w:uiPriority="69" w:unhideWhenUsed="0"/>
+    <w:lsdException w:name="Dark List" w:semiHidden="0" w:uiPriority="70" w:unhideWhenUsed="0"/>
+    <w:lsdException w:name="Colorful Shading" w:semiHidden="0" w:uiPriority="71" w:unhideWhenUsed="0"/>
+    <w:lsdException w:name="Colorful List" w:semiHidden="0" w:uiPriority="72" w:unhideWhenUsed="0"/>
+    <w:lsdException w:name="Colorful Grid" w:semiHidden="0" w:uiPriority="73" w:unhideWhenUsed="0"/>
+    <w:lsdException w:name="Light Shading Accent 1" w:semiHidden="0" w:uiPriority="60" w:unhideWhenUsed="0"/>
+    <w:lsdException w:name="Light List Accent 1" w:semiHidden="0" w:uiPriority="61" w:unhideWhenUsed="0"/>
+    <w:lsdException w:name="Light Grid Accent 1" w:semiHidden="0" w:uiPriority="62" w:unhideWhenUsed="0"/>
+    <w:lsdException w:name="Medium Shading 1 Accent 1" w:semiHidden="0" w:uiPriority="63" w:unhideWhenUsed="0"/>
+    <w:lsdException w:name="Medium Shading 2 Accent 1" w:semiHidden="0" w:uiPriority="64" w:unhideWhenUsed="0"/>
+    <w:lsdException w:name="Medium List 1 Accent 1" w:semiHidden="0" w:uiPriority="65" w:unhideWhenUsed="0"/>
+    <w:lsdException w:name="Revision" w:unhideWhenUsed="0"/>
+    <w:lsdException w:name="List Paragraph" w:semiHidden="0" w:uiPriority="34" w:unhideWhenUsed="0" w:qFormat="1"/>
+    <w:lsdException w:name="Quote" w:semiHidden="0" w:uiPriority="29" w:unhideWhenUsed="0" w:qFormat="1"/>
+    <w:lsdException w:name="Intense Quote" w:semiHidden="0" w:uiPriority="30" w:unhideWhenUsed="0" w:qFormat="1"/>
+    <w:lsdException w:name="Medium List 2 Accent 1" w:semiHidden="0" w:uiPriority="66" w:unhideWhenUsed="0"/>
+    <w:lsdException w:name="Medium Grid 1 Accent 1" w:semiHidden="0" w:uiPriority="67" w:unhideWhenUsed="0"/>
+    <w:lsdException w:name="Medium Grid 2 Accent 1" w:semiHidden="0" w:uiPriority="68" w:unhideWhenUsed="0"/>
+    <w:lsdException w:name="Medium Grid 3 Accent 1" w:semiHidden="0" w:uiPriority="69" w:unhideWhenUsed="0"/>
+    <w:lsdException w:name="Dark List Accent 1" w:semiHidden="0" w:uiPriority="70" w:unhideWhenUsed="0"/>
+    <w:lsdException w:name="Colorful Shading Accent 1" w:semiHidden="0" w:uiPriority="71" w:unhideWhenUsed="0"/>
+    <w:lsdException w:name="Colorful List Accent 1" w:semiHidden="0" w:uiPriority="72" w:unhideWhenUsed="0"/>
+    <w:lsdException w:name="Colorful Grid Accent 1" w:semiHidden="0" w:uiPriority="73" w:unhideWhenUsed="0"/>
+    <w:lsdException w:name="Light Shading Accent 2" w:semiHidden="0" w:uiPriority="60" w:unhideWhenUsed="0"/>
+    <w:lsdException w:name="Light List Accent 2" w:semiHidden="0" w:uiPriority="61" w:unhideWhenUsed="0"/>
+    <w:lsdException w:name="Light Grid Accent 2" w:semiHidden="0" w:uiPriority="62" w:unhideWhenUsed="0"/>
+    <w:lsdException w:name="Medium Shading 1 Accent 2" w:semiHidden="0" w:uiPriority="63" w:unhideWhenUsed="0"/>
+    <w:lsdException w:name="Medium Shading 2 Accent 2" w:semiHidden="0" w:uiPriority="64" w:unhideWhenUsed="0"/>
+    <w:lsdException w:name="Medium List 1 Accent 2" w:semiHidden="0" w:uiPriority="65" w:unhideWhenUsed="0"/>
+    <w:lsdException w:name="Medium List 2 Accent 2" w:semiHidden="0" w:uiPriority="66" w:unhideWhenUsed="0"/>
+    <w:lsdException w:name="Medium Grid 1 Accent 2" w:semiHidden="0" w:uiPriority="67" w:unhideWhenUsed="0"/>
+    <w:lsdException w:name="Medium Grid 2 Accent 2" w:semiHidden="0" w:uiPriority="68" w:unhideWhenUsed="0"/>
+    <w:lsdException w:name="Medium Grid 3 Accent 2" w:semiHidden="0" w:uiPriority="69" w:unhideWhenUsed="0"/>
+    <w:lsdException w:name="Dark List Accent 2" w:semiHidden="0" w:uiPriority="70" w:unhideWhenUsed="0"/>
+    <w:lsdException w:name="Colorful Shading Accent 2" w:semiHidden="0" w:uiPriority="71" w:unhideWhenUsed="0"/>
+    <w:lsdException w:name="Colorful List Accent 2" w:semiHidden="0" w:uiPriority="72" w:unhideWhenUsed="0"/>
+    <w:lsdException w:name="Colorful Grid Accent 2" w:semiHidden="0" w:uiPriority="73" w:unhideWhenUsed="0"/>
+    <w:lsdException w:name="Light Shading Accent 3" w:semiHidden="0" w:uiPriority="60" w:unhideWhenUsed="0"/>
+    <w:lsdException w:name="Light List Accent 3" w:semiHidden="0" w:uiPriority="61" w:unhideWhenUsed="0"/>
+    <w:lsdException w:name="Light Grid Accent 3" w:semiHidden="0" w:uiPriority="62" w:unhideWhenUsed="0"/>
+    <w:lsdException w:name="Medium Shading 1 Accent 3" w:semiHidden="0" w:uiPriority="63" w:unhideWhenUsed="0"/>
+    <w:lsdException w:name="Medium Shading 2 Accent 3" w:semiHidden="0" w:uiPriority="64" w:unhideWhenUsed="0"/>
+    <w:lsdException w:name="Medium List 1 Accent 3" w:semiHidden="0" w:uiPriority="65" w:unhideWhenUsed="0"/>
+    <w:lsdException w:name="Medium List 2 Accent 3" w:semiHidden="0" w:uiPriority="66" w:unhideWhenUsed="0"/>
+    <w:lsdException w:name="Medium Grid 1 Accent 3" w:semiHidden="0" w:uiPriority="67" w:unhideWhenUsed="0"/>
+    <w:lsdException w:name="Medium Grid 2 Accent 3" w:semiHidden="0" w:uiPriority="68" w:unhideWhenUsed="0"/>
+    <w:lsdException w:name="Medium Grid 3 Accent 3" w:semiHidden="0" w:uiPriority="69" w:unhideWhenUsed="0"/>
+    <w:lsdException w:name="Dark List Accent 3" w:semiHidden="0" w:uiPriority="70" w:unhideWhenUsed="0"/>
+    <w:lsdException w:name="Colorful Shading Accent 3" w:semiHidden="0" w:uiPriority="71" w:unhideWhenUsed="0"/>
+    <w:lsdException w:name="Colorful List Accent 3" w:semiHidden="0" w:uiPriority="72" w:unhideWhenUsed="0"/>
+    <w:lsdException w:name="Colorful Grid Accent 3" w:semiHidden="0" w:uiPriority="73" w:unhideWhenUsed="0"/>
+    <w:lsdException w:name="Light Shading Accent 4" w:semiHidden="0" w:uiPriority="60" w:unhideWhenUsed="0"/>
+    <w:lsdException w:name="Light List Accent 4" w:semiHidden="0" w:uiPriority="61" w:unhideWhenUsed="0"/>
+    <w:lsdException w:name="Light Grid Accent 4" w:semiHidden="0" w:uiPriority="62" w:unhideWhenUsed="0"/>
+    <w:lsdException w:name="Medium Shading 1 Accent 4" w:semiHidden="0" w:uiPriority="63" w:unhideWhenUsed="0"/>
+    <w:lsdException w:name="Medium Shading 2 Accent 4" w:semiHidden="0" w:uiPriority="64" w:unhideWhenUsed="0"/>
+    <w:lsdException w:name="Medium List 1 Accent 4" w:semiHidden="0" w:uiPriority="65" w:unhideWhenUsed="0"/>
+    <w:lsdException w:name="Medium List 2 Accent 4" w:semiHidden="0" w:uiPriority="66" w:unhideWhenUsed="0"/>
+    <w:lsdException w:name="Medium Grid 1 Accent 4" w:semiHidden="0" w:uiPriority="67" w:unhideWhenUsed="0"/>
+    <w:lsdException w:name="Medium Grid 2 Accent 4" w:semiHidden="0" w:uiPriority="68" w:unhideWhenUsed="0"/>
+    <w:lsdException w:name="Medium Grid 3 Accent 4" w:semiHidden="0" w:uiPriority="69" w:unhideWhenUsed="0"/>
+    <w:lsdException w:name="Dark List Accent 4" w:semiHidden="0" w:uiPriority="70" w:unhideWhenUsed="0"/>
+    <w:lsdException w:name="Colorful Shading Accent 4" w:semiHidden="0" w:uiPriority="71" w:unhideWhenUsed="0"/>
+    <w:lsdException w:name="Colorful List Accent 4" w:semiHidden="0" w:uiPriority="72" w:unhideWhenUsed="0"/>
+    <w:lsdException w:name="Colorful Grid Accent 4" w:semiHidden="0" w:uiPriority="73" w:unhideWhenUsed="0"/>
+    <w:lsdException w:name="Light Shading Accent 5" w:semiHidden="0" w:uiPriority="60" w:unhideWhenUsed="0"/>
+    <w:lsdException w:name="Light List Accent 5" w:semiHidden="0" w:uiPriority="61" w:unhideWhenUsed="0"/>
+    <w:lsdException w:name="Light Grid Accent 5" w:semiHidden="0" w:uiPriority="62" w:unhideWhenUsed="0"/>
+    <w:lsdException w:name="Medium Shading 1 Accent 5" w:semiHidden="0" w:uiPriority="63" w:unhideWhenUsed="0"/>
+    <w:lsdException w:name="Medium Shading 2 Accent 5" w:semiHidden="0" w:uiPriority="64" w:unhideWhenUsed="0"/>
+    <w:lsdException w:name="Medium List 1 Accent 5" w:semiHidden="0" w:uiPriority="65" w:unhideWhenUsed="0"/>
+    <w:lsdException w:name="Medium List 2 Accent 5" w:semiHidden="0" w:uiPriority="66" w:unhideWhenUsed="0"/>
+    <w:lsdException w:name="Medium Grid 1 Accent 5" w:semiHidden="0" w:uiPriority="67" w:unhideWhenUsed="0"/>
+    <w:lsdException w:name="Medium Grid 2 Accent 5" w:semiHidden="0" w:uiPriority="68" w:unhideWhenUsed="0"/>
+    <w:lsdException w:name="Medium Grid 3 Accent 5" w:semiHidden="0" w:uiPriority="69" w:unhideWhenUsed="0"/>
+    <w:lsdException w:name="Dark List Accent 5" w:semiHidden="0" w:uiPriority="70" w:unhideWhenUsed="0"/>
+    <w:lsdException w:name="Colorful Shading Accent 5" w:semiHidden="0" w:uiPriority="71" w:unhideWhenUsed="0"/>
+    <w:lsdException w:name="Colorful List Accent 5" w:semiHidden="0" w:uiPriority="72" w:unhideWhenUsed="0"/>
+    <w:lsdException w:name="Colorful Grid Accent 5" w:semiHidden="0" w:uiPriority="73" w:unhideWhenUsed="0"/>
+    <w:lsdException w:name="Light Shading Accent 6" w:semiHidden="0" w:uiPriority="60" w:unhideWhenUsed="0"/>
+    <w:lsdException w:name="Light List Accent 6" w:semiHidden="0" w:uiPriority="61" w:unhideWhenUsed="0"/>
+    <w:lsdException w:name="Light Grid Accent 6" w:semiHidden="0" w:uiPriority="62" w:unhideWhenUsed="0"/>
+    <w:lsdException w:name="Medium Shading 1 Accent 6" w:semiHidden="0" w:uiPriority="63" w:unhideWhenUsed="0"/>
+    <w:lsdException w:name="Medium Shading 2 Accent 6" w:semiHidden="0" w:uiPriority="64" w:unhideWhenUsed="0"/>
+    <w:lsdException w:name="Medium List 1 Accent 6" w:semiHidden="0" w:uiPriority="65" w:unhideWhenUsed="0"/>
+    <w:lsdException w:name="Medium List 2 Accent 6" w:semiHidden="0" w:uiPriority="66" w:unhideWhenUsed="0"/>
+    <w:lsdException w:name="Medium Grid 1 Accent 6" w:semiHidden="0" w:uiPriority="67" w:unhideWhenUsed="0"/>
+    <w:lsdException w:name="Medium Grid 2 Accent 6" w:semiHidden="0" w:uiPriority="68" w:unhideWhenUsed="0"/>
+    <w:lsdException w:name="Medium Grid 3 Accent 6" w:semiHidden="0" w:uiPriority="69" w:unhideWhenUsed="0"/>
+    <w:lsdException w:name="Dark List Accent 6" w:semiHidden="0" w:uiPriority="70" w:unhideWhenUsed="0"/>
+    <w:lsdException w:name="Colorful Shading Accent 6" w:semiHidden="0" w:uiPriority="71" w:unhideWhenUsed="0"/>
+    <w:lsdException w:name="Colorful List Accent 6" w:semiHidden="0" w:uiPriority="72" w:unhideWhenUsed="0"/>
+    <w:lsdException w:name="Colorful Grid Accent 6" w:semiHidden="0" w:uiPriority="73" w:unhideWhenUsed="0"/>
+    <w:lsdException w:name="Subtle Emphasis" w:semiHidden="0" w:uiPriority="19" w:unhideWhenUsed="0" w:qFormat="1"/>
+    <w:lsdException w:name="Intense Emphasis" w:semiHidden="0" w:uiPriority="21" w:unhideWhenUsed="0" w:qFormat="1"/>
+    <w:lsdException w:name="Subtle Reference" w:semiHidden="0" w:uiPriority="31" w:unhideWhenUsed="0" w:qFormat="1"/>
+    <w:lsdException w:name="Intense Reference" w:semiHidden="0" w:uiPriority="32" w:unhideWhenUsed="0" w:qFormat="1"/>
+    <w:lsdException w:name="Book Title" w:semiHidden="0" w:uiPriority="33" w:unhideWhenUsed="0" w:qFormat="1"/>
+    <w:lsdException w:name="Bibliography" w:uiPriority="37"/>
+    <w:lsdException w:name="TOC Heading" w:uiPriority="39" w:qFormat="1"/>
+  </w:latentStyles>
+  <w:style w:type="paragraph" w:default="1" w:styleId="Normal">
+    <w:name w:val="Normal"/>
+    <w:qFormat/>
+  </w:style>
+  <w:style w:type="character" w:default="1" w:styleId="DefaultParagraphFont">
+    <w:name w:val="Default Paragraph Font"/>
+    <w:uiPriority w:val="1"/>
+    <w:semiHidden/>
+    <w:unhideWhenUsed/>
+  </w:style>
+  <w:style w:type="table" w:default="1" w:styleId="TableNormal">
+    <w:name w:val="Normal Table"/>
+    <w:uiPriority w:val="99"/>
+    <w:semiHidden/>
+    <w:unhideWhenUsed/>
+    <w:tblPr>
+      <w:tblInd w:w="0" w:type="dxa"/>
+      <w:tblCellMar>
+        <w:top w:w="0" w:type="dxa"/>
+        <w:left w:w="108" w:type="dxa"/>
+        <w:bottom w:w="0" w:type="dxa"/>
+        <w:right w:w="108" w:type="dxa"/>
+      </w:tblCellMar>
+    </w:tblPr>
+  </w:style>
+  <w:style w:type="numbering" w:default="1" w:styleId="NoList">
+    <w:name w:val="No List"/>
+    <w:uiPriority w:val="99"/>
+    <w:semiHidden/>
+    <w:unhideWhenUsed/>
+  </w:style>
+</w:styles>
+</file>
+
 <file path=word/glossary/webSettings.xml><?xml version="1.0" encoding="utf-8"?>
-<w:webSettings xmlns:mc="http://schemas.openxmlformats.org/markup-compatibility/2006" xmlns:r="http://schemas.openxmlformats.org/officeDocument/2006/relationships" xmlns:w="http://schemas.openxmlformats.org/wordprocessingml/2006/main" xmlns:w14="http://schemas.microsoft.com/office/word/2010/wordml" xmlns:w15="http://schemas.microsoft.com/office/word/2012/wordml" mc:Ignorable="w14 w15">
+<w:webSettings xmlns:mc="http://schemas.openxmlformats.org/markup-compatibility/2006" xmlns:r="http://schemas.openxmlformats.org/officeDocument/2006/relationships" xmlns:w="http://schemas.openxmlformats.org/wordprocessingml/2006/main" xmlns:w14="http://schemas.microsoft.com/office/word/2010/wordml" mc:Ignorable="w14">
   <w:optimizeForBrowser/>
 </w:webSettings>
 </file>
@@ -9675,7 +9913,7 @@
 </file>
 
 <file path=customXml/itemProps2.xml><?xml version="1.0" encoding="utf-8"?>
-<ds:datastoreItem xmlns:ds="http://schemas.openxmlformats.org/officeDocument/2006/customXml" ds:itemID="{271CE858-6924-4EAD-B8FB-62889C39D0EC}">
+<ds:datastoreItem xmlns:ds="http://schemas.openxmlformats.org/officeDocument/2006/customXml" ds:itemID="{6A5F10EE-38AD-454C-833A-23CE3258F50F}">
   <ds:schemaRefs>
     <ds:schemaRef ds:uri="http://schemas.openxmlformats.org/officeDocument/2006/bibliography"/>
   </ds:schemaRefs>

</xml_diff>

<commit_message>
Vision and Scope - Review Tecnica
</commit_message>
<xml_diff>
--- a/Docs/Project documentation/Vision and Scope.docx
+++ b/Docs/Project documentation/Vision and Scope.docx
@@ -60,7 +60,7 @@
                   </w:tcPr>
                   <w:p>
                     <w:pPr>
-                      <w:pStyle w:val="SemEspaamento"/>
+                      <w:pStyle w:val="NoSpacing"/>
                       <w:rPr>
                         <w:rFonts w:asciiTheme="majorHAnsi" w:eastAsiaTheme="majorEastAsia" w:hAnsiTheme="majorHAnsi" w:cstheme="majorBidi"/>
                       </w:rPr>
@@ -102,7 +102,7 @@
                 <w:sdtContent>
                   <w:p>
                     <w:pPr>
-                      <w:pStyle w:val="SemEspaamento"/>
+                      <w:pStyle w:val="NoSpacing"/>
                       <w:rPr>
                         <w:rFonts w:asciiTheme="majorHAnsi" w:eastAsiaTheme="majorEastAsia" w:hAnsiTheme="majorHAnsi" w:cstheme="majorBidi"/>
                         <w:color w:val="4F81BD" w:themeColor="accent1"/>
@@ -136,7 +136,6 @@
                 <w:dataBinding w:prefixMappings="xmlns:ns0='http://schemas.openxmlformats.org/package/2006/metadata/core-properties' xmlns:ns1='http://purl.org/dc/elements/1.1/'" w:xpath="/ns0:coreProperties[1]/ns1:subject[1]" w:storeItemID="{6C3C8BC8-F283-45AE-878A-BAB7291924A1}"/>
                 <w:text/>
               </w:sdtPr>
-              <w:sdtEndPr/>
               <w:sdtContent>
                 <w:tc>
                   <w:tcPr>
@@ -150,17 +149,55 @@
                   </w:tcPr>
                   <w:p>
                     <w:pPr>
-                      <w:pStyle w:val="SemEspaamento"/>
+                      <w:pStyle w:val="NoSpacing"/>
                       <w:rPr>
                         <w:rFonts w:asciiTheme="majorHAnsi" w:eastAsiaTheme="majorEastAsia" w:hAnsiTheme="majorHAnsi" w:cstheme="majorBidi"/>
                       </w:rPr>
                     </w:pPr>
-                    <w:r>
-                      <w:rPr>
-                        <w:rFonts w:asciiTheme="majorHAnsi" w:eastAsiaTheme="majorEastAsia" w:hAnsiTheme="majorHAnsi" w:cstheme="majorBidi"/>
-                      </w:rPr>
-                      <w:t>KeepYourTime</w:t>
-                    </w:r>
+                    <w:del w:id="0" w:author="Rui Ganhoto" w:date="2013-03-14T22:38:00Z">
+                      <w:r>
+                        <w:rPr>
+                          <w:rFonts w:asciiTheme="majorHAnsi" w:eastAsiaTheme="majorEastAsia" w:hAnsiTheme="majorHAnsi" w:cstheme="majorBidi"/>
+                        </w:rPr>
+                        <w:delText>KeepYourTime</w:delText>
+                      </w:r>
+                    </w:del>
+                    <w:proofErr w:type="spellStart"/>
+                    <w:ins w:id="1" w:author="Rui Ganhoto" w:date="2013-03-14T22:38:00Z">
+                      <w:r>
+                        <w:rPr>
+                          <w:rFonts w:asciiTheme="majorHAnsi" w:eastAsiaTheme="majorEastAsia" w:hAnsiTheme="majorHAnsi" w:cstheme="majorBidi"/>
+                        </w:rPr>
+                        <w:t>Keep</w:t>
+                      </w:r>
+                      <w:proofErr w:type="spellEnd"/>
+                      <w:r>
+                        <w:rPr>
+                          <w:rFonts w:asciiTheme="majorHAnsi" w:eastAsiaTheme="majorEastAsia" w:hAnsiTheme="majorHAnsi" w:cstheme="majorBidi"/>
+                        </w:rPr>
+                        <w:t xml:space="preserve"> </w:t>
+                      </w:r>
+                      <w:proofErr w:type="spellStart"/>
+                      <w:r>
+                        <w:rPr>
+                          <w:rFonts w:asciiTheme="majorHAnsi" w:eastAsiaTheme="majorEastAsia" w:hAnsiTheme="majorHAnsi" w:cstheme="majorBidi"/>
+                        </w:rPr>
+                        <w:t>Your</w:t>
+                      </w:r>
+                      <w:proofErr w:type="spellEnd"/>
+                      <w:r>
+                        <w:rPr>
+                          <w:rFonts w:asciiTheme="majorHAnsi" w:eastAsiaTheme="majorEastAsia" w:hAnsiTheme="majorHAnsi" w:cstheme="majorBidi"/>
+                        </w:rPr>
+                        <w:t xml:space="preserve"> </w:t>
+                      </w:r>
+                      <w:r>
+                        <w:rPr>
+                          <w:rFonts w:asciiTheme="majorHAnsi" w:eastAsiaTheme="majorEastAsia" w:hAnsiTheme="majorHAnsi" w:cstheme="majorBidi"/>
+                        </w:rPr>
+                        <w:t>Time</w:t>
+                      </w:r>
+                    </w:ins>
                   </w:p>
                 </w:tc>
               </w:sdtContent>
@@ -203,7 +240,7 @@
                 <w:sdtContent>
                   <w:p>
                     <w:pPr>
-                      <w:pStyle w:val="SemEspaamento"/>
+                      <w:pStyle w:val="NoSpacing"/>
                       <w:rPr>
                         <w:color w:val="4F81BD" w:themeColor="accent1"/>
                       </w:rPr>
@@ -236,7 +273,7 @@
                 <w:sdtContent>
                   <w:p>
                     <w:pPr>
-                      <w:pStyle w:val="SemEspaamento"/>
+                      <w:pStyle w:val="NoSpacing"/>
                       <w:rPr>
                         <w:color w:val="4F81BD" w:themeColor="accent1"/>
                       </w:rPr>
@@ -252,7 +289,7 @@
               </w:sdt>
               <w:p>
                 <w:pPr>
-                  <w:pStyle w:val="SemEspaamento"/>
+                  <w:pStyle w:val="NoSpacing"/>
                   <w:rPr>
                     <w:color w:val="4F81BD" w:themeColor="accent1"/>
                   </w:rPr>
@@ -318,15 +355,17 @@
       <w:sdtContent>
         <w:p>
           <w:pPr>
-            <w:pStyle w:val="Cabealhodondice"/>
+            <w:pStyle w:val="TOCHeading"/>
           </w:pPr>
+          <w:proofErr w:type="spellStart"/>
           <w:r>
             <w:t>Content</w:t>
           </w:r>
+          <w:proofErr w:type="spellEnd"/>
         </w:p>
         <w:p>
           <w:pPr>
-            <w:pStyle w:val="ndice1"/>
+            <w:pStyle w:val="TOC1"/>
             <w:tabs>
               <w:tab w:val="left" w:pos="440"/>
               <w:tab w:val="right" w:leader="dot" w:pos="8494"/>
@@ -355,7 +394,7 @@
           <w:hyperlink w:anchor="_Toc350531862" w:history="1">
             <w:r>
               <w:rPr>
-                <w:rStyle w:val="Hiperligao"/>
+                <w:rStyle w:val="Hyperlink"/>
                 <w:noProof/>
                 <w:lang w:val="en-US"/>
               </w:rPr>
@@ -371,7 +410,7 @@
             </w:r>
             <w:r>
               <w:rPr>
-                <w:rStyle w:val="Hiperligao"/>
+                <w:rStyle w:val="Hyperlink"/>
                 <w:noProof/>
                 <w:lang w:val="en-US"/>
               </w:rPr>
@@ -429,7 +468,7 @@
         </w:p>
         <w:p>
           <w:pPr>
-            <w:pStyle w:val="ndice1"/>
+            <w:pStyle w:val="TOC1"/>
             <w:tabs>
               <w:tab w:val="left" w:pos="660"/>
               <w:tab w:val="right" w:leader="dot" w:pos="8494"/>
@@ -443,7 +482,7 @@
           <w:hyperlink w:anchor="_Toc350531863" w:history="1">
             <w:r>
               <w:rPr>
-                <w:rStyle w:val="Hiperligao"/>
+                <w:rStyle w:val="Hyperlink"/>
                 <w:noProof/>
               </w:rPr>
               <w:t>1.1.</w:t>
@@ -458,7 +497,7 @@
             </w:r>
             <w:r>
               <w:rPr>
-                <w:rStyle w:val="Hiperligao"/>
+                <w:rStyle w:val="Hyperlink"/>
                 <w:noProof/>
               </w:rPr>
               <w:t>Background</w:t>
@@ -515,7 +554,7 @@
         </w:p>
         <w:p>
           <w:pPr>
-            <w:pStyle w:val="ndice1"/>
+            <w:pStyle w:val="TOC1"/>
             <w:tabs>
               <w:tab w:val="left" w:pos="660"/>
               <w:tab w:val="right" w:leader="dot" w:pos="8494"/>
@@ -529,7 +568,7 @@
           <w:hyperlink w:anchor="_Toc350531864" w:history="1">
             <w:r>
               <w:rPr>
-                <w:rStyle w:val="Hiperligao"/>
+                <w:rStyle w:val="Hyperlink"/>
                 <w:noProof/>
                 <w:lang w:val="en-US"/>
               </w:rPr>
@@ -545,7 +584,7 @@
             </w:r>
             <w:r>
               <w:rPr>
-                <w:rStyle w:val="Hiperligao"/>
+                <w:rStyle w:val="Hyperlink"/>
                 <w:noProof/>
                 <w:lang w:val="en-US"/>
               </w:rPr>
@@ -603,7 +642,7 @@
         </w:p>
         <w:p>
           <w:pPr>
-            <w:pStyle w:val="ndice1"/>
+            <w:pStyle w:val="TOC1"/>
             <w:tabs>
               <w:tab w:val="left" w:pos="660"/>
               <w:tab w:val="right" w:leader="dot" w:pos="8494"/>
@@ -617,7 +656,7 @@
           <w:hyperlink w:anchor="_Toc350531865" w:history="1">
             <w:r>
               <w:rPr>
-                <w:rStyle w:val="Hiperligao"/>
+                <w:rStyle w:val="Hyperlink"/>
                 <w:noProof/>
                 <w:lang w:val="en-US"/>
               </w:rPr>
@@ -633,7 +672,7 @@
             </w:r>
             <w:r>
               <w:rPr>
-                <w:rStyle w:val="Hiperligao"/>
+                <w:rStyle w:val="Hyperlink"/>
                 <w:noProof/>
                 <w:lang w:val="en-US"/>
               </w:rPr>
@@ -691,7 +730,7 @@
         </w:p>
         <w:p>
           <w:pPr>
-            <w:pStyle w:val="ndice1"/>
+            <w:pStyle w:val="TOC1"/>
             <w:tabs>
               <w:tab w:val="left" w:pos="440"/>
               <w:tab w:val="right" w:leader="dot" w:pos="8494"/>
@@ -705,7 +744,7 @@
           <w:hyperlink w:anchor="_Toc350531866" w:history="1">
             <w:r>
               <w:rPr>
-                <w:rStyle w:val="Hiperligao"/>
+                <w:rStyle w:val="Hyperlink"/>
                 <w:noProof/>
                 <w:lang w:val="en-US"/>
               </w:rPr>
@@ -721,7 +760,7 @@
             </w:r>
             <w:r>
               <w:rPr>
-                <w:rStyle w:val="Hiperligao"/>
+                <w:rStyle w:val="Hyperlink"/>
                 <w:noProof/>
                 <w:lang w:val="en-US"/>
               </w:rPr>
@@ -779,7 +818,7 @@
         </w:p>
         <w:p>
           <w:pPr>
-            <w:pStyle w:val="ndice1"/>
+            <w:pStyle w:val="TOC1"/>
             <w:tabs>
               <w:tab w:val="left" w:pos="660"/>
               <w:tab w:val="right" w:leader="dot" w:pos="8494"/>
@@ -793,7 +832,7 @@
           <w:hyperlink w:anchor="_Toc350531867" w:history="1">
             <w:r>
               <w:rPr>
-                <w:rStyle w:val="Hiperligao"/>
+                <w:rStyle w:val="Hyperlink"/>
                 <w:noProof/>
                 <w:lang w:val="en-US"/>
               </w:rPr>
@@ -809,7 +848,7 @@
             </w:r>
             <w:r>
               <w:rPr>
-                <w:rStyle w:val="Hiperligao"/>
+                <w:rStyle w:val="Hyperlink"/>
                 <w:noProof/>
                 <w:lang w:val="en-US"/>
               </w:rPr>
@@ -867,7 +906,7 @@
         </w:p>
         <w:p>
           <w:pPr>
-            <w:pStyle w:val="ndice1"/>
+            <w:pStyle w:val="TOC1"/>
             <w:tabs>
               <w:tab w:val="left" w:pos="660"/>
               <w:tab w:val="right" w:leader="dot" w:pos="8494"/>
@@ -881,7 +920,7 @@
           <w:hyperlink w:anchor="_Toc350531868" w:history="1">
             <w:r>
               <w:rPr>
-                <w:rStyle w:val="Hiperligao"/>
+                <w:rStyle w:val="Hyperlink"/>
                 <w:noProof/>
                 <w:lang w:val="en-US"/>
               </w:rPr>
@@ -897,7 +936,7 @@
             </w:r>
             <w:r>
               <w:rPr>
-                <w:rStyle w:val="Hiperligao"/>
+                <w:rStyle w:val="Hyperlink"/>
                 <w:noProof/>
                 <w:lang w:val="en-US"/>
               </w:rPr>
@@ -955,7 +994,7 @@
         </w:p>
         <w:p>
           <w:pPr>
-            <w:pStyle w:val="ndice1"/>
+            <w:pStyle w:val="TOC1"/>
             <w:tabs>
               <w:tab w:val="left" w:pos="660"/>
               <w:tab w:val="right" w:leader="dot" w:pos="8494"/>
@@ -969,7 +1008,7 @@
           <w:hyperlink w:anchor="_Toc350531869" w:history="1">
             <w:r>
               <w:rPr>
-                <w:rStyle w:val="Hiperligao"/>
+                <w:rStyle w:val="Hyperlink"/>
                 <w:noProof/>
                 <w:lang w:val="en-US"/>
               </w:rPr>
@@ -985,7 +1024,7 @@
             </w:r>
             <w:r>
               <w:rPr>
-                <w:rStyle w:val="Hiperligao"/>
+                <w:rStyle w:val="Hyperlink"/>
                 <w:noProof/>
                 <w:lang w:val="en-US"/>
               </w:rPr>
@@ -1043,7 +1082,7 @@
         </w:p>
         <w:p>
           <w:pPr>
-            <w:pStyle w:val="ndice1"/>
+            <w:pStyle w:val="TOC1"/>
             <w:tabs>
               <w:tab w:val="left" w:pos="440"/>
               <w:tab w:val="right" w:leader="dot" w:pos="8494"/>
@@ -1057,7 +1096,7 @@
           <w:hyperlink w:anchor="_Toc350531870" w:history="1">
             <w:r>
               <w:rPr>
-                <w:rStyle w:val="Hiperligao"/>
+                <w:rStyle w:val="Hyperlink"/>
                 <w:noProof/>
                 <w:lang w:val="en-US"/>
               </w:rPr>
@@ -1073,7 +1112,7 @@
             </w:r>
             <w:r>
               <w:rPr>
-                <w:rStyle w:val="Hiperligao"/>
+                <w:rStyle w:val="Hyperlink"/>
                 <w:noProof/>
                 <w:lang w:val="en-US"/>
               </w:rPr>
@@ -1131,7 +1170,7 @@
         </w:p>
         <w:p>
           <w:pPr>
-            <w:pStyle w:val="ndice1"/>
+            <w:pStyle w:val="TOC1"/>
             <w:tabs>
               <w:tab w:val="left" w:pos="440"/>
               <w:tab w:val="right" w:leader="dot" w:pos="8494"/>
@@ -1145,7 +1184,7 @@
           <w:hyperlink w:anchor="_Toc350531871" w:history="1">
             <w:r>
               <w:rPr>
-                <w:rStyle w:val="Hiperligao"/>
+                <w:rStyle w:val="Hyperlink"/>
                 <w:noProof/>
                 <w:lang w:val="en-US"/>
               </w:rPr>
@@ -1161,7 +1200,7 @@
             </w:r>
             <w:r>
               <w:rPr>
-                <w:rStyle w:val="Hiperligao"/>
+                <w:rStyle w:val="Hyperlink"/>
                 <w:noProof/>
                 <w:lang w:val="en-US"/>
               </w:rPr>
@@ -1219,7 +1258,7 @@
         </w:p>
         <w:p>
           <w:pPr>
-            <w:pStyle w:val="ndice1"/>
+            <w:pStyle w:val="TOC1"/>
             <w:tabs>
               <w:tab w:val="left" w:pos="660"/>
               <w:tab w:val="right" w:leader="dot" w:pos="8494"/>
@@ -1233,7 +1272,7 @@
           <w:hyperlink w:anchor="_Toc350531872" w:history="1">
             <w:r>
               <w:rPr>
-                <w:rStyle w:val="Hiperligao"/>
+                <w:rStyle w:val="Hyperlink"/>
                 <w:noProof/>
                 <w:lang w:val="en-US"/>
               </w:rPr>
@@ -1249,7 +1288,7 @@
             </w:r>
             <w:r>
               <w:rPr>
-                <w:rStyle w:val="Hiperligao"/>
+                <w:rStyle w:val="Hyperlink"/>
                 <w:noProof/>
                 <w:lang w:val="en-US"/>
               </w:rPr>
@@ -1316,6 +1355,14 @@
       </w:sdtContent>
     </w:sdt>
     <w:p>
+      <w:pPr>
+        <w:rPr>
+          <w:lang w:val="en-GB"/>
+          <w:rPrChange w:id="2" w:author="Rui Ganhoto" w:date="2013-03-14T22:41:00Z">
+            <w:rPr/>
+          </w:rPrChange>
+        </w:rPr>
+      </w:pPr>
       <w:r>
         <w:rPr>
           <w:rFonts w:asciiTheme="majorHAnsi" w:eastAsiaTheme="majorEastAsia" w:hAnsiTheme="majorHAnsi" w:cstheme="majorBidi"/>
@@ -1324,11 +1371,30 @@
           <w:color w:val="365F91" w:themeColor="accent1" w:themeShade="BF"/>
           <w:sz w:val="28"/>
           <w:szCs w:val="28"/>
+          <w:lang w:val="en-GB"/>
+          <w:rPrChange w:id="3" w:author="Rui Ganhoto" w:date="2013-03-14T22:41:00Z">
+            <w:rPr>
+              <w:rFonts w:asciiTheme="majorHAnsi" w:eastAsiaTheme="majorEastAsia" w:hAnsiTheme="majorHAnsi" w:cstheme="majorBidi"/>
+              <w:b/>
+              <w:bCs/>
+              <w:color w:val="365F91" w:themeColor="accent1" w:themeShade="BF"/>
+              <w:sz w:val="28"/>
+              <w:szCs w:val="28"/>
+            </w:rPr>
+          </w:rPrChange>
         </w:rPr>
         <w:t>Images</w:t>
       </w:r>
     </w:p>
     <w:p>
+      <w:pPr>
+        <w:rPr>
+          <w:lang w:val="en-GB"/>
+          <w:rPrChange w:id="4" w:author="Rui Ganhoto" w:date="2013-03-14T22:41:00Z">
+            <w:rPr/>
+          </w:rPrChange>
+        </w:rPr>
+      </w:pPr>
       <w:r>
         <w:rPr>
           <w:lang w:val="en-US"/>
@@ -1336,6 +1402,12 @@
         <w:fldChar w:fldCharType="begin"/>
       </w:r>
       <w:r>
+        <w:rPr>
+          <w:lang w:val="en-GB"/>
+          <w:rPrChange w:id="5" w:author="Rui Ganhoto" w:date="2013-03-14T22:41:00Z">
+            <w:rPr/>
+          </w:rPrChange>
+        </w:rPr>
         <w:instrText xml:space="preserve"> TOC \h \z \c "Figure" </w:instrText>
       </w:r>
       <w:r>
@@ -1344,14 +1416,35 @@
         </w:rPr>
         <w:fldChar w:fldCharType="separate"/>
       </w:r>
-      <w:r>
-        <w:rPr>
-          <w:b/>
-          <w:bCs/>
-          <w:noProof/>
-        </w:rPr>
-        <w:t>Não foi encontrada nenhuma entrada do índice de ilustrações.</w:t>
-      </w:r>
+      <w:ins w:id="6" w:author="Rui Ganhoto" w:date="2013-03-14T22:41:00Z">
+        <w:r>
+          <w:rPr>
+            <w:b/>
+            <w:bCs/>
+            <w:noProof/>
+            <w:lang w:val="en-US"/>
+          </w:rPr>
+          <w:t>No table of figures entries found.</w:t>
+        </w:r>
+      </w:ins>
+      <w:del w:id="7" w:author="Rui Ganhoto" w:date="2013-03-14T22:41:00Z">
+        <w:r>
+          <w:rPr>
+            <w:b/>
+            <w:bCs/>
+            <w:noProof/>
+            <w:lang w:val="en-GB"/>
+            <w:rPrChange w:id="8" w:author="Rui Ganhoto" w:date="2013-03-14T22:41:00Z">
+              <w:rPr>
+                <w:b/>
+                <w:bCs/>
+                <w:noProof/>
+              </w:rPr>
+            </w:rPrChange>
+          </w:rPr>
+          <w:delText>Não foi encontrada nenhuma entrada do índice de ilustrações.</w:delText>
+        </w:r>
+      </w:del>
       <w:r>
         <w:rPr>
           <w:lang w:val="en-US"/>
@@ -1380,7 +1473,7 @@
     </w:p>
     <w:p>
       <w:pPr>
-        <w:pStyle w:val="ndicedeilustraes"/>
+        <w:pStyle w:val="TableofFigures"/>
         <w:tabs>
           <w:tab w:val="right" w:leader="dot" w:pos="8494"/>
         </w:tabs>
@@ -1408,7 +1501,7 @@
       <w:hyperlink w:anchor="_Toc350531752" w:history="1">
         <w:r>
           <w:rPr>
-            <w:rStyle w:val="Hiperligao"/>
+            <w:rStyle w:val="Hyperlink"/>
             <w:noProof/>
             <w:lang w:val="en-US"/>
           </w:rPr>
@@ -1466,7 +1559,7 @@
     </w:p>
     <w:p>
       <w:pPr>
-        <w:pStyle w:val="ndicedeilustraes"/>
+        <w:pStyle w:val="TableofFigures"/>
         <w:tabs>
           <w:tab w:val="right" w:leader="dot" w:pos="8494"/>
         </w:tabs>
@@ -1479,7 +1572,7 @@
       <w:hyperlink w:anchor="_Toc350531753" w:history="1">
         <w:r>
           <w:rPr>
-            <w:rStyle w:val="Hiperligao"/>
+            <w:rStyle w:val="Hyperlink"/>
             <w:noProof/>
             <w:lang w:val="en-US"/>
           </w:rPr>
@@ -1537,7 +1630,7 @@
     </w:p>
     <w:p>
       <w:pPr>
-        <w:pStyle w:val="ndicedeilustraes"/>
+        <w:pStyle w:val="TableofFigures"/>
         <w:tabs>
           <w:tab w:val="right" w:leader="dot" w:pos="8494"/>
         </w:tabs>
@@ -1550,7 +1643,7 @@
       <w:hyperlink w:anchor="_Toc350531754" w:history="1">
         <w:r>
           <w:rPr>
-            <w:rStyle w:val="Hiperligao"/>
+            <w:rStyle w:val="Hyperlink"/>
             <w:noProof/>
             <w:lang w:val="en-US"/>
           </w:rPr>
@@ -1622,7 +1715,7 @@
     <w:p/>
     <w:tbl>
       <w:tblPr>
-        <w:tblStyle w:val="Tabelacomgrelha"/>
+        <w:tblStyle w:val="TableGrid"/>
         <w:tblW w:w="9606" w:type="dxa"/>
         <w:tblLook w:val="04A0" w:firstRow="1" w:lastRow="0" w:firstColumn="1" w:lastColumn="0" w:noHBand="0" w:noVBand="1"/>
       </w:tblPr>
@@ -1790,7 +1883,7 @@
             <w:sdtContent>
               <w:p>
                 <w:pPr>
-                  <w:pStyle w:val="SemEspaamento"/>
+                  <w:pStyle w:val="NoSpacing"/>
                   <w:jc w:val="center"/>
                   <w:rPr>
                     <w:rFonts w:eastAsiaTheme="minorHAnsi"/>
@@ -1817,12 +1910,28 @@
                 <w:lang w:val="en-US"/>
               </w:rPr>
             </w:pPr>
-            <w:r>
-              <w:rPr>
-                <w:lang w:val="en-US"/>
-              </w:rPr>
-              <w:t>João Girão</w:t>
-            </w:r>
+            <w:proofErr w:type="spellStart"/>
+            <w:r>
+              <w:rPr>
+                <w:lang w:val="en-US"/>
+              </w:rPr>
+              <w:t>João</w:t>
+            </w:r>
+            <w:proofErr w:type="spellEnd"/>
+            <w:r>
+              <w:rPr>
+                <w:lang w:val="en-US"/>
+              </w:rPr>
+              <w:t xml:space="preserve"> </w:t>
+            </w:r>
+            <w:proofErr w:type="spellStart"/>
+            <w:r>
+              <w:rPr>
+                <w:lang w:val="en-US"/>
+              </w:rPr>
+              <w:t>Girão</w:t>
+            </w:r>
+            <w:proofErr w:type="spellEnd"/>
           </w:p>
         </w:tc>
         <w:tc>
@@ -1886,7 +1995,7 @@
           </w:tcPr>
           <w:p>
             <w:pPr>
-              <w:pStyle w:val="SemEspaamento"/>
+              <w:pStyle w:val="NoSpacing"/>
               <w:jc w:val="center"/>
               <w:rPr>
                 <w:rFonts w:eastAsiaTheme="minorHAnsi"/>
@@ -1971,7 +2080,7 @@
           </w:tcPr>
           <w:p>
             <w:pPr>
-              <w:pStyle w:val="SemEspaamento"/>
+              <w:pStyle w:val="NoSpacing"/>
               <w:jc w:val="center"/>
               <w:rPr>
                 <w:rFonts w:eastAsiaTheme="minorHAnsi"/>
@@ -2056,7 +2165,7 @@
           </w:tcPr>
           <w:p>
             <w:pPr>
-              <w:pStyle w:val="SemEspaamento"/>
+              <w:pStyle w:val="NoSpacing"/>
               <w:jc w:val="center"/>
               <w:rPr>
                 <w:rFonts w:eastAsiaTheme="minorHAnsi"/>
@@ -2084,11 +2193,19 @@
                 <w:lang w:val="en-US"/>
               </w:rPr>
             </w:pPr>
-            <w:r>
-              <w:rPr>
-                <w:lang w:val="en-US"/>
-              </w:rPr>
-              <w:t>Mário Oliveira</w:t>
+            <w:proofErr w:type="spellStart"/>
+            <w:r>
+              <w:rPr>
+                <w:lang w:val="en-US"/>
+              </w:rPr>
+              <w:t>Mário</w:t>
+            </w:r>
+            <w:proofErr w:type="spellEnd"/>
+            <w:r>
+              <w:rPr>
+                <w:lang w:val="en-US"/>
+              </w:rPr>
+              <w:t xml:space="preserve"> Oliveira</w:t>
             </w:r>
           </w:p>
         </w:tc>
@@ -2143,7 +2260,7 @@
           </w:tcPr>
           <w:p>
             <w:pPr>
-              <w:pStyle w:val="SemEspaamento"/>
+              <w:pStyle w:val="NoSpacing"/>
               <w:jc w:val="center"/>
               <w:rPr>
                 <w:rFonts w:eastAsiaTheme="minorHAnsi"/>
@@ -2175,8 +2292,16 @@
               <w:rPr>
                 <w:lang w:val="en-US"/>
               </w:rPr>
-              <w:t>Filipe Brandão</w:t>
-            </w:r>
+              <w:t xml:space="preserve">Filipe </w:t>
+            </w:r>
+            <w:proofErr w:type="spellStart"/>
+            <w:r>
+              <w:rPr>
+                <w:lang w:val="en-US"/>
+              </w:rPr>
+              <w:t>Brandão</w:t>
+            </w:r>
+            <w:proofErr w:type="spellEnd"/>
           </w:p>
         </w:tc>
         <w:tc>
@@ -2230,7 +2355,7 @@
           </w:tcPr>
           <w:p>
             <w:pPr>
-              <w:pStyle w:val="SemEspaamento"/>
+              <w:pStyle w:val="NoSpacing"/>
               <w:jc w:val="center"/>
               <w:rPr>
                 <w:rFonts w:eastAsiaTheme="minorHAnsi"/>
@@ -2292,7 +2417,7 @@
           </w:tcPr>
           <w:p>
             <w:pPr>
-              <w:pStyle w:val="SemEspaamento"/>
+              <w:pStyle w:val="NoSpacing"/>
               <w:jc w:val="center"/>
               <w:rPr>
                 <w:rFonts w:eastAsiaTheme="minorHAnsi"/>
@@ -2349,12 +2474,12 @@
     </w:tbl>
     <w:p>
       <w:pPr>
-        <w:pStyle w:val="Legenda"/>
-        <w:rPr>
-          <w:lang w:val="en-US"/>
-        </w:rPr>
-      </w:pPr>
-      <w:bookmarkStart w:id="0" w:name="_Toc350531752"/>
+        <w:pStyle w:val="Caption"/>
+        <w:rPr>
+          <w:lang w:val="en-US"/>
+        </w:rPr>
+      </w:pPr>
+      <w:bookmarkStart w:id="9" w:name="_Toc350531752"/>
       <w:r>
         <w:rPr>
           <w:lang w:val="en-US"/>
@@ -2405,7 +2530,7 @@
         </w:rPr>
         <w:t>Contributors</w:t>
       </w:r>
-      <w:bookmarkEnd w:id="0"/>
+      <w:bookmarkEnd w:id="9"/>
     </w:p>
     <w:p>
       <w:pPr>
@@ -2416,7 +2541,7 @@
     </w:p>
     <w:tbl>
       <w:tblPr>
-        <w:tblStyle w:val="Tabelacomgrelha"/>
+        <w:tblStyle w:val="TableGrid"/>
         <w:tblW w:w="9607" w:type="dxa"/>
         <w:tblLook w:val="04A0" w:firstRow="1" w:lastRow="0" w:firstColumn="1" w:lastColumn="0" w:noHBand="0" w:noVBand="1"/>
       </w:tblPr>
@@ -2638,7 +2763,7 @@
             <w:sdtContent>
               <w:p>
                 <w:pPr>
-                  <w:pStyle w:val="SemEspaamento"/>
+                  <w:pStyle w:val="NoSpacing"/>
                   <w:jc w:val="center"/>
                   <w:rPr>
                     <w:rFonts w:eastAsiaTheme="minorHAnsi"/>
@@ -2685,12 +2810,28 @@
                 <w:lang w:val="en-US"/>
               </w:rPr>
             </w:pPr>
-            <w:r>
-              <w:rPr>
-                <w:lang w:val="en-US"/>
-              </w:rPr>
-              <w:t>João Girão</w:t>
-            </w:r>
+            <w:proofErr w:type="spellStart"/>
+            <w:r>
+              <w:rPr>
+                <w:lang w:val="en-US"/>
+              </w:rPr>
+              <w:t>João</w:t>
+            </w:r>
+            <w:proofErr w:type="spellEnd"/>
+            <w:r>
+              <w:rPr>
+                <w:lang w:val="en-US"/>
+              </w:rPr>
+              <w:t xml:space="preserve"> </w:t>
+            </w:r>
+            <w:proofErr w:type="spellStart"/>
+            <w:r>
+              <w:rPr>
+                <w:lang w:val="en-US"/>
+              </w:rPr>
+              <w:t>Girão</w:t>
+            </w:r>
+            <w:proofErr w:type="spellEnd"/>
           </w:p>
         </w:tc>
         <w:tc>
@@ -2756,7 +2897,7 @@
           </w:tcPr>
           <w:p>
             <w:pPr>
-              <w:pStyle w:val="SemEspaamento"/>
+              <w:pStyle w:val="NoSpacing"/>
               <w:jc w:val="center"/>
               <w:rPr>
                 <w:rFonts w:eastAsiaTheme="minorHAnsi"/>
@@ -2881,7 +3022,7 @@
           </w:tcPr>
           <w:p>
             <w:pPr>
-              <w:pStyle w:val="SemEspaamento"/>
+              <w:pStyle w:val="NoSpacing"/>
               <w:jc w:val="center"/>
               <w:rPr>
                 <w:rFonts w:eastAsiaTheme="minorHAnsi"/>
@@ -3005,7 +3146,7 @@
           </w:tcPr>
           <w:p>
             <w:pPr>
-              <w:pStyle w:val="SemEspaamento"/>
+              <w:pStyle w:val="NoSpacing"/>
               <w:jc w:val="center"/>
               <w:rPr>
                 <w:rFonts w:eastAsiaTheme="minorHAnsi"/>
@@ -3148,7 +3289,7 @@
           </w:tcPr>
           <w:p>
             <w:pPr>
-              <w:pStyle w:val="SemEspaamento"/>
+              <w:pStyle w:val="NoSpacing"/>
               <w:jc w:val="center"/>
               <w:rPr>
                 <w:rFonts w:eastAsiaTheme="minorHAnsi"/>
@@ -3202,17 +3343,47 @@
                 <w:lang w:val="en-US"/>
               </w:rPr>
             </w:pPr>
-            <w:r>
-              <w:rPr>
-                <w:lang w:val="en-US"/>
-              </w:rPr>
-              <w:t>João Girão</w:t>
-            </w:r>
-            <w:r>
-              <w:rPr>
-                <w:lang w:val="en-US"/>
-              </w:rPr>
-              <w:t xml:space="preserve"> &amp; Mário Oliveira</w:t>
+            <w:proofErr w:type="spellStart"/>
+            <w:r>
+              <w:rPr>
+                <w:lang w:val="en-US"/>
+              </w:rPr>
+              <w:t>João</w:t>
+            </w:r>
+            <w:proofErr w:type="spellEnd"/>
+            <w:r>
+              <w:rPr>
+                <w:lang w:val="en-US"/>
+              </w:rPr>
+              <w:t xml:space="preserve"> </w:t>
+            </w:r>
+            <w:proofErr w:type="spellStart"/>
+            <w:r>
+              <w:rPr>
+                <w:lang w:val="en-US"/>
+              </w:rPr>
+              <w:t>Girão</w:t>
+            </w:r>
+            <w:proofErr w:type="spellEnd"/>
+            <w:r>
+              <w:rPr>
+                <w:lang w:val="en-US"/>
+              </w:rPr>
+              <w:t xml:space="preserve"> &amp; </w:t>
+            </w:r>
+            <w:proofErr w:type="spellStart"/>
+            <w:r>
+              <w:rPr>
+                <w:lang w:val="en-US"/>
+              </w:rPr>
+              <w:t>Mário</w:t>
+            </w:r>
+            <w:proofErr w:type="spellEnd"/>
+            <w:r>
+              <w:rPr>
+                <w:lang w:val="en-US"/>
+              </w:rPr>
+              <w:t xml:space="preserve"> Oliveira</w:t>
             </w:r>
           </w:p>
         </w:tc>
@@ -3304,7 +3475,7 @@
           </w:tcPr>
           <w:p>
             <w:pPr>
-              <w:pStyle w:val="SemEspaamento"/>
+              <w:pStyle w:val="NoSpacing"/>
               <w:jc w:val="center"/>
               <w:rPr>
                 <w:rFonts w:eastAsiaTheme="minorHAnsi"/>
@@ -3356,8 +3527,16 @@
               <w:rPr>
                 <w:lang w:val="en-US"/>
               </w:rPr>
-              <w:t>Filipe Brandão</w:t>
-            </w:r>
+              <w:t xml:space="preserve">Filipe </w:t>
+            </w:r>
+            <w:proofErr w:type="spellStart"/>
+            <w:r>
+              <w:rPr>
+                <w:lang w:val="en-US"/>
+              </w:rPr>
+              <w:t>Brandão</w:t>
+            </w:r>
+            <w:proofErr w:type="spellEnd"/>
           </w:p>
         </w:tc>
         <w:tc>
@@ -3424,7 +3603,7 @@
           </w:tcPr>
           <w:p>
             <w:pPr>
-              <w:pStyle w:val="SemEspaamento"/>
+              <w:pStyle w:val="NoSpacing"/>
               <w:jc w:val="center"/>
               <w:rPr>
                 <w:rFonts w:eastAsiaTheme="minorHAnsi"/>
@@ -3472,11 +3651,19 @@
                 <w:lang w:val="en-US"/>
               </w:rPr>
             </w:pPr>
-            <w:r>
-              <w:rPr>
-                <w:lang w:val="en-US"/>
-              </w:rPr>
-              <w:t>Mário Oliveira</w:t>
+            <w:proofErr w:type="spellStart"/>
+            <w:r>
+              <w:rPr>
+                <w:lang w:val="en-US"/>
+              </w:rPr>
+              <w:t>Mário</w:t>
+            </w:r>
+            <w:proofErr w:type="spellEnd"/>
+            <w:r>
+              <w:rPr>
+                <w:lang w:val="en-US"/>
+              </w:rPr>
+              <w:t xml:space="preserve"> Oliveira</w:t>
             </w:r>
           </w:p>
         </w:tc>
@@ -3544,7 +3731,7 @@
           </w:tcPr>
           <w:p>
             <w:pPr>
-              <w:pStyle w:val="SemEspaamento"/>
+              <w:pStyle w:val="NoSpacing"/>
               <w:jc w:val="center"/>
               <w:rPr>
                 <w:rFonts w:eastAsiaTheme="minorHAnsi"/>
@@ -3592,11 +3779,19 @@
                 <w:lang w:val="en-US"/>
               </w:rPr>
             </w:pPr>
-            <w:r>
-              <w:rPr>
-                <w:lang w:val="en-US"/>
-              </w:rPr>
-              <w:t>Mário Oliveira</w:t>
+            <w:proofErr w:type="spellStart"/>
+            <w:r>
+              <w:rPr>
+                <w:lang w:val="en-US"/>
+              </w:rPr>
+              <w:t>Mário</w:t>
+            </w:r>
+            <w:proofErr w:type="spellEnd"/>
+            <w:r>
+              <w:rPr>
+                <w:lang w:val="en-US"/>
+              </w:rPr>
+              <w:t xml:space="preserve"> Oliveira</w:t>
             </w:r>
           </w:p>
         </w:tc>
@@ -3664,14 +3859,14 @@
           </w:tcPr>
           <w:p>
             <w:pPr>
-              <w:pStyle w:val="SemEspaamento"/>
+              <w:pStyle w:val="NoSpacing"/>
               <w:jc w:val="center"/>
               <w:rPr>
                 <w:rFonts w:eastAsiaTheme="minorHAnsi"/>
                 <w:lang w:val="en-US"/>
               </w:rPr>
             </w:pPr>
-            <w:ins w:id="1" w:author="Filipe" w:date="2013-03-09T20:34:00Z">
+            <w:ins w:id="10" w:author="Filipe" w:date="2013-03-09T20:34:00Z">
               <w:r>
                 <w:rPr>
                   <w:rFonts w:eastAsiaTheme="minorHAnsi"/>
@@ -3694,7 +3889,7 @@
                 <w:lang w:val="en-US"/>
               </w:rPr>
             </w:pPr>
-            <w:ins w:id="2" w:author="Filipe" w:date="2013-03-09T20:34:00Z">
+            <w:ins w:id="11" w:author="Filipe" w:date="2013-03-09T20:34:00Z">
               <w:r>
                 <w:rPr>
                   <w:lang w:val="en-US"/>
@@ -3716,15 +3911,22 @@
                 <w:lang w:val="en-US"/>
               </w:rPr>
             </w:pPr>
-            <w:ins w:id="3" w:author="Filipe" w:date="2013-03-09T20:34:00Z">
+            <w:ins w:id="12" w:author="Filipe" w:date="2013-03-09T20:34:00Z">
               <w:r>
                 <w:rPr>
                   <w:lang w:val="en-US"/>
                 </w:rPr>
-                <w:t>Filipe Brand</w:t>
+                <w:t xml:space="preserve">Filipe </w:t>
+              </w:r>
+              <w:proofErr w:type="spellStart"/>
+              <w:r>
+                <w:rPr>
+                  <w:lang w:val="en-US"/>
+                </w:rPr>
+                <w:t>Brand</w:t>
               </w:r>
             </w:ins>
-            <w:ins w:id="4" w:author="Filipe" w:date="2013-03-09T20:35:00Z">
+            <w:ins w:id="13" w:author="Filipe" w:date="2013-03-09T20:35:00Z">
               <w:r>
                 <w:rPr>
                   <w:lang w:val="en-US"/>
@@ -3732,6 +3934,7 @@
                 <w:t>ão</w:t>
               </w:r>
             </w:ins>
+            <w:proofErr w:type="spellEnd"/>
           </w:p>
         </w:tc>
         <w:tc>
@@ -3746,7 +3949,7 @@
                 <w:lang w:val="en-US"/>
               </w:rPr>
             </w:pPr>
-            <w:ins w:id="5" w:author="Filipe" w:date="2013-03-09T20:35:00Z">
+            <w:ins w:id="14" w:author="Filipe" w:date="2013-03-09T20:35:00Z">
               <w:r>
                 <w:rPr>
                   <w:lang w:val="en-US"/>
@@ -3783,7 +3986,7 @@
                 <w:lang w:val="en-US"/>
               </w:rPr>
             </w:pPr>
-            <w:ins w:id="6" w:author="Filipe" w:date="2013-03-09T20:35:00Z">
+            <w:ins w:id="15" w:author="Filipe" w:date="2013-03-09T20:35:00Z">
               <w:r>
                 <w:rPr>
                   <w:lang w:val="en-US"/>
@@ -3802,14 +4005,14 @@
           </w:tcPr>
           <w:p>
             <w:pPr>
-              <w:pStyle w:val="SemEspaamento"/>
+              <w:pStyle w:val="NoSpacing"/>
               <w:jc w:val="center"/>
               <w:rPr>
                 <w:rFonts w:eastAsiaTheme="minorHAnsi"/>
                 <w:lang w:val="en-US"/>
               </w:rPr>
             </w:pPr>
-            <w:ins w:id="7" w:author="Carla" w:date="2013-03-13T23:02:00Z">
+            <w:ins w:id="16" w:author="Carla" w:date="2013-03-13T23:02:00Z">
               <w:r>
                 <w:rPr>
                   <w:rFonts w:eastAsiaTheme="minorHAnsi"/>
@@ -3832,7 +4035,7 @@
                 <w:lang w:val="en-US"/>
               </w:rPr>
             </w:pPr>
-            <w:ins w:id="8" w:author="Carla" w:date="2013-03-13T23:02:00Z">
+            <w:ins w:id="17" w:author="Carla" w:date="2013-03-13T23:02:00Z">
               <w:r>
                 <w:rPr>
                   <w:lang w:val="en-US"/>
@@ -3840,7 +4043,7 @@
                 <w:t>Review English</w:t>
               </w:r>
             </w:ins>
-            <w:ins w:id="9" w:author="Carla" w:date="2013-03-13T23:03:00Z">
+            <w:ins w:id="18" w:author="Carla" w:date="2013-03-13T23:03:00Z">
               <w:r>
                 <w:rPr>
                   <w:lang w:val="en-US"/>
@@ -3862,7 +4065,7 @@
                 <w:lang w:val="en-US"/>
               </w:rPr>
             </w:pPr>
-            <w:ins w:id="10" w:author="Carla" w:date="2013-03-13T23:03:00Z">
+            <w:ins w:id="19" w:author="Carla" w:date="2013-03-13T23:03:00Z">
               <w:r>
                 <w:rPr>
                   <w:lang w:val="en-US"/>
@@ -3884,7 +4087,7 @@
                 <w:lang w:val="en-US"/>
               </w:rPr>
             </w:pPr>
-            <w:ins w:id="11" w:author="Carla" w:date="2013-03-13T23:03:00Z">
+            <w:ins w:id="20" w:author="Carla" w:date="2013-03-13T23:03:00Z">
               <w:r>
                 <w:rPr>
                   <w:lang w:val="en-US"/>
@@ -3921,7 +4124,7 @@
                 <w:lang w:val="en-US"/>
               </w:rPr>
             </w:pPr>
-            <w:ins w:id="12" w:author="Carla" w:date="2013-03-13T23:03:00Z">
+            <w:ins w:id="21" w:author="Carla" w:date="2013-03-13T23:03:00Z">
               <w:r>
                 <w:rPr>
                   <w:lang w:val="en-US"/>
@@ -3940,7 +4143,7 @@
           </w:tcPr>
           <w:p>
             <w:pPr>
-              <w:pStyle w:val="SemEspaamento"/>
+              <w:pStyle w:val="NoSpacing"/>
               <w:jc w:val="center"/>
               <w:rPr>
                 <w:rFonts w:eastAsiaTheme="minorHAnsi"/>
@@ -4024,12 +4227,12 @@
     </w:tbl>
     <w:p>
       <w:pPr>
-        <w:pStyle w:val="Legenda"/>
-        <w:rPr>
-          <w:lang w:val="en-US"/>
-        </w:rPr>
-      </w:pPr>
-      <w:bookmarkStart w:id="13" w:name="_Toc350531753"/>
+        <w:pStyle w:val="Caption"/>
+        <w:rPr>
+          <w:lang w:val="en-US"/>
+        </w:rPr>
+      </w:pPr>
+      <w:bookmarkStart w:id="22" w:name="_Toc350531753"/>
       <w:r>
         <w:rPr>
           <w:lang w:val="en-US"/>
@@ -4074,7 +4277,7 @@
         </w:rPr>
         <w:t>: Version history</w:t>
       </w:r>
-      <w:bookmarkEnd w:id="13"/>
+      <w:bookmarkEnd w:id="22"/>
     </w:p>
     <w:p>
       <w:pPr>
@@ -4107,7 +4310,7 @@
     </w:p>
     <w:p>
       <w:pPr>
-        <w:pStyle w:val="Cabealho1"/>
+        <w:pStyle w:val="Heading1"/>
         <w:numPr>
           <w:ilvl w:val="0"/>
           <w:numId w:val="1"/>
@@ -4116,29 +4319,29 @@
           <w:lang w:val="en-US"/>
         </w:rPr>
       </w:pPr>
-      <w:bookmarkStart w:id="14" w:name="_Toc350531862"/>
+      <w:bookmarkStart w:id="23" w:name="_Toc350531862"/>
       <w:r>
         <w:rPr>
           <w:lang w:val="en-US"/>
         </w:rPr>
         <w:t>Business Requirements</w:t>
       </w:r>
-      <w:bookmarkEnd w:id="14"/>
+      <w:bookmarkEnd w:id="23"/>
     </w:p>
     <w:p>
       <w:pPr>
-        <w:pStyle w:val="Cabealho1"/>
+        <w:pStyle w:val="Heading1"/>
         <w:numPr>
           <w:ilvl w:val="1"/>
           <w:numId w:val="1"/>
         </w:numPr>
         <w:ind w:hanging="11"/>
       </w:pPr>
-      <w:bookmarkStart w:id="15" w:name="_Toc350531863"/>
+      <w:bookmarkStart w:id="24" w:name="_Toc350531863"/>
       <w:r>
         <w:t>Background</w:t>
       </w:r>
-      <w:bookmarkEnd w:id="15"/>
+      <w:bookmarkEnd w:id="24"/>
     </w:p>
     <w:p>
       <w:pPr>
@@ -4379,7 +4582,7 @@
         </w:rPr>
         <w:t xml:space="preserve">the </w:t>
       </w:r>
-      <w:del w:id="16" w:author="Carla" w:date="2013-03-13T22:32:00Z">
+      <w:del w:id="25" w:author="Carla" w:date="2013-03-13T22:32:00Z">
         <w:r>
           <w:rPr>
             <w:lang w:val="en-US"/>
@@ -4399,7 +4602,7 @@
         </w:rPr>
         <w:t>time</w:t>
       </w:r>
-      <w:ins w:id="17" w:author="Carla" w:date="2013-03-13T22:32:00Z">
+      <w:ins w:id="26" w:author="Carla" w:date="2013-03-13T22:32:00Z">
         <w:r>
           <w:rPr>
             <w:lang w:val="en-US"/>
@@ -4526,7 +4729,7 @@
     </w:p>
     <w:p>
       <w:pPr>
-        <w:pStyle w:val="Cabealho1"/>
+        <w:pStyle w:val="Heading1"/>
         <w:numPr>
           <w:ilvl w:val="1"/>
           <w:numId w:val="1"/>
@@ -4536,14 +4739,14 @@
           <w:lang w:val="en-US"/>
         </w:rPr>
       </w:pPr>
-      <w:bookmarkStart w:id="18" w:name="_Toc350531864"/>
+      <w:bookmarkStart w:id="27" w:name="_Toc350531864"/>
       <w:r>
         <w:rPr>
           <w:lang w:val="en-US"/>
         </w:rPr>
         <w:t>Objectives and Success Criteria</w:t>
       </w:r>
-      <w:bookmarkEnd w:id="18"/>
+      <w:bookmarkEnd w:id="27"/>
     </w:p>
     <w:p>
       <w:pPr>
@@ -4641,7 +4844,7 @@
     </w:p>
     <w:p>
       <w:pPr>
-        <w:pStyle w:val="Cabealho1"/>
+        <w:pStyle w:val="Heading1"/>
         <w:numPr>
           <w:ilvl w:val="1"/>
           <w:numId w:val="1"/>
@@ -4651,14 +4854,14 @@
           <w:lang w:val="en-US"/>
         </w:rPr>
       </w:pPr>
-      <w:bookmarkStart w:id="19" w:name="_Toc350531865"/>
+      <w:bookmarkStart w:id="28" w:name="_Toc350531865"/>
       <w:r>
         <w:rPr>
           <w:lang w:val="en-US"/>
         </w:rPr>
         <w:t>Business Risks</w:t>
       </w:r>
-      <w:bookmarkEnd w:id="19"/>
+      <w:bookmarkEnd w:id="28"/>
     </w:p>
     <w:p>
       <w:pPr>
@@ -4717,7 +4920,7 @@
     </w:p>
     <w:p>
       <w:pPr>
-        <w:pStyle w:val="Cabealho1"/>
+        <w:pStyle w:val="Heading1"/>
         <w:numPr>
           <w:ilvl w:val="0"/>
           <w:numId w:val="1"/>
@@ -4726,7 +4929,7 @@
           <w:lang w:val="en-US"/>
         </w:rPr>
       </w:pPr>
-      <w:bookmarkStart w:id="20" w:name="_Toc350531866"/>
+      <w:bookmarkStart w:id="29" w:name="_Toc350531866"/>
       <w:r>
         <w:rPr>
           <w:lang w:val="en-US"/>
@@ -4734,11 +4937,11 @@
         <w:lastRenderedPageBreak/>
         <w:t>Vision of the Solution</w:t>
       </w:r>
-      <w:bookmarkEnd w:id="20"/>
+      <w:bookmarkEnd w:id="29"/>
     </w:p>
     <w:p>
       <w:pPr>
-        <w:pStyle w:val="Cabealho1"/>
+        <w:pStyle w:val="Heading1"/>
         <w:numPr>
           <w:ilvl w:val="1"/>
           <w:numId w:val="1"/>
@@ -4748,14 +4951,14 @@
           <w:lang w:val="en-US"/>
         </w:rPr>
       </w:pPr>
-      <w:bookmarkStart w:id="21" w:name="_Toc350531867"/>
+      <w:bookmarkStart w:id="30" w:name="_Toc350531867"/>
       <w:r>
         <w:rPr>
           <w:lang w:val="en-US"/>
         </w:rPr>
         <w:t>Vision Statement</w:t>
       </w:r>
-      <w:bookmarkEnd w:id="21"/>
+      <w:bookmarkEnd w:id="30"/>
     </w:p>
     <w:p>
       <w:pPr>
@@ -4772,7 +4975,7 @@
     </w:p>
     <w:p>
       <w:pPr>
-        <w:pStyle w:val="PargrafodaLista"/>
+        <w:pStyle w:val="ListParagraph"/>
         <w:numPr>
           <w:ilvl w:val="0"/>
           <w:numId w:val="4"/>
@@ -4802,7 +5005,7 @@
     </w:p>
     <w:p>
       <w:pPr>
-        <w:pStyle w:val="PargrafodaLista"/>
+        <w:pStyle w:val="ListParagraph"/>
         <w:numPr>
           <w:ilvl w:val="0"/>
           <w:numId w:val="4"/>
@@ -4947,7 +5150,7 @@
         </w:rPr>
         <w:t xml:space="preserve"> </w:t>
       </w:r>
-      <w:del w:id="22" w:author="Carla" w:date="2013-03-13T22:34:00Z">
+      <w:del w:id="31" w:author="Carla" w:date="2013-03-13T22:34:00Z">
         <w:r>
           <w:rPr>
             <w:lang w:val="en-US"/>
@@ -5027,7 +5230,7 @@
         </w:rPr>
         <w:t>contains task status</w:t>
       </w:r>
-      <w:ins w:id="23" w:author="Carla" w:date="2013-03-13T22:35:00Z">
+      <w:ins w:id="32" w:author="Carla" w:date="2013-03-13T22:35:00Z">
         <w:r>
           <w:rPr>
             <w:lang w:val="en-US"/>
@@ -5035,7 +5238,7 @@
           <w:t xml:space="preserve"> and</w:t>
         </w:r>
       </w:ins>
-      <w:ins w:id="24" w:author="João Girão" w:date="2013-03-14T16:54:00Z">
+      <w:ins w:id="33" w:author="João Girão" w:date="2013-03-14T16:54:00Z">
         <w:r>
           <w:rPr>
             <w:lang w:val="en-US"/>
@@ -5043,7 +5246,7 @@
           <w:t xml:space="preserve"> </w:t>
         </w:r>
       </w:ins>
-      <w:del w:id="25" w:author="Carla" w:date="2013-03-13T22:35:00Z">
+      <w:del w:id="34" w:author="Carla" w:date="2013-03-13T22:35:00Z">
         <w:r>
           <w:rPr>
             <w:lang w:val="en-US"/>
@@ -5057,7 +5260,7 @@
         </w:rPr>
         <w:t xml:space="preserve">a little text </w:t>
       </w:r>
-      <w:del w:id="26" w:author="Carla" w:date="2013-03-13T22:35:00Z">
+      <w:del w:id="35" w:author="Carla" w:date="2013-03-13T22:35:00Z">
         <w:r>
           <w:rPr>
             <w:lang w:val="en-US"/>
@@ -5071,7 +5274,7 @@
         </w:rPr>
         <w:t xml:space="preserve"> describ</w:t>
       </w:r>
-      <w:ins w:id="27" w:author="Carla" w:date="2013-03-13T22:35:00Z">
+      <w:ins w:id="36" w:author="Carla" w:date="2013-03-13T22:35:00Z">
         <w:r>
           <w:rPr>
             <w:lang w:val="en-US"/>
@@ -5079,7 +5282,7 @@
           <w:t>ing</w:t>
         </w:r>
       </w:ins>
-      <w:del w:id="28" w:author="Carla" w:date="2013-03-13T22:35:00Z">
+      <w:del w:id="37" w:author="Carla" w:date="2013-03-13T22:35:00Z">
         <w:r>
           <w:rPr>
             <w:lang w:val="en-US"/>
@@ -5111,14 +5314,14 @@
         </w:rPr>
         <w:t xml:space="preserve"> </w:t>
       </w:r>
-      <w:ins w:id="29" w:author="Carla" w:date="2013-03-13T22:35:00Z">
+      <w:ins w:id="38" w:author="Carla" w:date="2013-03-13T22:35:00Z">
         <w:r>
           <w:rPr>
             <w:lang w:val="en-US"/>
           </w:rPr>
           <w:t xml:space="preserve">time </w:t>
         </w:r>
-        <w:del w:id="30" w:author="João Girão" w:date="2013-03-14T16:54:00Z">
+        <w:del w:id="39" w:author="João Girão" w:date="2013-03-14T16:54:00Z">
           <w:r>
             <w:rPr>
               <w:lang w:val="en-US"/>
@@ -5127,7 +5330,7 @@
           </w:r>
         </w:del>
       </w:ins>
-      <w:ins w:id="31" w:author="João Girão" w:date="2013-03-14T16:54:00Z">
+      <w:ins w:id="40" w:author="João Girão" w:date="2013-03-14T16:54:00Z">
         <w:r>
           <w:rPr>
             <w:lang w:val="en-US"/>
@@ -5135,7 +5338,7 @@
           <w:t>tracking</w:t>
         </w:r>
       </w:ins>
-      <w:del w:id="32" w:author="Carla" w:date="2013-03-13T22:35:00Z">
+      <w:del w:id="41" w:author="Carla" w:date="2013-03-13T22:35:00Z">
         <w:r>
           <w:rPr>
             <w:lang w:val="en-US"/>
@@ -5154,13 +5357,13 @@
       <w:pPr>
         <w:jc w:val="both"/>
         <w:rPr>
-          <w:ins w:id="33" w:author="Carla" w:date="2013-03-13T22:41:00Z"/>
-          <w:del w:id="34" w:author="João Girão" w:date="2013-03-14T16:50:00Z"/>
-          <w:lang w:val="en-US"/>
-        </w:rPr>
-      </w:pPr>
-      <w:commentRangeStart w:id="35"/>
-      <w:del w:id="36" w:author="João Girão" w:date="2013-03-14T16:50:00Z">
+          <w:ins w:id="42" w:author="Carla" w:date="2013-03-13T22:41:00Z"/>
+          <w:del w:id="43" w:author="João Girão" w:date="2013-03-14T16:50:00Z"/>
+          <w:lang w:val="en-US"/>
+        </w:rPr>
+      </w:pPr>
+      <w:commentRangeStart w:id="44"/>
+      <w:del w:id="45" w:author="João Girão" w:date="2013-03-14T16:50:00Z">
         <w:r>
           <w:rPr>
             <w:lang w:val="en-US"/>
@@ -5186,8 +5389,8 @@
           <w:delText xml:space="preserve"> users can better manager </w:delText>
         </w:r>
       </w:del>
-      <w:ins w:id="37" w:author="Carla" w:date="2013-03-13T22:39:00Z">
-        <w:del w:id="38" w:author="João Girão" w:date="2013-03-14T16:50:00Z">
+      <w:ins w:id="46" w:author="Carla" w:date="2013-03-13T22:39:00Z">
+        <w:del w:id="47" w:author="João Girão" w:date="2013-03-14T16:50:00Z">
           <w:r>
             <w:rPr>
               <w:lang w:val="en-US"/>
@@ -5196,7 +5399,7 @@
           </w:r>
         </w:del>
       </w:ins>
-      <w:del w:id="39" w:author="João Girão" w:date="2013-03-14T16:50:00Z">
+      <w:del w:id="48" w:author="João Girão" w:date="2013-03-14T16:50:00Z">
         <w:r>
           <w:rPr>
             <w:lang w:val="en-US"/>
@@ -5215,12 +5418,12 @@
           </w:rPr>
           <w:delText>, getting more portability.</w:delText>
         </w:r>
-        <w:commentRangeEnd w:id="35"/>
-        <w:r>
-          <w:rPr>
-            <w:rStyle w:val="Refdecomentrio"/>
-          </w:rPr>
-          <w:commentReference w:id="35"/>
+        <w:commentRangeEnd w:id="44"/>
+        <w:r>
+          <w:rPr>
+            <w:rStyle w:val="CommentReference"/>
+          </w:rPr>
+          <w:commentReference w:id="44"/>
         </w:r>
       </w:del>
     </w:p>
@@ -5231,7 +5434,7 @@
           <w:lang w:val="en-US"/>
         </w:rPr>
       </w:pPr>
-      <w:ins w:id="40" w:author="Carla" w:date="2013-03-13T22:41:00Z">
+      <w:ins w:id="49" w:author="Carla" w:date="2013-03-13T22:41:00Z">
         <w:r>
           <w:rPr>
             <w:lang w:val="en-US"/>
@@ -5239,7 +5442,7 @@
           <w:t xml:space="preserve">The use of the </w:t>
         </w:r>
       </w:ins>
-      <w:ins w:id="41" w:author="Carla" w:date="2013-03-13T22:43:00Z">
+      <w:ins w:id="50" w:author="Carla" w:date="2013-03-13T22:43:00Z">
         <w:r>
           <w:rPr>
             <w:lang w:val="en-US"/>
@@ -5247,7 +5450,7 @@
           <w:t>Smartphone</w:t>
         </w:r>
       </w:ins>
-      <w:ins w:id="42" w:author="Carla" w:date="2013-03-13T22:41:00Z">
+      <w:ins w:id="51" w:author="Carla" w:date="2013-03-13T22:41:00Z">
         <w:r>
           <w:rPr>
             <w:lang w:val="en-US"/>
@@ -5255,7 +5458,7 @@
           <w:t xml:space="preserve"> which </w:t>
         </w:r>
       </w:ins>
-      <w:ins w:id="43" w:author="Carla" w:date="2013-03-13T22:43:00Z">
+      <w:ins w:id="52" w:author="Carla" w:date="2013-03-13T22:43:00Z">
         <w:r>
           <w:rPr>
             <w:lang w:val="en-US"/>
@@ -5263,7 +5466,7 @@
           <w:t>synchronizes</w:t>
         </w:r>
       </w:ins>
-      <w:ins w:id="44" w:author="Carla" w:date="2013-03-13T22:41:00Z">
+      <w:ins w:id="53" w:author="Carla" w:date="2013-03-13T22:41:00Z">
         <w:r>
           <w:rPr>
             <w:lang w:val="en-US"/>
@@ -5271,7 +5474,7 @@
           <w:t xml:space="preserve"> with the computer provides more portability thus enabling the users a better management of </w:t>
         </w:r>
       </w:ins>
-      <w:ins w:id="45" w:author="Carla" w:date="2013-03-13T22:42:00Z">
+      <w:ins w:id="54" w:author="Carla" w:date="2013-03-13T22:42:00Z">
         <w:r>
           <w:rPr>
             <w:lang w:val="en-US"/>
@@ -5279,7 +5482,7 @@
           <w:t>their</w:t>
         </w:r>
       </w:ins>
-      <w:ins w:id="46" w:author="Carla" w:date="2013-03-13T22:41:00Z">
+      <w:ins w:id="55" w:author="Carla" w:date="2013-03-13T22:41:00Z">
         <w:r>
           <w:rPr>
             <w:lang w:val="en-US"/>
@@ -5287,7 +5490,7 @@
           <w:t xml:space="preserve"> </w:t>
         </w:r>
       </w:ins>
-      <w:ins w:id="47" w:author="Carla" w:date="2013-03-13T22:42:00Z">
+      <w:ins w:id="56" w:author="Carla" w:date="2013-03-13T22:42:00Z">
         <w:r>
           <w:rPr>
             <w:lang w:val="en-US"/>
@@ -5295,7 +5498,7 @@
           <w:t>time.</w:t>
         </w:r>
       </w:ins>
-      <w:ins w:id="48" w:author="Carla" w:date="2013-03-13T22:41:00Z">
+      <w:ins w:id="57" w:author="Carla" w:date="2013-03-13T22:41:00Z">
         <w:r>
           <w:rPr>
             <w:lang w:val="en-US"/>
@@ -5317,7 +5520,7 @@
         </w:rPr>
         <w:t>The</w:t>
       </w:r>
-      <w:ins w:id="49" w:author="Carla" w:date="2013-03-13T22:37:00Z">
+      <w:ins w:id="58" w:author="Carla" w:date="2013-03-13T22:37:00Z">
         <w:r>
           <w:rPr>
             <w:lang w:val="en-US"/>
@@ -5331,7 +5534,7 @@
         </w:rPr>
         <w:t xml:space="preserve"> application will be developed </w:t>
       </w:r>
-      <w:del w:id="50" w:author="Carla" w:date="2013-03-13T22:36:00Z">
+      <w:del w:id="59" w:author="Carla" w:date="2013-03-13T22:36:00Z">
         <w:r>
           <w:rPr>
             <w:lang w:val="en-US"/>
@@ -5339,7 +5542,8 @@
           <w:delText>on the</w:delText>
         </w:r>
       </w:del>
-      <w:ins w:id="51" w:author="Carla" w:date="2013-03-13T22:36:00Z">
+      <w:proofErr w:type="gramStart"/>
+      <w:ins w:id="60" w:author="Carla" w:date="2013-03-13T22:36:00Z">
         <w:r>
           <w:rPr>
             <w:lang w:val="en-US"/>
@@ -5351,9 +5555,16 @@
         <w:rPr>
           <w:lang w:val="en-US"/>
         </w:rPr>
-        <w:t xml:space="preserve"> .NET platform</w:t>
-      </w:r>
-      <w:ins w:id="52" w:author="Carla" w:date="2013-03-13T22:37:00Z">
+        <w:t xml:space="preserve"> .</w:t>
+      </w:r>
+      <w:proofErr w:type="gramEnd"/>
+      <w:r>
+        <w:rPr>
+          <w:lang w:val="en-US"/>
+        </w:rPr>
+        <w:t>NET platform</w:t>
+      </w:r>
+      <w:ins w:id="61" w:author="Carla" w:date="2013-03-13T22:37:00Z">
         <w:r>
           <w:rPr>
             <w:lang w:val="en-US"/>
@@ -5361,7 +5572,7 @@
           <w:t xml:space="preserve"> and </w:t>
         </w:r>
       </w:ins>
-      <w:del w:id="53" w:author="Carla" w:date="2013-03-13T22:37:00Z">
+      <w:del w:id="62" w:author="Carla" w:date="2013-03-13T22:37:00Z">
         <w:r>
           <w:rPr>
             <w:lang w:val="en-US"/>
@@ -5387,7 +5598,7 @@
         </w:rPr>
         <w:t>he mobile component will be developed on the Android platform</w:t>
       </w:r>
-      <w:ins w:id="54" w:author="Carla" w:date="2013-03-13T22:37:00Z">
+      <w:ins w:id="63" w:author="Carla" w:date="2013-03-13T22:37:00Z">
         <w:r>
           <w:rPr>
             <w:lang w:val="en-US"/>
@@ -5395,7 +5606,7 @@
           <w:t xml:space="preserve"> using</w:t>
         </w:r>
       </w:ins>
-      <w:del w:id="55" w:author="Carla" w:date="2013-03-13T22:37:00Z">
+      <w:del w:id="64" w:author="Carla" w:date="2013-03-13T22:37:00Z">
         <w:r>
           <w:rPr>
             <w:lang w:val="en-US"/>
@@ -5415,7 +5626,7 @@
         </w:rPr>
         <w:t>will have the functional interface where the user can add and group task</w:t>
       </w:r>
-      <w:ins w:id="56" w:author="Carla" w:date="2013-03-13T22:38:00Z">
+      <w:ins w:id="65" w:author="Carla" w:date="2013-03-13T22:38:00Z">
         <w:r>
           <w:rPr>
             <w:lang w:val="en-US"/>
@@ -5429,7 +5640,7 @@
         </w:rPr>
         <w:t xml:space="preserve"> easily and view </w:t>
       </w:r>
-      <w:ins w:id="57" w:author="Carla" w:date="2013-03-13T22:38:00Z">
+      <w:ins w:id="66" w:author="Carla" w:date="2013-03-13T22:38:00Z">
         <w:r>
           <w:rPr>
             <w:lang w:val="en-US"/>
@@ -5443,7 +5654,7 @@
         </w:rPr>
         <w:t>historical</w:t>
       </w:r>
-      <w:del w:id="58" w:author="Carla" w:date="2013-03-13T22:38:00Z">
+      <w:del w:id="67" w:author="Carla" w:date="2013-03-13T22:38:00Z">
         <w:r>
           <w:rPr>
             <w:lang w:val="en-US"/>
@@ -5472,7 +5683,7 @@
     </w:p>
     <w:p>
       <w:pPr>
-        <w:pStyle w:val="Cabealho1"/>
+        <w:pStyle w:val="Heading1"/>
         <w:numPr>
           <w:ilvl w:val="1"/>
           <w:numId w:val="1"/>
@@ -5482,18 +5693,18 @@
           <w:lang w:val="en-US"/>
         </w:rPr>
       </w:pPr>
-      <w:bookmarkStart w:id="59" w:name="_Toc350531868"/>
+      <w:bookmarkStart w:id="68" w:name="_Toc350531868"/>
       <w:r>
         <w:rPr>
           <w:lang w:val="en-US"/>
         </w:rPr>
         <w:t>Major Features</w:t>
       </w:r>
-      <w:bookmarkEnd w:id="59"/>
+      <w:bookmarkEnd w:id="68"/>
     </w:p>
     <w:p>
       <w:pPr>
-        <w:pStyle w:val="PargrafodaLista"/>
+        <w:pStyle w:val="ListParagraph"/>
         <w:ind w:left="0"/>
         <w:rPr>
           <w:lang w:val="en-US"/>
@@ -5520,7 +5731,7 @@
     </w:p>
     <w:p>
       <w:pPr>
-        <w:pStyle w:val="PargrafodaLista"/>
+        <w:pStyle w:val="ListParagraph"/>
         <w:ind w:left="0"/>
         <w:rPr>
           <w:lang w:val="en-US"/>
@@ -5535,7 +5746,7 @@
     </w:p>
     <w:p>
       <w:pPr>
-        <w:pStyle w:val="PargrafodaLista"/>
+        <w:pStyle w:val="ListParagraph"/>
         <w:ind w:left="0"/>
         <w:rPr>
           <w:lang w:val="en-US"/>
@@ -5547,7 +5758,7 @@
         </w:rPr>
         <w:t xml:space="preserve">FE-3: </w:t>
       </w:r>
-      <w:ins w:id="60" w:author="Carla" w:date="2013-03-13T22:43:00Z">
+      <w:ins w:id="69" w:author="Carla" w:date="2013-03-13T22:43:00Z">
         <w:r>
           <w:rPr>
             <w:lang w:val="en-US"/>
@@ -5555,7 +5766,7 @@
           <w:t xml:space="preserve">Inactivity </w:t>
         </w:r>
       </w:ins>
-      <w:del w:id="61" w:author="Carla" w:date="2013-03-13T22:43:00Z">
+      <w:del w:id="70" w:author="Carla" w:date="2013-03-13T22:43:00Z">
         <w:r>
           <w:rPr>
             <w:lang w:val="en-US"/>
@@ -5563,7 +5774,7 @@
           <w:delText>A</w:delText>
         </w:r>
       </w:del>
-      <w:ins w:id="62" w:author="Carla" w:date="2013-03-13T22:43:00Z">
+      <w:ins w:id="71" w:author="Carla" w:date="2013-03-13T22:43:00Z">
         <w:r>
           <w:rPr>
             <w:lang w:val="en-US"/>
@@ -5577,7 +5788,7 @@
         </w:rPr>
         <w:t>lerts</w:t>
       </w:r>
-      <w:del w:id="63" w:author="Carla" w:date="2013-03-13T22:43:00Z">
+      <w:del w:id="72" w:author="Carla" w:date="2013-03-13T22:43:00Z">
         <w:r>
           <w:rPr>
             <w:lang w:val="en-US"/>
@@ -5594,7 +5805,7 @@
     </w:p>
     <w:p>
       <w:pPr>
-        <w:pStyle w:val="PargrafodaLista"/>
+        <w:pStyle w:val="ListParagraph"/>
         <w:ind w:left="0"/>
         <w:rPr>
           <w:lang w:val="en-US"/>
@@ -5627,7 +5838,7 @@
     </w:p>
     <w:p>
       <w:pPr>
-        <w:pStyle w:val="PargrafodaLista"/>
+        <w:pStyle w:val="ListParagraph"/>
         <w:ind w:left="0"/>
         <w:rPr>
           <w:lang w:val="en-US"/>
@@ -5669,7 +5880,7 @@
         </w:rPr>
         <w:t>t</w:t>
       </w:r>
-      <w:del w:id="64" w:author="Carla" w:date="2013-03-13T22:43:00Z">
+      <w:del w:id="73" w:author="Carla" w:date="2013-03-13T22:43:00Z">
         <w:r>
           <w:rPr>
             <w:lang w:val="en-US"/>
@@ -5677,7 +5888,7 @@
           <w:delText>he</w:delText>
         </w:r>
       </w:del>
-      <w:ins w:id="65" w:author="Carla" w:date="2013-03-13T22:44:00Z">
+      <w:ins w:id="74" w:author="Carla" w:date="2013-03-13T22:44:00Z">
         <w:r>
           <w:rPr>
             <w:lang w:val="en-US"/>
@@ -5691,7 +5902,7 @@
         </w:rPr>
         <w:t xml:space="preserve"> Android</w:t>
       </w:r>
-      <w:ins w:id="66" w:author="Carla" w:date="2013-03-13T22:44:00Z">
+      <w:ins w:id="75" w:author="Carla" w:date="2013-03-13T22:44:00Z">
         <w:r>
           <w:rPr>
             <w:lang w:val="en-US"/>
@@ -5699,7 +5910,7 @@
           <w:t xml:space="preserve"> </w:t>
         </w:r>
       </w:ins>
-      <w:ins w:id="67" w:author="Carla" w:date="2013-03-13T22:45:00Z">
+      <w:ins w:id="76" w:author="Carla" w:date="2013-03-13T22:45:00Z">
         <w:r>
           <w:rPr>
             <w:lang w:val="en-US"/>
@@ -5716,7 +5927,7 @@
     </w:p>
     <w:p>
       <w:pPr>
-        <w:pStyle w:val="PargrafodaLista"/>
+        <w:pStyle w:val="ListParagraph"/>
         <w:ind w:left="0"/>
         <w:rPr>
           <w:lang w:val="en-US"/>
@@ -5734,17 +5945,25 @@
         </w:rPr>
         <w:t xml:space="preserve">with </w:t>
       </w:r>
-      <w:bookmarkStart w:id="68" w:name="_GoBack"/>
-      <w:bookmarkEnd w:id="68"/>
-      <w:ins w:id="69" w:author="Carla" w:date="2013-03-13T22:44:00Z">
+      <w:proofErr w:type="spellStart"/>
+      <w:proofErr w:type="gramStart"/>
+      <w:ins w:id="77" w:author="Carla" w:date="2013-03-13T22:44:00Z">
         <w:r>
           <w:rPr>
             <w:lang w:val="en-US"/>
           </w:rPr>
-          <w:t xml:space="preserve">a </w:t>
+          <w:t>a</w:t>
+        </w:r>
+        <w:proofErr w:type="spellEnd"/>
+        <w:proofErr w:type="gramEnd"/>
+        <w:r>
+          <w:rPr>
+            <w:lang w:val="en-US"/>
+          </w:rPr>
+          <w:t xml:space="preserve"> </w:t>
         </w:r>
       </w:ins>
-      <w:del w:id="70" w:author="Carla" w:date="2013-03-13T22:44:00Z">
+      <w:del w:id="78" w:author="Carla" w:date="2013-03-13T22:44:00Z">
         <w:r>
           <w:rPr>
             <w:lang w:val="en-US"/>
@@ -5758,7 +5977,7 @@
         </w:rPr>
         <w:t xml:space="preserve"> Android</w:t>
       </w:r>
-      <w:ins w:id="71" w:author="Carla" w:date="2013-03-13T22:44:00Z">
+      <w:ins w:id="79" w:author="Carla" w:date="2013-03-13T22:44:00Z">
         <w:r>
           <w:rPr>
             <w:lang w:val="en-US"/>
@@ -5775,7 +5994,7 @@
     </w:p>
     <w:p>
       <w:pPr>
-        <w:pStyle w:val="PargrafodaLista"/>
+        <w:pStyle w:val="ListParagraph"/>
         <w:ind w:left="0"/>
         <w:rPr>
           <w:lang w:val="en-US"/>
@@ -5820,7 +6039,7 @@
     </w:p>
     <w:p>
       <w:pPr>
-        <w:pStyle w:val="PargrafodaLista"/>
+        <w:pStyle w:val="ListParagraph"/>
         <w:ind w:left="0"/>
         <w:rPr>
           <w:lang w:val="en-US"/>
@@ -5829,7 +6048,7 @@
     </w:p>
     <w:p>
       <w:pPr>
-        <w:pStyle w:val="Cabealho1"/>
+        <w:pStyle w:val="Heading1"/>
         <w:numPr>
           <w:ilvl w:val="1"/>
           <w:numId w:val="1"/>
@@ -5839,20 +6058,20 @@
           <w:lang w:val="en-US"/>
         </w:rPr>
       </w:pPr>
-      <w:bookmarkStart w:id="72" w:name="_Toc25579283"/>
-      <w:bookmarkStart w:id="73" w:name="_Toc350531869"/>
+      <w:bookmarkStart w:id="80" w:name="_Toc25579283"/>
+      <w:bookmarkStart w:id="81" w:name="_Toc350531869"/>
       <w:r>
         <w:rPr>
           <w:lang w:val="en-US"/>
         </w:rPr>
         <w:t>Assumptions and Dependencies</w:t>
       </w:r>
-      <w:bookmarkEnd w:id="72"/>
-      <w:bookmarkEnd w:id="73"/>
+      <w:bookmarkEnd w:id="80"/>
+      <w:bookmarkEnd w:id="81"/>
     </w:p>
     <w:p>
       <w:pPr>
-        <w:pStyle w:val="PargrafodaLista"/>
+        <w:pStyle w:val="ListParagraph"/>
         <w:ind w:left="0"/>
         <w:rPr>
           <w:lang w:val="en-US"/>
@@ -5870,19 +6089,19 @@
         </w:rPr>
         <w:t xml:space="preserve"> The computer </w:t>
       </w:r>
-      <w:commentRangeStart w:id="74"/>
+      <w:commentRangeStart w:id="82"/>
       <w:r>
         <w:rPr>
           <w:lang w:val="en-US"/>
         </w:rPr>
         <w:t xml:space="preserve">will </w:t>
       </w:r>
-      <w:commentRangeEnd w:id="74"/>
-      <w:r>
-        <w:rPr>
-          <w:rStyle w:val="Refdecomentrio"/>
-        </w:rPr>
-        <w:commentReference w:id="74"/>
+      <w:commentRangeEnd w:id="82"/>
+      <w:r>
+        <w:rPr>
+          <w:rStyle w:val="CommentReference"/>
+        </w:rPr>
+        <w:commentReference w:id="82"/>
       </w:r>
       <w:r>
         <w:rPr>
@@ -5890,7 +6109,7 @@
         </w:rPr>
         <w:t>have</w:t>
       </w:r>
-      <w:ins w:id="75" w:author="Carla" w:date="2013-03-13T22:58:00Z">
+      <w:ins w:id="83" w:author="Carla" w:date="2013-03-13T22:58:00Z">
         <w:r>
           <w:rPr>
             <w:lang w:val="en-US"/>
@@ -5898,7 +6117,7 @@
           <w:t xml:space="preserve"> </w:t>
         </w:r>
       </w:ins>
-      <w:ins w:id="76" w:author="Carla" w:date="2013-03-13T22:59:00Z">
+      <w:ins w:id="84" w:author="Carla" w:date="2013-03-13T22:59:00Z">
         <w:r>
           <w:rPr>
             <w:lang w:val="en-US"/>
@@ -5906,7 +6125,7 @@
           <w:t xml:space="preserve">a </w:t>
         </w:r>
       </w:ins>
-      <w:ins w:id="77" w:author="Carla" w:date="2013-03-13T23:00:00Z">
+      <w:ins w:id="85" w:author="Carla" w:date="2013-03-13T23:00:00Z">
         <w:r>
           <w:rPr>
             <w:lang w:val="en-US"/>
@@ -5914,7 +6133,7 @@
           <w:t>W</w:t>
         </w:r>
       </w:ins>
-      <w:ins w:id="78" w:author="Carla" w:date="2013-03-13T22:59:00Z">
+      <w:ins w:id="86" w:author="Carla" w:date="2013-03-13T22:59:00Z">
         <w:r>
           <w:rPr>
             <w:lang w:val="en-US"/>
@@ -5922,7 +6141,7 @@
           <w:t>indows OS</w:t>
         </w:r>
       </w:ins>
-      <w:ins w:id="79" w:author="Carla" w:date="2013-03-13T23:00:00Z">
+      <w:ins w:id="87" w:author="Carla" w:date="2013-03-13T23:00:00Z">
         <w:r>
           <w:rPr>
             <w:lang w:val="en-US"/>
@@ -5930,7 +6149,7 @@
           <w:t xml:space="preserve"> with </w:t>
         </w:r>
       </w:ins>
-      <w:ins w:id="80" w:author="Carla" w:date="2013-03-13T23:01:00Z">
+      <w:ins w:id="88" w:author="Carla" w:date="2013-03-13T23:01:00Z">
         <w:r>
           <w:rPr>
             <w:lang w:val="en-US"/>
@@ -5938,7 +6157,7 @@
           <w:t xml:space="preserve">at least </w:t>
         </w:r>
       </w:ins>
-      <w:ins w:id="81" w:author="Carla" w:date="2013-03-13T23:00:00Z">
+      <w:ins w:id="89" w:author="Carla" w:date="2013-03-13T23:00:00Z">
         <w:r>
           <w:rPr>
             <w:lang w:val="en-US"/>
@@ -5946,7 +6165,7 @@
           <w:t>the XP version</w:t>
         </w:r>
       </w:ins>
-      <w:del w:id="82" w:author="Carla" w:date="2013-03-13T23:00:00Z">
+      <w:del w:id="90" w:author="Carla" w:date="2013-03-13T23:00:00Z">
         <w:r>
           <w:rPr>
             <w:lang w:val="en-US"/>
@@ -5960,7 +6179,7 @@
           <w:delText xml:space="preserve">OS latest that Windows </w:delText>
         </w:r>
       </w:del>
-      <w:del w:id="83" w:author="Carla" w:date="2013-03-13T23:01:00Z">
+      <w:del w:id="91" w:author="Carla" w:date="2013-03-13T23:01:00Z">
         <w:r>
           <w:rPr>
             <w:lang w:val="en-US"/>
@@ -5977,7 +6196,7 @@
     </w:p>
     <w:p>
       <w:pPr>
-        <w:pStyle w:val="PargrafodaLista"/>
+        <w:pStyle w:val="ListParagraph"/>
         <w:ind w:left="0"/>
         <w:rPr>
           <w:lang w:val="en-US"/>
@@ -5995,7 +6214,7 @@
         </w:rPr>
         <w:t xml:space="preserve"> framework .Net 4.</w:t>
       </w:r>
-      <w:ins w:id="84" w:author="João Girão" w:date="2013-03-14T16:51:00Z">
+      <w:ins w:id="92" w:author="João Girão" w:date="2013-03-14T16:51:00Z">
         <w:r>
           <w:rPr>
             <w:lang w:val="en-US"/>
@@ -6003,7 +6222,7 @@
           <w:t>0</w:t>
         </w:r>
       </w:ins>
-      <w:del w:id="85" w:author="João Girão" w:date="2013-03-14T16:51:00Z">
+      <w:del w:id="93" w:author="João Girão" w:date="2013-03-14T16:51:00Z">
         <w:r>
           <w:rPr>
             <w:lang w:val="en-US"/>
@@ -6020,7 +6239,7 @@
     </w:p>
     <w:p>
       <w:pPr>
-        <w:pStyle w:val="PargrafodaLista"/>
+        <w:pStyle w:val="ListParagraph"/>
         <w:ind w:left="0"/>
         <w:rPr>
           <w:lang w:val="en-US"/>
@@ -6042,7 +6261,27 @@
         <w:rPr>
           <w:lang w:val="en-US"/>
         </w:rPr>
-        <w:t xml:space="preserve"> The computer will have a wireless card;</w:t>
+        <w:t xml:space="preserve"> </w:t>
+      </w:r>
+      <w:commentRangeStart w:id="94"/>
+      <w:r>
+        <w:rPr>
+          <w:lang w:val="en-US"/>
+        </w:rPr>
+        <w:t>The computer will have a wireless card</w:t>
+      </w:r>
+      <w:commentRangeEnd w:id="94"/>
+      <w:r>
+        <w:rPr>
+          <w:rStyle w:val="CommentReference"/>
+        </w:rPr>
+        <w:commentReference w:id="94"/>
+      </w:r>
+      <w:r>
+        <w:rPr>
+          <w:lang w:val="en-US"/>
+        </w:rPr>
+        <w:t>;</w:t>
       </w:r>
       <w:r>
         <w:rPr>
@@ -6053,7 +6292,7 @@
     </w:p>
     <w:p>
       <w:pPr>
-        <w:pStyle w:val="PargrafodaLista"/>
+        <w:pStyle w:val="ListParagraph"/>
         <w:ind w:left="0"/>
         <w:rPr>
           <w:lang w:val="en-US"/>
@@ -6063,9 +6302,10 @@
         <w:rPr>
           <w:lang w:val="en-US"/>
         </w:rPr>
+        <w:lastRenderedPageBreak/>
         <w:t xml:space="preserve">AS-4: The </w:t>
       </w:r>
-      <w:del w:id="86" w:author="Carla" w:date="2013-03-13T22:47:00Z">
+      <w:del w:id="96" w:author="Carla" w:date="2013-03-13T22:47:00Z">
         <w:r>
           <w:rPr>
             <w:lang w:val="en-US"/>
@@ -6073,7 +6313,7 @@
           <w:delText>smartphone</w:delText>
         </w:r>
       </w:del>
-      <w:ins w:id="87" w:author="Carla" w:date="2013-03-13T22:47:00Z">
+      <w:ins w:id="97" w:author="Carla" w:date="2013-03-13T22:47:00Z">
         <w:r>
           <w:rPr>
             <w:lang w:val="en-US"/>
@@ -6087,7 +6327,7 @@
         </w:rPr>
         <w:t xml:space="preserve"> will have</w:t>
       </w:r>
-      <w:ins w:id="88" w:author="Carla" w:date="2013-03-13T22:46:00Z">
+      <w:ins w:id="98" w:author="Carla" w:date="2013-03-13T22:46:00Z">
         <w:r>
           <w:rPr>
             <w:lang w:val="en-US"/>
@@ -6095,7 +6335,7 @@
           <w:t xml:space="preserve"> at least the 2.</w:t>
         </w:r>
       </w:ins>
-      <w:ins w:id="89" w:author="João Girão" w:date="2013-03-14T16:51:00Z">
+      <w:ins w:id="99" w:author="João Girão" w:date="2013-03-14T16:51:00Z">
         <w:r>
           <w:rPr>
             <w:lang w:val="en-US"/>
@@ -6103,8 +6343,8 @@
           <w:t>1</w:t>
         </w:r>
       </w:ins>
-      <w:ins w:id="90" w:author="Carla" w:date="2013-03-13T22:47:00Z">
-        <w:del w:id="91" w:author="João Girão" w:date="2013-03-14T16:51:00Z">
+      <w:ins w:id="100" w:author="Carla" w:date="2013-03-13T22:47:00Z">
+        <w:del w:id="101" w:author="João Girão" w:date="2013-03-14T16:51:00Z">
           <w:r>
             <w:rPr>
               <w:lang w:val="en-US"/>
@@ -6119,7 +6359,7 @@
           <w:t xml:space="preserve"> version of platform</w:t>
         </w:r>
       </w:ins>
-      <w:del w:id="92" w:author="Carla" w:date="2013-03-13T22:47:00Z">
+      <w:del w:id="102" w:author="Carla" w:date="2013-03-13T22:47:00Z">
         <w:r>
           <w:rPr>
             <w:lang w:val="en-US"/>
@@ -6133,7 +6373,7 @@
         </w:rPr>
         <w:t xml:space="preserve"> Android</w:t>
       </w:r>
-      <w:del w:id="93" w:author="Carla" w:date="2013-03-13T22:47:00Z">
+      <w:del w:id="103" w:author="Carla" w:date="2013-03-13T22:47:00Z">
         <w:r>
           <w:rPr>
             <w:lang w:val="en-US"/>
@@ -6150,7 +6390,7 @@
     </w:p>
     <w:p>
       <w:pPr>
-        <w:pStyle w:val="PargrafodaLista"/>
+        <w:pStyle w:val="ListParagraph"/>
         <w:ind w:left="0"/>
         <w:rPr>
           <w:lang w:val="en-US"/>
@@ -6165,7 +6405,7 @@
     </w:p>
     <w:p>
       <w:pPr>
-        <w:pStyle w:val="PargrafodaLista"/>
+        <w:pStyle w:val="ListParagraph"/>
         <w:ind w:left="0"/>
         <w:rPr>
           <w:lang w:val="en-US"/>
@@ -6174,7 +6414,7 @@
     </w:p>
     <w:p>
       <w:pPr>
-        <w:pStyle w:val="PargrafodaLista"/>
+        <w:pStyle w:val="ListParagraph"/>
         <w:ind w:left="0"/>
         <w:rPr>
           <w:lang w:val="en-US"/>
@@ -6186,7 +6426,7 @@
         </w:rPr>
         <w:t xml:space="preserve">This application </w:t>
       </w:r>
-      <w:del w:id="94" w:author="Carla" w:date="2013-03-13T22:48:00Z">
+      <w:del w:id="104" w:author="Carla" w:date="2013-03-13T22:48:00Z">
         <w:r>
           <w:rPr>
             <w:lang w:val="en-US"/>
@@ -6194,7 +6434,7 @@
           <w:delText xml:space="preserve">hasn’t </w:delText>
         </w:r>
       </w:del>
-      <w:ins w:id="95" w:author="Carla" w:date="2013-03-13T22:48:00Z">
+      <w:ins w:id="105" w:author="Carla" w:date="2013-03-13T22:48:00Z">
         <w:r>
           <w:rPr>
             <w:lang w:val="en-US"/>
@@ -6211,7 +6451,7 @@
     </w:p>
     <w:p>
       <w:pPr>
-        <w:pStyle w:val="Cabealho1"/>
+        <w:pStyle w:val="Heading1"/>
         <w:numPr>
           <w:ilvl w:val="0"/>
           <w:numId w:val="1"/>
@@ -6220,38 +6460,37 @@
           <w:lang w:val="en-US"/>
         </w:rPr>
       </w:pPr>
-      <w:bookmarkStart w:id="96" w:name="_Toc350531870"/>
-      <w:r>
-        <w:rPr>
-          <w:lang w:val="en-US"/>
-        </w:rPr>
-        <w:lastRenderedPageBreak/>
+      <w:bookmarkStart w:id="106" w:name="_Toc350531870"/>
+      <w:r>
+        <w:rPr>
+          <w:lang w:val="en-US"/>
+        </w:rPr>
         <w:t>Scope</w:t>
       </w:r>
-      <w:bookmarkEnd w:id="96"/>
+      <w:bookmarkEnd w:id="106"/>
     </w:p>
     <w:p>
       <w:pPr>
         <w:rPr>
-          <w:ins w:id="97" w:author="Carla" w:date="2013-03-13T22:49:00Z"/>
-          <w:del w:id="98" w:author="João Girão" w:date="2013-03-14T16:52:00Z"/>
-          <w:lang w:val="en-US"/>
-        </w:rPr>
-      </w:pPr>
-      <w:commentRangeStart w:id="99"/>
-      <w:del w:id="100" w:author="João Girão" w:date="2013-03-14T16:52:00Z">
+          <w:ins w:id="107" w:author="Carla" w:date="2013-03-13T22:49:00Z"/>
+          <w:del w:id="108" w:author="João Girão" w:date="2013-03-14T16:52:00Z"/>
+          <w:lang w:val="en-US"/>
+        </w:rPr>
+      </w:pPr>
+      <w:commentRangeStart w:id="109"/>
+      <w:del w:id="110" w:author="João Girão" w:date="2013-03-14T16:52:00Z">
         <w:r>
           <w:rPr>
             <w:lang w:val="en-US"/>
           </w:rPr>
           <w:delText>In the next table are the planed releases and the features to be fully implemented in each one.</w:delText>
         </w:r>
-        <w:commentRangeEnd w:id="99"/>
-        <w:r>
-          <w:rPr>
-            <w:rStyle w:val="Refdecomentrio"/>
-          </w:rPr>
-          <w:commentReference w:id="99"/>
+        <w:commentRangeEnd w:id="109"/>
+        <w:r>
+          <w:rPr>
+            <w:rStyle w:val="CommentReference"/>
+          </w:rPr>
+          <w:commentReference w:id="109"/>
         </w:r>
       </w:del>
     </w:p>
@@ -6261,7 +6500,7 @@
           <w:lang w:val="en-US"/>
         </w:rPr>
       </w:pPr>
-      <w:ins w:id="101" w:author="Carla" w:date="2013-03-13T22:49:00Z">
+      <w:ins w:id="111" w:author="Carla" w:date="2013-03-13T22:49:00Z">
         <w:r>
           <w:rPr>
             <w:lang w:val="en-US"/>
@@ -6269,7 +6508,7 @@
           <w:t xml:space="preserve">The application will have a single release which will include all </w:t>
         </w:r>
       </w:ins>
-      <w:ins w:id="102" w:author="Carla" w:date="2013-03-13T22:50:00Z">
+      <w:ins w:id="112" w:author="Carla" w:date="2013-03-13T22:50:00Z">
         <w:r>
           <w:rPr>
             <w:lang w:val="en-US"/>
@@ -6277,14 +6516,14 @@
           <w:t>planned functionalities.</w:t>
         </w:r>
       </w:ins>
-      <w:ins w:id="103" w:author="Carla" w:date="2013-03-13T22:51:00Z">
+      <w:ins w:id="113" w:author="Carla" w:date="2013-03-13T22:51:00Z">
         <w:r>
           <w:rPr>
             <w:lang w:val="en-US"/>
           </w:rPr>
           <w:t xml:space="preserve"> </w:t>
         </w:r>
-        <w:commentRangeStart w:id="104"/>
+        <w:commentRangeStart w:id="114"/>
         <w:r>
           <w:rPr>
             <w:lang w:val="en-US"/>
@@ -6292,7 +6531,7 @@
           <w:t>Internally</w:t>
         </w:r>
       </w:ins>
-      <w:ins w:id="105" w:author="Carla" w:date="2013-03-13T22:52:00Z">
+      <w:ins w:id="115" w:author="Carla" w:date="2013-03-13T22:52:00Z">
         <w:r>
           <w:rPr>
             <w:lang w:val="en-US"/>
@@ -6300,7 +6539,7 @@
           <w:t xml:space="preserve"> for testing purposes there can be partial releases. </w:t>
         </w:r>
       </w:ins>
-      <w:ins w:id="106" w:author="Carla" w:date="2013-03-13T22:51:00Z">
+      <w:ins w:id="116" w:author="Carla" w:date="2013-03-13T22:51:00Z">
         <w:r>
           <w:rPr>
             <w:lang w:val="en-US"/>
@@ -6308,19 +6547,19 @@
           <w:t xml:space="preserve"> </w:t>
         </w:r>
       </w:ins>
-      <w:commentRangeEnd w:id="104"/>
-      <w:ins w:id="107" w:author="Carla" w:date="2013-03-13T22:53:00Z">
-        <w:r>
-          <w:rPr>
-            <w:rStyle w:val="Refdecomentrio"/>
-          </w:rPr>
-          <w:commentReference w:id="104"/>
+      <w:commentRangeEnd w:id="114"/>
+      <w:ins w:id="117" w:author="Carla" w:date="2013-03-13T22:53:00Z">
+        <w:r>
+          <w:rPr>
+            <w:rStyle w:val="CommentReference"/>
+          </w:rPr>
+          <w:commentReference w:id="114"/>
         </w:r>
       </w:ins>
     </w:p>
     <w:tbl>
       <w:tblPr>
-        <w:tblStyle w:val="Tabelacomgrelha"/>
+        <w:tblStyle w:val="TableGrid"/>
         <w:tblW w:w="0" w:type="auto"/>
         <w:jc w:val="center"/>
         <w:tblLook w:val="04A0" w:firstRow="1" w:lastRow="0" w:firstColumn="1" w:lastColumn="0" w:noHBand="0" w:noVBand="1"/>
@@ -6332,7 +6571,7 @@
       <w:tr>
         <w:trPr>
           <w:jc w:val="center"/>
-          <w:del w:id="108" w:author="João Girão" w:date="2013-03-14T16:52:00Z"/>
+          <w:del w:id="118" w:author="João Girão" w:date="2013-03-14T16:52:00Z"/>
         </w:trPr>
         <w:tc>
           <w:tcPr>
@@ -6344,12 +6583,12 @@
               <w:spacing w:line="360" w:lineRule="auto"/>
               <w:jc w:val="center"/>
               <w:rPr>
-                <w:del w:id="109" w:author="João Girão" w:date="2013-03-14T16:52:00Z"/>
+                <w:del w:id="119" w:author="João Girão" w:date="2013-03-14T16:52:00Z"/>
                 <w:b/>
                 <w:lang w:val="en-US"/>
               </w:rPr>
             </w:pPr>
-            <w:del w:id="110" w:author="João Girão" w:date="2013-03-14T16:52:00Z">
+            <w:del w:id="120" w:author="João Girão" w:date="2013-03-14T16:52:00Z">
               <w:r>
                 <w:rPr>
                   <w:b/>
@@ -6370,12 +6609,12 @@
               <w:spacing w:line="360" w:lineRule="auto"/>
               <w:jc w:val="center"/>
               <w:rPr>
-                <w:del w:id="111" w:author="João Girão" w:date="2013-03-14T16:52:00Z"/>
+                <w:del w:id="121" w:author="João Girão" w:date="2013-03-14T16:52:00Z"/>
                 <w:b/>
                 <w:lang w:val="en-US"/>
               </w:rPr>
             </w:pPr>
-            <w:del w:id="112" w:author="João Girão" w:date="2013-03-14T16:52:00Z">
+            <w:del w:id="122" w:author="João Girão" w:date="2013-03-14T16:52:00Z">
               <w:r>
                 <w:rPr>
                   <w:b/>
@@ -6390,7 +6629,7 @@
       <w:tr>
         <w:trPr>
           <w:jc w:val="center"/>
-          <w:del w:id="113" w:author="João Girão" w:date="2013-03-14T16:52:00Z"/>
+          <w:del w:id="123" w:author="João Girão" w:date="2013-03-14T16:52:00Z"/>
         </w:trPr>
         <w:tc>
           <w:tcPr>
@@ -6402,12 +6641,12 @@
               <w:spacing w:line="360" w:lineRule="auto"/>
               <w:jc w:val="center"/>
               <w:rPr>
-                <w:del w:id="114" w:author="João Girão" w:date="2013-03-14T16:52:00Z"/>
+                <w:del w:id="124" w:author="João Girão" w:date="2013-03-14T16:52:00Z"/>
                 <w:b/>
                 <w:lang w:val="en-US"/>
               </w:rPr>
             </w:pPr>
-            <w:del w:id="115" w:author="João Girão" w:date="2013-03-14T16:52:00Z">
+            <w:del w:id="125" w:author="João Girão" w:date="2013-03-14T16:52:00Z">
               <w:r>
                 <w:rPr>
                   <w:b/>
@@ -6428,11 +6667,11 @@
               <w:spacing w:line="360" w:lineRule="auto"/>
               <w:jc w:val="center"/>
               <w:rPr>
-                <w:del w:id="116" w:author="João Girão" w:date="2013-03-14T16:52:00Z"/>
-                <w:lang w:val="en-US"/>
-              </w:rPr>
-            </w:pPr>
-            <w:del w:id="117" w:author="João Girão" w:date="2013-03-14T16:52:00Z">
+                <w:del w:id="126" w:author="João Girão" w:date="2013-03-14T16:52:00Z"/>
+                <w:lang w:val="en-US"/>
+              </w:rPr>
+            </w:pPr>
+            <w:del w:id="127" w:author="João Girão" w:date="2013-03-14T16:52:00Z">
               <w:r>
                 <w:rPr>
                   <w:lang w:val="en-US"/>
@@ -6446,7 +6685,7 @@
       <w:tr>
         <w:trPr>
           <w:jc w:val="center"/>
-          <w:del w:id="118" w:author="João Girão" w:date="2013-03-14T16:52:00Z"/>
+          <w:del w:id="128" w:author="João Girão" w:date="2013-03-14T16:52:00Z"/>
         </w:trPr>
         <w:tc>
           <w:tcPr>
@@ -6458,12 +6697,12 @@
               <w:spacing w:line="360" w:lineRule="auto"/>
               <w:jc w:val="center"/>
               <w:rPr>
-                <w:del w:id="119" w:author="João Girão" w:date="2013-03-14T16:52:00Z"/>
+                <w:del w:id="129" w:author="João Girão" w:date="2013-03-14T16:52:00Z"/>
                 <w:b/>
                 <w:lang w:val="en-US"/>
               </w:rPr>
             </w:pPr>
-            <w:del w:id="120" w:author="João Girão" w:date="2013-03-14T16:52:00Z">
+            <w:del w:id="130" w:author="João Girão" w:date="2013-03-14T16:52:00Z">
               <w:r>
                 <w:rPr>
                   <w:b/>
@@ -6484,11 +6723,11 @@
               <w:spacing w:line="360" w:lineRule="auto"/>
               <w:jc w:val="center"/>
               <w:rPr>
-                <w:del w:id="121" w:author="João Girão" w:date="2013-03-14T16:52:00Z"/>
-                <w:lang w:val="en-US"/>
-              </w:rPr>
-            </w:pPr>
-            <w:del w:id="122" w:author="João Girão" w:date="2013-03-14T16:52:00Z">
+                <w:del w:id="131" w:author="João Girão" w:date="2013-03-14T16:52:00Z"/>
+                <w:lang w:val="en-US"/>
+              </w:rPr>
+            </w:pPr>
+            <w:del w:id="132" w:author="João Girão" w:date="2013-03-14T16:52:00Z">
               <w:r>
                 <w:rPr>
                   <w:lang w:val="en-US"/>
@@ -6502,7 +6741,7 @@
       <w:tr>
         <w:trPr>
           <w:jc w:val="center"/>
-          <w:del w:id="123" w:author="João Girão" w:date="2013-03-14T16:52:00Z"/>
+          <w:del w:id="133" w:author="João Girão" w:date="2013-03-14T16:52:00Z"/>
         </w:trPr>
         <w:tc>
           <w:tcPr>
@@ -6514,12 +6753,12 @@
               <w:spacing w:line="360" w:lineRule="auto"/>
               <w:jc w:val="center"/>
               <w:rPr>
-                <w:del w:id="124" w:author="João Girão" w:date="2013-03-14T16:52:00Z"/>
+                <w:del w:id="134" w:author="João Girão" w:date="2013-03-14T16:52:00Z"/>
                 <w:b/>
                 <w:lang w:val="en-US"/>
               </w:rPr>
             </w:pPr>
-            <w:del w:id="125" w:author="João Girão" w:date="2013-03-14T16:52:00Z">
+            <w:del w:id="135" w:author="João Girão" w:date="2013-03-14T16:52:00Z">
               <w:r>
                 <w:rPr>
                   <w:b/>
@@ -6540,11 +6779,11 @@
               <w:spacing w:line="360" w:lineRule="auto"/>
               <w:jc w:val="center"/>
               <w:rPr>
-                <w:del w:id="126" w:author="João Girão" w:date="2013-03-14T16:52:00Z"/>
-                <w:lang w:val="en-US"/>
-              </w:rPr>
-            </w:pPr>
-            <w:del w:id="127" w:author="João Girão" w:date="2013-03-14T16:52:00Z">
+                <w:del w:id="136" w:author="João Girão" w:date="2013-03-14T16:52:00Z"/>
+                <w:lang w:val="en-US"/>
+              </w:rPr>
+            </w:pPr>
+            <w:del w:id="137" w:author="João Girão" w:date="2013-03-14T16:52:00Z">
               <w:r>
                 <w:rPr>
                   <w:lang w:val="en-US"/>
@@ -6558,7 +6797,7 @@
       <w:tr>
         <w:trPr>
           <w:jc w:val="center"/>
-          <w:del w:id="128" w:author="João Girão" w:date="2013-03-14T16:52:00Z"/>
+          <w:del w:id="138" w:author="João Girão" w:date="2013-03-14T16:52:00Z"/>
         </w:trPr>
         <w:tc>
           <w:tcPr>
@@ -6570,12 +6809,12 @@
               <w:spacing w:line="360" w:lineRule="auto"/>
               <w:jc w:val="center"/>
               <w:rPr>
-                <w:del w:id="129" w:author="João Girão" w:date="2013-03-14T16:52:00Z"/>
+                <w:del w:id="139" w:author="João Girão" w:date="2013-03-14T16:52:00Z"/>
                 <w:b/>
                 <w:lang w:val="en-US"/>
               </w:rPr>
             </w:pPr>
-            <w:del w:id="130" w:author="João Girão" w:date="2013-03-14T16:52:00Z">
+            <w:del w:id="140" w:author="João Girão" w:date="2013-03-14T16:52:00Z">
               <w:r>
                 <w:rPr>
                   <w:b/>
@@ -6596,11 +6835,11 @@
               <w:spacing w:line="360" w:lineRule="auto"/>
               <w:jc w:val="center"/>
               <w:rPr>
-                <w:del w:id="131" w:author="João Girão" w:date="2013-03-14T16:52:00Z"/>
-                <w:lang w:val="en-US"/>
-              </w:rPr>
-            </w:pPr>
-            <w:del w:id="132" w:author="João Girão" w:date="2013-03-14T16:52:00Z">
+                <w:del w:id="141" w:author="João Girão" w:date="2013-03-14T16:52:00Z"/>
+                <w:lang w:val="en-US"/>
+              </w:rPr>
+            </w:pPr>
+            <w:del w:id="142" w:author="João Girão" w:date="2013-03-14T16:52:00Z">
               <w:r>
                 <w:rPr>
                   <w:lang w:val="en-US"/>
@@ -6614,7 +6853,7 @@
       <w:tr>
         <w:trPr>
           <w:jc w:val="center"/>
-          <w:del w:id="133" w:author="João Girão" w:date="2013-03-14T16:52:00Z"/>
+          <w:del w:id="143" w:author="João Girão" w:date="2013-03-14T16:52:00Z"/>
         </w:trPr>
         <w:tc>
           <w:tcPr>
@@ -6626,12 +6865,12 @@
               <w:spacing w:line="360" w:lineRule="auto"/>
               <w:jc w:val="center"/>
               <w:rPr>
-                <w:del w:id="134" w:author="João Girão" w:date="2013-03-14T16:52:00Z"/>
+                <w:del w:id="144" w:author="João Girão" w:date="2013-03-14T16:52:00Z"/>
                 <w:b/>
                 <w:lang w:val="en-US"/>
               </w:rPr>
             </w:pPr>
-            <w:del w:id="135" w:author="João Girão" w:date="2013-03-14T16:52:00Z">
+            <w:del w:id="145" w:author="João Girão" w:date="2013-03-14T16:52:00Z">
               <w:r>
                 <w:rPr>
                   <w:b/>
@@ -6651,11 +6890,11 @@
             <w:pPr>
               <w:jc w:val="center"/>
               <w:rPr>
-                <w:del w:id="136" w:author="João Girão" w:date="2013-03-14T16:52:00Z"/>
-                <w:lang w:val="en-US"/>
-              </w:rPr>
-            </w:pPr>
-            <w:del w:id="137" w:author="João Girão" w:date="2013-03-14T16:52:00Z">
+                <w:del w:id="146" w:author="João Girão" w:date="2013-03-14T16:52:00Z"/>
+                <w:lang w:val="en-US"/>
+              </w:rPr>
+            </w:pPr>
+            <w:del w:id="147" w:author="João Girão" w:date="2013-03-14T16:52:00Z">
               <w:r>
                 <w:rPr>
                   <w:lang w:val="en-US"/>
@@ -6669,7 +6908,7 @@
       <w:tr>
         <w:trPr>
           <w:jc w:val="center"/>
-          <w:del w:id="138" w:author="João Girão" w:date="2013-03-14T16:52:00Z"/>
+          <w:del w:id="148" w:author="João Girão" w:date="2013-03-14T16:52:00Z"/>
         </w:trPr>
         <w:tc>
           <w:tcPr>
@@ -6681,12 +6920,12 @@
               <w:spacing w:line="360" w:lineRule="auto"/>
               <w:jc w:val="center"/>
               <w:rPr>
-                <w:del w:id="139" w:author="João Girão" w:date="2013-03-14T16:52:00Z"/>
+                <w:del w:id="149" w:author="João Girão" w:date="2013-03-14T16:52:00Z"/>
                 <w:b/>
                 <w:lang w:val="en-US"/>
               </w:rPr>
             </w:pPr>
-            <w:del w:id="140" w:author="João Girão" w:date="2013-03-14T16:52:00Z">
+            <w:del w:id="150" w:author="João Girão" w:date="2013-03-14T16:52:00Z">
               <w:r>
                 <w:rPr>
                   <w:b/>
@@ -6707,11 +6946,11 @@
               <w:spacing w:line="360" w:lineRule="auto"/>
               <w:jc w:val="center"/>
               <w:rPr>
-                <w:del w:id="141" w:author="João Girão" w:date="2013-03-14T16:52:00Z"/>
-                <w:lang w:val="en-US"/>
-              </w:rPr>
-            </w:pPr>
-            <w:del w:id="142" w:author="João Girão" w:date="2013-03-14T16:52:00Z">
+                <w:del w:id="151" w:author="João Girão" w:date="2013-03-14T16:52:00Z"/>
+                <w:lang w:val="en-US"/>
+              </w:rPr>
+            </w:pPr>
+            <w:del w:id="152" w:author="João Girão" w:date="2013-03-14T16:52:00Z">
               <w:r>
                 <w:rPr>
                   <w:lang w:val="en-US"/>
@@ -6725,7 +6964,7 @@
       <w:tr>
         <w:trPr>
           <w:jc w:val="center"/>
-          <w:del w:id="143" w:author="João Girão" w:date="2013-03-14T16:52:00Z"/>
+          <w:del w:id="153" w:author="João Girão" w:date="2013-03-14T16:52:00Z"/>
         </w:trPr>
         <w:tc>
           <w:tcPr>
@@ -6737,12 +6976,12 @@
               <w:spacing w:line="360" w:lineRule="auto"/>
               <w:jc w:val="center"/>
               <w:rPr>
-                <w:del w:id="144" w:author="João Girão" w:date="2013-03-14T16:52:00Z"/>
+                <w:del w:id="154" w:author="João Girão" w:date="2013-03-14T16:52:00Z"/>
                 <w:b/>
                 <w:lang w:val="en-US"/>
               </w:rPr>
             </w:pPr>
-            <w:del w:id="145" w:author="João Girão" w:date="2013-03-14T16:52:00Z">
+            <w:del w:id="155" w:author="João Girão" w:date="2013-03-14T16:52:00Z">
               <w:r>
                 <w:rPr>
                   <w:b/>
@@ -6763,11 +7002,11 @@
               <w:spacing w:line="360" w:lineRule="auto"/>
               <w:jc w:val="center"/>
               <w:rPr>
-                <w:del w:id="146" w:author="João Girão" w:date="2013-03-14T16:52:00Z"/>
-                <w:lang w:val="en-US"/>
-              </w:rPr>
-            </w:pPr>
-            <w:del w:id="147" w:author="João Girão" w:date="2013-03-14T16:52:00Z">
+                <w:del w:id="156" w:author="João Girão" w:date="2013-03-14T16:52:00Z"/>
+                <w:lang w:val="en-US"/>
+              </w:rPr>
+            </w:pPr>
+            <w:del w:id="157" w:author="João Girão" w:date="2013-03-14T16:52:00Z">
               <w:r>
                 <w:rPr>
                   <w:lang w:val="en-US"/>
@@ -6781,20 +7020,20 @@
     </w:tbl>
     <w:p>
       <w:pPr>
-        <w:pStyle w:val="Legenda"/>
-        <w:rPr>
-          <w:del w:id="148" w:author="João Girão" w:date="2013-03-14T16:52:00Z"/>
-          <w:lang w:val="en-US"/>
-        </w:rPr>
-        <w:pPrChange w:id="149" w:author="João Girão" w:date="2013-03-14T16:53:00Z">
+        <w:pStyle w:val="Caption"/>
+        <w:rPr>
+          <w:del w:id="158" w:author="João Girão" w:date="2013-03-14T16:52:00Z"/>
+          <w:lang w:val="en-US"/>
+        </w:rPr>
+        <w:pPrChange w:id="159" w:author="João Girão" w:date="2013-03-14T16:53:00Z">
           <w:pPr>
-            <w:pStyle w:val="Legenda"/>
+            <w:pStyle w:val="Caption"/>
             <w:jc w:val="center"/>
           </w:pPr>
         </w:pPrChange>
       </w:pPr>
-      <w:bookmarkStart w:id="150" w:name="_Toc350531754"/>
-      <w:del w:id="151" w:author="João Girão" w:date="2013-03-14T16:52:00Z">
+      <w:bookmarkStart w:id="160" w:name="_Toc350531754"/>
+      <w:del w:id="161" w:author="João Girão" w:date="2013-03-14T16:52:00Z">
         <w:r>
           <w:rPr>
             <w:lang w:val="en-US"/>
@@ -6803,6 +7042,8 @@
         </w:r>
         <w:r>
           <w:rPr>
+            <w:b w:val="0"/>
+            <w:bCs w:val="0"/>
             <w:lang w:val="en-US"/>
           </w:rPr>
           <w:fldChar w:fldCharType="begin"/>
@@ -6815,6 +7056,8 @@
         </w:r>
         <w:r>
           <w:rPr>
+            <w:b w:val="0"/>
+            <w:bCs w:val="0"/>
             <w:lang w:val="en-US"/>
           </w:rPr>
           <w:fldChar w:fldCharType="separate"/>
@@ -6828,6 +7071,8 @@
         </w:r>
         <w:r>
           <w:rPr>
+            <w:b w:val="0"/>
+            <w:bCs w:val="0"/>
             <w:lang w:val="en-US"/>
           </w:rPr>
           <w:fldChar w:fldCharType="end"/>
@@ -6838,24 +7083,24 @@
           </w:rPr>
           <w:delText>: Releases and Features Development</w:delText>
         </w:r>
-        <w:bookmarkEnd w:id="150"/>
+        <w:bookmarkEnd w:id="160"/>
       </w:del>
     </w:p>
     <w:p>
       <w:pPr>
-        <w:pStyle w:val="Legenda"/>
-        <w:rPr>
-          <w:del w:id="152" w:author="João Girão" w:date="2013-03-14T16:53:00Z"/>
-          <w:lang w:val="en-US"/>
-        </w:rPr>
-        <w:pPrChange w:id="153" w:author="João Girão" w:date="2013-03-14T16:52:00Z">
+        <w:pStyle w:val="Caption"/>
+        <w:rPr>
+          <w:del w:id="162" w:author="João Girão" w:date="2013-03-14T16:53:00Z"/>
+          <w:lang w:val="en-US"/>
+        </w:rPr>
+        <w:pPrChange w:id="163" w:author="João Girão" w:date="2013-03-14T16:52:00Z">
           <w:pPr/>
         </w:pPrChange>
       </w:pPr>
     </w:p>
     <w:p>
       <w:pPr>
-        <w:pStyle w:val="Cabealho1"/>
+        <w:pStyle w:val="Heading1"/>
         <w:numPr>
           <w:ilvl w:val="0"/>
           <w:numId w:val="1"/>
@@ -6864,7 +7109,7 @@
           <w:lang w:val="en-US"/>
         </w:rPr>
       </w:pPr>
-      <w:bookmarkStart w:id="154" w:name="_Toc350531871"/>
+      <w:bookmarkStart w:id="164" w:name="_Toc350531871"/>
       <w:r>
         <w:rPr>
           <w:lang w:val="en-US"/>
@@ -6883,11 +7128,11 @@
         </w:rPr>
         <w:t xml:space="preserve"> Context</w:t>
       </w:r>
-      <w:bookmarkEnd w:id="154"/>
+      <w:bookmarkEnd w:id="164"/>
     </w:p>
     <w:p>
       <w:pPr>
-        <w:pStyle w:val="Cabealho1"/>
+        <w:pStyle w:val="Heading1"/>
         <w:numPr>
           <w:ilvl w:val="1"/>
           <w:numId w:val="1"/>
@@ -6897,14 +7142,14 @@
           <w:lang w:val="en-US"/>
         </w:rPr>
       </w:pPr>
-      <w:bookmarkStart w:id="155" w:name="_Toc350531872"/>
+      <w:bookmarkStart w:id="165" w:name="_Toc350531872"/>
       <w:r>
         <w:rPr>
           <w:lang w:val="en-US"/>
         </w:rPr>
         <w:t>Stakeholders Profiles</w:t>
       </w:r>
-      <w:bookmarkEnd w:id="155"/>
+      <w:bookmarkEnd w:id="165"/>
     </w:p>
     <w:p>
       <w:pPr>
@@ -6927,7 +7172,7 @@
     </w:p>
     <w:p>
       <w:pPr>
-        <w:pStyle w:val="PargrafodaLista"/>
+        <w:pStyle w:val="ListParagraph"/>
         <w:numPr>
           <w:ilvl w:val="0"/>
           <w:numId w:val="5"/>
@@ -6951,7 +7196,7 @@
     </w:p>
     <w:p>
       <w:pPr>
-        <w:pStyle w:val="PargrafodaLista"/>
+        <w:pStyle w:val="ListParagraph"/>
         <w:numPr>
           <w:ilvl w:val="1"/>
           <w:numId w:val="5"/>
@@ -6981,7 +7226,7 @@
     </w:p>
     <w:p>
       <w:pPr>
-        <w:pStyle w:val="PargrafodaLista"/>
+        <w:pStyle w:val="ListParagraph"/>
         <w:numPr>
           <w:ilvl w:val="1"/>
           <w:numId w:val="5"/>
@@ -7017,7 +7262,7 @@
     </w:p>
     <w:p>
       <w:pPr>
-        <w:pStyle w:val="PargrafodaLista"/>
+        <w:pStyle w:val="ListParagraph"/>
         <w:numPr>
           <w:ilvl w:val="1"/>
           <w:numId w:val="5"/>
@@ -7071,7 +7316,7 @@
     </w:p>
     <w:p>
       <w:pPr>
-        <w:pStyle w:val="PargrafodaLista"/>
+        <w:pStyle w:val="ListParagraph"/>
         <w:numPr>
           <w:ilvl w:val="1"/>
           <w:numId w:val="5"/>
@@ -7107,7 +7352,7 @@
     </w:p>
     <w:p>
       <w:pPr>
-        <w:pStyle w:val="PargrafodaLista"/>
+        <w:pStyle w:val="ListParagraph"/>
         <w:numPr>
           <w:ilvl w:val="0"/>
           <w:numId w:val="5"/>
@@ -7131,7 +7376,7 @@
     </w:p>
     <w:p>
       <w:pPr>
-        <w:pStyle w:val="PargrafodaLista"/>
+        <w:pStyle w:val="ListParagraph"/>
         <w:numPr>
           <w:ilvl w:val="1"/>
           <w:numId w:val="5"/>
@@ -7161,7 +7406,7 @@
     </w:p>
     <w:p>
       <w:pPr>
-        <w:pStyle w:val="PargrafodaLista"/>
+        <w:pStyle w:val="ListParagraph"/>
         <w:numPr>
           <w:ilvl w:val="1"/>
           <w:numId w:val="5"/>
@@ -7185,7 +7430,7 @@
     </w:p>
     <w:p>
       <w:pPr>
-        <w:pStyle w:val="PargrafodaLista"/>
+        <w:pStyle w:val="ListParagraph"/>
         <w:numPr>
           <w:ilvl w:val="1"/>
           <w:numId w:val="5"/>
@@ -7206,7 +7451,7 @@
         </w:rPr>
         <w:t>icien</w:t>
       </w:r>
-      <w:ins w:id="156" w:author="Carla" w:date="2013-03-13T22:54:00Z">
+      <w:ins w:id="166" w:author="Carla" w:date="2013-03-13T22:54:00Z">
         <w:r>
           <w:rPr>
             <w:lang w:val="en-US"/>
@@ -7214,7 +7459,7 @@
           <w:t>cy</w:t>
         </w:r>
       </w:ins>
-      <w:del w:id="157" w:author="Carla" w:date="2013-03-13T22:54:00Z">
+      <w:del w:id="167" w:author="Carla" w:date="2013-03-13T22:54:00Z">
         <w:r>
           <w:rPr>
             <w:lang w:val="en-US"/>
@@ -7249,7 +7494,7 @@
     </w:p>
     <w:p>
       <w:pPr>
-        <w:pStyle w:val="PargrafodaLista"/>
+        <w:pStyle w:val="ListParagraph"/>
         <w:numPr>
           <w:ilvl w:val="1"/>
           <w:numId w:val="5"/>
@@ -7279,7 +7524,7 @@
     </w:p>
     <w:p>
       <w:pPr>
-        <w:pStyle w:val="PargrafodaLista"/>
+        <w:pStyle w:val="ListParagraph"/>
         <w:numPr>
           <w:ilvl w:val="0"/>
           <w:numId w:val="5"/>
@@ -7315,7 +7560,7 @@
     </w:p>
     <w:p>
       <w:pPr>
-        <w:pStyle w:val="PargrafodaLista"/>
+        <w:pStyle w:val="ListParagraph"/>
         <w:numPr>
           <w:ilvl w:val="1"/>
           <w:numId w:val="5"/>
@@ -7345,7 +7590,7 @@
     </w:p>
     <w:p>
       <w:pPr>
-        <w:pStyle w:val="PargrafodaLista"/>
+        <w:pStyle w:val="ListParagraph"/>
         <w:numPr>
           <w:ilvl w:val="1"/>
           <w:numId w:val="5"/>
@@ -7369,7 +7614,7 @@
     </w:p>
     <w:p>
       <w:pPr>
-        <w:pStyle w:val="PargrafodaLista"/>
+        <w:pStyle w:val="ListParagraph"/>
         <w:numPr>
           <w:ilvl w:val="1"/>
           <w:numId w:val="5"/>
@@ -7382,6 +7627,7 @@
         <w:rPr>
           <w:lang w:val="en-US"/>
         </w:rPr>
+        <w:lastRenderedPageBreak/>
         <w:t>Major Interests:</w:t>
       </w:r>
       <w:r>
@@ -7399,7 +7645,7 @@
     </w:p>
     <w:p>
       <w:pPr>
-        <w:pStyle w:val="PargrafodaLista"/>
+        <w:pStyle w:val="ListParagraph"/>
         <w:numPr>
           <w:ilvl w:val="1"/>
           <w:numId w:val="5"/>
@@ -7420,7 +7666,7 @@
         </w:rPr>
         <w:t xml:space="preserve"> No</w:t>
       </w:r>
-      <w:ins w:id="158" w:author="Carla" w:date="2013-03-13T22:55:00Z">
+      <w:ins w:id="168" w:author="Carla" w:date="2013-03-13T22:55:00Z">
         <w:r>
           <w:rPr>
             <w:lang w:val="en-US"/>
@@ -7428,7 +7674,7 @@
           <w:t>ne</w:t>
         </w:r>
       </w:ins>
-      <w:del w:id="159" w:author="Carla" w:date="2013-03-13T22:55:00Z">
+      <w:del w:id="169" w:author="Carla" w:date="2013-03-13T22:55:00Z">
         <w:r>
           <w:rPr>
             <w:lang w:val="en-US"/>
@@ -7451,7 +7697,7 @@
     </w:p>
     <w:p>
       <w:pPr>
-        <w:pStyle w:val="PargrafodaLista"/>
+        <w:pStyle w:val="ListParagraph"/>
         <w:rPr>
           <w:lang w:val="en-US"/>
         </w:rPr>
@@ -7479,68 +7725,167 @@
 
 <file path=word/comments.xml><?xml version="1.0" encoding="utf-8"?>
 <w:comments xmlns:wpc="http://schemas.microsoft.com/office/word/2010/wordprocessingCanvas" xmlns:mc="http://schemas.openxmlformats.org/markup-compatibility/2006" xmlns:o="urn:schemas-microsoft-com:office:office" xmlns:r="http://schemas.openxmlformats.org/officeDocument/2006/relationships" xmlns:m="http://schemas.openxmlformats.org/officeDocument/2006/math" xmlns:v="urn:schemas-microsoft-com:vml" xmlns:wp14="http://schemas.microsoft.com/office/word/2010/wordprocessingDrawing" xmlns:wp="http://schemas.openxmlformats.org/drawingml/2006/wordprocessingDrawing" xmlns:w10="urn:schemas-microsoft-com:office:word" xmlns:w="http://schemas.openxmlformats.org/wordprocessingml/2006/main" xmlns:w14="http://schemas.microsoft.com/office/word/2010/wordml" xmlns:w15="http://schemas.microsoft.com/office/word/2012/wordml" xmlns:wpg="http://schemas.microsoft.com/office/word/2010/wordprocessingGroup" xmlns:wpi="http://schemas.microsoft.com/office/word/2010/wordprocessingInk" xmlns:wne="http://schemas.microsoft.com/office/word/2006/wordml" xmlns:wps="http://schemas.microsoft.com/office/word/2010/wordprocessingShape" mc:Ignorable="w14 w15 wp14">
-  <w:comment w:id="35" w:author="Carla" w:date="2013-03-13T22:55:00Z" w:initials="C">
+  <w:comment w:id="44" w:author="Carla" w:date="2013-03-13T22:55:00Z" w:initials="C">
     <w:p>
       <w:pPr>
-        <w:pStyle w:val="Textodecomentrio"/>
-      </w:pPr>
-      <w:r>
-        <w:rPr>
-          <w:rStyle w:val="Refdecomentrio"/>
+        <w:pStyle w:val="CommentText"/>
+      </w:pPr>
+      <w:r>
+        <w:rPr>
+          <w:rStyle w:val="CommentReference"/>
         </w:rPr>
         <w:annotationRef/>
       </w:r>
       <w:r>
-        <w:t xml:space="preserve">Este paragrafo parece-me estranho. </w:t>
+        <w:t xml:space="preserve">Este </w:t>
+      </w:r>
+      <w:proofErr w:type="gramStart"/>
+      <w:r>
+        <w:t>paragrafo</w:t>
+      </w:r>
+      <w:proofErr w:type="gramEnd"/>
+      <w:r>
+        <w:t xml:space="preserve"> parece-me estranho. </w:t>
       </w:r>
       <w:r>
         <w:t>Mas assim não consigo fazer melhor. Verifica se o que e pretendido dizer e o que escrevi no paragrafo seguinte</w:t>
       </w:r>
     </w:p>
   </w:comment>
-  <w:comment w:id="74" w:author="Carla" w:date="2013-03-13T22:55:00Z" w:initials="C">
+  <w:comment w:id="82" w:author="Carla" w:date="2013-03-13T22:55:00Z" w:initials="C">
     <w:p>
       <w:pPr>
-        <w:pStyle w:val="Textodecomentrio"/>
-      </w:pPr>
-      <w:r>
-        <w:rPr>
-          <w:rStyle w:val="Refdecomentrio"/>
+        <w:pStyle w:val="CommentText"/>
+      </w:pPr>
+      <w:r>
+        <w:rPr>
+          <w:rStyle w:val="CommentReference"/>
         </w:rPr>
         <w:annotationRef/>
       </w:r>
       <w:r>
-        <w:t>Considerar substituir por “must”. Não vai ter mas deve ter</w:t>
+        <w:t>Considerar substituir por “</w:t>
+      </w:r>
+      <w:proofErr w:type="gramStart"/>
+      <w:r>
+        <w:t>must</w:t>
+      </w:r>
+      <w:proofErr w:type="gramEnd"/>
+      <w:r>
+        <w:t>”. Não vai ter mas deve ter</w:t>
       </w:r>
     </w:p>
   </w:comment>
-  <w:comment w:id="99" w:author="Carla" w:date="2013-03-13T22:55:00Z" w:initials="C">
+  <w:comment w:id="94" w:author="Rui Ganhoto" w:date="2013-03-14T22:46:00Z" w:initials="RG">
     <w:p>
       <w:pPr>
-        <w:pStyle w:val="Textodecomentrio"/>
-      </w:pPr>
-      <w:r>
-        <w:rPr>
-          <w:rStyle w:val="Refdecomentrio"/>
+        <w:pStyle w:val="CommentText"/>
+      </w:pPr>
+      <w:r>
+        <w:rPr>
+          <w:rStyle w:val="CommentReference"/>
         </w:rPr>
         <w:annotationRef/>
       </w:r>
       <w:r>
-        <w:t>Não faz sentido com apenas uma release planeada.</w:t>
-      </w:r>
-      <w:r>
-        <w:t xml:space="preserve"> Validar se faz sentido apresentar a tabelas.</w:t>
-      </w:r>
+        <w:t xml:space="preserve">O computador não precisa de ter uma placa </w:t>
+      </w:r>
+      <w:proofErr w:type="spellStart"/>
+      <w:r>
+        <w:t>wifi</w:t>
+      </w:r>
+      <w:proofErr w:type="spellEnd"/>
+      <w:r>
+        <w:t xml:space="preserve">, precisa simplesmente de estar </w:t>
+      </w:r>
+      <w:proofErr w:type="gramStart"/>
+      <w:r>
+        <w:t>numa</w:t>
+      </w:r>
+      <w:proofErr w:type="gramEnd"/>
+      <w:r>
+        <w:t xml:space="preserve"> </w:t>
+      </w:r>
+      <w:proofErr w:type="gramStart"/>
+      <w:r>
+        <w:t>rede</w:t>
+      </w:r>
+      <w:proofErr w:type="gramEnd"/>
+      <w:r>
+        <w:t xml:space="preserve"> com </w:t>
+      </w:r>
+      <w:proofErr w:type="spellStart"/>
+      <w:r>
+        <w:t>wifi</w:t>
+      </w:r>
+      <w:proofErr w:type="spellEnd"/>
+      <w:r>
+        <w:t xml:space="preserve"> (seja ela gerada pelo </w:t>
+      </w:r>
+      <w:proofErr w:type="spellStart"/>
+      <w:r>
+        <w:t>pc</w:t>
+      </w:r>
+      <w:proofErr w:type="spellEnd"/>
+      <w:r>
+        <w:t xml:space="preserve">, ou via cabo ou via </w:t>
+      </w:r>
+      <w:proofErr w:type="spellStart"/>
+      <w:r>
+        <w:t>wifi</w:t>
+      </w:r>
+      <w:proofErr w:type="spellEnd"/>
+      <w:r>
+        <w:t>)</w:t>
+      </w:r>
+      <w:r>
+        <w:br/>
+        <w:t>Acho que deveremos por como suposição que o computador e o telemóvel se encontram na mesma rede privada? Que parece?</w:t>
+      </w:r>
+      <w:bookmarkStart w:id="95" w:name="_GoBack"/>
+      <w:bookmarkEnd w:id="95"/>
     </w:p>
   </w:comment>
-  <w:comment w:id="104" w:author="Carla" w:date="2013-03-13T22:55:00Z" w:initials="C">
+  <w:comment w:id="109" w:author="Carla" w:date="2013-03-13T22:55:00Z" w:initials="C">
     <w:p>
       <w:pPr>
-        <w:pStyle w:val="Textodecomentrio"/>
-      </w:pPr>
-      <w:r>
-        <w:rPr>
-          <w:rStyle w:val="Refdecomentrio"/>
+        <w:pStyle w:val="CommentText"/>
+      </w:pPr>
+      <w:r>
+        <w:rPr>
+          <w:rStyle w:val="CommentReference"/>
+        </w:rPr>
+        <w:annotationRef/>
+      </w:r>
+      <w:r>
+        <w:t xml:space="preserve">Não faz sentido com apenas </w:t>
+      </w:r>
+      <w:proofErr w:type="gramStart"/>
+      <w:r>
+        <w:t xml:space="preserve">uma </w:t>
+      </w:r>
+      <w:proofErr w:type="spellStart"/>
+      <w:r>
+        <w:t>release</w:t>
+      </w:r>
+      <w:proofErr w:type="spellEnd"/>
+      <w:proofErr w:type="gramEnd"/>
+      <w:r>
+        <w:t xml:space="preserve"> planeada.</w:t>
+      </w:r>
+      <w:r>
+        <w:t xml:space="preserve"> Validar se faz sentido apresentar a tabelas.</w:t>
+      </w:r>
+    </w:p>
+  </w:comment>
+  <w:comment w:id="114" w:author="Carla" w:date="2013-03-13T22:55:00Z" w:initials="C">
+    <w:p>
+      <w:pPr>
+        <w:pStyle w:val="CommentText"/>
+      </w:pPr>
+      <w:r>
+        <w:rPr>
+          <w:rStyle w:val="CommentReference"/>
         </w:rPr>
         <w:annotationRef/>
       </w:r>
@@ -7556,6 +7901,7 @@
 <w15:commentsEx xmlns:wpc="http://schemas.microsoft.com/office/word/2010/wordprocessingCanvas" xmlns:mc="http://schemas.openxmlformats.org/markup-compatibility/2006" xmlns:o="urn:schemas-microsoft-com:office:office" xmlns:r="http://schemas.openxmlformats.org/officeDocument/2006/relationships" xmlns:m="http://schemas.openxmlformats.org/officeDocument/2006/math" xmlns:v="urn:schemas-microsoft-com:vml" xmlns:wp14="http://schemas.microsoft.com/office/word/2010/wordprocessingDrawing" xmlns:wp="http://schemas.openxmlformats.org/drawingml/2006/wordprocessingDrawing" xmlns:w10="urn:schemas-microsoft-com:office:word" xmlns:w="http://schemas.openxmlformats.org/wordprocessingml/2006/main" xmlns:w14="http://schemas.microsoft.com/office/word/2010/wordml" xmlns:w15="http://schemas.microsoft.com/office/word/2012/wordml" xmlns:wpg="http://schemas.microsoft.com/office/word/2010/wordprocessingGroup" xmlns:wpi="http://schemas.microsoft.com/office/word/2010/wordprocessingInk" xmlns:wne="http://schemas.microsoft.com/office/word/2006/wordml" xmlns:wps="http://schemas.microsoft.com/office/word/2010/wordprocessingShape" mc:Ignorable="w14 w15 wp14">
   <w15:commentEx w15:paraId="6F558529" w15:done="0"/>
   <w15:commentEx w15:paraId="3EE26CBB" w15:done="0"/>
+  <w15:commentEx w15:paraId="6F002AF7" w15:done="0"/>
   <w15:commentEx w15:paraId="0F721F13" w15:done="0"/>
   <w15:commentEx w15:paraId="281EC6EA" w15:done="0"/>
 </w15:commentsEx>
@@ -7590,16 +7936,24 @@
 <w:ftr xmlns:wpc="http://schemas.microsoft.com/office/word/2010/wordprocessingCanvas" xmlns:mc="http://schemas.openxmlformats.org/markup-compatibility/2006" xmlns:o="urn:schemas-microsoft-com:office:office" xmlns:r="http://schemas.openxmlformats.org/officeDocument/2006/relationships" xmlns:m="http://schemas.openxmlformats.org/officeDocument/2006/math" xmlns:v="urn:schemas-microsoft-com:vml" xmlns:wp14="http://schemas.microsoft.com/office/word/2010/wordprocessingDrawing" xmlns:wp="http://schemas.openxmlformats.org/drawingml/2006/wordprocessingDrawing" xmlns:w10="urn:schemas-microsoft-com:office:word" xmlns:w="http://schemas.openxmlformats.org/wordprocessingml/2006/main" xmlns:w14="http://schemas.microsoft.com/office/word/2010/wordml" xmlns:w15="http://schemas.microsoft.com/office/word/2012/wordml" xmlns:wpg="http://schemas.microsoft.com/office/word/2010/wordprocessingGroup" xmlns:wpi="http://schemas.microsoft.com/office/word/2010/wordprocessingInk" xmlns:wne="http://schemas.microsoft.com/office/word/2006/wordml" xmlns:wps="http://schemas.microsoft.com/office/word/2010/wordprocessingShape" mc:Ignorable="w14 w15 wp14">
   <w:p>
     <w:pPr>
-      <w:pStyle w:val="Rodap"/>
+      <w:pStyle w:val="Footer"/>
       <w:rPr>
         <w:lang w:val="en-US"/>
       </w:rPr>
     </w:pPr>
+    <w:proofErr w:type="spellStart"/>
     <w:r>
       <w:rPr>
         <w:lang w:val="en-US"/>
       </w:rPr>
-      <w:t>Projeto Soft</w:t>
+      <w:t>Projeto</w:t>
+    </w:r>
+    <w:proofErr w:type="spellEnd"/>
+    <w:r>
+      <w:rPr>
+        <w:lang w:val="en-US"/>
+      </w:rPr>
+      <w:t xml:space="preserve"> Soft</w:t>
     </w:r>
     <w:r>
       <w:rPr>
@@ -7610,7 +7964,7 @@
   </w:p>
   <w:p>
     <w:pPr>
-      <w:pStyle w:val="Rodap"/>
+      <w:pStyle w:val="Footer"/>
       <w:rPr>
         <w:lang w:val="en-US"/>
       </w:rPr>
@@ -7655,16 +8009,24 @@
 <w:ftr xmlns:wpc="http://schemas.microsoft.com/office/word/2010/wordprocessingCanvas" xmlns:mc="http://schemas.openxmlformats.org/markup-compatibility/2006" xmlns:o="urn:schemas-microsoft-com:office:office" xmlns:r="http://schemas.openxmlformats.org/officeDocument/2006/relationships" xmlns:m="http://schemas.openxmlformats.org/officeDocument/2006/math" xmlns:v="urn:schemas-microsoft-com:vml" xmlns:wp14="http://schemas.microsoft.com/office/word/2010/wordprocessingDrawing" xmlns:wp="http://schemas.openxmlformats.org/drawingml/2006/wordprocessingDrawing" xmlns:w10="urn:schemas-microsoft-com:office:word" xmlns:w="http://schemas.openxmlformats.org/wordprocessingml/2006/main" xmlns:w14="http://schemas.microsoft.com/office/word/2010/wordml" xmlns:w15="http://schemas.microsoft.com/office/word/2012/wordml" xmlns:wpg="http://schemas.microsoft.com/office/word/2010/wordprocessingGroup" xmlns:wpi="http://schemas.microsoft.com/office/word/2010/wordprocessingInk" xmlns:wne="http://schemas.microsoft.com/office/word/2006/wordml" xmlns:wps="http://schemas.microsoft.com/office/word/2010/wordprocessingShape" mc:Ignorable="w14 w15 wp14">
   <w:p>
     <w:pPr>
-      <w:pStyle w:val="Rodap"/>
+      <w:pStyle w:val="Footer"/>
       <w:rPr>
         <w:lang w:val="en-US"/>
       </w:rPr>
     </w:pPr>
+    <w:proofErr w:type="spellStart"/>
     <w:r>
       <w:rPr>
         <w:lang w:val="en-US"/>
       </w:rPr>
-      <w:t>Projeto Software 2013</w:t>
+      <w:t>Projeto</w:t>
+    </w:r>
+    <w:proofErr w:type="spellEnd"/>
+    <w:r>
+      <w:rPr>
+        <w:lang w:val="en-US"/>
+      </w:rPr>
+      <w:t xml:space="preserve"> Software 2013</w:t>
     </w:r>
     <w:r>
       <w:rPr>
@@ -7681,7 +8043,7 @@
   </w:p>
   <w:p>
     <w:pPr>
-      <w:pStyle w:val="Rodap"/>
+      <w:pStyle w:val="Footer"/>
       <w:tabs>
         <w:tab w:val="clear" w:pos="4252"/>
       </w:tabs>
@@ -7723,21 +8085,29 @@
 <w:ftr xmlns:wpc="http://schemas.microsoft.com/office/word/2010/wordprocessingCanvas" xmlns:mc="http://schemas.openxmlformats.org/markup-compatibility/2006" xmlns:o="urn:schemas-microsoft-com:office:office" xmlns:r="http://schemas.openxmlformats.org/officeDocument/2006/relationships" xmlns:m="http://schemas.openxmlformats.org/officeDocument/2006/math" xmlns:v="urn:schemas-microsoft-com:vml" xmlns:wp14="http://schemas.microsoft.com/office/word/2010/wordprocessingDrawing" xmlns:wp="http://schemas.openxmlformats.org/drawingml/2006/wordprocessingDrawing" xmlns:w10="urn:schemas-microsoft-com:office:word" xmlns:w="http://schemas.openxmlformats.org/wordprocessingml/2006/main" xmlns:w14="http://schemas.microsoft.com/office/word/2010/wordml" xmlns:w15="http://schemas.microsoft.com/office/word/2012/wordml" xmlns:wpg="http://schemas.microsoft.com/office/word/2010/wordprocessingGroup" xmlns:wpi="http://schemas.microsoft.com/office/word/2010/wordprocessingInk" xmlns:wne="http://schemas.microsoft.com/office/word/2006/wordml" xmlns:wps="http://schemas.microsoft.com/office/word/2010/wordprocessingShape" mc:Ignorable="w14 w15 wp14">
   <w:p>
     <w:pPr>
-      <w:pStyle w:val="Rodap"/>
+      <w:pStyle w:val="Footer"/>
       <w:rPr>
         <w:lang w:val="en-US"/>
       </w:rPr>
     </w:pPr>
+    <w:proofErr w:type="spellStart"/>
     <w:r>
       <w:rPr>
         <w:lang w:val="en-US"/>
       </w:rPr>
-      <w:t>Projeto Software 2013</w:t>
+      <w:t>Projeto</w:t>
+    </w:r>
+    <w:proofErr w:type="spellEnd"/>
+    <w:r>
+      <w:rPr>
+        <w:lang w:val="en-US"/>
+      </w:rPr>
+      <w:t xml:space="preserve"> Software 2013</w:t>
     </w:r>
   </w:p>
   <w:p>
     <w:pPr>
-      <w:pStyle w:val="Rodap"/>
+      <w:pStyle w:val="Footer"/>
       <w:rPr>
         <w:lang w:val="en-US"/>
       </w:rPr>
@@ -7791,7 +8161,7 @@
         <w:noProof/>
         <w:lang w:val="en-US"/>
       </w:rPr>
-      <w:t>ii</w:t>
+      <w:t>4</w:t>
     </w:r>
     <w:r>
       <w:rPr>
@@ -7807,7 +8177,7 @@
 <w:ftr xmlns:wpc="http://schemas.microsoft.com/office/word/2010/wordprocessingCanvas" xmlns:mc="http://schemas.openxmlformats.org/markup-compatibility/2006" xmlns:o="urn:schemas-microsoft-com:office:office" xmlns:r="http://schemas.openxmlformats.org/officeDocument/2006/relationships" xmlns:m="http://schemas.openxmlformats.org/officeDocument/2006/math" xmlns:v="urn:schemas-microsoft-com:vml" xmlns:wp14="http://schemas.microsoft.com/office/word/2010/wordprocessingDrawing" xmlns:wp="http://schemas.openxmlformats.org/drawingml/2006/wordprocessingDrawing" xmlns:w10="urn:schemas-microsoft-com:office:word" xmlns:w="http://schemas.openxmlformats.org/wordprocessingml/2006/main" xmlns:w14="http://schemas.microsoft.com/office/word/2010/wordml" xmlns:w15="http://schemas.microsoft.com/office/word/2012/wordml" xmlns:wpg="http://schemas.microsoft.com/office/word/2010/wordprocessingGroup" xmlns:wpi="http://schemas.microsoft.com/office/word/2010/wordprocessingInk" xmlns:wne="http://schemas.microsoft.com/office/word/2006/wordml" xmlns:wps="http://schemas.microsoft.com/office/word/2010/wordprocessingShape" mc:Ignorable="w14 w15 wp14">
   <w:p>
     <w:pPr>
-      <w:pStyle w:val="Rodap"/>
+      <w:pStyle w:val="Footer"/>
     </w:pPr>
     <w:r>
       <w:t>Projeto Software 2013</w:t>
@@ -7821,7 +8191,7 @@
   </w:p>
   <w:p>
     <w:pPr>
-      <w:pStyle w:val="Rodap"/>
+      <w:pStyle w:val="Footer"/>
       <w:tabs>
         <w:tab w:val="clear" w:pos="4252"/>
       </w:tabs>
@@ -7835,8 +8205,21 @@
       </w:sdtPr>
       <w:sdtEndPr/>
       <w:sdtContent>
-        <w:r>
-          <w:t>Vision and Scope</w:t>
+        <w:proofErr w:type="spellStart"/>
+        <w:r>
+          <w:t>Vision</w:t>
+        </w:r>
+        <w:proofErr w:type="spellEnd"/>
+        <w:r>
+          <w:t xml:space="preserve"> </w:t>
+        </w:r>
+        <w:proofErr w:type="spellStart"/>
+        <w:r>
+          <w:t>and</w:t>
+        </w:r>
+        <w:proofErr w:type="spellEnd"/>
+        <w:r>
+          <w:t xml:space="preserve"> Scope</w:t>
         </w:r>
       </w:sdtContent>
     </w:sdt>
@@ -7897,7 +8280,7 @@
 <w:hdr xmlns:wpc="http://schemas.microsoft.com/office/word/2010/wordprocessingCanvas" xmlns:mc="http://schemas.openxmlformats.org/markup-compatibility/2006" xmlns:o="urn:schemas-microsoft-com:office:office" xmlns:r="http://schemas.openxmlformats.org/officeDocument/2006/relationships" xmlns:m="http://schemas.openxmlformats.org/officeDocument/2006/math" xmlns:v="urn:schemas-microsoft-com:vml" xmlns:wp14="http://schemas.microsoft.com/office/word/2010/wordprocessingDrawing" xmlns:wp="http://schemas.openxmlformats.org/drawingml/2006/wordprocessingDrawing" xmlns:w10="urn:schemas-microsoft-com:office:word" xmlns:w="http://schemas.openxmlformats.org/wordprocessingml/2006/main" xmlns:w14="http://schemas.microsoft.com/office/word/2010/wordml" xmlns:w15="http://schemas.microsoft.com/office/word/2012/wordml" xmlns:wpg="http://schemas.microsoft.com/office/word/2010/wordprocessingGroup" xmlns:wpi="http://schemas.microsoft.com/office/word/2010/wordprocessingInk" xmlns:wne="http://schemas.microsoft.com/office/word/2006/wordml" xmlns:wps="http://schemas.microsoft.com/office/word/2010/wordprocessingShape" mc:Ignorable="w14 w15 wp14">
   <w:p>
     <w:pPr>
-      <w:pStyle w:val="Cabealho"/>
+      <w:pStyle w:val="Header"/>
       <w:rPr>
         <w:lang w:val="en-US"/>
       </w:rPr>
@@ -7997,18 +8380,34 @@
       </w:sdtPr>
       <w:sdtEndPr/>
       <w:sdtContent>
+        <w:proofErr w:type="spellStart"/>
         <w:r>
           <w:rPr>
             <w:lang w:val="en-US"/>
           </w:rPr>
-          <w:t>João Girão</w:t>
-        </w:r>
+          <w:t>João</w:t>
+        </w:r>
+        <w:proofErr w:type="spellEnd"/>
+        <w:r>
+          <w:rPr>
+            <w:lang w:val="en-US"/>
+          </w:rPr>
+          <w:t xml:space="preserve"> </w:t>
+        </w:r>
+        <w:proofErr w:type="spellStart"/>
+        <w:r>
+          <w:rPr>
+            <w:lang w:val="en-US"/>
+          </w:rPr>
+          <w:t>Girão</w:t>
+        </w:r>
+        <w:proofErr w:type="spellEnd"/>
       </w:sdtContent>
     </w:sdt>
   </w:p>
   <w:p>
     <w:pPr>
-      <w:pStyle w:val="Cabealho"/>
+      <w:pStyle w:val="Header"/>
       <w:rPr>
         <w:lang w:val="en-US"/>
       </w:rPr>
@@ -8079,7 +8478,7 @@
 <w:hdr xmlns:wpc="http://schemas.microsoft.com/office/word/2010/wordprocessingCanvas" xmlns:mc="http://schemas.openxmlformats.org/markup-compatibility/2006" xmlns:o="urn:schemas-microsoft-com:office:office" xmlns:r="http://schemas.openxmlformats.org/officeDocument/2006/relationships" xmlns:m="http://schemas.openxmlformats.org/officeDocument/2006/math" xmlns:v="urn:schemas-microsoft-com:vml" xmlns:wp14="http://schemas.microsoft.com/office/word/2010/wordprocessingDrawing" xmlns:wp="http://schemas.openxmlformats.org/drawingml/2006/wordprocessingDrawing" xmlns:w10="urn:schemas-microsoft-com:office:word" xmlns:w="http://schemas.openxmlformats.org/wordprocessingml/2006/main" xmlns:w14="http://schemas.microsoft.com/office/word/2010/wordml" xmlns:w15="http://schemas.microsoft.com/office/word/2012/wordml" xmlns:wpg="http://schemas.microsoft.com/office/word/2010/wordprocessingGroup" xmlns:wpi="http://schemas.microsoft.com/office/word/2010/wordprocessingInk" xmlns:wne="http://schemas.microsoft.com/office/word/2006/wordml" xmlns:wps="http://schemas.microsoft.com/office/word/2010/wordprocessingShape" mc:Ignorable="w14 w15 wp14">
   <w:p>
     <w:pPr>
-      <w:pStyle w:val="Cabealho"/>
+      <w:pStyle w:val="Header"/>
       <w:rPr>
         <w:lang w:val="en-US"/>
       </w:rPr>
@@ -8179,18 +8578,34 @@
       </w:sdtPr>
       <w:sdtEndPr/>
       <w:sdtContent>
+        <w:proofErr w:type="spellStart"/>
         <w:r>
           <w:rPr>
             <w:lang w:val="en-US"/>
           </w:rPr>
-          <w:t>João Girão</w:t>
-        </w:r>
+          <w:t>João</w:t>
+        </w:r>
+        <w:proofErr w:type="spellEnd"/>
+        <w:r>
+          <w:rPr>
+            <w:lang w:val="en-US"/>
+          </w:rPr>
+          <w:t xml:space="preserve"> </w:t>
+        </w:r>
+        <w:proofErr w:type="spellStart"/>
+        <w:r>
+          <w:rPr>
+            <w:lang w:val="en-US"/>
+          </w:rPr>
+          <w:t>Girão</w:t>
+        </w:r>
+        <w:proofErr w:type="spellEnd"/>
       </w:sdtContent>
     </w:sdt>
   </w:p>
   <w:p>
     <w:pPr>
-      <w:pStyle w:val="Cabealho"/>
+      <w:pStyle w:val="Header"/>
       <w:rPr>
         <w:lang w:val="en-US"/>
       </w:rPr>
@@ -8858,6 +9273,9 @@
 
 <file path=word/people.xml><?xml version="1.0" encoding="utf-8"?>
 <w15:people xmlns:wpc="http://schemas.microsoft.com/office/word/2010/wordprocessingCanvas" xmlns:mc="http://schemas.openxmlformats.org/markup-compatibility/2006" xmlns:o="urn:schemas-microsoft-com:office:office" xmlns:r="http://schemas.openxmlformats.org/officeDocument/2006/relationships" xmlns:m="http://schemas.openxmlformats.org/officeDocument/2006/math" xmlns:v="urn:schemas-microsoft-com:vml" xmlns:wp14="http://schemas.microsoft.com/office/word/2010/wordprocessingDrawing" xmlns:wp="http://schemas.openxmlformats.org/drawingml/2006/wordprocessingDrawing" xmlns:w10="urn:schemas-microsoft-com:office:word" xmlns:w="http://schemas.openxmlformats.org/wordprocessingml/2006/main" xmlns:w14="http://schemas.microsoft.com/office/word/2010/wordml" xmlns:w15="http://schemas.microsoft.com/office/word/2012/wordml" xmlns:wpg="http://schemas.microsoft.com/office/word/2010/wordprocessingGroup" xmlns:wpi="http://schemas.microsoft.com/office/word/2010/wordprocessingInk" xmlns:wne="http://schemas.microsoft.com/office/word/2006/wordml" xmlns:wps="http://schemas.microsoft.com/office/word/2010/wordprocessingShape" mc:Ignorable="w14 w15 wp14">
+  <w15:person w15:author="Rui Ganhoto">
+    <w15:presenceInfo w15:providerId="Windows Live" w15:userId="968e87421556deb4"/>
+  </w15:person>
   <w15:person w15:author="João Girão">
     <w15:presenceInfo w15:providerId="Windows Live" w15:userId="652dad105bd2a006"/>
   </w15:person>
@@ -9259,11 +9677,11 @@
     <w:qFormat/>
     <w:rsid w:val="00345E81"/>
   </w:style>
-  <w:style w:type="paragraph" w:styleId="Cabealho1">
+  <w:style w:type="paragraph" w:styleId="Heading1">
     <w:name w:val="heading 1"/>
     <w:basedOn w:val="Normal"/>
     <w:next w:val="Normal"/>
-    <w:link w:val="Cabealho1Carter"/>
+    <w:link w:val="Heading1Char"/>
     <w:uiPriority w:val="9"/>
     <w:qFormat/>
     <w:rsid w:val="00906D0A"/>
@@ -9282,11 +9700,11 @@
       <w:szCs w:val="28"/>
     </w:rPr>
   </w:style>
-  <w:style w:type="paragraph" w:styleId="Cabealho2">
+  <w:style w:type="paragraph" w:styleId="Heading2">
     <w:name w:val="heading 2"/>
     <w:basedOn w:val="Normal"/>
     <w:next w:val="Normal"/>
-    <w:link w:val="Cabealho2Carter"/>
+    <w:link w:val="Heading2Char"/>
     <w:uiPriority w:val="9"/>
     <w:semiHidden/>
     <w:unhideWhenUsed/>
@@ -9305,13 +9723,13 @@
       <w:szCs w:val="26"/>
     </w:rPr>
   </w:style>
-  <w:style w:type="character" w:default="1" w:styleId="Tipodeletrapredefinidodopargrafo">
+  <w:style w:type="character" w:default="1" w:styleId="DefaultParagraphFont">
     <w:name w:val="Default Paragraph Font"/>
     <w:uiPriority w:val="1"/>
     <w:semiHidden/>
     <w:unhideWhenUsed/>
   </w:style>
-  <w:style w:type="table" w:default="1" w:styleId="Tabelanormal">
+  <w:style w:type="table" w:default="1" w:styleId="TableNormal">
     <w:name w:val="Normal Table"/>
     <w:uiPriority w:val="99"/>
     <w:semiHidden/>
@@ -9326,16 +9744,16 @@
       </w:tblCellMar>
     </w:tblPr>
   </w:style>
-  <w:style w:type="numbering" w:default="1" w:styleId="Semlista">
+  <w:style w:type="numbering" w:default="1" w:styleId="NoList">
     <w:name w:val="No List"/>
     <w:uiPriority w:val="99"/>
     <w:semiHidden/>
     <w:unhideWhenUsed/>
   </w:style>
-  <w:style w:type="paragraph" w:styleId="Cabealho">
+  <w:style w:type="paragraph" w:styleId="Header">
     <w:name w:val="header"/>
     <w:basedOn w:val="Normal"/>
-    <w:link w:val="CabealhoCarter"/>
+    <w:link w:val="HeaderChar"/>
     <w:uiPriority w:val="99"/>
     <w:unhideWhenUsed/>
     <w:rsid w:val="00042081"/>
@@ -9347,17 +9765,17 @@
       <w:spacing w:after="0" w:line="240" w:lineRule="auto"/>
     </w:pPr>
   </w:style>
-  <w:style w:type="character" w:customStyle="1" w:styleId="CabealhoCarter">
-    <w:name w:val="Cabeçalho Caráter"/>
-    <w:basedOn w:val="Tipodeletrapredefinidodopargrafo"/>
-    <w:link w:val="Cabealho"/>
+  <w:style w:type="character" w:customStyle="1" w:styleId="HeaderChar">
+    <w:name w:val="Header Char"/>
+    <w:basedOn w:val="DefaultParagraphFont"/>
+    <w:link w:val="Header"/>
     <w:uiPriority w:val="99"/>
     <w:rsid w:val="00042081"/>
   </w:style>
-  <w:style w:type="paragraph" w:styleId="Rodap">
+  <w:style w:type="paragraph" w:styleId="Footer">
     <w:name w:val="footer"/>
     <w:basedOn w:val="Normal"/>
-    <w:link w:val="RodapCarter"/>
+    <w:link w:val="FooterChar"/>
     <w:uiPriority w:val="99"/>
     <w:unhideWhenUsed/>
     <w:rsid w:val="00042081"/>
@@ -9369,16 +9787,16 @@
       <w:spacing w:after="0" w:line="240" w:lineRule="auto"/>
     </w:pPr>
   </w:style>
-  <w:style w:type="character" w:customStyle="1" w:styleId="RodapCarter">
-    <w:name w:val="Rodapé Caráter"/>
-    <w:basedOn w:val="Tipodeletrapredefinidodopargrafo"/>
-    <w:link w:val="Rodap"/>
+  <w:style w:type="character" w:customStyle="1" w:styleId="FooterChar">
+    <w:name w:val="Footer Char"/>
+    <w:basedOn w:val="DefaultParagraphFont"/>
+    <w:link w:val="Footer"/>
     <w:uiPriority w:val="99"/>
     <w:rsid w:val="00042081"/>
   </w:style>
-  <w:style w:type="character" w:styleId="TextodoMarcadordePosio">
+  <w:style w:type="character" w:styleId="PlaceholderText">
     <w:name w:val="Placeholder Text"/>
-    <w:basedOn w:val="Tipodeletrapredefinidodopargrafo"/>
+    <w:basedOn w:val="DefaultParagraphFont"/>
     <w:uiPriority w:val="99"/>
     <w:semiHidden/>
     <w:rsid w:val="009553EC"/>
@@ -9386,10 +9804,10 @@
       <w:color w:val="808080"/>
     </w:rPr>
   </w:style>
-  <w:style w:type="paragraph" w:styleId="Textodebalo">
+  <w:style w:type="paragraph" w:styleId="BalloonText">
     <w:name w:val="Balloon Text"/>
     <w:basedOn w:val="Normal"/>
-    <w:link w:val="TextodebaloCarter"/>
+    <w:link w:val="BalloonTextChar"/>
     <w:uiPriority w:val="99"/>
     <w:semiHidden/>
     <w:unhideWhenUsed/>
@@ -9403,10 +9821,10 @@
       <w:szCs w:val="16"/>
     </w:rPr>
   </w:style>
-  <w:style w:type="character" w:customStyle="1" w:styleId="TextodebaloCarter">
-    <w:name w:val="Texto de balão Caráter"/>
-    <w:basedOn w:val="Tipodeletrapredefinidodopargrafo"/>
-    <w:link w:val="Textodebalo"/>
+  <w:style w:type="character" w:customStyle="1" w:styleId="BalloonTextChar">
+    <w:name w:val="Balloon Text Char"/>
+    <w:basedOn w:val="DefaultParagraphFont"/>
+    <w:link w:val="BalloonText"/>
     <w:uiPriority w:val="99"/>
     <w:semiHidden/>
     <w:rsid w:val="009553EC"/>
@@ -9416,9 +9834,9 @@
       <w:szCs w:val="16"/>
     </w:rPr>
   </w:style>
-  <w:style w:type="paragraph" w:styleId="SemEspaamento">
+  <w:style w:type="paragraph" w:styleId="NoSpacing">
     <w:name w:val="No Spacing"/>
-    <w:link w:val="SemEspaamentoCarter"/>
+    <w:link w:val="NoSpacingChar"/>
     <w:uiPriority w:val="1"/>
     <w:qFormat/>
     <w:rsid w:val="00906D0A"/>
@@ -9429,19 +9847,19 @@
       <w:rFonts w:eastAsiaTheme="minorEastAsia"/>
     </w:rPr>
   </w:style>
-  <w:style w:type="character" w:customStyle="1" w:styleId="SemEspaamentoCarter">
-    <w:name w:val="Sem Espaçamento Caráter"/>
-    <w:basedOn w:val="Tipodeletrapredefinidodopargrafo"/>
-    <w:link w:val="SemEspaamento"/>
+  <w:style w:type="character" w:customStyle="1" w:styleId="NoSpacingChar">
+    <w:name w:val="No Spacing Char"/>
+    <w:basedOn w:val="DefaultParagraphFont"/>
+    <w:link w:val="NoSpacing"/>
     <w:uiPriority w:val="1"/>
     <w:rsid w:val="00906D0A"/>
     <w:rPr>
       <w:rFonts w:eastAsiaTheme="minorEastAsia"/>
     </w:rPr>
   </w:style>
-  <w:style w:type="table" w:styleId="Tabelacomgrelha">
+  <w:style w:type="table" w:styleId="TableGrid">
     <w:name w:val="Table Grid"/>
-    <w:basedOn w:val="Tabelanormal"/>
+    <w:basedOn w:val="TableNormal"/>
     <w:uiPriority w:val="59"/>
     <w:rsid w:val="00906D0A"/>
     <w:pPr>
@@ -9465,10 +9883,10 @@
       </w:tblCellMar>
     </w:tblPr>
   </w:style>
-  <w:style w:type="character" w:customStyle="1" w:styleId="Cabealho1Carter">
-    <w:name w:val="Cabeçalho 1 Caráter"/>
-    <w:basedOn w:val="Tipodeletrapredefinidodopargrafo"/>
-    <w:link w:val="Cabealho1"/>
+  <w:style w:type="character" w:customStyle="1" w:styleId="Heading1Char">
+    <w:name w:val="Heading 1 Char"/>
+    <w:basedOn w:val="DefaultParagraphFont"/>
+    <w:link w:val="Heading1"/>
     <w:uiPriority w:val="9"/>
     <w:rsid w:val="00906D0A"/>
     <w:rPr>
@@ -9480,9 +9898,9 @@
       <w:szCs w:val="28"/>
     </w:rPr>
   </w:style>
-  <w:style w:type="paragraph" w:styleId="Cabealhodondice">
+  <w:style w:type="paragraph" w:styleId="TOCHeading">
     <w:name w:val="TOC Heading"/>
-    <w:basedOn w:val="Cabealho1"/>
+    <w:basedOn w:val="Heading1"/>
     <w:next w:val="Normal"/>
     <w:uiPriority w:val="39"/>
     <w:semiHidden/>
@@ -9493,7 +9911,7 @@
       <w:outlineLvl w:val="9"/>
     </w:pPr>
   </w:style>
-  <w:style w:type="paragraph" w:styleId="Legenda">
+  <w:style w:type="paragraph" w:styleId="Caption">
     <w:name w:val="caption"/>
     <w:basedOn w:val="Normal"/>
     <w:next w:val="Normal"/>
@@ -9512,7 +9930,7 @@
       <w:szCs w:val="18"/>
     </w:rPr>
   </w:style>
-  <w:style w:type="paragraph" w:styleId="ndicedeilustraes">
+  <w:style w:type="paragraph" w:styleId="TableofFigures">
     <w:name w:val="table of figures"/>
     <w:basedOn w:val="Normal"/>
     <w:next w:val="Normal"/>
@@ -9523,9 +9941,9 @@
       <w:spacing w:after="0"/>
     </w:pPr>
   </w:style>
-  <w:style w:type="character" w:styleId="Hiperligao">
+  <w:style w:type="character" w:styleId="Hyperlink">
     <w:name w:val="Hyperlink"/>
-    <w:basedOn w:val="Tipodeletrapredefinidodopargrafo"/>
+    <w:basedOn w:val="DefaultParagraphFont"/>
     <w:uiPriority w:val="99"/>
     <w:unhideWhenUsed/>
     <w:rsid w:val="0071045A"/>
@@ -9534,7 +9952,7 @@
       <w:u w:val="single"/>
     </w:rPr>
   </w:style>
-  <w:style w:type="paragraph" w:styleId="PargrafodaLista">
+  <w:style w:type="paragraph" w:styleId="ListParagraph">
     <w:name w:val="List Paragraph"/>
     <w:basedOn w:val="Normal"/>
     <w:uiPriority w:val="34"/>
@@ -9545,11 +9963,11 @@
       <w:contextualSpacing/>
     </w:pPr>
   </w:style>
-  <w:style w:type="paragraph" w:styleId="Ttulo">
+  <w:style w:type="paragraph" w:styleId="Title">
     <w:name w:val="Title"/>
     <w:basedOn w:val="Normal"/>
     <w:next w:val="Normal"/>
-    <w:link w:val="TtuloCarter"/>
+    <w:link w:val="TitleChar"/>
     <w:uiPriority w:val="10"/>
     <w:qFormat/>
     <w:rsid w:val="000D27CB"/>
@@ -9565,10 +9983,10 @@
       <w:szCs w:val="56"/>
     </w:rPr>
   </w:style>
-  <w:style w:type="character" w:customStyle="1" w:styleId="TtuloCarter">
-    <w:name w:val="Título Caráter"/>
-    <w:basedOn w:val="Tipodeletrapredefinidodopargrafo"/>
-    <w:link w:val="Ttulo"/>
+  <w:style w:type="character" w:customStyle="1" w:styleId="TitleChar">
+    <w:name w:val="Title Char"/>
+    <w:basedOn w:val="DefaultParagraphFont"/>
+    <w:link w:val="Title"/>
     <w:uiPriority w:val="10"/>
     <w:rsid w:val="000D27CB"/>
     <w:rPr>
@@ -9579,7 +9997,7 @@
       <w:szCs w:val="56"/>
     </w:rPr>
   </w:style>
-  <w:style w:type="paragraph" w:styleId="ndice1">
+  <w:style w:type="paragraph" w:styleId="TOC1">
     <w:name w:val="toc 1"/>
     <w:basedOn w:val="Normal"/>
     <w:next w:val="Normal"/>
@@ -9591,9 +10009,9 @@
       <w:spacing w:after="100"/>
     </w:pPr>
   </w:style>
-  <w:style w:type="character" w:styleId="Refdecomentrio">
+  <w:style w:type="character" w:styleId="CommentReference">
     <w:name w:val="annotation reference"/>
-    <w:basedOn w:val="Tipodeletrapredefinidodopargrafo"/>
+    <w:basedOn w:val="DefaultParagraphFont"/>
     <w:uiPriority w:val="99"/>
     <w:semiHidden/>
     <w:unhideWhenUsed/>
@@ -9603,10 +10021,10 @@
       <w:szCs w:val="16"/>
     </w:rPr>
   </w:style>
-  <w:style w:type="paragraph" w:styleId="Textodecomentrio">
+  <w:style w:type="paragraph" w:styleId="CommentText">
     <w:name w:val="annotation text"/>
     <w:basedOn w:val="Normal"/>
-    <w:link w:val="TextodecomentrioCarter"/>
+    <w:link w:val="CommentTextChar"/>
     <w:uiPriority w:val="99"/>
     <w:semiHidden/>
     <w:unhideWhenUsed/>
@@ -9619,10 +10037,10 @@
       <w:szCs w:val="20"/>
     </w:rPr>
   </w:style>
-  <w:style w:type="character" w:customStyle="1" w:styleId="TextodecomentrioCarter">
-    <w:name w:val="Texto de comentário Caráter"/>
-    <w:basedOn w:val="Tipodeletrapredefinidodopargrafo"/>
-    <w:link w:val="Textodecomentrio"/>
+  <w:style w:type="character" w:customStyle="1" w:styleId="CommentTextChar">
+    <w:name w:val="Comment Text Char"/>
+    <w:basedOn w:val="DefaultParagraphFont"/>
+    <w:link w:val="CommentText"/>
     <w:uiPriority w:val="99"/>
     <w:semiHidden/>
     <w:rsid w:val="00E515EF"/>
@@ -9631,11 +10049,11 @@
       <w:szCs w:val="20"/>
     </w:rPr>
   </w:style>
-  <w:style w:type="paragraph" w:styleId="Assuntodecomentrio">
+  <w:style w:type="paragraph" w:styleId="CommentSubject">
     <w:name w:val="annotation subject"/>
-    <w:basedOn w:val="Textodecomentrio"/>
-    <w:next w:val="Textodecomentrio"/>
-    <w:link w:val="AssuntodecomentrioCarter"/>
+    <w:basedOn w:val="CommentText"/>
+    <w:next w:val="CommentText"/>
+    <w:link w:val="CommentSubjectChar"/>
     <w:uiPriority w:val="99"/>
     <w:semiHidden/>
     <w:unhideWhenUsed/>
@@ -9645,10 +10063,10 @@
       <w:bCs/>
     </w:rPr>
   </w:style>
-  <w:style w:type="character" w:customStyle="1" w:styleId="AssuntodecomentrioCarter">
-    <w:name w:val="Assunto de comentário Caráter"/>
-    <w:basedOn w:val="TextodecomentrioCarter"/>
-    <w:link w:val="Assuntodecomentrio"/>
+  <w:style w:type="character" w:customStyle="1" w:styleId="CommentSubjectChar">
+    <w:name w:val="Comment Subject Char"/>
+    <w:basedOn w:val="CommentTextChar"/>
+    <w:link w:val="CommentSubject"/>
     <w:uiPriority w:val="99"/>
     <w:semiHidden/>
     <w:rsid w:val="00E515EF"/>
@@ -9659,10 +10077,10 @@
       <w:szCs w:val="20"/>
     </w:rPr>
   </w:style>
-  <w:style w:type="character" w:customStyle="1" w:styleId="Cabealho2Carter">
-    <w:name w:val="Cabeçalho 2 Caráter"/>
-    <w:basedOn w:val="Tipodeletrapredefinidodopargrafo"/>
-    <w:link w:val="Cabealho2"/>
+  <w:style w:type="character" w:customStyle="1" w:styleId="Heading2Char">
+    <w:name w:val="Heading 2 Char"/>
+    <w:basedOn w:val="DefaultParagraphFont"/>
+    <w:link w:val="Heading2"/>
     <w:uiPriority w:val="9"/>
     <w:semiHidden/>
     <w:rsid w:val="00A86B41"/>
@@ -9673,7 +10091,7 @@
       <w:szCs w:val="26"/>
     </w:rPr>
   </w:style>
-  <w:style w:type="paragraph" w:styleId="ndice2">
+  <w:style w:type="paragraph" w:styleId="TOC2">
     <w:name w:val="toc 2"/>
     <w:basedOn w:val="Normal"/>
     <w:next w:val="Normal"/>
@@ -9795,7 +10213,7 @@
     <w:charset w:val="00"/>
     <w:family w:val="swiss"/>
     <w:pitch w:val="variable"/>
-    <w:sig w:usb0="E10002FF" w:usb1="4000ACFF" w:usb2="00000009" w:usb3="00000000" w:csb0="0000019F" w:csb1="00000000"/>
+    <w:sig w:usb0="E00002FF" w:usb1="4000ACFF" w:usb2="00000001" w:usb3="00000000" w:csb0="0000019F" w:csb1="00000000"/>
   </w:font>
   <w:font w:name="Cambria">
     <w:panose1 w:val="02040503050406030204"/>
@@ -9850,6 +10268,7 @@
     <w:rsid w:val="00761202"/>
     <w:rsid w:val="008D6165"/>
     <w:rsid w:val="00A3312D"/>
+    <w:rsid w:val="00B75A88"/>
     <w:rsid w:val="00CC4E05"/>
     <w:rsid w:val="00DA2026"/>
     <w:rsid w:val="00DF5E14"/>
@@ -10278,13 +10697,13 @@
       <w:szCs w:val="3276"/>
     </w:rPr>
   </w:style>
-  <w:style w:type="character" w:default="1" w:styleId="Tipodeletrapredefinidodopargrafo">
+  <w:style w:type="character" w:default="1" w:styleId="DefaultParagraphFont">
     <w:name w:val="Default Paragraph Font"/>
     <w:uiPriority w:val="1"/>
     <w:semiHidden/>
     <w:unhideWhenUsed/>
   </w:style>
-  <w:style w:type="table" w:default="1" w:styleId="Tabelanormal">
+  <w:style w:type="table" w:default="1" w:styleId="TableNormal">
     <w:name w:val="Normal Table"/>
     <w:uiPriority w:val="99"/>
     <w:semiHidden/>
@@ -10299,15 +10718,15 @@
       </w:tblCellMar>
     </w:tblPr>
   </w:style>
-  <w:style w:type="numbering" w:default="1" w:styleId="Semlista">
+  <w:style w:type="numbering" w:default="1" w:styleId="NoList">
     <w:name w:val="No List"/>
     <w:uiPriority w:val="99"/>
     <w:semiHidden/>
     <w:unhideWhenUsed/>
   </w:style>
-  <w:style w:type="character" w:styleId="TextodoMarcadordePosio">
+  <w:style w:type="character" w:styleId="PlaceholderText">
     <w:name w:val="Placeholder Text"/>
-    <w:basedOn w:val="Tipodeletrapredefinidodopargrafo"/>
+    <w:basedOn w:val="DefaultParagraphFont"/>
     <w:uiPriority w:val="99"/>
     <w:semiHidden/>
     <w:rsid w:val="00067A48"/>
@@ -11043,7 +11462,7 @@
 </file>
 
 <file path=customXml/itemProps2.xml><?xml version="1.0" encoding="utf-8"?>
-<ds:datastoreItem xmlns:ds="http://schemas.openxmlformats.org/officeDocument/2006/customXml" ds:itemID="{A7D52A2C-1983-4F13-B134-6A07AD6147DE}">
+<ds:datastoreItem xmlns:ds="http://schemas.openxmlformats.org/officeDocument/2006/customXml" ds:itemID="{FE742A0D-D61B-4F01-A61D-B44EBA72F841}">
   <ds:schemaRefs>
     <ds:schemaRef ds:uri="http://schemas.openxmlformats.org/officeDocument/2006/bibliography"/>
   </ds:schemaRefs>

</xml_diff>

<commit_message>
Vision and Scope approval
</commit_message>
<xml_diff>
--- a/Docs/Project documentation/Vision and Scope.docx
+++ b/Docs/Project documentation/Vision and Scope.docx
@@ -2820,6 +2820,7 @@
               </w:rPr>
             </w:rPrChange>
           </w:rPr>
+          <w:lastRenderedPageBreak/>
           <w:delText>Table 1: List of Contributors</w:delText>
         </w:r>
         <w:r>
@@ -3634,6 +3635,15 @@
                 <w:lang w:val="en-US"/>
               </w:rPr>
             </w:pPr>
+            <w:ins w:id="114" w:author="David Silva" w:date="2013-03-16T10:54:00Z">
+              <w:r>
+                <w:rPr>
+                  <w:rFonts w:eastAsiaTheme="minorHAnsi"/>
+                  <w:lang w:val="en-US"/>
+                </w:rPr>
+                <w:t>16-03-2013</w:t>
+              </w:r>
+            </w:ins>
           </w:p>
         </w:tc>
         <w:tc>
@@ -3648,6 +3658,14 @@
                 <w:lang w:val="en-US"/>
               </w:rPr>
             </w:pPr>
+            <w:ins w:id="115" w:author="David Silva" w:date="2013-03-16T10:54:00Z">
+              <w:r>
+                <w:rPr>
+                  <w:lang w:val="en-US"/>
+                </w:rPr>
+                <w:t>David Silva</w:t>
+              </w:r>
+            </w:ins>
           </w:p>
         </w:tc>
         <w:tc>
@@ -3663,6 +3681,14 @@
                 <w:lang w:val="en-US"/>
               </w:rPr>
             </w:pPr>
+            <w:ins w:id="116" w:author="David Silva" w:date="2013-03-16T10:54:00Z">
+              <w:r>
+                <w:rPr>
+                  <w:lang w:val="en-US"/>
+                </w:rPr>
+                <w:t>A21170222@alunos.isec.pt</w:t>
+              </w:r>
+            </w:ins>
           </w:p>
         </w:tc>
         <w:tc>
@@ -3678,6 +3704,14 @@
                 <w:lang w:val="en-US"/>
               </w:rPr>
             </w:pPr>
+            <w:ins w:id="117" w:author="David Silva" w:date="2013-03-16T10:54:00Z">
+              <w:r>
+                <w:rPr>
+                  <w:lang w:val="en-US"/>
+                </w:rPr>
+                <w:t>Contributor</w:t>
+              </w:r>
+            </w:ins>
           </w:p>
         </w:tc>
       </w:tr>
@@ -3751,7 +3785,7 @@
           <w:lang w:val="en-US"/>
         </w:rPr>
       </w:pPr>
-      <w:bookmarkStart w:id="114" w:name="_Toc351191946"/>
+      <w:bookmarkStart w:id="118" w:name="_Toc351191946"/>
       <w:r>
         <w:rPr>
           <w:lang w:val="en-US"/>
@@ -3802,7 +3836,7 @@
         </w:rPr>
         <w:t>Contributors</w:t>
       </w:r>
-      <w:bookmarkEnd w:id="114"/>
+      <w:bookmarkEnd w:id="118"/>
     </w:p>
     <w:p>
       <w:pPr>
@@ -5068,7 +5102,7 @@
                 <w:lang w:val="en-US"/>
               </w:rPr>
             </w:pPr>
-            <w:ins w:id="115" w:author="Filipe" w:date="2013-03-09T20:34:00Z">
+            <w:ins w:id="119" w:author="Filipe" w:date="2013-03-09T20:34:00Z">
               <w:r>
                 <w:rPr>
                   <w:rFonts w:eastAsiaTheme="minorHAnsi"/>
@@ -5091,7 +5125,7 @@
                 <w:lang w:val="en-US"/>
               </w:rPr>
             </w:pPr>
-            <w:ins w:id="116" w:author="Filipe" w:date="2013-03-09T20:34:00Z">
+            <w:ins w:id="120" w:author="Filipe" w:date="2013-03-09T20:34:00Z">
               <w:r>
                 <w:rPr>
                   <w:lang w:val="en-US"/>
@@ -5113,7 +5147,7 @@
                 <w:lang w:val="en-US"/>
               </w:rPr>
             </w:pPr>
-            <w:ins w:id="117" w:author="Filipe" w:date="2013-03-09T20:34:00Z">
+            <w:ins w:id="121" w:author="Filipe" w:date="2013-03-09T20:34:00Z">
               <w:r>
                 <w:rPr>
                   <w:lang w:val="en-US"/>
@@ -5121,7 +5155,7 @@
                 <w:t>Filipe Brand</w:t>
               </w:r>
             </w:ins>
-            <w:ins w:id="118" w:author="Filipe" w:date="2013-03-09T20:35:00Z">
+            <w:ins w:id="122" w:author="Filipe" w:date="2013-03-09T20:35:00Z">
               <w:r>
                 <w:rPr>
                   <w:lang w:val="en-US"/>
@@ -5143,7 +5177,7 @@
                 <w:lang w:val="en-US"/>
               </w:rPr>
             </w:pPr>
-            <w:ins w:id="119" w:author="Filipe" w:date="2013-03-09T20:35:00Z">
+            <w:ins w:id="123" w:author="Filipe" w:date="2013-03-09T20:35:00Z">
               <w:r>
                 <w:rPr>
                   <w:lang w:val="en-US"/>
@@ -5180,7 +5214,7 @@
                 <w:lang w:val="en-US"/>
               </w:rPr>
             </w:pPr>
-            <w:ins w:id="120" w:author="Filipe" w:date="2013-03-09T20:35:00Z">
+            <w:ins w:id="124" w:author="Filipe" w:date="2013-03-09T20:35:00Z">
               <w:r>
                 <w:rPr>
                   <w:lang w:val="en-US"/>
@@ -5206,7 +5240,7 @@
                 <w:lang w:val="en-US"/>
               </w:rPr>
             </w:pPr>
-            <w:ins w:id="121" w:author="Carla" w:date="2013-03-13T23:02:00Z">
+            <w:ins w:id="125" w:author="Carla" w:date="2013-03-13T23:02:00Z">
               <w:r>
                 <w:rPr>
                   <w:rFonts w:eastAsiaTheme="minorHAnsi"/>
@@ -5229,7 +5263,7 @@
                 <w:lang w:val="en-US"/>
               </w:rPr>
             </w:pPr>
-            <w:ins w:id="122" w:author="Carla" w:date="2013-03-13T23:02:00Z">
+            <w:ins w:id="126" w:author="Carla" w:date="2013-03-13T23:02:00Z">
               <w:r>
                 <w:rPr>
                   <w:lang w:val="en-US"/>
@@ -5237,7 +5271,7 @@
                 <w:t>Review English</w:t>
               </w:r>
             </w:ins>
-            <w:ins w:id="123" w:author="Carla" w:date="2013-03-13T23:03:00Z">
+            <w:ins w:id="127" w:author="Carla" w:date="2013-03-13T23:03:00Z">
               <w:r>
                 <w:rPr>
                   <w:lang w:val="en-US"/>
@@ -5259,7 +5293,7 @@
                 <w:lang w:val="en-US"/>
               </w:rPr>
             </w:pPr>
-            <w:ins w:id="124" w:author="Carla" w:date="2013-03-13T23:03:00Z">
+            <w:ins w:id="128" w:author="Carla" w:date="2013-03-13T23:03:00Z">
               <w:r>
                 <w:rPr>
                   <w:lang w:val="en-US"/>
@@ -5281,7 +5315,7 @@
                 <w:lang w:val="en-US"/>
               </w:rPr>
             </w:pPr>
-            <w:ins w:id="125" w:author="Carla" w:date="2013-03-13T23:03:00Z">
+            <w:ins w:id="129" w:author="Carla" w:date="2013-03-13T23:03:00Z">
               <w:r>
                 <w:rPr>
                   <w:lang w:val="en-US"/>
@@ -5318,7 +5352,7 @@
                 <w:lang w:val="en-US"/>
               </w:rPr>
             </w:pPr>
-            <w:ins w:id="126" w:author="Carla" w:date="2013-03-13T23:03:00Z">
+            <w:ins w:id="130" w:author="Carla" w:date="2013-03-13T23:03:00Z">
               <w:r>
                 <w:rPr>
                   <w:lang w:val="en-US"/>
@@ -5344,7 +5378,7 @@
                 <w:lang w:val="en-US"/>
               </w:rPr>
             </w:pPr>
-            <w:ins w:id="127" w:author="Rui Ganhoto" w:date="2013-03-16T09:41:00Z">
+            <w:ins w:id="131" w:author="Rui Ganhoto" w:date="2013-03-16T09:41:00Z">
               <w:r>
                 <w:rPr>
                   <w:rFonts w:eastAsiaTheme="minorHAnsi"/>
@@ -5353,7 +5387,7 @@
                 <w:t>14</w:t>
               </w:r>
             </w:ins>
-            <w:ins w:id="128" w:author="Rui Ganhoto" w:date="2013-03-16T09:42:00Z">
+            <w:ins w:id="132" w:author="Rui Ganhoto" w:date="2013-03-16T09:42:00Z">
               <w:r>
                 <w:rPr>
                   <w:rFonts w:eastAsiaTheme="minorHAnsi"/>
@@ -5376,7 +5410,7 @@
                 <w:lang w:val="en-US"/>
               </w:rPr>
             </w:pPr>
-            <w:ins w:id="129" w:author="Rui Ganhoto" w:date="2013-03-16T09:42:00Z">
+            <w:ins w:id="133" w:author="Rui Ganhoto" w:date="2013-03-16T09:42:00Z">
               <w:r>
                 <w:rPr>
                   <w:lang w:val="en-US"/>
@@ -5398,7 +5432,7 @@
                 <w:lang w:val="en-US"/>
               </w:rPr>
             </w:pPr>
-            <w:ins w:id="130" w:author="Rui Ganhoto" w:date="2013-03-16T09:42:00Z">
+            <w:ins w:id="134" w:author="Rui Ganhoto" w:date="2013-03-16T09:42:00Z">
               <w:r>
                 <w:rPr>
                   <w:lang w:val="en-US"/>
@@ -5420,7 +5454,7 @@
                 <w:lang w:val="en-US"/>
               </w:rPr>
             </w:pPr>
-            <w:ins w:id="131" w:author="Rui Ganhoto" w:date="2013-03-16T09:42:00Z">
+            <w:ins w:id="135" w:author="Rui Ganhoto" w:date="2013-03-16T09:42:00Z">
               <w:r>
                 <w:rPr>
                   <w:lang w:val="en-US"/>
@@ -5457,7 +5491,7 @@
                 <w:lang w:val="en-US"/>
               </w:rPr>
             </w:pPr>
-            <w:ins w:id="132" w:author="Rui Ganhoto" w:date="2013-03-16T09:42:00Z">
+            <w:ins w:id="136" w:author="Rui Ganhoto" w:date="2013-03-16T09:42:00Z">
               <w:r>
                 <w:rPr>
                   <w:lang w:val="en-US"/>
@@ -5470,7 +5504,7 @@
       </w:tr>
       <w:tr>
         <w:trPr>
-          <w:ins w:id="133" w:author="Rui Ganhoto" w:date="2013-03-16T09:43:00Z"/>
+          <w:ins w:id="137" w:author="Rui Ganhoto" w:date="2013-03-16T09:43:00Z"/>
         </w:trPr>
         <w:tc>
           <w:tcPr>
@@ -5482,12 +5516,12 @@
               <w:pStyle w:val="NoSpacing"/>
               <w:jc w:val="center"/>
               <w:rPr>
-                <w:ins w:id="134" w:author="Rui Ganhoto" w:date="2013-03-16T09:43:00Z"/>
+                <w:ins w:id="138" w:author="Rui Ganhoto" w:date="2013-03-16T09:43:00Z"/>
                 <w:rFonts w:eastAsiaTheme="minorHAnsi"/>
                 <w:lang w:val="en-US"/>
               </w:rPr>
             </w:pPr>
-            <w:ins w:id="135" w:author="João Girão" w:date="2013-03-16T10:06:00Z">
+            <w:ins w:id="139" w:author="João Girão" w:date="2013-03-16T10:06:00Z">
               <w:r>
                 <w:rPr>
                   <w:rFonts w:eastAsiaTheme="minorHAnsi"/>
@@ -5507,11 +5541,11 @@
             <w:pPr>
               <w:jc w:val="center"/>
               <w:rPr>
-                <w:ins w:id="136" w:author="Rui Ganhoto" w:date="2013-03-16T09:43:00Z"/>
-                <w:lang w:val="en-US"/>
-              </w:rPr>
-            </w:pPr>
-            <w:ins w:id="137" w:author="João Girão" w:date="2013-03-16T10:08:00Z">
+                <w:ins w:id="140" w:author="Rui Ganhoto" w:date="2013-03-16T09:43:00Z"/>
+                <w:lang w:val="en-US"/>
+              </w:rPr>
+            </w:pPr>
+            <w:ins w:id="141" w:author="João Girão" w:date="2013-03-16T10:08:00Z">
               <w:r>
                 <w:rPr>
                   <w:lang w:val="en-US"/>
@@ -5530,11 +5564,11 @@
             <w:pPr>
               <w:jc w:val="center"/>
               <w:rPr>
-                <w:ins w:id="138" w:author="Rui Ganhoto" w:date="2013-03-16T09:43:00Z"/>
-                <w:lang w:val="en-US"/>
-              </w:rPr>
-            </w:pPr>
-            <w:ins w:id="139" w:author="João Girão" w:date="2013-03-16T10:08:00Z">
+                <w:ins w:id="142" w:author="Rui Ganhoto" w:date="2013-03-16T09:43:00Z"/>
+                <w:lang w:val="en-US"/>
+              </w:rPr>
+            </w:pPr>
+            <w:ins w:id="143" w:author="João Girão" w:date="2013-03-16T10:08:00Z">
               <w:r>
                 <w:rPr>
                   <w:lang w:val="en-US"/>
@@ -5553,11 +5587,11 @@
             <w:pPr>
               <w:jc w:val="center"/>
               <w:rPr>
-                <w:ins w:id="140" w:author="Rui Ganhoto" w:date="2013-03-16T09:43:00Z"/>
-                <w:lang w:val="en-US"/>
-              </w:rPr>
-            </w:pPr>
-            <w:ins w:id="141" w:author="João Girão" w:date="2013-03-16T10:09:00Z">
+                <w:ins w:id="144" w:author="Rui Ganhoto" w:date="2013-03-16T09:43:00Z"/>
+                <w:lang w:val="en-US"/>
+              </w:rPr>
+            </w:pPr>
+            <w:ins w:id="145" w:author="João Girão" w:date="2013-03-16T10:09:00Z">
               <w:r>
                 <w:rPr>
                   <w:lang w:val="en-US"/>
@@ -5576,7 +5610,7 @@
             <w:pPr>
               <w:jc w:val="center"/>
               <w:rPr>
-                <w:ins w:id="142" w:author="Rui Ganhoto" w:date="2013-03-16T09:43:00Z"/>
+                <w:ins w:id="146" w:author="Rui Ganhoto" w:date="2013-03-16T09:43:00Z"/>
                 <w:lang w:val="en-US"/>
               </w:rPr>
             </w:pPr>
@@ -5592,11 +5626,11 @@
               <w:keepNext/>
               <w:jc w:val="center"/>
               <w:rPr>
-                <w:ins w:id="143" w:author="Rui Ganhoto" w:date="2013-03-16T09:43:00Z"/>
-                <w:lang w:val="en-US"/>
-              </w:rPr>
-            </w:pPr>
-            <w:ins w:id="144" w:author="João Girão" w:date="2013-03-16T10:09:00Z">
+                <w:ins w:id="147" w:author="Rui Ganhoto" w:date="2013-03-16T09:43:00Z"/>
+                <w:lang w:val="en-US"/>
+              </w:rPr>
+            </w:pPr>
+            <w:ins w:id="148" w:author="João Girão" w:date="2013-03-16T10:09:00Z">
               <w:r>
                 <w:rPr>
                   <w:lang w:val="en-US"/>
@@ -5609,7 +5643,7 @@
       </w:tr>
       <w:tr>
         <w:trPr>
-          <w:ins w:id="145" w:author="João Martins" w:date="2013-03-16T10:38:00Z"/>
+          <w:ins w:id="149" w:author="João Martins" w:date="2013-03-16T10:38:00Z"/>
         </w:trPr>
         <w:tc>
           <w:tcPr>
@@ -5621,12 +5655,12 @@
               <w:pStyle w:val="NoSpacing"/>
               <w:jc w:val="center"/>
               <w:rPr>
-                <w:ins w:id="146" w:author="João Martins" w:date="2013-03-16T10:38:00Z"/>
+                <w:ins w:id="150" w:author="João Martins" w:date="2013-03-16T10:38:00Z"/>
                 <w:rFonts w:eastAsiaTheme="minorHAnsi"/>
                 <w:lang w:val="en-US"/>
               </w:rPr>
             </w:pPr>
-            <w:ins w:id="147" w:author="João Martins" w:date="2013-03-16T10:38:00Z">
+            <w:ins w:id="151" w:author="João Martins" w:date="2013-03-16T10:38:00Z">
               <w:r>
                 <w:rPr>
                   <w:rFonts w:eastAsiaTheme="minorHAnsi"/>
@@ -5646,11 +5680,11 @@
             <w:pPr>
               <w:jc w:val="center"/>
               <w:rPr>
-                <w:ins w:id="148" w:author="João Martins" w:date="2013-03-16T10:38:00Z"/>
-                <w:lang w:val="en-US"/>
-              </w:rPr>
-            </w:pPr>
-            <w:ins w:id="149" w:author="João Martins" w:date="2013-03-16T10:38:00Z">
+                <w:ins w:id="152" w:author="João Martins" w:date="2013-03-16T10:38:00Z"/>
+                <w:lang w:val="en-US"/>
+              </w:rPr>
+            </w:pPr>
+            <w:ins w:id="153" w:author="João Martins" w:date="2013-03-16T10:38:00Z">
               <w:r>
                 <w:rPr>
                   <w:lang w:val="en-US"/>
@@ -5669,7 +5703,7 @@
             <w:pPr>
               <w:jc w:val="center"/>
               <w:rPr>
-                <w:ins w:id="150" w:author="João Martins" w:date="2013-03-16T10:38:00Z"/>
+                <w:ins w:id="154" w:author="João Martins" w:date="2013-03-16T10:38:00Z"/>
                 <w:lang w:val="en-US"/>
               </w:rPr>
             </w:pPr>
@@ -5683,7 +5717,7 @@
           <w:p>
             <w:pPr>
               <w:rPr>
-                <w:ins w:id="151" w:author="João Martins" w:date="2013-03-16T10:38:00Z"/>
+                <w:ins w:id="155" w:author="João Martins" w:date="2013-03-16T10:38:00Z"/>
                 <w:lang w:val="en-US"/>
               </w:rPr>
             </w:pPr>
@@ -5698,11 +5732,11 @@
             <w:pPr>
               <w:jc w:val="center"/>
               <w:rPr>
-                <w:ins w:id="152" w:author="João Martins" w:date="2013-03-16T10:38:00Z"/>
-                <w:lang w:val="en-US"/>
-              </w:rPr>
-            </w:pPr>
-            <w:ins w:id="153" w:author="João Martins" w:date="2013-03-16T10:38:00Z">
+                <w:ins w:id="156" w:author="João Martins" w:date="2013-03-16T10:38:00Z"/>
+                <w:lang w:val="en-US"/>
+              </w:rPr>
+            </w:pPr>
+            <w:ins w:id="157" w:author="João Martins" w:date="2013-03-16T10:38:00Z">
               <w:r>
                 <w:rPr>
                   <w:lang w:val="en-US"/>
@@ -5722,7 +5756,7 @@
               <w:keepNext/>
               <w:jc w:val="center"/>
               <w:rPr>
-                <w:ins w:id="154" w:author="João Martins" w:date="2013-03-16T10:38:00Z"/>
+                <w:ins w:id="158" w:author="João Martins" w:date="2013-03-16T10:38:00Z"/>
                 <w:lang w:val="en-US"/>
               </w:rPr>
             </w:pPr>
@@ -5731,7 +5765,7 @@
       </w:tr>
       <w:tr>
         <w:trPr>
-          <w:ins w:id="155" w:author="João Martins" w:date="2013-03-16T10:38:00Z"/>
+          <w:ins w:id="159" w:author="João Martins" w:date="2013-03-16T10:38:00Z"/>
         </w:trPr>
         <w:tc>
           <w:tcPr>
@@ -5743,13 +5777,20 @@
               <w:pStyle w:val="NoSpacing"/>
               <w:jc w:val="center"/>
               <w:rPr>
-                <w:ins w:id="156" w:author="João Martins" w:date="2013-03-16T10:38:00Z"/>
+                <w:ins w:id="160" w:author="João Martins" w:date="2013-03-16T10:38:00Z"/>
                 <w:rFonts w:eastAsiaTheme="minorHAnsi"/>
                 <w:lang w:val="en-US"/>
               </w:rPr>
             </w:pPr>
-            <w:bookmarkStart w:id="157" w:name="_GoBack"/>
-            <w:bookmarkEnd w:id="157"/>
+            <w:ins w:id="161" w:author="David Silva" w:date="2013-03-16T10:55:00Z">
+              <w:r>
+                <w:rPr>
+                  <w:rFonts w:eastAsiaTheme="minorHAnsi"/>
+                  <w:lang w:val="en-US"/>
+                </w:rPr>
+                <w:t>16-03-2013</w:t>
+              </w:r>
+            </w:ins>
           </w:p>
         </w:tc>
         <w:tc>
@@ -5761,10 +5802,18 @@
             <w:pPr>
               <w:jc w:val="center"/>
               <w:rPr>
-                <w:ins w:id="158" w:author="João Martins" w:date="2013-03-16T10:38:00Z"/>
-                <w:lang w:val="en-US"/>
-              </w:rPr>
-            </w:pPr>
+                <w:ins w:id="162" w:author="João Martins" w:date="2013-03-16T10:38:00Z"/>
+                <w:lang w:val="en-US"/>
+              </w:rPr>
+            </w:pPr>
+            <w:ins w:id="163" w:author="David Silva" w:date="2013-03-16T10:55:00Z">
+              <w:r>
+                <w:rPr>
+                  <w:lang w:val="en-US"/>
+                </w:rPr>
+                <w:t>Approval</w:t>
+              </w:r>
+            </w:ins>
           </w:p>
         </w:tc>
         <w:tc>
@@ -5776,7 +5825,7 @@
             <w:pPr>
               <w:jc w:val="center"/>
               <w:rPr>
-                <w:ins w:id="159" w:author="João Martins" w:date="2013-03-16T10:38:00Z"/>
+                <w:ins w:id="164" w:author="João Martins" w:date="2013-03-16T10:38:00Z"/>
                 <w:lang w:val="en-US"/>
               </w:rPr>
             </w:pPr>
@@ -5791,7 +5840,7 @@
             <w:pPr>
               <w:jc w:val="center"/>
               <w:rPr>
-                <w:ins w:id="160" w:author="João Martins" w:date="2013-03-16T10:38:00Z"/>
+                <w:ins w:id="165" w:author="João Martins" w:date="2013-03-16T10:38:00Z"/>
                 <w:lang w:val="en-US"/>
               </w:rPr>
             </w:pPr>
@@ -5806,10 +5855,20 @@
             <w:pPr>
               <w:jc w:val="center"/>
               <w:rPr>
-                <w:ins w:id="161" w:author="João Martins" w:date="2013-03-16T10:38:00Z"/>
-                <w:lang w:val="en-US"/>
-              </w:rPr>
-            </w:pPr>
+                <w:ins w:id="166" w:author="João Martins" w:date="2013-03-16T10:38:00Z"/>
+                <w:lang w:val="en-US"/>
+              </w:rPr>
+            </w:pPr>
+            <w:ins w:id="167" w:author="David Silva" w:date="2013-03-16T10:55:00Z">
+              <w:r>
+                <w:rPr>
+                  <w:lang w:val="en-US"/>
+                </w:rPr>
+                <w:t>David Silva</w:t>
+              </w:r>
+            </w:ins>
+            <w:bookmarkStart w:id="168" w:name="_GoBack"/>
+            <w:bookmarkEnd w:id="168"/>
           </w:p>
         </w:tc>
         <w:tc>
@@ -5822,7 +5881,7 @@
               <w:keepNext/>
               <w:jc w:val="center"/>
               <w:rPr>
-                <w:ins w:id="162" w:author="João Martins" w:date="2013-03-16T10:38:00Z"/>
+                <w:ins w:id="169" w:author="João Martins" w:date="2013-03-16T10:38:00Z"/>
                 <w:lang w:val="en-US"/>
               </w:rPr>
             </w:pPr>
@@ -5837,7 +5896,7 @@
           <w:lang w:val="en-US"/>
         </w:rPr>
       </w:pPr>
-      <w:bookmarkStart w:id="163" w:name="_Toc351191947"/>
+      <w:bookmarkStart w:id="170" w:name="_Toc351191947"/>
       <w:r>
         <w:rPr>
           <w:lang w:val="en-US"/>
@@ -5882,7 +5941,7 @@
         </w:rPr>
         <w:t>: Version history</w:t>
       </w:r>
-      <w:bookmarkEnd w:id="163"/>
+      <w:bookmarkEnd w:id="170"/>
     </w:p>
     <w:p>
       <w:pPr>
@@ -5924,14 +5983,14 @@
           <w:lang w:val="en-US"/>
         </w:rPr>
       </w:pPr>
-      <w:bookmarkStart w:id="164" w:name="_Toc351191909"/>
+      <w:bookmarkStart w:id="171" w:name="_Toc351191909"/>
       <w:r>
         <w:rPr>
           <w:lang w:val="en-US"/>
         </w:rPr>
         <w:t>Business Requirements</w:t>
       </w:r>
-      <w:bookmarkEnd w:id="164"/>
+      <w:bookmarkEnd w:id="171"/>
     </w:p>
     <w:p>
       <w:pPr>
@@ -5942,11 +6001,11 @@
         </w:numPr>
         <w:ind w:hanging="11"/>
       </w:pPr>
-      <w:bookmarkStart w:id="165" w:name="_Toc351191910"/>
+      <w:bookmarkStart w:id="172" w:name="_Toc351191910"/>
       <w:r>
         <w:t>Background</w:t>
       </w:r>
-      <w:bookmarkEnd w:id="165"/>
+      <w:bookmarkEnd w:id="172"/>
     </w:p>
     <w:p>
       <w:pPr>
@@ -6187,7 +6246,7 @@
         </w:rPr>
         <w:t xml:space="preserve">the </w:t>
       </w:r>
-      <w:del w:id="166" w:author="Carla" w:date="2013-03-13T22:32:00Z">
+      <w:del w:id="173" w:author="Carla" w:date="2013-03-13T22:32:00Z">
         <w:r>
           <w:rPr>
             <w:lang w:val="en-US"/>
@@ -6207,7 +6266,7 @@
         </w:rPr>
         <w:t>time</w:t>
       </w:r>
-      <w:ins w:id="167" w:author="Carla" w:date="2013-03-13T22:32:00Z">
+      <w:ins w:id="174" w:author="Carla" w:date="2013-03-13T22:32:00Z">
         <w:r>
           <w:rPr>
             <w:lang w:val="en-US"/>
@@ -6344,14 +6403,14 @@
           <w:lang w:val="en-US"/>
         </w:rPr>
       </w:pPr>
-      <w:bookmarkStart w:id="168" w:name="_Toc351191911"/>
+      <w:bookmarkStart w:id="175" w:name="_Toc351191911"/>
       <w:r>
         <w:rPr>
           <w:lang w:val="en-US"/>
         </w:rPr>
         <w:t>Objectives and Success Criteria</w:t>
       </w:r>
-      <w:bookmarkEnd w:id="168"/>
+      <w:bookmarkEnd w:id="175"/>
     </w:p>
     <w:p>
       <w:pPr>
@@ -6459,14 +6518,14 @@
           <w:lang w:val="en-US"/>
         </w:rPr>
       </w:pPr>
-      <w:bookmarkStart w:id="169" w:name="_Toc351191912"/>
+      <w:bookmarkStart w:id="176" w:name="_Toc351191912"/>
       <w:r>
         <w:rPr>
           <w:lang w:val="en-US"/>
         </w:rPr>
         <w:t>Business Risks</w:t>
       </w:r>
-      <w:bookmarkEnd w:id="169"/>
+      <w:bookmarkEnd w:id="176"/>
     </w:p>
     <w:p>
       <w:pPr>
@@ -6534,7 +6593,7 @@
           <w:lang w:val="en-US"/>
         </w:rPr>
       </w:pPr>
-      <w:bookmarkStart w:id="170" w:name="_Toc351191913"/>
+      <w:bookmarkStart w:id="177" w:name="_Toc351191913"/>
       <w:r>
         <w:rPr>
           <w:lang w:val="en-US"/>
@@ -6542,7 +6601,7 @@
         <w:lastRenderedPageBreak/>
         <w:t>Vision of the Solution</w:t>
       </w:r>
-      <w:bookmarkEnd w:id="170"/>
+      <w:bookmarkEnd w:id="177"/>
     </w:p>
     <w:p>
       <w:pPr>
@@ -6556,14 +6615,14 @@
           <w:lang w:val="en-US"/>
         </w:rPr>
       </w:pPr>
-      <w:bookmarkStart w:id="171" w:name="_Toc351191914"/>
+      <w:bookmarkStart w:id="178" w:name="_Toc351191914"/>
       <w:r>
         <w:rPr>
           <w:lang w:val="en-US"/>
         </w:rPr>
         <w:t>Vision Statement</w:t>
       </w:r>
-      <w:bookmarkEnd w:id="171"/>
+      <w:bookmarkEnd w:id="178"/>
     </w:p>
     <w:p>
       <w:pPr>
@@ -6755,7 +6814,7 @@
         </w:rPr>
         <w:t xml:space="preserve"> </w:t>
       </w:r>
-      <w:del w:id="172" w:author="Carla" w:date="2013-03-13T22:34:00Z">
+      <w:del w:id="179" w:author="Carla" w:date="2013-03-13T22:34:00Z">
         <w:r>
           <w:rPr>
             <w:lang w:val="en-US"/>
@@ -6835,7 +6894,7 @@
         </w:rPr>
         <w:t>contains task status</w:t>
       </w:r>
-      <w:ins w:id="173" w:author="Carla" w:date="2013-03-13T22:35:00Z">
+      <w:ins w:id="180" w:author="Carla" w:date="2013-03-13T22:35:00Z">
         <w:r>
           <w:rPr>
             <w:lang w:val="en-US"/>
@@ -6843,7 +6902,7 @@
           <w:t xml:space="preserve"> and</w:t>
         </w:r>
       </w:ins>
-      <w:ins w:id="174" w:author="João Girão" w:date="2013-03-14T16:54:00Z">
+      <w:ins w:id="181" w:author="João Girão" w:date="2013-03-14T16:54:00Z">
         <w:r>
           <w:rPr>
             <w:lang w:val="en-US"/>
@@ -6851,7 +6910,7 @@
           <w:t xml:space="preserve"> </w:t>
         </w:r>
       </w:ins>
-      <w:del w:id="175" w:author="Carla" w:date="2013-03-13T22:35:00Z">
+      <w:del w:id="182" w:author="Carla" w:date="2013-03-13T22:35:00Z">
         <w:r>
           <w:rPr>
             <w:lang w:val="en-US"/>
@@ -6865,7 +6924,7 @@
         </w:rPr>
         <w:t xml:space="preserve">a little text </w:t>
       </w:r>
-      <w:del w:id="176" w:author="Carla" w:date="2013-03-13T22:35:00Z">
+      <w:del w:id="183" w:author="Carla" w:date="2013-03-13T22:35:00Z">
         <w:r>
           <w:rPr>
             <w:lang w:val="en-US"/>
@@ -6879,7 +6938,7 @@
         </w:rPr>
         <w:t xml:space="preserve"> describ</w:t>
       </w:r>
-      <w:ins w:id="177" w:author="Carla" w:date="2013-03-13T22:35:00Z">
+      <w:ins w:id="184" w:author="Carla" w:date="2013-03-13T22:35:00Z">
         <w:r>
           <w:rPr>
             <w:lang w:val="en-US"/>
@@ -6887,7 +6946,7 @@
           <w:t>ing</w:t>
         </w:r>
       </w:ins>
-      <w:del w:id="178" w:author="Carla" w:date="2013-03-13T22:35:00Z">
+      <w:del w:id="185" w:author="Carla" w:date="2013-03-13T22:35:00Z">
         <w:r>
           <w:rPr>
             <w:lang w:val="en-US"/>
@@ -6919,14 +6978,14 @@
         </w:rPr>
         <w:t xml:space="preserve"> </w:t>
       </w:r>
-      <w:ins w:id="179" w:author="Carla" w:date="2013-03-13T22:35:00Z">
+      <w:ins w:id="186" w:author="Carla" w:date="2013-03-13T22:35:00Z">
         <w:r>
           <w:rPr>
             <w:lang w:val="en-US"/>
           </w:rPr>
           <w:t xml:space="preserve">time </w:t>
         </w:r>
-        <w:del w:id="180" w:author="João Girão" w:date="2013-03-14T16:54:00Z">
+        <w:del w:id="187" w:author="João Girão" w:date="2013-03-14T16:54:00Z">
           <w:r>
             <w:rPr>
               <w:lang w:val="en-US"/>
@@ -6935,7 +6994,7 @@
           </w:r>
         </w:del>
       </w:ins>
-      <w:ins w:id="181" w:author="João Girão" w:date="2013-03-14T16:54:00Z">
+      <w:ins w:id="188" w:author="João Girão" w:date="2013-03-14T16:54:00Z">
         <w:r>
           <w:rPr>
             <w:lang w:val="en-US"/>
@@ -6943,7 +7002,7 @@
           <w:t>tracking</w:t>
         </w:r>
       </w:ins>
-      <w:del w:id="182" w:author="Carla" w:date="2013-03-13T22:35:00Z">
+      <w:del w:id="189" w:author="Carla" w:date="2013-03-13T22:35:00Z">
         <w:r>
           <w:rPr>
             <w:lang w:val="en-US"/>
@@ -6962,13 +7021,13 @@
       <w:pPr>
         <w:jc w:val="both"/>
         <w:rPr>
-          <w:ins w:id="183" w:author="Carla" w:date="2013-03-13T22:41:00Z"/>
-          <w:del w:id="184" w:author="João Girão" w:date="2013-03-14T16:50:00Z"/>
-          <w:lang w:val="en-US"/>
-        </w:rPr>
-      </w:pPr>
-      <w:commentRangeStart w:id="185"/>
-      <w:del w:id="186" w:author="João Girão" w:date="2013-03-14T16:50:00Z">
+          <w:ins w:id="190" w:author="Carla" w:date="2013-03-13T22:41:00Z"/>
+          <w:del w:id="191" w:author="João Girão" w:date="2013-03-14T16:50:00Z"/>
+          <w:lang w:val="en-US"/>
+        </w:rPr>
+      </w:pPr>
+      <w:commentRangeStart w:id="192"/>
+      <w:del w:id="193" w:author="João Girão" w:date="2013-03-14T16:50:00Z">
         <w:r>
           <w:rPr>
             <w:lang w:val="en-US"/>
@@ -6994,8 +7053,8 @@
           <w:delText xml:space="preserve"> users can better manager </w:delText>
         </w:r>
       </w:del>
-      <w:ins w:id="187" w:author="Carla" w:date="2013-03-13T22:39:00Z">
-        <w:del w:id="188" w:author="João Girão" w:date="2013-03-14T16:50:00Z">
+      <w:ins w:id="194" w:author="Carla" w:date="2013-03-13T22:39:00Z">
+        <w:del w:id="195" w:author="João Girão" w:date="2013-03-14T16:50:00Z">
           <w:r>
             <w:rPr>
               <w:lang w:val="en-US"/>
@@ -7004,7 +7063,7 @@
           </w:r>
         </w:del>
       </w:ins>
-      <w:del w:id="189" w:author="João Girão" w:date="2013-03-14T16:50:00Z">
+      <w:del w:id="196" w:author="João Girão" w:date="2013-03-14T16:50:00Z">
         <w:r>
           <w:rPr>
             <w:lang w:val="en-US"/>
@@ -7023,12 +7082,12 @@
           </w:rPr>
           <w:delText>, getting more portability.</w:delText>
         </w:r>
-        <w:commentRangeEnd w:id="185"/>
+        <w:commentRangeEnd w:id="192"/>
         <w:r>
           <w:rPr>
             <w:rStyle w:val="CommentReference"/>
           </w:rPr>
-          <w:commentReference w:id="185"/>
+          <w:commentReference w:id="192"/>
         </w:r>
       </w:del>
     </w:p>
@@ -7039,7 +7098,7 @@
           <w:lang w:val="en-US"/>
         </w:rPr>
       </w:pPr>
-      <w:ins w:id="190" w:author="Carla" w:date="2013-03-13T22:41:00Z">
+      <w:ins w:id="197" w:author="Carla" w:date="2013-03-13T22:41:00Z">
         <w:r>
           <w:rPr>
             <w:lang w:val="en-US"/>
@@ -7047,7 +7106,7 @@
           <w:t xml:space="preserve">The use of the </w:t>
         </w:r>
       </w:ins>
-      <w:ins w:id="191" w:author="Carla" w:date="2013-03-13T22:43:00Z">
+      <w:ins w:id="198" w:author="Carla" w:date="2013-03-13T22:43:00Z">
         <w:r>
           <w:rPr>
             <w:lang w:val="en-US"/>
@@ -7055,7 +7114,7 @@
           <w:t>Smartphone</w:t>
         </w:r>
       </w:ins>
-      <w:ins w:id="192" w:author="Carla" w:date="2013-03-13T22:41:00Z">
+      <w:ins w:id="199" w:author="Carla" w:date="2013-03-13T22:41:00Z">
         <w:r>
           <w:rPr>
             <w:lang w:val="en-US"/>
@@ -7063,7 +7122,7 @@
           <w:t xml:space="preserve"> which </w:t>
         </w:r>
       </w:ins>
-      <w:ins w:id="193" w:author="Carla" w:date="2013-03-13T22:43:00Z">
+      <w:ins w:id="200" w:author="Carla" w:date="2013-03-13T22:43:00Z">
         <w:r>
           <w:rPr>
             <w:lang w:val="en-US"/>
@@ -7071,7 +7130,7 @@
           <w:t>synchronizes</w:t>
         </w:r>
       </w:ins>
-      <w:ins w:id="194" w:author="Carla" w:date="2013-03-13T22:41:00Z">
+      <w:ins w:id="201" w:author="Carla" w:date="2013-03-13T22:41:00Z">
         <w:r>
           <w:rPr>
             <w:lang w:val="en-US"/>
@@ -7079,7 +7138,7 @@
           <w:t xml:space="preserve"> with the computer provides more portability thus enabling the users a better management of </w:t>
         </w:r>
       </w:ins>
-      <w:ins w:id="195" w:author="Carla" w:date="2013-03-13T22:42:00Z">
+      <w:ins w:id="202" w:author="Carla" w:date="2013-03-13T22:42:00Z">
         <w:r>
           <w:rPr>
             <w:lang w:val="en-US"/>
@@ -7087,7 +7146,7 @@
           <w:t>their</w:t>
         </w:r>
       </w:ins>
-      <w:ins w:id="196" w:author="Carla" w:date="2013-03-13T22:41:00Z">
+      <w:ins w:id="203" w:author="Carla" w:date="2013-03-13T22:41:00Z">
         <w:r>
           <w:rPr>
             <w:lang w:val="en-US"/>
@@ -7095,7 +7154,7 @@
           <w:t xml:space="preserve"> </w:t>
         </w:r>
       </w:ins>
-      <w:ins w:id="197" w:author="Carla" w:date="2013-03-13T22:42:00Z">
+      <w:ins w:id="204" w:author="Carla" w:date="2013-03-13T22:42:00Z">
         <w:r>
           <w:rPr>
             <w:lang w:val="en-US"/>
@@ -7103,7 +7162,7 @@
           <w:t>time.</w:t>
         </w:r>
       </w:ins>
-      <w:ins w:id="198" w:author="Carla" w:date="2013-03-13T22:41:00Z">
+      <w:ins w:id="205" w:author="Carla" w:date="2013-03-13T22:41:00Z">
         <w:r>
           <w:rPr>
             <w:lang w:val="en-US"/>
@@ -7125,7 +7184,7 @@
         </w:rPr>
         <w:t>The</w:t>
       </w:r>
-      <w:ins w:id="199" w:author="Carla" w:date="2013-03-13T22:37:00Z">
+      <w:ins w:id="206" w:author="Carla" w:date="2013-03-13T22:37:00Z">
         <w:r>
           <w:rPr>
             <w:lang w:val="en-US"/>
@@ -7139,7 +7198,7 @@
         </w:rPr>
         <w:t xml:space="preserve"> application will be developed </w:t>
       </w:r>
-      <w:del w:id="200" w:author="Carla" w:date="2013-03-13T22:36:00Z">
+      <w:del w:id="207" w:author="Carla" w:date="2013-03-13T22:36:00Z">
         <w:r>
           <w:rPr>
             <w:lang w:val="en-US"/>
@@ -7147,7 +7206,7 @@
           <w:delText>on the</w:delText>
         </w:r>
       </w:del>
-      <w:ins w:id="201" w:author="Carla" w:date="2013-03-13T22:36:00Z">
+      <w:ins w:id="208" w:author="Carla" w:date="2013-03-13T22:36:00Z">
         <w:r>
           <w:rPr>
             <w:lang w:val="en-US"/>
@@ -7161,7 +7220,7 @@
         </w:rPr>
         <w:t xml:space="preserve"> .NET platform</w:t>
       </w:r>
-      <w:ins w:id="202" w:author="Carla" w:date="2013-03-13T22:37:00Z">
+      <w:ins w:id="209" w:author="Carla" w:date="2013-03-13T22:37:00Z">
         <w:r>
           <w:rPr>
             <w:lang w:val="en-US"/>
@@ -7169,7 +7228,7 @@
           <w:t xml:space="preserve"> and </w:t>
         </w:r>
       </w:ins>
-      <w:del w:id="203" w:author="Carla" w:date="2013-03-13T22:37:00Z">
+      <w:del w:id="210" w:author="Carla" w:date="2013-03-13T22:37:00Z">
         <w:r>
           <w:rPr>
             <w:lang w:val="en-US"/>
@@ -7195,7 +7254,7 @@
         </w:rPr>
         <w:t>he mobile component will be developed on the Android platform</w:t>
       </w:r>
-      <w:ins w:id="204" w:author="Carla" w:date="2013-03-13T22:37:00Z">
+      <w:ins w:id="211" w:author="Carla" w:date="2013-03-13T22:37:00Z">
         <w:r>
           <w:rPr>
             <w:lang w:val="en-US"/>
@@ -7203,7 +7262,7 @@
           <w:t xml:space="preserve"> using</w:t>
         </w:r>
       </w:ins>
-      <w:del w:id="205" w:author="Carla" w:date="2013-03-13T22:37:00Z">
+      <w:del w:id="212" w:author="Carla" w:date="2013-03-13T22:37:00Z">
         <w:r>
           <w:rPr>
             <w:lang w:val="en-US"/>
@@ -7223,7 +7282,7 @@
         </w:rPr>
         <w:t>will have the functional interface where the user can add and group task</w:t>
       </w:r>
-      <w:ins w:id="206" w:author="Carla" w:date="2013-03-13T22:38:00Z">
+      <w:ins w:id="213" w:author="Carla" w:date="2013-03-13T22:38:00Z">
         <w:r>
           <w:rPr>
             <w:lang w:val="en-US"/>
@@ -7237,7 +7296,7 @@
         </w:rPr>
         <w:t xml:space="preserve"> easily and view </w:t>
       </w:r>
-      <w:ins w:id="207" w:author="Carla" w:date="2013-03-13T22:38:00Z">
+      <w:ins w:id="214" w:author="Carla" w:date="2013-03-13T22:38:00Z">
         <w:r>
           <w:rPr>
             <w:lang w:val="en-US"/>
@@ -7251,7 +7310,7 @@
         </w:rPr>
         <w:t>historical</w:t>
       </w:r>
-      <w:del w:id="208" w:author="Carla" w:date="2013-03-13T22:38:00Z">
+      <w:del w:id="215" w:author="Carla" w:date="2013-03-13T22:38:00Z">
         <w:r>
           <w:rPr>
             <w:lang w:val="en-US"/>
@@ -7290,14 +7349,14 @@
           <w:lang w:val="en-US"/>
         </w:rPr>
       </w:pPr>
-      <w:bookmarkStart w:id="209" w:name="_Toc351191915"/>
+      <w:bookmarkStart w:id="216" w:name="_Toc351191915"/>
       <w:r>
         <w:rPr>
           <w:lang w:val="en-US"/>
         </w:rPr>
         <w:t>Major Features</w:t>
       </w:r>
-      <w:bookmarkEnd w:id="209"/>
+      <w:bookmarkEnd w:id="216"/>
     </w:p>
     <w:p>
       <w:pPr>
@@ -7355,7 +7414,7 @@
         </w:rPr>
         <w:t xml:space="preserve">FE-3: </w:t>
       </w:r>
-      <w:ins w:id="210" w:author="Carla" w:date="2013-03-13T22:43:00Z">
+      <w:ins w:id="217" w:author="Carla" w:date="2013-03-13T22:43:00Z">
         <w:r>
           <w:rPr>
             <w:lang w:val="en-US"/>
@@ -7363,7 +7422,7 @@
           <w:t xml:space="preserve">Inactivity </w:t>
         </w:r>
       </w:ins>
-      <w:del w:id="211" w:author="Carla" w:date="2013-03-13T22:43:00Z">
+      <w:del w:id="218" w:author="Carla" w:date="2013-03-13T22:43:00Z">
         <w:r>
           <w:rPr>
             <w:lang w:val="en-US"/>
@@ -7371,7 +7430,7 @@
           <w:delText>A</w:delText>
         </w:r>
       </w:del>
-      <w:ins w:id="212" w:author="Carla" w:date="2013-03-13T22:43:00Z">
+      <w:ins w:id="219" w:author="Carla" w:date="2013-03-13T22:43:00Z">
         <w:r>
           <w:rPr>
             <w:lang w:val="en-US"/>
@@ -7385,7 +7444,7 @@
         </w:rPr>
         <w:t>lerts</w:t>
       </w:r>
-      <w:del w:id="213" w:author="Carla" w:date="2013-03-13T22:43:00Z">
+      <w:del w:id="220" w:author="Carla" w:date="2013-03-13T22:43:00Z">
         <w:r>
           <w:rPr>
             <w:lang w:val="en-US"/>
@@ -7477,7 +7536,7 @@
         </w:rPr>
         <w:t>t</w:t>
       </w:r>
-      <w:del w:id="214" w:author="Carla" w:date="2013-03-13T22:43:00Z">
+      <w:del w:id="221" w:author="Carla" w:date="2013-03-13T22:43:00Z">
         <w:r>
           <w:rPr>
             <w:lang w:val="en-US"/>
@@ -7485,7 +7544,7 @@
           <w:delText>he</w:delText>
         </w:r>
       </w:del>
-      <w:ins w:id="215" w:author="Carla" w:date="2013-03-13T22:44:00Z">
+      <w:ins w:id="222" w:author="Carla" w:date="2013-03-13T22:44:00Z">
         <w:r>
           <w:rPr>
             <w:lang w:val="en-US"/>
@@ -7499,7 +7558,7 @@
         </w:rPr>
         <w:t xml:space="preserve"> Android</w:t>
       </w:r>
-      <w:ins w:id="216" w:author="Carla" w:date="2013-03-13T22:44:00Z">
+      <w:ins w:id="223" w:author="Carla" w:date="2013-03-13T22:44:00Z">
         <w:r>
           <w:rPr>
             <w:lang w:val="en-US"/>
@@ -7507,7 +7566,7 @@
           <w:t xml:space="preserve"> </w:t>
         </w:r>
       </w:ins>
-      <w:ins w:id="217" w:author="Carla" w:date="2013-03-13T22:45:00Z">
+      <w:ins w:id="224" w:author="Carla" w:date="2013-03-13T22:45:00Z">
         <w:r>
           <w:rPr>
             <w:lang w:val="en-US"/>
@@ -7542,7 +7601,7 @@
         </w:rPr>
         <w:t xml:space="preserve">with </w:t>
       </w:r>
-      <w:ins w:id="218" w:author="Carla" w:date="2013-03-13T22:44:00Z">
+      <w:ins w:id="225" w:author="Carla" w:date="2013-03-13T22:44:00Z">
         <w:r>
           <w:rPr>
             <w:lang w:val="en-US"/>
@@ -7550,7 +7609,7 @@
           <w:t>a</w:t>
         </w:r>
       </w:ins>
-      <w:ins w:id="219" w:author="João Martins" w:date="2013-03-16T10:37:00Z">
+      <w:ins w:id="226" w:author="João Martins" w:date="2013-03-16T10:37:00Z">
         <w:r>
           <w:rPr>
             <w:lang w:val="en-US"/>
@@ -7558,8 +7617,8 @@
           <w:t>n</w:t>
         </w:r>
       </w:ins>
-      <w:ins w:id="220" w:author="Carla" w:date="2013-03-13T22:44:00Z">
-        <w:del w:id="221" w:author="João Martins" w:date="2013-03-16T10:37:00Z">
+      <w:ins w:id="227" w:author="Carla" w:date="2013-03-13T22:44:00Z">
+        <w:del w:id="228" w:author="João Martins" w:date="2013-03-16T10:37:00Z">
           <w:r>
             <w:rPr>
               <w:lang w:val="en-US"/>
@@ -7568,7 +7627,7 @@
           </w:r>
         </w:del>
       </w:ins>
-      <w:del w:id="222" w:author="Carla" w:date="2013-03-13T22:44:00Z">
+      <w:del w:id="229" w:author="Carla" w:date="2013-03-13T22:44:00Z">
         <w:r>
           <w:rPr>
             <w:lang w:val="en-US"/>
@@ -7582,7 +7641,7 @@
         </w:rPr>
         <w:t xml:space="preserve"> Android</w:t>
       </w:r>
-      <w:ins w:id="223" w:author="Carla" w:date="2013-03-13T22:44:00Z">
+      <w:ins w:id="230" w:author="Carla" w:date="2013-03-13T22:44:00Z">
         <w:r>
           <w:rPr>
             <w:lang w:val="en-US"/>
@@ -7602,7 +7661,7 @@
         <w:pStyle w:val="ListParagraph"/>
         <w:ind w:left="0"/>
         <w:rPr>
-          <w:del w:id="224" w:author="João Girão" w:date="2013-03-16T09:58:00Z"/>
+          <w:del w:id="231" w:author="João Girão" w:date="2013-03-16T09:58:00Z"/>
           <w:lang w:val="en-US"/>
         </w:rPr>
       </w:pPr>
@@ -7648,7 +7707,7 @@
         <w:pStyle w:val="ListParagraph"/>
         <w:ind w:left="0"/>
         <w:rPr>
-          <w:del w:id="225" w:author="João Girão" w:date="2013-03-16T09:58:00Z"/>
+          <w:del w:id="232" w:author="João Girão" w:date="2013-03-16T09:58:00Z"/>
           <w:lang w:val="en-US"/>
         </w:rPr>
       </w:pPr>
@@ -7658,7 +7717,7 @@
         <w:pStyle w:val="ListParagraph"/>
         <w:ind w:left="0"/>
         <w:rPr>
-          <w:ins w:id="226" w:author="João Girão" w:date="2013-03-16T09:58:00Z"/>
+          <w:ins w:id="233" w:author="João Girão" w:date="2013-03-16T09:58:00Z"/>
           <w:lang w:val="en-US"/>
         </w:rPr>
       </w:pPr>
@@ -7675,16 +7734,16 @@
           <w:lang w:val="en-US"/>
         </w:rPr>
       </w:pPr>
-      <w:bookmarkStart w:id="227" w:name="_Toc25579283"/>
-      <w:bookmarkStart w:id="228" w:name="_Toc351191916"/>
+      <w:bookmarkStart w:id="234" w:name="_Toc25579283"/>
+      <w:bookmarkStart w:id="235" w:name="_Toc351191916"/>
       <w:r>
         <w:rPr>
           <w:lang w:val="en-US"/>
         </w:rPr>
         <w:t>Assumptions and Dependencies</w:t>
       </w:r>
-      <w:bookmarkEnd w:id="227"/>
-      <w:bookmarkEnd w:id="228"/>
+      <w:bookmarkEnd w:id="234"/>
+      <w:bookmarkEnd w:id="235"/>
     </w:p>
     <w:p>
       <w:pPr>
@@ -7706,19 +7765,19 @@
         </w:rPr>
         <w:t xml:space="preserve"> The computer </w:t>
       </w:r>
-      <w:commentRangeStart w:id="229"/>
+      <w:commentRangeStart w:id="236"/>
       <w:r>
         <w:rPr>
           <w:lang w:val="en-US"/>
         </w:rPr>
         <w:t xml:space="preserve">will </w:t>
       </w:r>
-      <w:commentRangeEnd w:id="229"/>
+      <w:commentRangeEnd w:id="236"/>
       <w:r>
         <w:rPr>
           <w:rStyle w:val="CommentReference"/>
         </w:rPr>
-        <w:commentReference w:id="229"/>
+        <w:commentReference w:id="236"/>
       </w:r>
       <w:r>
         <w:rPr>
@@ -7726,7 +7785,7 @@
         </w:rPr>
         <w:t>have</w:t>
       </w:r>
-      <w:ins w:id="230" w:author="Carla" w:date="2013-03-13T22:58:00Z">
+      <w:ins w:id="237" w:author="Carla" w:date="2013-03-13T22:58:00Z">
         <w:r>
           <w:rPr>
             <w:lang w:val="en-US"/>
@@ -7734,7 +7793,7 @@
           <w:t xml:space="preserve"> </w:t>
         </w:r>
       </w:ins>
-      <w:ins w:id="231" w:author="Carla" w:date="2013-03-13T22:59:00Z">
+      <w:ins w:id="238" w:author="Carla" w:date="2013-03-13T22:59:00Z">
         <w:r>
           <w:rPr>
             <w:lang w:val="en-US"/>
@@ -7742,7 +7801,7 @@
           <w:t xml:space="preserve">a </w:t>
         </w:r>
       </w:ins>
-      <w:ins w:id="232" w:author="Carla" w:date="2013-03-13T23:00:00Z">
+      <w:ins w:id="239" w:author="Carla" w:date="2013-03-13T23:00:00Z">
         <w:r>
           <w:rPr>
             <w:lang w:val="en-US"/>
@@ -7750,7 +7809,7 @@
           <w:t>W</w:t>
         </w:r>
       </w:ins>
-      <w:ins w:id="233" w:author="Carla" w:date="2013-03-13T22:59:00Z">
+      <w:ins w:id="240" w:author="Carla" w:date="2013-03-13T22:59:00Z">
         <w:r>
           <w:rPr>
             <w:lang w:val="en-US"/>
@@ -7758,7 +7817,7 @@
           <w:t>indows OS</w:t>
         </w:r>
       </w:ins>
-      <w:ins w:id="234" w:author="Carla" w:date="2013-03-13T23:00:00Z">
+      <w:ins w:id="241" w:author="Carla" w:date="2013-03-13T23:00:00Z">
         <w:r>
           <w:rPr>
             <w:lang w:val="en-US"/>
@@ -7766,7 +7825,7 @@
           <w:t xml:space="preserve"> with </w:t>
         </w:r>
       </w:ins>
-      <w:ins w:id="235" w:author="Carla" w:date="2013-03-13T23:01:00Z">
+      <w:ins w:id="242" w:author="Carla" w:date="2013-03-13T23:01:00Z">
         <w:r>
           <w:rPr>
             <w:lang w:val="en-US"/>
@@ -7774,14 +7833,14 @@
           <w:t xml:space="preserve">at least </w:t>
         </w:r>
       </w:ins>
-      <w:ins w:id="236" w:author="Carla" w:date="2013-03-13T23:00:00Z">
+      <w:ins w:id="243" w:author="Carla" w:date="2013-03-13T23:00:00Z">
         <w:r>
           <w:rPr>
             <w:lang w:val="en-US"/>
           </w:rPr>
           <w:t xml:space="preserve">the </w:t>
         </w:r>
-        <w:del w:id="237" w:author="João Girão" w:date="2013-03-16T10:01:00Z">
+        <w:del w:id="244" w:author="João Girão" w:date="2013-03-16T10:01:00Z">
           <w:r>
             <w:rPr>
               <w:lang w:val="en-US"/>
@@ -7790,7 +7849,7 @@
           </w:r>
         </w:del>
       </w:ins>
-      <w:ins w:id="238" w:author="João Girão" w:date="2013-03-16T10:01:00Z">
+      <w:ins w:id="245" w:author="João Girão" w:date="2013-03-16T10:01:00Z">
         <w:r>
           <w:rPr>
             <w:lang w:val="en-US"/>
@@ -7798,7 +7857,7 @@
           <w:t>Vista</w:t>
         </w:r>
       </w:ins>
-      <w:ins w:id="239" w:author="Carla" w:date="2013-03-13T23:00:00Z">
+      <w:ins w:id="246" w:author="Carla" w:date="2013-03-13T23:00:00Z">
         <w:r>
           <w:rPr>
             <w:lang w:val="en-US"/>
@@ -7806,7 +7865,7 @@
           <w:t xml:space="preserve"> version</w:t>
         </w:r>
       </w:ins>
-      <w:del w:id="240" w:author="Carla" w:date="2013-03-13T23:00:00Z">
+      <w:del w:id="247" w:author="Carla" w:date="2013-03-13T23:00:00Z">
         <w:r>
           <w:rPr>
             <w:lang w:val="en-US"/>
@@ -7820,7 +7879,7 @@
           <w:delText xml:space="preserve">OS latest that Windows </w:delText>
         </w:r>
       </w:del>
-      <w:del w:id="241" w:author="Carla" w:date="2013-03-13T23:01:00Z">
+      <w:del w:id="248" w:author="Carla" w:date="2013-03-13T23:01:00Z">
         <w:r>
           <w:rPr>
             <w:lang w:val="en-US"/>
@@ -7855,7 +7914,7 @@
         </w:rPr>
         <w:t xml:space="preserve"> framework .Net 4.</w:t>
       </w:r>
-      <w:ins w:id="242" w:author="João Girão" w:date="2013-03-14T16:51:00Z">
+      <w:ins w:id="249" w:author="João Girão" w:date="2013-03-14T16:51:00Z">
         <w:r>
           <w:rPr>
             <w:lang w:val="en-US"/>
@@ -7863,7 +7922,7 @@
           <w:t>5</w:t>
         </w:r>
       </w:ins>
-      <w:del w:id="243" w:author="João Girão" w:date="2013-03-14T16:51:00Z">
+      <w:del w:id="250" w:author="João Girão" w:date="2013-03-14T16:51:00Z">
         <w:r>
           <w:rPr>
             <w:lang w:val="en-US"/>
@@ -7890,6 +7949,7 @@
         <w:rPr>
           <w:lang w:val="en-US"/>
         </w:rPr>
+        <w:lastRenderedPageBreak/>
         <w:t>AS-3</w:t>
       </w:r>
       <w:r>
@@ -7904,14 +7964,14 @@
         </w:rPr>
         <w:t xml:space="preserve"> </w:t>
       </w:r>
-      <w:commentRangeStart w:id="244"/>
+      <w:commentRangeStart w:id="251"/>
       <w:r>
         <w:rPr>
           <w:lang w:val="en-US"/>
         </w:rPr>
         <w:t>The computer</w:t>
       </w:r>
-      <w:ins w:id="245" w:author="João Girão" w:date="2013-03-16T09:55:00Z">
+      <w:ins w:id="252" w:author="João Girão" w:date="2013-03-16T09:55:00Z">
         <w:r>
           <w:rPr>
             <w:lang w:val="en-US"/>
@@ -7919,7 +7979,7 @@
           <w:t xml:space="preserve"> and the smartphone</w:t>
         </w:r>
       </w:ins>
-      <w:ins w:id="246" w:author="João Girão" w:date="2013-03-16T09:57:00Z">
+      <w:ins w:id="253" w:author="João Girão" w:date="2013-03-16T09:57:00Z">
         <w:r>
           <w:rPr>
             <w:lang w:val="en-US"/>
@@ -7927,19 +7987,19 @@
           <w:t xml:space="preserve"> must be connected to the same network</w:t>
         </w:r>
       </w:ins>
-      <w:del w:id="247" w:author="João Girão" w:date="2013-03-16T09:55:00Z">
+      <w:del w:id="254" w:author="João Girão" w:date="2013-03-16T09:55:00Z">
         <w:r>
           <w:rPr>
             <w:lang w:val="en-US"/>
           </w:rPr>
           <w:delText xml:space="preserve"> will have a wireless card</w:delText>
         </w:r>
-        <w:commentRangeEnd w:id="244"/>
+        <w:commentRangeEnd w:id="251"/>
         <w:r>
           <w:rPr>
             <w:rStyle w:val="CommentReference"/>
           </w:rPr>
-          <w:commentReference w:id="244"/>
+          <w:commentReference w:id="251"/>
         </w:r>
       </w:del>
       <w:r>
@@ -7969,7 +8029,7 @@
         </w:rPr>
         <w:t xml:space="preserve">AS-4: The </w:t>
       </w:r>
-      <w:del w:id="248" w:author="Carla" w:date="2013-03-13T22:47:00Z">
+      <w:del w:id="255" w:author="Carla" w:date="2013-03-13T22:47:00Z">
         <w:r>
           <w:rPr>
             <w:lang w:val="en-US"/>
@@ -7977,7 +8037,7 @@
           <w:delText>smartphone</w:delText>
         </w:r>
       </w:del>
-      <w:ins w:id="249" w:author="Carla" w:date="2013-03-13T22:47:00Z">
+      <w:ins w:id="256" w:author="Carla" w:date="2013-03-13T22:47:00Z">
         <w:r>
           <w:rPr>
             <w:lang w:val="en-US"/>
@@ -7991,7 +8051,7 @@
         </w:rPr>
         <w:t xml:space="preserve"> will have</w:t>
       </w:r>
-      <w:ins w:id="250" w:author="Carla" w:date="2013-03-13T22:46:00Z">
+      <w:ins w:id="257" w:author="Carla" w:date="2013-03-13T22:46:00Z">
         <w:r>
           <w:rPr>
             <w:lang w:val="en-US"/>
@@ -7999,7 +8059,7 @@
           <w:t xml:space="preserve"> </w:t>
         </w:r>
       </w:ins>
-      <w:ins w:id="251" w:author="João Girão" w:date="2013-03-16T10:04:00Z">
+      <w:ins w:id="258" w:author="João Girão" w:date="2013-03-16T10:04:00Z">
         <w:r>
           <w:rPr>
             <w:lang w:val="en-US"/>
@@ -8007,8 +8067,8 @@
           <w:t xml:space="preserve">an Android </w:t>
         </w:r>
       </w:ins>
-      <w:ins w:id="252" w:author="Carla" w:date="2013-03-13T22:46:00Z">
-        <w:del w:id="253" w:author="João Girão" w:date="2013-03-16T09:59:00Z">
+      <w:ins w:id="259" w:author="Carla" w:date="2013-03-13T22:46:00Z">
+        <w:del w:id="260" w:author="João Girão" w:date="2013-03-16T09:59:00Z">
           <w:r>
             <w:rPr>
               <w:lang w:val="en-US"/>
@@ -8017,8 +8077,8 @@
           </w:r>
         </w:del>
       </w:ins>
-      <w:ins w:id="254" w:author="Carla" w:date="2013-03-13T22:47:00Z">
-        <w:del w:id="255" w:author="João Girão" w:date="2013-03-14T16:51:00Z">
+      <w:ins w:id="261" w:author="Carla" w:date="2013-03-13T22:47:00Z">
+        <w:del w:id="262" w:author="João Girão" w:date="2013-03-14T16:51:00Z">
           <w:r>
             <w:rPr>
               <w:lang w:val="en-US"/>
@@ -8026,7 +8086,7 @@
             <w:delText>2</w:delText>
           </w:r>
         </w:del>
-        <w:del w:id="256" w:author="João Girão" w:date="2013-03-16T09:59:00Z">
+        <w:del w:id="263" w:author="João Girão" w:date="2013-03-16T09:59:00Z">
           <w:r>
             <w:rPr>
               <w:lang w:val="en-US"/>
@@ -8041,7 +8101,7 @@
           <w:t>platform</w:t>
         </w:r>
       </w:ins>
-      <w:del w:id="257" w:author="Carla" w:date="2013-03-13T22:47:00Z">
+      <w:del w:id="264" w:author="Carla" w:date="2013-03-13T22:47:00Z">
         <w:r>
           <w:rPr>
             <w:lang w:val="en-US"/>
@@ -8049,7 +8109,7 @@
           <w:delText xml:space="preserve"> the</w:delText>
         </w:r>
       </w:del>
-      <w:del w:id="258" w:author="João Girão" w:date="2013-03-16T10:04:00Z">
+      <w:del w:id="265" w:author="João Girão" w:date="2013-03-16T10:04:00Z">
         <w:r>
           <w:rPr>
             <w:lang w:val="en-US"/>
@@ -8057,7 +8117,7 @@
           <w:delText xml:space="preserve"> Android</w:delText>
         </w:r>
       </w:del>
-      <w:del w:id="259" w:author="Carla" w:date="2013-03-13T22:47:00Z">
+      <w:del w:id="266" w:author="Carla" w:date="2013-03-13T22:47:00Z">
         <w:r>
           <w:rPr>
             <w:lang w:val="en-US"/>
@@ -8110,7 +8170,7 @@
         </w:rPr>
         <w:t xml:space="preserve">This application </w:t>
       </w:r>
-      <w:del w:id="260" w:author="Carla" w:date="2013-03-13T22:48:00Z">
+      <w:del w:id="267" w:author="Carla" w:date="2013-03-13T22:48:00Z">
         <w:r>
           <w:rPr>
             <w:lang w:val="en-US"/>
@@ -8118,7 +8178,7 @@
           <w:delText xml:space="preserve">hasn’t </w:delText>
         </w:r>
       </w:del>
-      <w:ins w:id="261" w:author="Carla" w:date="2013-03-13T22:48:00Z">
+      <w:ins w:id="268" w:author="Carla" w:date="2013-03-13T22:48:00Z">
         <w:r>
           <w:rPr>
             <w:lang w:val="en-US"/>
@@ -8144,42 +8204,41 @@
           <w:lang w:val="en-US"/>
         </w:rPr>
       </w:pPr>
-      <w:bookmarkStart w:id="262" w:name="_Toc351191917"/>
-      <w:r>
-        <w:rPr>
-          <w:lang w:val="en-US"/>
-        </w:rPr>
-        <w:lastRenderedPageBreak/>
+      <w:bookmarkStart w:id="269" w:name="_Toc351191917"/>
+      <w:r>
+        <w:rPr>
+          <w:lang w:val="en-US"/>
+        </w:rPr>
         <w:t>Scope</w:t>
       </w:r>
-      <w:bookmarkEnd w:id="262"/>
+      <w:bookmarkEnd w:id="269"/>
     </w:p>
     <w:p>
       <w:pPr>
         <w:jc w:val="both"/>
         <w:rPr>
-          <w:ins w:id="263" w:author="Carla" w:date="2013-03-13T22:49:00Z"/>
-          <w:del w:id="264" w:author="João Girão" w:date="2013-03-14T16:52:00Z"/>
-          <w:lang w:val="en-US"/>
-        </w:rPr>
-        <w:pPrChange w:id="265" w:author="João Girão" w:date="2013-03-16T10:10:00Z">
+          <w:ins w:id="270" w:author="Carla" w:date="2013-03-13T22:49:00Z"/>
+          <w:del w:id="271" w:author="João Girão" w:date="2013-03-14T16:52:00Z"/>
+          <w:lang w:val="en-US"/>
+        </w:rPr>
+        <w:pPrChange w:id="272" w:author="João Girão" w:date="2013-03-16T10:10:00Z">
           <w:pPr/>
         </w:pPrChange>
       </w:pPr>
-      <w:commentRangeStart w:id="266"/>
-      <w:del w:id="267" w:author="João Girão" w:date="2013-03-14T16:52:00Z">
+      <w:commentRangeStart w:id="273"/>
+      <w:del w:id="274" w:author="João Girão" w:date="2013-03-14T16:52:00Z">
         <w:r>
           <w:rPr>
             <w:lang w:val="en-US"/>
           </w:rPr>
           <w:delText>In the next table are the planed releases and the features to be fully implemented in each one.</w:delText>
         </w:r>
-        <w:commentRangeEnd w:id="266"/>
+        <w:commentRangeEnd w:id="273"/>
         <w:r>
           <w:rPr>
             <w:rStyle w:val="CommentReference"/>
           </w:rPr>
-          <w:commentReference w:id="266"/>
+          <w:commentReference w:id="273"/>
         </w:r>
       </w:del>
     </w:p>
@@ -8189,11 +8248,11 @@
         <w:rPr>
           <w:lang w:val="en-US"/>
         </w:rPr>
-        <w:pPrChange w:id="268" w:author="João Girão" w:date="2013-03-16T10:10:00Z">
+        <w:pPrChange w:id="275" w:author="João Girão" w:date="2013-03-16T10:10:00Z">
           <w:pPr/>
         </w:pPrChange>
       </w:pPr>
-      <w:ins w:id="269" w:author="Carla" w:date="2013-03-13T22:49:00Z">
+      <w:ins w:id="276" w:author="Carla" w:date="2013-03-13T22:49:00Z">
         <w:r>
           <w:rPr>
             <w:lang w:val="en-US"/>
@@ -8201,7 +8260,7 @@
           <w:t xml:space="preserve">The application will have a single release which will include all </w:t>
         </w:r>
       </w:ins>
-      <w:ins w:id="270" w:author="Carla" w:date="2013-03-13T22:50:00Z">
+      <w:ins w:id="277" w:author="Carla" w:date="2013-03-13T22:50:00Z">
         <w:r>
           <w:rPr>
             <w:lang w:val="en-US"/>
@@ -8209,14 +8268,14 @@
           <w:t>planned functionalities.</w:t>
         </w:r>
       </w:ins>
-      <w:ins w:id="271" w:author="Carla" w:date="2013-03-13T22:51:00Z">
+      <w:ins w:id="278" w:author="Carla" w:date="2013-03-13T22:51:00Z">
         <w:r>
           <w:rPr>
             <w:lang w:val="en-US"/>
           </w:rPr>
           <w:t xml:space="preserve"> </w:t>
         </w:r>
-        <w:commentRangeStart w:id="272"/>
+        <w:commentRangeStart w:id="279"/>
         <w:r>
           <w:rPr>
             <w:lang w:val="en-US"/>
@@ -8224,7 +8283,7 @@
           <w:t>Internally</w:t>
         </w:r>
       </w:ins>
-      <w:ins w:id="273" w:author="Carla" w:date="2013-03-13T22:52:00Z">
+      <w:ins w:id="280" w:author="Carla" w:date="2013-03-13T22:52:00Z">
         <w:r>
           <w:rPr>
             <w:lang w:val="en-US"/>
@@ -8232,7 +8291,7 @@
           <w:t xml:space="preserve"> for testing purposes there can be partial releases. </w:t>
         </w:r>
       </w:ins>
-      <w:ins w:id="274" w:author="Carla" w:date="2013-03-13T22:51:00Z">
+      <w:ins w:id="281" w:author="Carla" w:date="2013-03-13T22:51:00Z">
         <w:r>
           <w:rPr>
             <w:lang w:val="en-US"/>
@@ -8240,13 +8299,13 @@
           <w:t xml:space="preserve"> </w:t>
         </w:r>
       </w:ins>
-      <w:commentRangeEnd w:id="272"/>
-      <w:ins w:id="275" w:author="Carla" w:date="2013-03-13T22:53:00Z">
+      <w:commentRangeEnd w:id="279"/>
+      <w:ins w:id="282" w:author="Carla" w:date="2013-03-13T22:53:00Z">
         <w:r>
           <w:rPr>
             <w:rStyle w:val="CommentReference"/>
           </w:rPr>
-          <w:commentReference w:id="272"/>
+          <w:commentReference w:id="279"/>
         </w:r>
       </w:ins>
     </w:p>
@@ -8264,7 +8323,7 @@
       <w:tr>
         <w:trPr>
           <w:jc w:val="center"/>
-          <w:del w:id="276" w:author="João Girão" w:date="2013-03-14T16:52:00Z"/>
+          <w:del w:id="283" w:author="João Girão" w:date="2013-03-14T16:52:00Z"/>
         </w:trPr>
         <w:tc>
           <w:tcPr>
@@ -8276,12 +8335,12 @@
               <w:spacing w:line="360" w:lineRule="auto"/>
               <w:jc w:val="center"/>
               <w:rPr>
-                <w:del w:id="277" w:author="João Girão" w:date="2013-03-14T16:52:00Z"/>
+                <w:del w:id="284" w:author="João Girão" w:date="2013-03-14T16:52:00Z"/>
                 <w:b/>
                 <w:lang w:val="en-US"/>
               </w:rPr>
             </w:pPr>
-            <w:del w:id="278" w:author="João Girão" w:date="2013-03-14T16:52:00Z">
+            <w:del w:id="285" w:author="João Girão" w:date="2013-03-14T16:52:00Z">
               <w:r>
                 <w:rPr>
                   <w:b/>
@@ -8289,8 +8348,8 @@
                 </w:rPr>
                 <w:delText>Feature</w:delText>
               </w:r>
-              <w:bookmarkStart w:id="279" w:name="_Toc351191918"/>
-              <w:bookmarkEnd w:id="279"/>
+              <w:bookmarkStart w:id="286" w:name="_Toc351191918"/>
+              <w:bookmarkEnd w:id="286"/>
             </w:del>
           </w:p>
         </w:tc>
@@ -8304,12 +8363,12 @@
               <w:spacing w:line="360" w:lineRule="auto"/>
               <w:jc w:val="center"/>
               <w:rPr>
-                <w:del w:id="280" w:author="João Girão" w:date="2013-03-14T16:52:00Z"/>
+                <w:del w:id="287" w:author="João Girão" w:date="2013-03-14T16:52:00Z"/>
                 <w:b/>
                 <w:lang w:val="en-US"/>
               </w:rPr>
             </w:pPr>
-            <w:del w:id="281" w:author="João Girão" w:date="2013-03-14T16:52:00Z">
+            <w:del w:id="288" w:author="João Girão" w:date="2013-03-14T16:52:00Z">
               <w:r>
                 <w:rPr>
                   <w:b/>
@@ -8317,18 +8376,18 @@
                 </w:rPr>
                 <w:delText>Release 1</w:delText>
               </w:r>
-              <w:bookmarkStart w:id="282" w:name="_Toc351191919"/>
-              <w:bookmarkEnd w:id="282"/>
+              <w:bookmarkStart w:id="289" w:name="_Toc351191919"/>
+              <w:bookmarkEnd w:id="289"/>
             </w:del>
           </w:p>
         </w:tc>
-        <w:bookmarkStart w:id="283" w:name="_Toc351191920"/>
-        <w:bookmarkEnd w:id="283"/>
+        <w:bookmarkStart w:id="290" w:name="_Toc351191920"/>
+        <w:bookmarkEnd w:id="290"/>
       </w:tr>
       <w:tr>
         <w:trPr>
           <w:jc w:val="center"/>
-          <w:del w:id="284" w:author="João Girão" w:date="2013-03-14T16:52:00Z"/>
+          <w:del w:id="291" w:author="João Girão" w:date="2013-03-14T16:52:00Z"/>
         </w:trPr>
         <w:tc>
           <w:tcPr>
@@ -8340,12 +8399,12 @@
               <w:spacing w:line="360" w:lineRule="auto"/>
               <w:jc w:val="center"/>
               <w:rPr>
-                <w:del w:id="285" w:author="João Girão" w:date="2013-03-14T16:52:00Z"/>
+                <w:del w:id="292" w:author="João Girão" w:date="2013-03-14T16:52:00Z"/>
                 <w:b/>
                 <w:lang w:val="en-US"/>
               </w:rPr>
             </w:pPr>
-            <w:del w:id="286" w:author="João Girão" w:date="2013-03-14T16:52:00Z">
+            <w:del w:id="293" w:author="João Girão" w:date="2013-03-14T16:52:00Z">
               <w:r>
                 <w:rPr>
                   <w:b/>
@@ -8353,8 +8412,8 @@
                 </w:rPr>
                 <w:delText>FE-1</w:delText>
               </w:r>
-              <w:bookmarkStart w:id="287" w:name="_Toc351191921"/>
-              <w:bookmarkEnd w:id="287"/>
+              <w:bookmarkStart w:id="294" w:name="_Toc351191921"/>
+              <w:bookmarkEnd w:id="294"/>
             </w:del>
           </w:p>
         </w:tc>
@@ -8368,29 +8427,29 @@
               <w:spacing w:line="360" w:lineRule="auto"/>
               <w:jc w:val="center"/>
               <w:rPr>
-                <w:del w:id="288" w:author="João Girão" w:date="2013-03-14T16:52:00Z"/>
-                <w:lang w:val="en-US"/>
-              </w:rPr>
-            </w:pPr>
-            <w:del w:id="289" w:author="João Girão" w:date="2013-03-14T16:52:00Z">
+                <w:del w:id="295" w:author="João Girão" w:date="2013-03-14T16:52:00Z"/>
+                <w:lang w:val="en-US"/>
+              </w:rPr>
+            </w:pPr>
+            <w:del w:id="296" w:author="João Girão" w:date="2013-03-14T16:52:00Z">
               <w:r>
                 <w:rPr>
                   <w:lang w:val="en-US"/>
                 </w:rPr>
                 <w:delText>Fully implemented</w:delText>
               </w:r>
-              <w:bookmarkStart w:id="290" w:name="_Toc351191922"/>
-              <w:bookmarkEnd w:id="290"/>
+              <w:bookmarkStart w:id="297" w:name="_Toc351191922"/>
+              <w:bookmarkEnd w:id="297"/>
             </w:del>
           </w:p>
         </w:tc>
-        <w:bookmarkStart w:id="291" w:name="_Toc351191923"/>
-        <w:bookmarkEnd w:id="291"/>
+        <w:bookmarkStart w:id="298" w:name="_Toc351191923"/>
+        <w:bookmarkEnd w:id="298"/>
       </w:tr>
       <w:tr>
         <w:trPr>
           <w:jc w:val="center"/>
-          <w:del w:id="292" w:author="João Girão" w:date="2013-03-14T16:52:00Z"/>
+          <w:del w:id="299" w:author="João Girão" w:date="2013-03-14T16:52:00Z"/>
         </w:trPr>
         <w:tc>
           <w:tcPr>
@@ -8402,12 +8461,12 @@
               <w:spacing w:line="360" w:lineRule="auto"/>
               <w:jc w:val="center"/>
               <w:rPr>
-                <w:del w:id="293" w:author="João Girão" w:date="2013-03-14T16:52:00Z"/>
+                <w:del w:id="300" w:author="João Girão" w:date="2013-03-14T16:52:00Z"/>
                 <w:b/>
                 <w:lang w:val="en-US"/>
               </w:rPr>
             </w:pPr>
-            <w:del w:id="294" w:author="João Girão" w:date="2013-03-14T16:52:00Z">
+            <w:del w:id="301" w:author="João Girão" w:date="2013-03-14T16:52:00Z">
               <w:r>
                 <w:rPr>
                   <w:b/>
@@ -8415,8 +8474,8 @@
                 </w:rPr>
                 <w:delText>FE-2</w:delText>
               </w:r>
-              <w:bookmarkStart w:id="295" w:name="_Toc351191924"/>
-              <w:bookmarkEnd w:id="295"/>
+              <w:bookmarkStart w:id="302" w:name="_Toc351191924"/>
+              <w:bookmarkEnd w:id="302"/>
             </w:del>
           </w:p>
         </w:tc>
@@ -8430,29 +8489,29 @@
               <w:spacing w:line="360" w:lineRule="auto"/>
               <w:jc w:val="center"/>
               <w:rPr>
-                <w:del w:id="296" w:author="João Girão" w:date="2013-03-14T16:52:00Z"/>
-                <w:lang w:val="en-US"/>
-              </w:rPr>
-            </w:pPr>
-            <w:del w:id="297" w:author="João Girão" w:date="2013-03-14T16:52:00Z">
+                <w:del w:id="303" w:author="João Girão" w:date="2013-03-14T16:52:00Z"/>
+                <w:lang w:val="en-US"/>
+              </w:rPr>
+            </w:pPr>
+            <w:del w:id="304" w:author="João Girão" w:date="2013-03-14T16:52:00Z">
               <w:r>
                 <w:rPr>
                   <w:lang w:val="en-US"/>
                 </w:rPr>
                 <w:delText>Fully implemented</w:delText>
               </w:r>
-              <w:bookmarkStart w:id="298" w:name="_Toc351191925"/>
-              <w:bookmarkEnd w:id="298"/>
+              <w:bookmarkStart w:id="305" w:name="_Toc351191925"/>
+              <w:bookmarkEnd w:id="305"/>
             </w:del>
           </w:p>
         </w:tc>
-        <w:bookmarkStart w:id="299" w:name="_Toc351191926"/>
-        <w:bookmarkEnd w:id="299"/>
+        <w:bookmarkStart w:id="306" w:name="_Toc351191926"/>
+        <w:bookmarkEnd w:id="306"/>
       </w:tr>
       <w:tr>
         <w:trPr>
           <w:jc w:val="center"/>
-          <w:del w:id="300" w:author="João Girão" w:date="2013-03-14T16:52:00Z"/>
+          <w:del w:id="307" w:author="João Girão" w:date="2013-03-14T16:52:00Z"/>
         </w:trPr>
         <w:tc>
           <w:tcPr>
@@ -8464,12 +8523,12 @@
               <w:spacing w:line="360" w:lineRule="auto"/>
               <w:jc w:val="center"/>
               <w:rPr>
-                <w:del w:id="301" w:author="João Girão" w:date="2013-03-14T16:52:00Z"/>
+                <w:del w:id="308" w:author="João Girão" w:date="2013-03-14T16:52:00Z"/>
                 <w:b/>
                 <w:lang w:val="en-US"/>
               </w:rPr>
             </w:pPr>
-            <w:del w:id="302" w:author="João Girão" w:date="2013-03-14T16:52:00Z">
+            <w:del w:id="309" w:author="João Girão" w:date="2013-03-14T16:52:00Z">
               <w:r>
                 <w:rPr>
                   <w:b/>
@@ -8477,8 +8536,8 @@
                 </w:rPr>
                 <w:delText>FE-3</w:delText>
               </w:r>
-              <w:bookmarkStart w:id="303" w:name="_Toc351191927"/>
-              <w:bookmarkEnd w:id="303"/>
+              <w:bookmarkStart w:id="310" w:name="_Toc351191927"/>
+              <w:bookmarkEnd w:id="310"/>
             </w:del>
           </w:p>
         </w:tc>
@@ -8492,29 +8551,29 @@
               <w:spacing w:line="360" w:lineRule="auto"/>
               <w:jc w:val="center"/>
               <w:rPr>
-                <w:del w:id="304" w:author="João Girão" w:date="2013-03-14T16:52:00Z"/>
-                <w:lang w:val="en-US"/>
-              </w:rPr>
-            </w:pPr>
-            <w:del w:id="305" w:author="João Girão" w:date="2013-03-14T16:52:00Z">
+                <w:del w:id="311" w:author="João Girão" w:date="2013-03-14T16:52:00Z"/>
+                <w:lang w:val="en-US"/>
+              </w:rPr>
+            </w:pPr>
+            <w:del w:id="312" w:author="João Girão" w:date="2013-03-14T16:52:00Z">
               <w:r>
                 <w:rPr>
                   <w:lang w:val="en-US"/>
                 </w:rPr>
                 <w:delText>Fully implemented</w:delText>
               </w:r>
-              <w:bookmarkStart w:id="306" w:name="_Toc351191928"/>
-              <w:bookmarkEnd w:id="306"/>
+              <w:bookmarkStart w:id="313" w:name="_Toc351191928"/>
+              <w:bookmarkEnd w:id="313"/>
             </w:del>
           </w:p>
         </w:tc>
-        <w:bookmarkStart w:id="307" w:name="_Toc351191929"/>
-        <w:bookmarkEnd w:id="307"/>
+        <w:bookmarkStart w:id="314" w:name="_Toc351191929"/>
+        <w:bookmarkEnd w:id="314"/>
       </w:tr>
       <w:tr>
         <w:trPr>
           <w:jc w:val="center"/>
-          <w:del w:id="308" w:author="João Girão" w:date="2013-03-14T16:52:00Z"/>
+          <w:del w:id="315" w:author="João Girão" w:date="2013-03-14T16:52:00Z"/>
         </w:trPr>
         <w:tc>
           <w:tcPr>
@@ -8526,12 +8585,12 @@
               <w:spacing w:line="360" w:lineRule="auto"/>
               <w:jc w:val="center"/>
               <w:rPr>
-                <w:del w:id="309" w:author="João Girão" w:date="2013-03-14T16:52:00Z"/>
+                <w:del w:id="316" w:author="João Girão" w:date="2013-03-14T16:52:00Z"/>
                 <w:b/>
                 <w:lang w:val="en-US"/>
               </w:rPr>
             </w:pPr>
-            <w:del w:id="310" w:author="João Girão" w:date="2013-03-14T16:52:00Z">
+            <w:del w:id="317" w:author="João Girão" w:date="2013-03-14T16:52:00Z">
               <w:r>
                 <w:rPr>
                   <w:b/>
@@ -8539,8 +8598,8 @@
                 </w:rPr>
                 <w:delText>FE-4</w:delText>
               </w:r>
-              <w:bookmarkStart w:id="311" w:name="_Toc351191930"/>
-              <w:bookmarkEnd w:id="311"/>
+              <w:bookmarkStart w:id="318" w:name="_Toc351191930"/>
+              <w:bookmarkEnd w:id="318"/>
             </w:del>
           </w:p>
         </w:tc>
@@ -8554,29 +8613,29 @@
               <w:spacing w:line="360" w:lineRule="auto"/>
               <w:jc w:val="center"/>
               <w:rPr>
-                <w:del w:id="312" w:author="João Girão" w:date="2013-03-14T16:52:00Z"/>
-                <w:lang w:val="en-US"/>
-              </w:rPr>
-            </w:pPr>
-            <w:del w:id="313" w:author="João Girão" w:date="2013-03-14T16:52:00Z">
+                <w:del w:id="319" w:author="João Girão" w:date="2013-03-14T16:52:00Z"/>
+                <w:lang w:val="en-US"/>
+              </w:rPr>
+            </w:pPr>
+            <w:del w:id="320" w:author="João Girão" w:date="2013-03-14T16:52:00Z">
               <w:r>
                 <w:rPr>
                   <w:lang w:val="en-US"/>
                 </w:rPr>
                 <w:delText>Fully implemented</w:delText>
               </w:r>
-              <w:bookmarkStart w:id="314" w:name="_Toc351191931"/>
-              <w:bookmarkEnd w:id="314"/>
+              <w:bookmarkStart w:id="321" w:name="_Toc351191931"/>
+              <w:bookmarkEnd w:id="321"/>
             </w:del>
           </w:p>
         </w:tc>
-        <w:bookmarkStart w:id="315" w:name="_Toc351191932"/>
-        <w:bookmarkEnd w:id="315"/>
+        <w:bookmarkStart w:id="322" w:name="_Toc351191932"/>
+        <w:bookmarkEnd w:id="322"/>
       </w:tr>
       <w:tr>
         <w:trPr>
           <w:jc w:val="center"/>
-          <w:del w:id="316" w:author="João Girão" w:date="2013-03-14T16:52:00Z"/>
+          <w:del w:id="323" w:author="João Girão" w:date="2013-03-14T16:52:00Z"/>
         </w:trPr>
         <w:tc>
           <w:tcPr>
@@ -8588,12 +8647,12 @@
               <w:spacing w:line="360" w:lineRule="auto"/>
               <w:jc w:val="center"/>
               <w:rPr>
-                <w:del w:id="317" w:author="João Girão" w:date="2013-03-14T16:52:00Z"/>
+                <w:del w:id="324" w:author="João Girão" w:date="2013-03-14T16:52:00Z"/>
                 <w:b/>
                 <w:lang w:val="en-US"/>
               </w:rPr>
             </w:pPr>
-            <w:del w:id="318" w:author="João Girão" w:date="2013-03-14T16:52:00Z">
+            <w:del w:id="325" w:author="João Girão" w:date="2013-03-14T16:52:00Z">
               <w:r>
                 <w:rPr>
                   <w:b/>
@@ -8601,8 +8660,8 @@
                 </w:rPr>
                 <w:delText>FE-5</w:delText>
               </w:r>
-              <w:bookmarkStart w:id="319" w:name="_Toc351191933"/>
-              <w:bookmarkEnd w:id="319"/>
+              <w:bookmarkStart w:id="326" w:name="_Toc351191933"/>
+              <w:bookmarkEnd w:id="326"/>
             </w:del>
           </w:p>
         </w:tc>
@@ -8615,29 +8674,29 @@
             <w:pPr>
               <w:jc w:val="center"/>
               <w:rPr>
-                <w:del w:id="320" w:author="João Girão" w:date="2013-03-14T16:52:00Z"/>
-                <w:lang w:val="en-US"/>
-              </w:rPr>
-            </w:pPr>
-            <w:del w:id="321" w:author="João Girão" w:date="2013-03-14T16:52:00Z">
+                <w:del w:id="327" w:author="João Girão" w:date="2013-03-14T16:52:00Z"/>
+                <w:lang w:val="en-US"/>
+              </w:rPr>
+            </w:pPr>
+            <w:del w:id="328" w:author="João Girão" w:date="2013-03-14T16:52:00Z">
               <w:r>
                 <w:rPr>
                   <w:lang w:val="en-US"/>
                 </w:rPr>
                 <w:delText>Fully implemented</w:delText>
               </w:r>
-              <w:bookmarkStart w:id="322" w:name="_Toc351191934"/>
-              <w:bookmarkEnd w:id="322"/>
+              <w:bookmarkStart w:id="329" w:name="_Toc351191934"/>
+              <w:bookmarkEnd w:id="329"/>
             </w:del>
           </w:p>
         </w:tc>
-        <w:bookmarkStart w:id="323" w:name="_Toc351191935"/>
-        <w:bookmarkEnd w:id="323"/>
+        <w:bookmarkStart w:id="330" w:name="_Toc351191935"/>
+        <w:bookmarkEnd w:id="330"/>
       </w:tr>
       <w:tr>
         <w:trPr>
           <w:jc w:val="center"/>
-          <w:del w:id="324" w:author="João Girão" w:date="2013-03-14T16:52:00Z"/>
+          <w:del w:id="331" w:author="João Girão" w:date="2013-03-14T16:52:00Z"/>
         </w:trPr>
         <w:tc>
           <w:tcPr>
@@ -8649,12 +8708,12 @@
               <w:spacing w:line="360" w:lineRule="auto"/>
               <w:jc w:val="center"/>
               <w:rPr>
-                <w:del w:id="325" w:author="João Girão" w:date="2013-03-14T16:52:00Z"/>
+                <w:del w:id="332" w:author="João Girão" w:date="2013-03-14T16:52:00Z"/>
                 <w:b/>
                 <w:lang w:val="en-US"/>
               </w:rPr>
             </w:pPr>
-            <w:del w:id="326" w:author="João Girão" w:date="2013-03-14T16:52:00Z">
+            <w:del w:id="333" w:author="João Girão" w:date="2013-03-14T16:52:00Z">
               <w:r>
                 <w:rPr>
                   <w:b/>
@@ -8662,8 +8721,8 @@
                 </w:rPr>
                 <w:delText>FE-6</w:delText>
               </w:r>
-              <w:bookmarkStart w:id="327" w:name="_Toc351191936"/>
-              <w:bookmarkEnd w:id="327"/>
+              <w:bookmarkStart w:id="334" w:name="_Toc351191936"/>
+              <w:bookmarkEnd w:id="334"/>
             </w:del>
           </w:p>
         </w:tc>
@@ -8677,29 +8736,29 @@
               <w:spacing w:line="360" w:lineRule="auto"/>
               <w:jc w:val="center"/>
               <w:rPr>
-                <w:del w:id="328" w:author="João Girão" w:date="2013-03-14T16:52:00Z"/>
-                <w:lang w:val="en-US"/>
-              </w:rPr>
-            </w:pPr>
-            <w:del w:id="329" w:author="João Girão" w:date="2013-03-14T16:52:00Z">
+                <w:del w:id="335" w:author="João Girão" w:date="2013-03-14T16:52:00Z"/>
+                <w:lang w:val="en-US"/>
+              </w:rPr>
+            </w:pPr>
+            <w:del w:id="336" w:author="João Girão" w:date="2013-03-14T16:52:00Z">
               <w:r>
                 <w:rPr>
                   <w:lang w:val="en-US"/>
                 </w:rPr>
                 <w:delText>Fully implemented</w:delText>
               </w:r>
-              <w:bookmarkStart w:id="330" w:name="_Toc351191937"/>
-              <w:bookmarkEnd w:id="330"/>
+              <w:bookmarkStart w:id="337" w:name="_Toc351191937"/>
+              <w:bookmarkEnd w:id="337"/>
             </w:del>
           </w:p>
         </w:tc>
-        <w:bookmarkStart w:id="331" w:name="_Toc351191938"/>
-        <w:bookmarkEnd w:id="331"/>
+        <w:bookmarkStart w:id="338" w:name="_Toc351191938"/>
+        <w:bookmarkEnd w:id="338"/>
       </w:tr>
       <w:tr>
         <w:trPr>
           <w:jc w:val="center"/>
-          <w:del w:id="332" w:author="João Girão" w:date="2013-03-14T16:52:00Z"/>
+          <w:del w:id="339" w:author="João Girão" w:date="2013-03-14T16:52:00Z"/>
         </w:trPr>
         <w:tc>
           <w:tcPr>
@@ -8711,12 +8770,12 @@
               <w:spacing w:line="360" w:lineRule="auto"/>
               <w:jc w:val="center"/>
               <w:rPr>
-                <w:del w:id="333" w:author="João Girão" w:date="2013-03-14T16:52:00Z"/>
+                <w:del w:id="340" w:author="João Girão" w:date="2013-03-14T16:52:00Z"/>
                 <w:b/>
                 <w:lang w:val="en-US"/>
               </w:rPr>
             </w:pPr>
-            <w:del w:id="334" w:author="João Girão" w:date="2013-03-14T16:52:00Z">
+            <w:del w:id="341" w:author="João Girão" w:date="2013-03-14T16:52:00Z">
               <w:r>
                 <w:rPr>
                   <w:b/>
@@ -8724,8 +8783,8 @@
                 </w:rPr>
                 <w:delText>FE-7</w:delText>
               </w:r>
-              <w:bookmarkStart w:id="335" w:name="_Toc351191939"/>
-              <w:bookmarkEnd w:id="335"/>
+              <w:bookmarkStart w:id="342" w:name="_Toc351191939"/>
+              <w:bookmarkEnd w:id="342"/>
             </w:del>
           </w:p>
         </w:tc>
@@ -8739,41 +8798,41 @@
               <w:spacing w:line="360" w:lineRule="auto"/>
               <w:jc w:val="center"/>
               <w:rPr>
-                <w:del w:id="336" w:author="João Girão" w:date="2013-03-14T16:52:00Z"/>
-                <w:lang w:val="en-US"/>
-              </w:rPr>
-            </w:pPr>
-            <w:del w:id="337" w:author="João Girão" w:date="2013-03-14T16:52:00Z">
+                <w:del w:id="343" w:author="João Girão" w:date="2013-03-14T16:52:00Z"/>
+                <w:lang w:val="en-US"/>
+              </w:rPr>
+            </w:pPr>
+            <w:del w:id="344" w:author="João Girão" w:date="2013-03-14T16:52:00Z">
               <w:r>
                 <w:rPr>
                   <w:lang w:val="en-US"/>
                 </w:rPr>
                 <w:delText>Fully implemented</w:delText>
               </w:r>
-              <w:bookmarkStart w:id="338" w:name="_Toc351191940"/>
-              <w:bookmarkEnd w:id="338"/>
+              <w:bookmarkStart w:id="345" w:name="_Toc351191940"/>
+              <w:bookmarkEnd w:id="345"/>
             </w:del>
           </w:p>
         </w:tc>
-        <w:bookmarkStart w:id="339" w:name="_Toc351191941"/>
-        <w:bookmarkEnd w:id="339"/>
+        <w:bookmarkStart w:id="346" w:name="_Toc351191941"/>
+        <w:bookmarkEnd w:id="346"/>
       </w:tr>
     </w:tbl>
     <w:p>
       <w:pPr>
         <w:pStyle w:val="Caption"/>
         <w:rPr>
-          <w:del w:id="340" w:author="João Girão" w:date="2013-03-14T16:52:00Z"/>
-          <w:lang w:val="en-US"/>
-        </w:rPr>
-        <w:pPrChange w:id="341" w:author="João Girão" w:date="2013-03-14T16:53:00Z">
+          <w:del w:id="347" w:author="João Girão" w:date="2013-03-14T16:52:00Z"/>
+          <w:lang w:val="en-US"/>
+        </w:rPr>
+        <w:pPrChange w:id="348" w:author="João Girão" w:date="2013-03-14T16:53:00Z">
           <w:pPr>
             <w:pStyle w:val="Caption"/>
             <w:jc w:val="center"/>
           </w:pPr>
         </w:pPrChange>
       </w:pPr>
-      <w:del w:id="342" w:author="João Girão" w:date="2013-03-14T16:52:00Z">
+      <w:del w:id="349" w:author="João Girão" w:date="2013-03-14T16:52:00Z">
         <w:r>
           <w:rPr>
             <w:lang w:val="en-US"/>
@@ -8782,6 +8841,8 @@
         </w:r>
         <w:r>
           <w:rPr>
+            <w:b w:val="0"/>
+            <w:bCs w:val="0"/>
             <w:lang w:val="en-US"/>
           </w:rPr>
           <w:fldChar w:fldCharType="begin"/>
@@ -8794,6 +8855,8 @@
         </w:r>
         <w:r>
           <w:rPr>
+            <w:b w:val="0"/>
+            <w:bCs w:val="0"/>
             <w:lang w:val="en-US"/>
           </w:rPr>
           <w:fldChar w:fldCharType="separate"/>
@@ -8807,6 +8870,8 @@
         </w:r>
         <w:r>
           <w:rPr>
+            <w:b w:val="0"/>
+            <w:bCs w:val="0"/>
             <w:lang w:val="en-US"/>
           </w:rPr>
           <w:fldChar w:fldCharType="end"/>
@@ -8817,25 +8882,25 @@
           </w:rPr>
           <w:delText>: Releases and Features Development</w:delText>
         </w:r>
-        <w:bookmarkStart w:id="343" w:name="_Toc351191942"/>
-        <w:bookmarkStart w:id="344" w:name="_Toc351191948"/>
-        <w:bookmarkEnd w:id="343"/>
-        <w:bookmarkEnd w:id="344"/>
+        <w:bookmarkStart w:id="350" w:name="_Toc351191942"/>
+        <w:bookmarkStart w:id="351" w:name="_Toc351191948"/>
+        <w:bookmarkEnd w:id="350"/>
+        <w:bookmarkEnd w:id="351"/>
       </w:del>
     </w:p>
     <w:p>
       <w:pPr>
         <w:pStyle w:val="Caption"/>
         <w:rPr>
-          <w:del w:id="345" w:author="João Girão" w:date="2013-03-14T16:53:00Z"/>
-          <w:lang w:val="en-US"/>
-        </w:rPr>
-        <w:pPrChange w:id="346" w:author="João Girão" w:date="2013-03-14T16:52:00Z">
+          <w:del w:id="352" w:author="João Girão" w:date="2013-03-14T16:53:00Z"/>
+          <w:lang w:val="en-US"/>
+        </w:rPr>
+        <w:pPrChange w:id="353" w:author="João Girão" w:date="2013-03-14T16:52:00Z">
           <w:pPr/>
         </w:pPrChange>
       </w:pPr>
-      <w:bookmarkStart w:id="347" w:name="_Toc351191943"/>
-      <w:bookmarkEnd w:id="347"/>
+      <w:bookmarkStart w:id="354" w:name="_Toc351191943"/>
+      <w:bookmarkEnd w:id="354"/>
     </w:p>
     <w:p>
       <w:pPr>
@@ -8848,7 +8913,7 @@
           <w:lang w:val="en-US"/>
         </w:rPr>
       </w:pPr>
-      <w:bookmarkStart w:id="348" w:name="_Toc351191944"/>
+      <w:bookmarkStart w:id="355" w:name="_Toc351191944"/>
       <w:r>
         <w:rPr>
           <w:lang w:val="en-US"/>
@@ -8867,7 +8932,7 @@
         </w:rPr>
         <w:t xml:space="preserve"> Context</w:t>
       </w:r>
-      <w:bookmarkEnd w:id="348"/>
+      <w:bookmarkEnd w:id="355"/>
     </w:p>
     <w:p>
       <w:pPr>
@@ -8881,14 +8946,14 @@
           <w:lang w:val="en-US"/>
         </w:rPr>
       </w:pPr>
-      <w:bookmarkStart w:id="349" w:name="_Toc351191945"/>
+      <w:bookmarkStart w:id="356" w:name="_Toc351191945"/>
       <w:r>
         <w:rPr>
           <w:lang w:val="en-US"/>
         </w:rPr>
         <w:t>Stakeholders Profiles</w:t>
       </w:r>
-      <w:bookmarkEnd w:id="349"/>
+      <w:bookmarkEnd w:id="356"/>
     </w:p>
     <w:p>
       <w:pPr>
@@ -9190,7 +9255,7 @@
         </w:rPr>
         <w:t>icien</w:t>
       </w:r>
-      <w:ins w:id="350" w:author="Carla" w:date="2013-03-13T22:54:00Z">
+      <w:ins w:id="357" w:author="Carla" w:date="2013-03-13T22:54:00Z">
         <w:r>
           <w:rPr>
             <w:lang w:val="en-US"/>
@@ -9198,7 +9263,7 @@
           <w:t>cy</w:t>
         </w:r>
       </w:ins>
-      <w:del w:id="351" w:author="Carla" w:date="2013-03-13T22:54:00Z">
+      <w:del w:id="358" w:author="Carla" w:date="2013-03-13T22:54:00Z">
         <w:r>
           <w:rPr>
             <w:lang w:val="en-US"/>
@@ -9312,6 +9377,7 @@
         <w:rPr>
           <w:lang w:val="en-US"/>
         </w:rPr>
+        <w:lastRenderedPageBreak/>
         <w:t xml:space="preserve">Major Value: View project status at any </w:t>
       </w:r>
       <w:r>
@@ -9404,7 +9470,7 @@
         </w:rPr>
         <w:t xml:space="preserve"> No</w:t>
       </w:r>
-      <w:ins w:id="352" w:author="Carla" w:date="2013-03-13T22:55:00Z">
+      <w:ins w:id="359" w:author="Carla" w:date="2013-03-13T22:55:00Z">
         <w:r>
           <w:rPr>
             <w:lang w:val="en-US"/>
@@ -9412,7 +9478,7 @@
           <w:t>ne</w:t>
         </w:r>
       </w:ins>
-      <w:del w:id="353" w:author="Carla" w:date="2013-03-13T22:55:00Z">
+      <w:del w:id="360" w:author="Carla" w:date="2013-03-13T22:55:00Z">
         <w:r>
           <w:rPr>
             <w:lang w:val="en-US"/>
@@ -9463,7 +9529,7 @@
 
 <file path=word/comments.xml><?xml version="1.0" encoding="utf-8"?>
 <w:comments xmlns:wpc="http://schemas.microsoft.com/office/word/2010/wordprocessingCanvas" xmlns:mc="http://schemas.openxmlformats.org/markup-compatibility/2006" xmlns:o="urn:schemas-microsoft-com:office:office" xmlns:r="http://schemas.openxmlformats.org/officeDocument/2006/relationships" xmlns:m="http://schemas.openxmlformats.org/officeDocument/2006/math" xmlns:v="urn:schemas-microsoft-com:vml" xmlns:wp14="http://schemas.microsoft.com/office/word/2010/wordprocessingDrawing" xmlns:wp="http://schemas.openxmlformats.org/drawingml/2006/wordprocessingDrawing" xmlns:w10="urn:schemas-microsoft-com:office:word" xmlns:w="http://schemas.openxmlformats.org/wordprocessingml/2006/main" xmlns:w14="http://schemas.microsoft.com/office/word/2010/wordml" xmlns:w15="http://schemas.microsoft.com/office/word/2012/wordml" xmlns:wpg="http://schemas.microsoft.com/office/word/2010/wordprocessingGroup" xmlns:wpi="http://schemas.microsoft.com/office/word/2010/wordprocessingInk" xmlns:wne="http://schemas.microsoft.com/office/word/2006/wordml" xmlns:wps="http://schemas.microsoft.com/office/word/2010/wordprocessingShape" mc:Ignorable="w14 w15 wp14">
-  <w:comment w:id="185" w:author="Carla" w:date="2013-03-13T22:55:00Z" w:initials="C">
+  <w:comment w:id="192" w:author="Carla" w:date="2013-03-13T22:55:00Z" w:initials="C">
     <w:p>
       <w:pPr>
         <w:pStyle w:val="CommentText"/>
@@ -9482,7 +9548,7 @@
       </w:r>
     </w:p>
   </w:comment>
-  <w:comment w:id="229" w:author="Carla" w:date="2013-03-13T22:55:00Z" w:initials="C">
+  <w:comment w:id="236" w:author="Carla" w:date="2013-03-13T22:55:00Z" w:initials="C">
     <w:p>
       <w:pPr>
         <w:pStyle w:val="CommentText"/>
@@ -9498,7 +9564,7 @@
       </w:r>
     </w:p>
   </w:comment>
-  <w:comment w:id="244" w:author="Rui Ganhoto" w:date="2013-03-14T22:46:00Z" w:initials="RG">
+  <w:comment w:id="251" w:author="Rui Ganhoto" w:date="2013-03-14T22:46:00Z" w:initials="RG">
     <w:p>
       <w:pPr>
         <w:pStyle w:val="CommentText"/>
@@ -9518,7 +9584,7 @@
       </w:r>
     </w:p>
   </w:comment>
-  <w:comment w:id="266" w:author="Carla" w:date="2013-03-13T22:55:00Z" w:initials="C">
+  <w:comment w:id="273" w:author="Carla" w:date="2013-03-13T22:55:00Z" w:initials="C">
     <w:p>
       <w:pPr>
         <w:pStyle w:val="CommentText"/>
@@ -9537,7 +9603,7 @@
       </w:r>
     </w:p>
   </w:comment>
-  <w:comment w:id="272" w:author="Carla" w:date="2013-03-13T22:55:00Z" w:initials="C">
+  <w:comment w:id="279" w:author="Carla" w:date="2013-03-13T22:55:00Z" w:initials="C">
     <w:p>
       <w:pPr>
         <w:pStyle w:val="CommentText"/>
@@ -9796,7 +9862,7 @@
         <w:noProof/>
         <w:lang w:val="en-US"/>
       </w:rPr>
-      <w:t>i</w:t>
+      <w:t>3</w:t>
     </w:r>
     <w:r>
       <w:rPr>
@@ -10078,6 +10144,9 @@
         </w:del>
         <w:ins w:id="3" w:author="João Girão" w:date="2013-03-16T10:09:00Z">
           <w:r>
+            <w:rPr>
+              <w:lang w:val="en-US"/>
+            </w:rPr>
             <w:t>Ready for Approval</w:t>
           </w:r>
         </w:ins>
@@ -10267,6 +10336,9 @@
         </w:del>
         <w:ins w:id="5" w:author="João Girão" w:date="2013-03-16T10:09:00Z">
           <w:r>
+            <w:rPr>
+              <w:lang w:val="en-US"/>
+            </w:rPr>
             <w:t>Ready for Approval</w:t>
           </w:r>
         </w:ins>
@@ -10885,6 +10957,9 @@
   </w15:person>
   <w15:person w15:author="João Martins">
     <w15:presenceInfo w15:providerId="Windows Live" w15:userId="c1c3f9cfd30ef8bb"/>
+  </w15:person>
+  <w15:person w15:author="David Silva">
+    <w15:presenceInfo w15:providerId="Windows Live" w15:userId="3e31531de651174d"/>
   </w15:person>
 </w15:people>
 </file>
@@ -11799,7 +11874,7 @@
     <w:charset w:val="00"/>
     <w:family w:val="roman"/>
     <w:pitch w:val="variable"/>
-    <w:sig w:usb0="E0002AFF" w:usb1="C0007843" w:usb2="00000009" w:usb3="00000000" w:csb0="000001FF" w:csb1="00000000"/>
+    <w:sig w:usb0="E0002AFF" w:usb1="C0007841" w:usb2="00000009" w:usb3="00000000" w:csb0="000001FF" w:csb1="00000000"/>
   </w:font>
   <w:font w:name="Courier New">
     <w:panose1 w:val="02070309020205020404"/>
@@ -11881,6 +11956,7 @@
     <w:rsid w:val="00C7340A"/>
     <w:rsid w:val="00CC4E05"/>
     <w:rsid w:val="00DA2026"/>
+    <w:rsid w:val="00DD11C1"/>
     <w:rsid w:val="00DF5E14"/>
     <w:rsid w:val="00DF7858"/>
     <w:rsid w:val="00E33AB0"/>
@@ -13072,7 +13148,7 @@
 </file>
 
 <file path=customXml/itemProps2.xml><?xml version="1.0" encoding="utf-8"?>
-<ds:datastoreItem xmlns:ds="http://schemas.openxmlformats.org/officeDocument/2006/customXml" ds:itemID="{97702D4B-86EB-4DDE-8333-3593835203ED}">
+<ds:datastoreItem xmlns:ds="http://schemas.openxmlformats.org/officeDocument/2006/customXml" ds:itemID="{A39F98AF-7328-47DA-B960-407EEE300F36}">
   <ds:schemaRefs>
     <ds:schemaRef ds:uri="http://schemas.openxmlformats.org/officeDocument/2006/bibliography"/>
   </ds:schemaRefs>

</xml_diff>